<commit_message>
Create vignette copy of manuscript from bookdown file, specifically for rendering into word. And the rendered word document plus styles template file
</commit_message>
<xml_diff>
--- a/vignette/Manuscript2Word.docx
+++ b/vignette/Manuscript2Word.docx
@@ -153,24 +153,21 @@
       </w:r>
     </w:p>
     <w:p>
-      <w:pPr>
-        <w:pStyle w:val="Heading1"/>
-      </w:pPr>
-      <w:bookmarkStart w:id="20" w:name="manuscript"/>
-      <w:r>
-        <w:t xml:space="preserve">Manuscript</w:t>
-      </w:r>
-      <w:bookmarkEnd w:id="20"/>
+      <w:r>
+        <w:pict>
+          <v:rect style="width:0;height:1.5pt" o:hralign="center" o:hrstd="t" o:hr="t"/>
+        </w:pict>
+      </w:r>
     </w:p>
     <w:p>
       <w:pPr>
         <w:pStyle w:val="Heading2"/>
       </w:pPr>
-      <w:bookmarkStart w:id="21" w:name="introduction"/>
+      <w:bookmarkStart w:id="20" w:name="introduction"/>
       <w:r>
         <w:t xml:space="preserve">Introduction</w:t>
       </w:r>
-      <w:bookmarkEnd w:id="21"/>
+      <w:bookmarkEnd w:id="20"/>
     </w:p>
     <w:p>
       <w:pPr>
@@ -1090,21 +1087,13 @@
         <w:t xml:space="preserve"> </w:t>
       </w:r>
       <w:r>
-        <w:t xml:space="preserve">However due to the variability in the results between seasons and experiments few of these studies produced a clear result based on a statistical analysis.</w:t>
+        <w:t xml:space="preserve">However, due to the variability in the results between seasons and experiments, few of these studies produced a clear result based on a statistical analysis.</w:t>
       </w:r>
       <w:r>
         <w:t xml:space="preserve"> </w:t>
       </w:r>
       <w:r>
         <w:t xml:space="preserve">This variability presents uncertainty for the best practice of fungicide spray schedules to mitigate yield losses from powdery mildew.</w:t>
-      </w:r>
-    </w:p>
-    <w:p>
-      <w:pPr>
-        <w:pStyle w:val="BodyText"/>
-      </w:pPr>
-      <w:r>
-        <w:t xml:space="preserve">.</w:t>
       </w:r>
     </w:p>
     <w:p>
@@ -1303,11 +1292,11 @@
       <w:pPr>
         <w:pStyle w:val="Heading2"/>
       </w:pPr>
-      <w:bookmarkStart w:id="22" w:name="materials-and-methods"/>
+      <w:bookmarkStart w:id="21" w:name="materials-and-methods"/>
       <w:r>
         <w:t xml:space="preserve">Materials and Methods</w:t>
       </w:r>
-      <w:bookmarkEnd w:id="22"/>
+      <w:bookmarkEnd w:id="21"/>
     </w:p>
     <w:p>
       <w:pPr>
@@ -2539,7 +2528,7 @@
                     </pic:cNvPicPr>
                   </pic:nvPicPr>
                   <pic:blipFill>
-                    <a:blip r:embed="rId23"/>
+                    <a:blip r:embed="rId22"/>
                     <a:stretch>
                       <a:fillRect/>
                     </a:stretch>
@@ -2601,7 +2590,7 @@
           <w:p>
             <w:pPr>
               <w:pStyle w:val="Compact"/>
-              <w:jc w:val="left"/>
+              <w:jc w:val="center"/>
             </w:pPr>
             <w:r>
               <w:t xml:space="preserve">trial_ref</w:t>
@@ -2618,7 +2607,7 @@
           <w:p>
             <w:pPr>
               <w:pStyle w:val="Compact"/>
-              <w:jc w:val="right"/>
+              <w:jc w:val="center"/>
             </w:pPr>
             <w:r>
               <w:t xml:space="preserve">year</w:t>
@@ -2635,7 +2624,7 @@
           <w:p>
             <w:pPr>
               <w:pStyle w:val="Compact"/>
-              <w:jc w:val="left"/>
+              <w:jc w:val="center"/>
             </w:pPr>
             <w:r>
               <w:t xml:space="preserve">location</w:t>
@@ -2652,7 +2641,7 @@
           <w:p>
             <w:pPr>
               <w:pStyle w:val="Compact"/>
-              <w:jc w:val="left"/>
+              <w:jc w:val="center"/>
             </w:pPr>
             <w:r>
               <w:t xml:space="preserve">planting_date</w:t>
@@ -2669,7 +2658,7 @@
           <w:p>
             <w:pPr>
               <w:pStyle w:val="Compact"/>
-              <w:jc w:val="left"/>
+              <w:jc w:val="center"/>
             </w:pPr>
             <w:r>
               <w:t xml:space="preserve">first_sign_disease</w:t>
@@ -2686,7 +2675,7 @@
           <w:p>
             <w:pPr>
               <w:pStyle w:val="Compact"/>
-              <w:jc w:val="left"/>
+              <w:jc w:val="center"/>
             </w:pPr>
             <w:r>
               <w:t xml:space="preserve">Research_org</w:t>
@@ -2699,7 +2688,7 @@
           <w:p>
             <w:pPr>
               <w:pStyle w:val="Compact"/>
-              <w:jc w:val="left"/>
+              <w:jc w:val="center"/>
             </w:pPr>
             <w:r>
               <w:t xml:space="preserve">mung1011/01</w:t>
@@ -2710,7 +2699,7 @@
           <w:p>
             <w:pPr>
               <w:pStyle w:val="Compact"/>
-              <w:jc w:val="right"/>
+              <w:jc w:val="center"/>
             </w:pPr>
             <w:r>
               <w:t xml:space="preserve">2011</w:t>
@@ -2721,7 +2710,7 @@
           <w:p>
             <w:pPr>
               <w:pStyle w:val="Compact"/>
-              <w:jc w:val="left"/>
+              <w:jc w:val="center"/>
             </w:pPr>
             <w:r>
               <w:t xml:space="preserve">Hermitage</w:t>
@@ -2732,7 +2721,7 @@
           <w:p>
             <w:pPr>
               <w:pStyle w:val="Compact"/>
-              <w:jc w:val="left"/>
+              <w:jc w:val="center"/>
             </w:pPr>
             <w:r>
               <w:t xml:space="preserve">2011-01-24</w:t>
@@ -2743,7 +2732,7 @@
           <w:p>
             <w:pPr>
               <w:pStyle w:val="Compact"/>
-              <w:jc w:val="left"/>
+              <w:jc w:val="center"/>
             </w:pPr>
             <w:r>
               <w:t xml:space="preserve">2011-03-28</w:t>
@@ -2754,7 +2743,7 @@
           <w:p>
             <w:pPr>
               <w:pStyle w:val="Compact"/>
-              <w:jc w:val="left"/>
+              <w:jc w:val="center"/>
             </w:pPr>
             <w:r>
               <w:t xml:space="preserve">Queensland DAF</w:t>
@@ -2767,7 +2756,7 @@
           <w:p>
             <w:pPr>
               <w:pStyle w:val="Compact"/>
-              <w:jc w:val="left"/>
+              <w:jc w:val="center"/>
             </w:pPr>
             <w:r>
               <w:t xml:space="preserve">mung1011/02</w:t>
@@ -2778,7 +2767,7 @@
           <w:p>
             <w:pPr>
               <w:pStyle w:val="Compact"/>
-              <w:jc w:val="right"/>
+              <w:jc w:val="center"/>
             </w:pPr>
             <w:r>
               <w:t xml:space="preserve">2011</w:t>
@@ -2789,7 +2778,7 @@
           <w:p>
             <w:pPr>
               <w:pStyle w:val="Compact"/>
-              <w:jc w:val="left"/>
+              <w:jc w:val="center"/>
             </w:pPr>
             <w:r>
               <w:t xml:space="preserve">Kingaroy</w:t>
@@ -2800,7 +2789,7 @@
           <w:p>
             <w:pPr>
               <w:pStyle w:val="Compact"/>
-              <w:jc w:val="left"/>
+              <w:jc w:val="center"/>
             </w:pPr>
             <w:r>
               <w:t xml:space="preserve">2011-02-02</w:t>
@@ -2811,7 +2800,7 @@
           <w:p>
             <w:pPr>
               <w:pStyle w:val="Compact"/>
-              <w:jc w:val="left"/>
+              <w:jc w:val="center"/>
             </w:pPr>
             <w:r>
               <w:t xml:space="preserve">2011-03-22</w:t>
@@ -2822,7 +2811,7 @@
           <w:p>
             <w:pPr>
               <w:pStyle w:val="Compact"/>
-              <w:jc w:val="left"/>
+              <w:jc w:val="center"/>
             </w:pPr>
             <w:r>
               <w:t xml:space="preserve">Queensland DAF</w:t>
@@ -2835,7 +2824,7 @@
           <w:p>
             <w:pPr>
               <w:pStyle w:val="Compact"/>
-              <w:jc w:val="left"/>
+              <w:jc w:val="center"/>
             </w:pPr>
             <w:r>
               <w:t xml:space="preserve">mung1112/01</w:t>
@@ -2846,7 +2835,7 @@
           <w:p>
             <w:pPr>
               <w:pStyle w:val="Compact"/>
-              <w:jc w:val="right"/>
+              <w:jc w:val="center"/>
             </w:pPr>
             <w:r>
               <w:t xml:space="preserve">2012</w:t>
@@ -2857,7 +2846,7 @@
           <w:p>
             <w:pPr>
               <w:pStyle w:val="Compact"/>
-              <w:jc w:val="left"/>
+              <w:jc w:val="center"/>
             </w:pPr>
             <w:r>
               <w:t xml:space="preserve">Gatton</w:t>
@@ -2868,7 +2857,7 @@
           <w:p>
             <w:pPr>
               <w:pStyle w:val="Compact"/>
-              <w:jc w:val="left"/>
+              <w:jc w:val="center"/>
             </w:pPr>
             <w:r>
               <w:t xml:space="preserve">2012-02-20</w:t>
@@ -2879,7 +2868,7 @@
           <w:p>
             <w:pPr>
               <w:pStyle w:val="Compact"/>
-              <w:jc w:val="left"/>
+              <w:jc w:val="center"/>
             </w:pPr>
             <w:r>
               <w:t xml:space="preserve">2012-04-02</w:t>
@@ -2890,7 +2879,7 @@
           <w:p>
             <w:pPr>
               <w:pStyle w:val="Compact"/>
-              <w:jc w:val="left"/>
+              <w:jc w:val="center"/>
             </w:pPr>
             <w:r>
               <w:t xml:space="preserve">Queensland DAF</w:t>
@@ -2903,7 +2892,7 @@
           <w:p>
             <w:pPr>
               <w:pStyle w:val="Compact"/>
-              <w:jc w:val="left"/>
+              <w:jc w:val="center"/>
             </w:pPr>
             <w:r>
               <w:t xml:space="preserve">mung1112/02</w:t>
@@ -2914,7 +2903,7 @@
           <w:p>
             <w:pPr>
               <w:pStyle w:val="Compact"/>
-              <w:jc w:val="right"/>
+              <w:jc w:val="center"/>
             </w:pPr>
             <w:r>
               <w:t xml:space="preserve">2012</w:t>
@@ -2925,7 +2914,7 @@
           <w:p>
             <w:pPr>
               <w:pStyle w:val="Compact"/>
-              <w:jc w:val="left"/>
+              <w:jc w:val="center"/>
             </w:pPr>
             <w:r>
               <w:t xml:space="preserve">Kingaroy</w:t>
@@ -2936,7 +2925,7 @@
           <w:p>
             <w:pPr>
               <w:pStyle w:val="Compact"/>
-              <w:jc w:val="left"/>
+              <w:jc w:val="center"/>
             </w:pPr>
             <w:r>
               <w:t xml:space="preserve">2012-02-03</w:t>
@@ -2947,7 +2936,7 @@
           <w:p>
             <w:pPr>
               <w:pStyle w:val="Compact"/>
-              <w:jc w:val="left"/>
+              <w:jc w:val="center"/>
             </w:pPr>
             <w:r>
               <w:t xml:space="preserve">2012-03-12</w:t>
@@ -2958,7 +2947,7 @@
           <w:p>
             <w:pPr>
               <w:pStyle w:val="Compact"/>
-              <w:jc w:val="left"/>
+              <w:jc w:val="center"/>
             </w:pPr>
             <w:r>
               <w:t xml:space="preserve">Queensland DAF</w:t>
@@ -2971,7 +2960,7 @@
           <w:p>
             <w:pPr>
               <w:pStyle w:val="Compact"/>
-              <w:jc w:val="left"/>
+              <w:jc w:val="center"/>
             </w:pPr>
             <w:r>
               <w:t xml:space="preserve">AM1303</w:t>
@@ -2982,7 +2971,7 @@
           <w:p>
             <w:pPr>
               <w:pStyle w:val="Compact"/>
-              <w:jc w:val="right"/>
+              <w:jc w:val="center"/>
             </w:pPr>
             <w:r>
               <w:t xml:space="preserve">2013</w:t>
@@ -2993,7 +2982,7 @@
           <w:p>
             <w:pPr>
               <w:pStyle w:val="Compact"/>
-              <w:jc w:val="left"/>
+              <w:jc w:val="center"/>
             </w:pPr>
             <w:r>
               <w:t xml:space="preserve">Premer</w:t>
@@ -3004,7 +2993,7 @@
           <w:p>
             <w:pPr>
               <w:pStyle w:val="Compact"/>
-              <w:jc w:val="left"/>
+              <w:jc w:val="center"/>
             </w:pPr>
             <w:r>
               <w:t xml:space="preserve">2012-12-28</w:t>
@@ -3015,7 +3004,7 @@
           <w:p>
             <w:pPr>
               <w:pStyle w:val="Compact"/>
-              <w:jc w:val="left"/>
+              <w:jc w:val="center"/>
             </w:pPr>
             <w:r>
               <w:t xml:space="preserve">2013-02-28</w:t>
@@ -3026,7 +3015,7 @@
           <w:p>
             <w:pPr>
               <w:pStyle w:val="Compact"/>
-              <w:jc w:val="left"/>
+              <w:jc w:val="center"/>
             </w:pPr>
             <w:r>
               <w:t xml:space="preserve">Northern Growers Alliance</w:t>
@@ -3039,7 +3028,7 @@
           <w:p>
             <w:pPr>
               <w:pStyle w:val="Compact"/>
-              <w:jc w:val="left"/>
+              <w:jc w:val="center"/>
             </w:pPr>
             <w:r>
               <w:t xml:space="preserve">AM1304</w:t>
@@ -3050,7 +3039,7 @@
           <w:p>
             <w:pPr>
               <w:pStyle w:val="Compact"/>
-              <w:jc w:val="right"/>
+              <w:jc w:val="center"/>
             </w:pPr>
             <w:r>
               <w:t xml:space="preserve">2013</w:t>
@@ -3061,7 +3050,7 @@
           <w:p>
             <w:pPr>
               <w:pStyle w:val="Compact"/>
-              <w:jc w:val="left"/>
+              <w:jc w:val="center"/>
             </w:pPr>
             <w:r>
               <w:t xml:space="preserve">Marys Mount</w:t>
@@ -3072,7 +3061,7 @@
           <w:p>
             <w:pPr>
               <w:pStyle w:val="Compact"/>
-              <w:jc w:val="left"/>
+              <w:jc w:val="center"/>
             </w:pPr>
             <w:r>
               <w:t xml:space="preserve">2012-12-24</w:t>
@@ -3083,7 +3072,7 @@
           <w:p>
             <w:pPr>
               <w:pStyle w:val="Compact"/>
-              <w:jc w:val="left"/>
+              <w:jc w:val="center"/>
             </w:pPr>
             <w:r>
               <w:t xml:space="preserve">2013-03-16</w:t>
@@ -3094,7 +3083,7 @@
           <w:p>
             <w:pPr>
               <w:pStyle w:val="Compact"/>
-              <w:jc w:val="left"/>
+              <w:jc w:val="center"/>
             </w:pPr>
             <w:r>
               <w:t xml:space="preserve">Northern Growers Alliance</w:t>
@@ -3107,7 +3096,7 @@
           <w:p>
             <w:pPr>
               <w:pStyle w:val="Compact"/>
-              <w:jc w:val="left"/>
+              <w:jc w:val="center"/>
             </w:pPr>
             <w:r>
               <w:t xml:space="preserve">AM1305</w:t>
@@ -3118,7 +3107,7 @@
           <w:p>
             <w:pPr>
               <w:pStyle w:val="Compact"/>
-              <w:jc w:val="right"/>
+              <w:jc w:val="center"/>
             </w:pPr>
             <w:r>
               <w:t xml:space="preserve">2013</w:t>
@@ -3129,7 +3118,7 @@
           <w:p>
             <w:pPr>
               <w:pStyle w:val="Compact"/>
-              <w:jc w:val="left"/>
+              <w:jc w:val="center"/>
             </w:pPr>
             <w:r>
               <w:t xml:space="preserve">Goolhi</w:t>
@@ -3140,7 +3129,7 @@
           <w:p>
             <w:pPr>
               <w:pStyle w:val="Compact"/>
-              <w:jc w:val="left"/>
+              <w:jc w:val="center"/>
             </w:pPr>
             <w:r>
               <w:t xml:space="preserve">2013-01-23</w:t>
@@ -3151,7 +3140,7 @@
           <w:p>
             <w:pPr>
               <w:pStyle w:val="Compact"/>
-              <w:jc w:val="left"/>
+              <w:jc w:val="center"/>
             </w:pPr>
             <w:r>
               <w:t xml:space="preserve">2013-03-25</w:t>
@@ -3162,7 +3151,7 @@
           <w:p>
             <w:pPr>
               <w:pStyle w:val="Compact"/>
-              <w:jc w:val="left"/>
+              <w:jc w:val="center"/>
             </w:pPr>
             <w:r>
               <w:t xml:space="preserve">Northern Growers Alliance</w:t>
@@ -3175,7 +3164,7 @@
           <w:p>
             <w:pPr>
               <w:pStyle w:val="Compact"/>
-              <w:jc w:val="left"/>
+              <w:jc w:val="center"/>
             </w:pPr>
             <w:r>
               <w:t xml:space="preserve">BB1305</w:t>
@@ -3186,7 +3175,7 @@
           <w:p>
             <w:pPr>
               <w:pStyle w:val="Compact"/>
-              <w:jc w:val="right"/>
+              <w:jc w:val="center"/>
             </w:pPr>
             <w:r>
               <w:t xml:space="preserve">2013</w:t>
@@ -3197,7 +3186,7 @@
           <w:p>
             <w:pPr>
               <w:pStyle w:val="Compact"/>
-              <w:jc w:val="left"/>
+              <w:jc w:val="center"/>
             </w:pPr>
             <w:r>
               <w:t xml:space="preserve">Millmerran</w:t>
@@ -3208,7 +3197,7 @@
           <w:p>
             <w:pPr>
               <w:pStyle w:val="Compact"/>
-              <w:jc w:val="left"/>
+              <w:jc w:val="center"/>
             </w:pPr>
             <w:r>
               <w:t xml:space="preserve">2013-01-12</w:t>
@@ -3219,7 +3208,7 @@
           <w:p>
             <w:pPr>
               <w:pStyle w:val="Compact"/>
-              <w:jc w:val="left"/>
+              <w:jc w:val="center"/>
             </w:pPr>
             <w:r>
               <w:t xml:space="preserve">2013-03-13</w:t>
@@ -3230,7 +3219,7 @@
           <w:p>
             <w:pPr>
               <w:pStyle w:val="Compact"/>
-              <w:jc w:val="left"/>
+              <w:jc w:val="center"/>
             </w:pPr>
             <w:r>
               <w:t xml:space="preserve">Northern Growers Alliance</w:t>
@@ -3243,7 +3232,7 @@
           <w:p>
             <w:pPr>
               <w:pStyle w:val="Compact"/>
-              <w:jc w:val="left"/>
+              <w:jc w:val="center"/>
             </w:pPr>
             <w:r>
               <w:t xml:space="preserve">mung1415/01</w:t>
@@ -3254,7 +3243,7 @@
           <w:p>
             <w:pPr>
               <w:pStyle w:val="Compact"/>
-              <w:jc w:val="right"/>
+              <w:jc w:val="center"/>
             </w:pPr>
             <w:r>
               <w:t xml:space="preserve">2015</w:t>
@@ -3265,7 +3254,7 @@
           <w:p>
             <w:pPr>
               <w:pStyle w:val="Compact"/>
-              <w:jc w:val="left"/>
+              <w:jc w:val="center"/>
             </w:pPr>
             <w:r>
               <w:t xml:space="preserve">Hermitage</w:t>
@@ -3276,7 +3265,7 @@
           <w:p>
             <w:pPr>
               <w:pStyle w:val="Compact"/>
-              <w:jc w:val="left"/>
+              <w:jc w:val="center"/>
             </w:pPr>
             <w:r>
               <w:t xml:space="preserve">2015-01-19</w:t>
@@ -3287,7 +3276,7 @@
           <w:p>
             <w:pPr>
               <w:pStyle w:val="Compact"/>
-              <w:jc w:val="left"/>
+              <w:jc w:val="center"/>
             </w:pPr>
             <w:r>
               <w:t xml:space="preserve">2015-03-16</w:t>
@@ -3298,7 +3287,7 @@
           <w:p>
             <w:pPr>
               <w:pStyle w:val="Compact"/>
-              <w:jc w:val="left"/>
+              <w:jc w:val="center"/>
             </w:pPr>
             <w:r>
               <w:t xml:space="preserve">Queensland DAF</w:t>
@@ -3311,7 +3300,7 @@
           <w:p>
             <w:pPr>
               <w:pStyle w:val="Compact"/>
-              <w:jc w:val="left"/>
+              <w:jc w:val="center"/>
             </w:pPr>
             <w:r>
               <w:t xml:space="preserve">mung1516/01</w:t>
@@ -3322,7 +3311,7 @@
           <w:p>
             <w:pPr>
               <w:pStyle w:val="Compact"/>
-              <w:jc w:val="right"/>
+              <w:jc w:val="center"/>
             </w:pPr>
             <w:r>
               <w:t xml:space="preserve">2016</w:t>
@@ -3333,7 +3322,7 @@
           <w:p>
             <w:pPr>
               <w:pStyle w:val="Compact"/>
-              <w:jc w:val="left"/>
+              <w:jc w:val="center"/>
             </w:pPr>
             <w:r>
               <w:t xml:space="preserve">Hermitage</w:t>
@@ -3344,7 +3333,7 @@
           <w:p>
             <w:pPr>
               <w:pStyle w:val="Compact"/>
-              <w:jc w:val="left"/>
+              <w:jc w:val="center"/>
             </w:pPr>
             <w:r>
               <w:t xml:space="preserve">2016-02-03</w:t>
@@ -3355,7 +3344,7 @@
           <w:p>
             <w:pPr>
               <w:pStyle w:val="Compact"/>
-              <w:jc w:val="left"/>
+              <w:jc w:val="center"/>
             </w:pPr>
             <w:r>
               <w:t xml:space="preserve">2016-03-08</w:t>
@@ -3366,7 +3355,7 @@
           <w:p>
             <w:pPr>
               <w:pStyle w:val="Compact"/>
-              <w:jc w:val="left"/>
+              <w:jc w:val="center"/>
             </w:pPr>
             <w:r>
               <w:t xml:space="preserve">Queensland DAF</w:t>
@@ -3379,7 +3368,7 @@
           <w:p>
             <w:pPr>
               <w:pStyle w:val="Compact"/>
-              <w:jc w:val="left"/>
+              <w:jc w:val="center"/>
             </w:pPr>
             <w:r>
               <w:t xml:space="preserve">mung1516/02</w:t>
@@ -3390,7 +3379,7 @@
           <w:p>
             <w:pPr>
               <w:pStyle w:val="Compact"/>
-              <w:jc w:val="right"/>
+              <w:jc w:val="center"/>
             </w:pPr>
             <w:r>
               <w:t xml:space="preserve">2016</w:t>
@@ -3401,7 +3390,7 @@
           <w:p>
             <w:pPr>
               <w:pStyle w:val="Compact"/>
-              <w:jc w:val="left"/>
+              <w:jc w:val="center"/>
             </w:pPr>
             <w:r>
               <w:t xml:space="preserve">Kingaroy</w:t>
@@ -3412,7 +3401,7 @@
           <w:p>
             <w:pPr>
               <w:pStyle w:val="Compact"/>
-              <w:jc w:val="left"/>
+              <w:jc w:val="center"/>
             </w:pPr>
             <w:r>
               <w:t xml:space="preserve">2016-02-11</w:t>
@@ -3423,7 +3412,7 @@
           <w:p>
             <w:pPr>
               <w:pStyle w:val="Compact"/>
-              <w:jc w:val="left"/>
+              <w:jc w:val="center"/>
             </w:pPr>
             <w:r>
               <w:t xml:space="preserve">2016-03-09</w:t>
@@ -3434,7 +3423,7 @@
           <w:p>
             <w:pPr>
               <w:pStyle w:val="Compact"/>
-              <w:jc w:val="left"/>
+              <w:jc w:val="center"/>
             </w:pPr>
             <w:r>
               <w:t xml:space="preserve">Queensland DAF</w:t>
@@ -3447,7 +3436,7 @@
           <w:p>
             <w:pPr>
               <w:pStyle w:val="Compact"/>
-              <w:jc w:val="left"/>
+              <w:jc w:val="center"/>
             </w:pPr>
             <w:r>
               <w:t xml:space="preserve">mung1516/03</w:t>
@@ -3458,7 +3447,7 @@
           <w:p>
             <w:pPr>
               <w:pStyle w:val="Compact"/>
-              <w:jc w:val="right"/>
+              <w:jc w:val="center"/>
             </w:pPr>
             <w:r>
               <w:t xml:space="preserve">2016</w:t>
@@ -3469,7 +3458,7 @@
           <w:p>
             <w:pPr>
               <w:pStyle w:val="Compact"/>
-              <w:jc w:val="left"/>
+              <w:jc w:val="center"/>
             </w:pPr>
             <w:r>
               <w:t xml:space="preserve">Emerald</w:t>
@@ -3480,7 +3469,7 @@
           <w:p>
             <w:pPr>
               <w:pStyle w:val="Compact"/>
-              <w:jc w:val="left"/>
+              <w:jc w:val="center"/>
             </w:pPr>
             <w:r>
               <w:t xml:space="preserve">2016-02-12</w:t>
@@ -3491,7 +3480,7 @@
           <w:p>
             <w:pPr>
               <w:pStyle w:val="Compact"/>
-              <w:jc w:val="left"/>
+              <w:jc w:val="center"/>
             </w:pPr>
             <w:r>
               <w:t xml:space="preserve">2016-03-17</w:t>
@@ -3502,7 +3491,7 @@
           <w:p>
             <w:pPr>
               <w:pStyle w:val="Compact"/>
-              <w:jc w:val="left"/>
+              <w:jc w:val="center"/>
             </w:pPr>
             <w:r>
               <w:t xml:space="preserve">Queensland DAF</w:t>
@@ -3515,7 +3504,7 @@
           <w:p>
             <w:pPr>
               <w:pStyle w:val="Compact"/>
-              <w:jc w:val="left"/>
+              <w:jc w:val="center"/>
             </w:pPr>
             <w:r>
               <w:t xml:space="preserve">mung1617/01</w:t>
@@ -3526,7 +3515,7 @@
           <w:p>
             <w:pPr>
               <w:pStyle w:val="Compact"/>
-              <w:jc w:val="right"/>
+              <w:jc w:val="center"/>
             </w:pPr>
             <w:r>
               <w:t xml:space="preserve">2017</w:t>
@@ -3537,7 +3526,7 @@
           <w:p>
             <w:pPr>
               <w:pStyle w:val="Compact"/>
-              <w:jc w:val="left"/>
+              <w:jc w:val="center"/>
             </w:pPr>
             <w:r>
               <w:t xml:space="preserve">Hermitage</w:t>
@@ -3548,7 +3537,7 @@
           <w:p>
             <w:pPr>
               <w:pStyle w:val="Compact"/>
-              <w:jc w:val="left"/>
+              <w:jc w:val="center"/>
             </w:pPr>
             <w:r>
               <w:t xml:space="preserve">2017-02-13</w:t>
@@ -3559,7 +3548,7 @@
           <w:p>
             <w:pPr>
               <w:pStyle w:val="Compact"/>
-              <w:jc w:val="left"/>
+              <w:jc w:val="center"/>
             </w:pPr>
             <w:r>
               <w:t xml:space="preserve">2017-03-24</w:t>
@@ -3570,7 +3559,7 @@
           <w:p>
             <w:pPr>
               <w:pStyle w:val="Compact"/>
-              <w:jc w:val="left"/>
+              <w:jc w:val="center"/>
             </w:pPr>
             <w:r>
               <w:t xml:space="preserve">USQ</w:t>
@@ -3583,7 +3572,7 @@
           <w:p>
             <w:pPr>
               <w:pStyle w:val="Compact"/>
-              <w:jc w:val="left"/>
+              <w:jc w:val="center"/>
             </w:pPr>
             <w:r>
               <w:t xml:space="preserve">mung1617/02</w:t>
@@ -3594,7 +3583,7 @@
           <w:p>
             <w:pPr>
               <w:pStyle w:val="Compact"/>
-              <w:jc w:val="right"/>
+              <w:jc w:val="center"/>
             </w:pPr>
             <w:r>
               <w:t xml:space="preserve">2017</w:t>
@@ -3605,7 +3594,7 @@
           <w:p>
             <w:pPr>
               <w:pStyle w:val="Compact"/>
-              <w:jc w:val="left"/>
+              <w:jc w:val="center"/>
             </w:pPr>
             <w:r>
               <w:t xml:space="preserve">Missen Flats</w:t>
@@ -3616,7 +3605,7 @@
           <w:p>
             <w:pPr>
               <w:pStyle w:val="Compact"/>
-              <w:jc w:val="left"/>
+              <w:jc w:val="center"/>
             </w:pPr>
             <w:r>
               <w:t xml:space="preserve">2017-01-27</w:t>
@@ -3627,7 +3616,7 @@
           <w:p>
             <w:pPr>
               <w:pStyle w:val="Compact"/>
-              <w:jc w:val="left"/>
+              <w:jc w:val="center"/>
             </w:pPr>
             <w:r>
               <w:t xml:space="preserve">2017-03-07</w:t>
@@ -3638,7 +3627,7 @@
           <w:p>
             <w:pPr>
               <w:pStyle w:val="Compact"/>
-              <w:jc w:val="left"/>
+              <w:jc w:val="center"/>
             </w:pPr>
             <w:r>
               <w:t xml:space="preserve">USQ</w:t>
@@ -3651,7 +3640,7 @@
           <w:p>
             <w:pPr>
               <w:pStyle w:val="Compact"/>
-              <w:jc w:val="left"/>
+              <w:jc w:val="center"/>
             </w:pPr>
             <w:r>
               <w:t xml:space="preserve">mung1718/01</w:t>
@@ -3662,7 +3651,7 @@
           <w:p>
             <w:pPr>
               <w:pStyle w:val="Compact"/>
-              <w:jc w:val="right"/>
+              <w:jc w:val="center"/>
             </w:pPr>
             <w:r>
               <w:t xml:space="preserve">2018</w:t>
@@ -3673,7 +3662,7 @@
           <w:p>
             <w:pPr>
               <w:pStyle w:val="Compact"/>
-              <w:jc w:val="left"/>
+              <w:jc w:val="center"/>
             </w:pPr>
             <w:r>
               <w:t xml:space="preserve">Wellcamp</w:t>
@@ -3684,7 +3673,7 @@
           <w:p>
             <w:pPr>
               <w:pStyle w:val="Compact"/>
-              <w:jc w:val="left"/>
+              <w:jc w:val="center"/>
             </w:pPr>
             <w:r>
               <w:t xml:space="preserve">2018-02-13</w:t>
@@ -3695,7 +3684,7 @@
           <w:p>
             <w:pPr>
               <w:pStyle w:val="Compact"/>
-              <w:jc w:val="left"/>
+              <w:jc w:val="center"/>
             </w:pPr>
             <w:r>
               <w:t xml:space="preserve">2018-03-21</w:t>
@@ -3706,7 +3695,7 @@
           <w:p>
             <w:pPr>
               <w:pStyle w:val="Compact"/>
-              <w:jc w:val="left"/>
+              <w:jc w:val="center"/>
             </w:pPr>
             <w:r>
               <w:t xml:space="preserve">USQ</w:t>
@@ -3719,7 +3708,7 @@
           <w:p>
             <w:pPr>
               <w:pStyle w:val="Compact"/>
-              <w:jc w:val="left"/>
+              <w:jc w:val="center"/>
             </w:pPr>
             <w:r>
               <w:t xml:space="preserve">mung1819/01</w:t>
@@ -3730,7 +3719,7 @@
           <w:p>
             <w:pPr>
               <w:pStyle w:val="Compact"/>
-              <w:jc w:val="right"/>
+              <w:jc w:val="center"/>
             </w:pPr>
             <w:r>
               <w:t xml:space="preserve">2019</w:t>
@@ -3741,7 +3730,7 @@
           <w:p>
             <w:pPr>
               <w:pStyle w:val="Compact"/>
-              <w:jc w:val="left"/>
+              <w:jc w:val="center"/>
             </w:pPr>
             <w:r>
               <w:t xml:space="preserve">Hermitage</w:t>
@@ -3752,7 +3741,7 @@
           <w:p>
             <w:pPr>
               <w:pStyle w:val="Compact"/>
-              <w:jc w:val="left"/>
+              <w:jc w:val="center"/>
             </w:pPr>
             <w:r>
               <w:t xml:space="preserve">2018-02-04</w:t>
@@ -3763,7 +3752,7 @@
           <w:p>
             <w:pPr>
               <w:pStyle w:val="Compact"/>
-              <w:jc w:val="left"/>
+              <w:jc w:val="center"/>
             </w:pPr>
             <w:r>
               <w:t xml:space="preserve">2018-04-12</w:t>
@@ -3774,7 +3763,7 @@
           <w:p>
             <w:pPr>
               <w:pStyle w:val="Compact"/>
-              <w:jc w:val="left"/>
+              <w:jc w:val="center"/>
             </w:pPr>
             <w:r>
               <w:t xml:space="preserve">USQ</w:t>
@@ -3787,7 +3776,7 @@
           <w:p>
             <w:pPr>
               <w:pStyle w:val="Compact"/>
-              <w:jc w:val="left"/>
+              <w:jc w:val="center"/>
             </w:pPr>
             <w:r>
               <w:t xml:space="preserve">mung1819/02</w:t>
@@ -3798,7 +3787,7 @@
           <w:p>
             <w:pPr>
               <w:pStyle w:val="Compact"/>
-              <w:jc w:val="right"/>
+              <w:jc w:val="center"/>
             </w:pPr>
             <w:r>
               <w:t xml:space="preserve">2019</w:t>
@@ -3809,7 +3798,7 @@
           <w:p>
             <w:pPr>
               <w:pStyle w:val="Compact"/>
-              <w:jc w:val="left"/>
+              <w:jc w:val="center"/>
             </w:pPr>
             <w:r>
               <w:t xml:space="preserve">Hermitage</w:t>
@@ -3820,7 +3809,7 @@
           <w:p>
             <w:pPr>
               <w:pStyle w:val="Compact"/>
-              <w:jc w:val="left"/>
+              <w:jc w:val="center"/>
             </w:pPr>
             <w:r>
               <w:t xml:space="preserve">2018-02-18</w:t>
@@ -3831,7 +3820,7 @@
           <w:p>
             <w:pPr>
               <w:pStyle w:val="Compact"/>
-              <w:jc w:val="left"/>
+              <w:jc w:val="center"/>
             </w:pPr>
             <w:r>
               <w:t xml:space="preserve">2018-04-12</w:t>
@@ -3842,65 +3831,23 @@
           <w:p>
             <w:pPr>
               <w:pStyle w:val="Compact"/>
-              <w:jc w:val="left"/>
+              <w:jc w:val="center"/>
             </w:pPr>
             <w:r>
               <w:t xml:space="preserve">USQ</w:t>
             </w:r>
           </w:p>
-        </w:tc>
-      </w:tr>
-      <w:tr>
-        <w:tc>
-          <w:p>
-            <w:pPr>
-              <w:pStyle w:val="Compact"/>
-              <w:jc w:val="left"/>
-            </w:pPr>
-          </w:p>
-        </w:tc>
-        <w:tc>
-          <w:p/>
-        </w:tc>
-        <w:tc>
-          <w:p/>
-        </w:tc>
-        <w:tc>
-          <w:p/>
-        </w:tc>
-        <w:tc>
-          <w:p/>
-        </w:tc>
-        <w:tc>
-          <w:p/>
-        </w:tc>
-      </w:tr>
-      <w:tr>
-        <w:tc>
-          <w:p>
-            <w:pPr>
-              <w:pStyle w:val="Compact"/>
-              <w:jc w:val="left"/>
-            </w:pPr>
-          </w:p>
-        </w:tc>
-        <w:tc>
-          <w:p/>
-        </w:tc>
-        <w:tc>
-          <w:p/>
-        </w:tc>
-        <w:tc>
-          <w:p/>
-        </w:tc>
-        <w:tc>
-          <w:p/>
-        </w:tc>
-        <w:tc>
-          <w:p/>
         </w:tc>
       </w:tr>
     </w:tbl>
+    <w:p>
+      <w:pPr>
+        <w:pStyle w:val="BodyText"/>
+      </w:pPr>
+      <w:r>
+        <w:t xml:space="preserve"> </w:t>
+      </w:r>
+    </w:p>
     <w:p>
       <w:pPr>
         <w:pStyle w:val="TableCaption"/>
@@ -3931,7 +3878,7 @@
           <w:p>
             <w:pPr>
               <w:pStyle w:val="Compact"/>
-              <w:jc w:val="right"/>
+              <w:jc w:val="center"/>
             </w:pPr>
             <w:r>
               <w:t xml:space="preserve">Scale</w:t>
@@ -3961,7 +3908,7 @@
           <w:p>
             <w:pPr>
               <w:pStyle w:val="Compact"/>
-              <w:jc w:val="right"/>
+              <w:jc w:val="center"/>
             </w:pPr>
             <w:r>
               <w:t xml:space="preserve">1</w:t>
@@ -3985,7 +3932,7 @@
           <w:p>
             <w:pPr>
               <w:pStyle w:val="Compact"/>
-              <w:jc w:val="right"/>
+              <w:jc w:val="center"/>
             </w:pPr>
             <w:r>
               <w:t xml:space="preserve">2</w:t>
@@ -4009,7 +3956,7 @@
           <w:p>
             <w:pPr>
               <w:pStyle w:val="Compact"/>
-              <w:jc w:val="right"/>
+              <w:jc w:val="center"/>
             </w:pPr>
             <w:r>
               <w:t xml:space="preserve">3</w:t>
@@ -4033,7 +3980,7 @@
           <w:p>
             <w:pPr>
               <w:pStyle w:val="Compact"/>
-              <w:jc w:val="right"/>
+              <w:jc w:val="center"/>
             </w:pPr>
             <w:r>
               <w:t xml:space="preserve">4</w:t>
@@ -4057,7 +4004,7 @@
           <w:p>
             <w:pPr>
               <w:pStyle w:val="Compact"/>
-              <w:jc w:val="right"/>
+              <w:jc w:val="center"/>
             </w:pPr>
             <w:r>
               <w:t xml:space="preserve">5</w:t>
@@ -4081,7 +4028,7 @@
           <w:p>
             <w:pPr>
               <w:pStyle w:val="Compact"/>
-              <w:jc w:val="right"/>
+              <w:jc w:val="center"/>
             </w:pPr>
             <w:r>
               <w:t xml:space="preserve">6</w:t>
@@ -4105,7 +4052,7 @@
           <w:p>
             <w:pPr>
               <w:pStyle w:val="Compact"/>
-              <w:jc w:val="right"/>
+              <w:jc w:val="center"/>
             </w:pPr>
             <w:r>
               <w:t xml:space="preserve">7</w:t>
@@ -4129,7 +4076,7 @@
           <w:p>
             <w:pPr>
               <w:pStyle w:val="Compact"/>
-              <w:jc w:val="right"/>
+              <w:jc w:val="center"/>
             </w:pPr>
             <w:r>
               <w:t xml:space="preserve">8</w:t>
@@ -4153,7 +4100,7 @@
           <w:p>
             <w:pPr>
               <w:pStyle w:val="Compact"/>
-              <w:jc w:val="right"/>
+              <w:jc w:val="center"/>
             </w:pPr>
             <w:r>
               <w:t xml:space="preserve">9</w:t>
@@ -4177,7 +4124,7 @@
           <w:p>
             <w:pPr>
               <w:pStyle w:val="Compact"/>
-              <w:jc w:val="right"/>
+              <w:jc w:val="center"/>
             </w:pPr>
           </w:p>
         </w:tc>
@@ -4190,11 +4137,11 @@
       <w:pPr>
         <w:pStyle w:val="Heading2"/>
       </w:pPr>
-      <w:bookmarkStart w:id="24" w:name="results"/>
+      <w:bookmarkStart w:id="23" w:name="results"/>
       <w:r>
         <w:t xml:space="preserve">Results</w:t>
       </w:r>
-      <w:bookmarkEnd w:id="24"/>
+      <w:bookmarkEnd w:id="23"/>
     </w:p>
     <w:p>
       <w:pPr>
@@ -4855,7 +4802,7 @@
                     </pic:cNvPicPr>
                   </pic:nvPicPr>
                   <pic:blipFill>
-                    <a:blip r:embed="rId25"/>
+                    <a:blip r:embed="rId24"/>
                     <a:stretch>
                       <a:fillRect/>
                     </a:stretch>
@@ -5764,11 +5711,11 @@
       <w:pPr>
         <w:pStyle w:val="Heading2"/>
       </w:pPr>
-      <w:bookmarkStart w:id="26" w:name="discussion"/>
+      <w:bookmarkStart w:id="25" w:name="discussion"/>
       <w:r>
         <w:t xml:space="preserve">Discussion</w:t>
       </w:r>
-      <w:bookmarkEnd w:id="26"/>
+      <w:bookmarkEnd w:id="25"/>
     </w:p>
     <w:p>
       <w:pPr>
@@ -7525,11 +7472,11 @@
       <w:pPr>
         <w:pStyle w:val="Heading3"/>
       </w:pPr>
-      <w:bookmarkStart w:id="27" w:name="future-work"/>
+      <w:bookmarkStart w:id="26" w:name="future-work"/>
       <w:r>
         <w:t xml:space="preserve">Future work</w:t>
       </w:r>
-      <w:bookmarkEnd w:id="27"/>
+      <w:bookmarkEnd w:id="26"/>
     </w:p>
     <w:p>
       <w:pPr>
@@ -7640,9 +7587,45 @@
       <w:pPr>
         <w:pStyle w:val="Heading2"/>
       </w:pPr>
-      <w:bookmarkStart w:id="28" w:name="acknowledgments"/>
+      <w:bookmarkStart w:id="27" w:name="acknowledgments"/>
       <w:r>
         <w:t xml:space="preserve">Acknowledgments</w:t>
+      </w:r>
+      <w:bookmarkEnd w:id="27"/>
+    </w:p>
+    <w:p>
+      <w:pPr>
+        <w:pStyle w:val="FirstParagraph"/>
+      </w:pPr>
+      <w:r>
+        <w:t xml:space="preserve">The authors wish to acknowledge the work done by Professor Malcolm Riley and Dr Sue Thompson whom undertook many of the trials incorporated in this analysis from 2004 - 2015.</w:t>
+      </w:r>
+      <w:r>
+        <w:t xml:space="preserve"> </w:t>
+      </w:r>
+      <w:r>
+        <w:t xml:space="preserve">The Queensland Department of Agriculture, Fisheries and Forestry (DAF).</w:t>
+      </w:r>
+      <w:r>
+        <w:t xml:space="preserve"> </w:t>
+      </w:r>
+      <w:r>
+        <w:t xml:space="preserve">The National Growers association and Lawrie Price for contributing data.</w:t>
+      </w:r>
+      <w:r>
+        <w:t xml:space="preserve"> </w:t>
+      </w:r>
+      <w:r>
+        <w:t xml:space="preserve">The Grains Research and Development Corporation who funded this research.</w:t>
+      </w:r>
+    </w:p>
+    <w:p>
+      <w:pPr>
+        <w:pStyle w:val="Heading2"/>
+      </w:pPr>
+      <w:bookmarkStart w:id="28" w:name="references"/>
+      <w:r>
+        <w:t xml:space="preserve">References</w:t>
       </w:r>
       <w:bookmarkEnd w:id="28"/>
     </w:p>
@@ -7650,45 +7633,9 @@
       <w:pPr>
         <w:pStyle w:val="FirstParagraph"/>
       </w:pPr>
-      <w:r>
-        <w:t xml:space="preserve">The authors wish to acknowledge the work done by Professor Malcolm Riley and Dr Sue Thompson whom undertook many of the trials incorporated in this analysis from 2004 - 2015.</w:t>
-      </w:r>
-      <w:r>
-        <w:t xml:space="preserve"> </w:t>
-      </w:r>
-      <w:r>
-        <w:t xml:space="preserve">The Queensland Department of Agriculture, Fisheries and Forestry (DAF).</w:t>
-      </w:r>
-      <w:r>
-        <w:t xml:space="preserve"> </w:t>
-      </w:r>
-      <w:r>
-        <w:t xml:space="preserve">The National Growers association and Lawrie Price for contributing data.</w:t>
-      </w:r>
-      <w:r>
-        <w:t xml:space="preserve"> </w:t>
-      </w:r>
-      <w:r>
-        <w:t xml:space="preserve">The Grains Research and Development Corporation who funded this research.</w:t>
-      </w:r>
     </w:p>
-    <w:p>
-      <w:pPr>
-        <w:pStyle w:val="Heading2"/>
-      </w:pPr>
-      <w:bookmarkStart w:id="29" w:name="references"/>
-      <w:r>
-        <w:t xml:space="preserve">References</w:t>
-      </w:r>
-      <w:bookmarkEnd w:id="29"/>
-    </w:p>
-    <w:p>
-      <w:pPr>
-        <w:pStyle w:val="FirstParagraph"/>
-      </w:pPr>
-    </w:p>
-    <w:bookmarkStart w:id="102" w:name="refs"/>
-    <w:bookmarkStart w:id="31" w:name="ref-Ahemad2011"/>
+    <w:bookmarkStart w:id="101" w:name="refs"/>
+    <w:bookmarkStart w:id="30" w:name="ref-Ahemad2011"/>
     <w:p>
       <w:pPr>
         <w:pStyle w:val="Bibliography"/>
@@ -7714,7 +7661,7 @@
       <w:r>
         <w:t xml:space="preserve"> </w:t>
       </w:r>
-      <w:hyperlink r:id="rId30">
+      <w:hyperlink r:id="rId29">
         <w:r>
           <w:rPr>
             <w:rStyle w:val="Hyperlink"/>
@@ -7726,8 +7673,8 @@
         <w:t xml:space="preserve">.</w:t>
       </w:r>
     </w:p>
-    <w:bookmarkEnd w:id="31"/>
-    <w:bookmarkStart w:id="33" w:name="ref-goolhi2013"/>
+    <w:bookmarkEnd w:id="30"/>
+    <w:bookmarkStart w:id="32" w:name="ref-goolhi2013"/>
     <w:p>
       <w:pPr>
         <w:pStyle w:val="Bibliography"/>
@@ -7738,7 +7685,7 @@
       <w:r>
         <w:t xml:space="preserve"> </w:t>
       </w:r>
-      <w:hyperlink r:id="rId32">
+      <w:hyperlink r:id="rId31">
         <w:r>
           <w:rPr>
             <w:rStyle w:val="Hyperlink"/>
@@ -7750,8 +7697,8 @@
         <w:t xml:space="preserve">.</w:t>
       </w:r>
     </w:p>
-    <w:bookmarkEnd w:id="33"/>
-    <w:bookmarkStart w:id="35" w:name="ref-Marysmount2013"/>
+    <w:bookmarkEnd w:id="32"/>
+    <w:bookmarkStart w:id="34" w:name="ref-Marysmount2013"/>
     <w:p>
       <w:pPr>
         <w:pStyle w:val="Bibliography"/>
@@ -7762,7 +7709,7 @@
       <w:r>
         <w:t xml:space="preserve"> </w:t>
       </w:r>
-      <w:hyperlink r:id="rId34">
+      <w:hyperlink r:id="rId33">
         <w:r>
           <w:rPr>
             <w:rStyle w:val="Hyperlink"/>
@@ -7774,8 +7721,8 @@
         <w:t xml:space="preserve">.</w:t>
       </w:r>
     </w:p>
-    <w:bookmarkEnd w:id="35"/>
-    <w:bookmarkStart w:id="37" w:name="ref-Millmerran2013"/>
+    <w:bookmarkEnd w:id="34"/>
+    <w:bookmarkStart w:id="36" w:name="ref-Millmerran2013"/>
     <w:p>
       <w:pPr>
         <w:pStyle w:val="Bibliography"/>
@@ -7786,7 +7733,7 @@
       <w:r>
         <w:t xml:space="preserve"> </w:t>
       </w:r>
-      <w:hyperlink r:id="rId36">
+      <w:hyperlink r:id="rId35">
         <w:r>
           <w:rPr>
             <w:rStyle w:val="Hyperlink"/>
@@ -7798,8 +7745,8 @@
         <w:t xml:space="preserve">.</w:t>
       </w:r>
     </w:p>
-    <w:bookmarkEnd w:id="37"/>
-    <w:bookmarkStart w:id="39" w:name="ref-premer2013"/>
+    <w:bookmarkEnd w:id="36"/>
+    <w:bookmarkStart w:id="38" w:name="ref-premer2013"/>
     <w:p>
       <w:pPr>
         <w:pStyle w:val="Bibliography"/>
@@ -7810,7 +7757,7 @@
       <w:r>
         <w:t xml:space="preserve"> </w:t>
       </w:r>
-      <w:hyperlink r:id="rId38">
+      <w:hyperlink r:id="rId37">
         <w:r>
           <w:rPr>
             <w:rStyle w:val="Hyperlink"/>
@@ -7822,8 +7769,8 @@
         <w:t xml:space="preserve">.</w:t>
       </w:r>
     </w:p>
-    <w:bookmarkEnd w:id="39"/>
-    <w:bookmarkStart w:id="41" w:name="ref-Brent2007"/>
+    <w:bookmarkEnd w:id="38"/>
+    <w:bookmarkStart w:id="40" w:name="ref-Brent2007"/>
     <w:p>
       <w:pPr>
         <w:pStyle w:val="Bibliography"/>
@@ -7849,7 +7796,7 @@
       <w:r>
         <w:t xml:space="preserve"> </w:t>
       </w:r>
-      <w:hyperlink r:id="rId40">
+      <w:hyperlink r:id="rId39">
         <w:r>
           <w:rPr>
             <w:rStyle w:val="Hyperlink"/>
@@ -7861,8 +7808,8 @@
         <w:t xml:space="preserve">.</w:t>
       </w:r>
     </w:p>
-    <w:bookmarkEnd w:id="41"/>
-    <w:bookmarkStart w:id="43" w:name="ref-Chankaew2013"/>
+    <w:bookmarkEnd w:id="40"/>
+    <w:bookmarkStart w:id="42" w:name="ref-Chankaew2013"/>
     <w:p>
       <w:pPr>
         <w:pStyle w:val="Bibliography"/>
@@ -7888,7 +7835,7 @@
       <w:r>
         <w:t xml:space="preserve"> </w:t>
       </w:r>
-      <w:hyperlink r:id="rId42">
+      <w:hyperlink r:id="rId41">
         <w:r>
           <w:rPr>
             <w:rStyle w:val="Hyperlink"/>
@@ -7900,8 +7847,8 @@
         <w:t xml:space="preserve">.</w:t>
       </w:r>
     </w:p>
-    <w:bookmarkEnd w:id="43"/>
-    <w:bookmarkStart w:id="45" w:name="ref-Chauhan2018"/>
+    <w:bookmarkEnd w:id="42"/>
+    <w:bookmarkStart w:id="44" w:name="ref-Chauhan2018"/>
     <w:p>
       <w:pPr>
         <w:pStyle w:val="Bibliography"/>
@@ -7927,7 +7874,7 @@
       <w:r>
         <w:t xml:space="preserve"> </w:t>
       </w:r>
-      <w:hyperlink r:id="rId44">
+      <w:hyperlink r:id="rId43">
         <w:r>
           <w:rPr>
             <w:rStyle w:val="Hyperlink"/>
@@ -7939,8 +7886,8 @@
         <w:t xml:space="preserve">.</w:t>
       </w:r>
     </w:p>
-    <w:bookmarkEnd w:id="45"/>
-    <w:bookmarkStart w:id="47" w:name="ref-Chin2001"/>
+    <w:bookmarkEnd w:id="44"/>
+    <w:bookmarkStart w:id="46" w:name="ref-Chin2001"/>
     <w:p>
       <w:pPr>
         <w:pStyle w:val="Bibliography"/>
@@ -7966,7 +7913,7 @@
       <w:r>
         <w:t xml:space="preserve"> </w:t>
       </w:r>
-      <w:hyperlink r:id="rId46">
+      <w:hyperlink r:id="rId45">
         <w:r>
           <w:rPr>
             <w:rStyle w:val="Hyperlink"/>
@@ -7978,8 +7925,8 @@
         <w:t xml:space="preserve">.</w:t>
       </w:r>
     </w:p>
-    <w:bookmarkEnd w:id="47"/>
-    <w:bookmarkStart w:id="49" w:name="ref-Clarry2016"/>
+    <w:bookmarkEnd w:id="46"/>
+    <w:bookmarkStart w:id="48" w:name="ref-Clarry2016"/>
     <w:p>
       <w:pPr>
         <w:pStyle w:val="Bibliography"/>
@@ -7990,7 +7937,7 @@
       <w:r>
         <w:t xml:space="preserve"> </w:t>
       </w:r>
-      <w:hyperlink r:id="rId48">
+      <w:hyperlink r:id="rId47">
         <w:r>
           <w:rPr>
             <w:rStyle w:val="Hyperlink"/>
@@ -8002,8 +7949,8 @@
         <w:t xml:space="preserve">.</w:t>
       </w:r>
     </w:p>
-    <w:bookmarkEnd w:id="49"/>
-    <w:bookmarkStart w:id="51" w:name="ref-Diggle"/>
+    <w:bookmarkEnd w:id="48"/>
+    <w:bookmarkStart w:id="50" w:name="ref-Diggle"/>
     <w:p>
       <w:pPr>
         <w:pStyle w:val="Bibliography"/>
@@ -8014,7 +7961,7 @@
       <w:r>
         <w:t xml:space="preserve"> </w:t>
       </w:r>
-      <w:hyperlink r:id="rId50">
+      <w:hyperlink r:id="rId49">
         <w:r>
           <w:rPr>
             <w:rStyle w:val="Hyperlink"/>
@@ -8026,8 +7973,8 @@
         <w:t xml:space="preserve">.</w:t>
       </w:r>
     </w:p>
-    <w:bookmarkEnd w:id="51"/>
-    <w:bookmarkStart w:id="53" w:name="ref-FAOSTAT"/>
+    <w:bookmarkEnd w:id="50"/>
+    <w:bookmarkStart w:id="52" w:name="ref-FAOSTAT"/>
     <w:p>
       <w:pPr>
         <w:pStyle w:val="Bibliography"/>
@@ -8038,7 +7985,7 @@
       <w:r>
         <w:t xml:space="preserve"> </w:t>
       </w:r>
-      <w:hyperlink r:id="rId52">
+      <w:hyperlink r:id="rId51">
         <w:r>
           <w:rPr>
             <w:rStyle w:val="Hyperlink"/>
@@ -8050,8 +7997,8 @@
         <w:t xml:space="preserve">.</w:t>
       </w:r>
     </w:p>
-    <w:bookmarkEnd w:id="53"/>
-    <w:bookmarkStart w:id="55" w:name="ref-FRACrisk2019"/>
+    <w:bookmarkEnd w:id="52"/>
+    <w:bookmarkStart w:id="54" w:name="ref-FRACrisk2019"/>
     <w:p>
       <w:pPr>
         <w:pStyle w:val="Bibliography"/>
@@ -8062,7 +8009,7 @@
       <w:r>
         <w:t xml:space="preserve"> </w:t>
       </w:r>
-      <w:hyperlink r:id="rId54">
+      <w:hyperlink r:id="rId53">
         <w:r>
           <w:rPr>
             <w:rStyle w:val="Hyperlink"/>
@@ -8074,8 +8021,8 @@
         <w:t xml:space="preserve">.</w:t>
       </w:r>
     </w:p>
-    <w:bookmarkEnd w:id="55"/>
-    <w:bookmarkStart w:id="57" w:name="ref-HigginsGreen"/>
+    <w:bookmarkEnd w:id="54"/>
+    <w:bookmarkStart w:id="56" w:name="ref-HigginsGreen"/>
     <w:p>
       <w:pPr>
         <w:pStyle w:val="Bibliography"/>
@@ -8098,7 +8045,7 @@
       <w:r>
         <w:t xml:space="preserve"> </w:t>
       </w:r>
-      <w:hyperlink r:id="rId56">
+      <w:hyperlink r:id="rId55">
         <w:r>
           <w:rPr>
             <w:rStyle w:val="Hyperlink"/>
@@ -8110,8 +8057,8 @@
         <w:t xml:space="preserve">.</w:t>
       </w:r>
     </w:p>
-    <w:bookmarkEnd w:id="57"/>
-    <w:bookmarkStart w:id="59" w:name="ref-Jansen2011"/>
+    <w:bookmarkEnd w:id="56"/>
+    <w:bookmarkStart w:id="58" w:name="ref-Jansen2011"/>
     <w:p>
       <w:pPr>
         <w:pStyle w:val="Bibliography"/>
@@ -8122,7 +8069,7 @@
       <w:r>
         <w:t xml:space="preserve"> </w:t>
       </w:r>
-      <w:hyperlink r:id="rId58">
+      <w:hyperlink r:id="rId57">
         <w:r>
           <w:rPr>
             <w:rStyle w:val="Hyperlink"/>
@@ -8134,8 +8081,8 @@
         <w:t xml:space="preserve">.</w:t>
       </w:r>
     </w:p>
-    <w:bookmarkEnd w:id="59"/>
-    <w:bookmarkStart w:id="61" w:name="ref-Kelly2017a"/>
+    <w:bookmarkEnd w:id="58"/>
+    <w:bookmarkStart w:id="60" w:name="ref-Kelly2017a"/>
     <w:p>
       <w:pPr>
         <w:pStyle w:val="Bibliography"/>
@@ -8146,7 +8093,7 @@
       <w:r>
         <w:t xml:space="preserve"> </w:t>
       </w:r>
-      <w:hyperlink r:id="rId60">
+      <w:hyperlink r:id="rId59">
         <w:r>
           <w:rPr>
             <w:rStyle w:val="Hyperlink"/>
@@ -8158,8 +8105,8 @@
         <w:t xml:space="preserve">.</w:t>
       </w:r>
     </w:p>
-    <w:bookmarkEnd w:id="61"/>
-    <w:bookmarkStart w:id="62" w:name="ref-Lambrides2007"/>
+    <w:bookmarkEnd w:id="60"/>
+    <w:bookmarkStart w:id="61" w:name="ref-Lambrides2007"/>
     <w:p>
       <w:pPr>
         <w:pStyle w:val="Bibliography"/>
@@ -8180,8 +8127,8 @@
         <w:t xml:space="preserve">, 69–90. Springer.</w:t>
       </w:r>
     </w:p>
-    <w:bookmarkEnd w:id="62"/>
-    <w:bookmarkStart w:id="63" w:name="ref-Lawn1978"/>
+    <w:bookmarkEnd w:id="61"/>
+    <w:bookmarkStart w:id="62" w:name="ref-Lawn1978"/>
     <w:p>
       <w:pPr>
         <w:pStyle w:val="Bibliography"/>
@@ -8202,8 +8149,8 @@
         <w:t xml:space="preserve">, 28–41.</w:t>
       </w:r>
     </w:p>
-    <w:bookmarkEnd w:id="63"/>
-    <w:bookmarkStart w:id="65" w:name="ref-Madden2011"/>
+    <w:bookmarkEnd w:id="62"/>
+    <w:bookmarkStart w:id="64" w:name="ref-Madden2011"/>
     <w:p>
       <w:pPr>
         <w:pStyle w:val="Bibliography"/>
@@ -8226,7 +8173,7 @@
       <w:r>
         <w:t xml:space="preserve"> </w:t>
       </w:r>
-      <w:hyperlink r:id="rId64">
+      <w:hyperlink r:id="rId63">
         <w:r>
           <w:rPr>
             <w:rStyle w:val="Hyperlink"/>
@@ -8238,8 +8185,8 @@
         <w:t xml:space="preserve">.</w:t>
       </w:r>
     </w:p>
-    <w:bookmarkEnd w:id="65"/>
-    <w:bookmarkStart w:id="67" w:name="ref-MaddenEtAl2016"/>
+    <w:bookmarkEnd w:id="64"/>
+    <w:bookmarkStart w:id="66" w:name="ref-MaddenEtAl2016"/>
     <w:p>
       <w:pPr>
         <w:pStyle w:val="Bibliography"/>
@@ -8250,7 +8197,7 @@
       <w:r>
         <w:t xml:space="preserve"> </w:t>
       </w:r>
-      <w:hyperlink r:id="rId66">
+      <w:hyperlink r:id="rId65">
         <w:r>
           <w:rPr>
             <w:rStyle w:val="Hyperlink"/>
@@ -8262,18 +8209,18 @@
         <w:t xml:space="preserve">.</w:t>
       </w:r>
     </w:p>
+    <w:bookmarkEnd w:id="66"/>
+    <w:bookmarkStart w:id="67" w:name="ref-Mcgrath2001"/>
+    <w:p>
+      <w:pPr>
+        <w:pStyle w:val="Bibliography"/>
+      </w:pPr>
+      <w:r>
+        <w:t xml:space="preserve">Mcgrath, Margaret Tuttle. 2001. “Fungicide Resistance in Cucurbit Powdery Mildew: Experiences and Challenges.”</w:t>
+      </w:r>
+    </w:p>
     <w:bookmarkEnd w:id="67"/>
-    <w:bookmarkStart w:id="68" w:name="ref-Mcgrath2001"/>
-    <w:p>
-      <w:pPr>
-        <w:pStyle w:val="Bibliography"/>
-      </w:pPr>
-      <w:r>
-        <w:t xml:space="preserve">Mcgrath, Margaret Tuttle. 2001. “Fungicide Resistance in Cucurbit Powdery Mildew: Experiences and Challenges.”</w:t>
-      </w:r>
-    </w:p>
-    <w:bookmarkEnd w:id="68"/>
-    <w:bookmarkStart w:id="70" w:name="ref-Ngugi2011"/>
+    <w:bookmarkStart w:id="69" w:name="ref-Ngugi2011"/>
     <w:p>
       <w:pPr>
         <w:pStyle w:val="Bibliography"/>
@@ -8299,7 +8246,7 @@
       <w:r>
         <w:t xml:space="preserve"> </w:t>
       </w:r>
-      <w:hyperlink r:id="rId69">
+      <w:hyperlink r:id="rId68">
         <w:r>
           <w:rPr>
             <w:rStyle w:val="Hyperlink"/>
@@ -8311,8 +8258,8 @@
         <w:t xml:space="preserve">.</w:t>
       </w:r>
     </w:p>
-    <w:bookmarkEnd w:id="70"/>
-    <w:bookmarkStart w:id="72" w:name="ref-Pandey2018"/>
+    <w:bookmarkEnd w:id="69"/>
+    <w:bookmarkStart w:id="71" w:name="ref-Pandey2018"/>
     <w:p>
       <w:pPr>
         <w:pStyle w:val="Bibliography"/>
@@ -8338,7 +8285,7 @@
       <w:r>
         <w:t xml:space="preserve"> </w:t>
       </w:r>
-      <w:hyperlink r:id="rId71">
+      <w:hyperlink r:id="rId70">
         <w:r>
           <w:rPr>
             <w:rStyle w:val="Hyperlink"/>
@@ -8350,8 +8297,8 @@
         <w:t xml:space="preserve">.</w:t>
       </w:r>
     </w:p>
-    <w:bookmarkEnd w:id="72"/>
-    <w:bookmarkStart w:id="74" w:name="ref-Paul2007"/>
+    <w:bookmarkEnd w:id="71"/>
+    <w:bookmarkStart w:id="73" w:name="ref-Paul2007"/>
     <w:p>
       <w:pPr>
         <w:pStyle w:val="Bibliography"/>
@@ -8362,7 +8309,7 @@
       <w:r>
         <w:t xml:space="preserve"> </w:t>
       </w:r>
-      <w:hyperlink r:id="rId73">
+      <w:hyperlink r:id="rId72">
         <w:r>
           <w:rPr>
             <w:rStyle w:val="Hyperlink"/>
@@ -8374,8 +8321,8 @@
         <w:t xml:space="preserve">.</w:t>
       </w:r>
     </w:p>
-    <w:bookmarkEnd w:id="74"/>
-    <w:bookmarkStart w:id="76" w:name="ref-APVMAcustodia"/>
+    <w:bookmarkEnd w:id="73"/>
+    <w:bookmarkStart w:id="75" w:name="ref-APVMAcustodia"/>
     <w:p>
       <w:pPr>
         <w:pStyle w:val="Bibliography"/>
@@ -8386,7 +8333,7 @@
       <w:r>
         <w:t xml:space="preserve"> </w:t>
       </w:r>
-      <w:hyperlink r:id="rId75">
+      <w:hyperlink r:id="rId74">
         <w:r>
           <w:rPr>
             <w:rStyle w:val="Hyperlink"/>
@@ -8398,8 +8345,8 @@
         <w:t xml:space="preserve">.</w:t>
       </w:r>
     </w:p>
-    <w:bookmarkEnd w:id="76"/>
-    <w:bookmarkStart w:id="78" w:name="ref-Peterson1973"/>
+    <w:bookmarkEnd w:id="75"/>
+    <w:bookmarkStart w:id="77" w:name="ref-Peterson1973"/>
     <w:p>
       <w:pPr>
         <w:pStyle w:val="Bibliography"/>
@@ -8425,7 +8372,7 @@
       <w:r>
         <w:t xml:space="preserve"> </w:t>
       </w:r>
-      <w:hyperlink r:id="rId77">
+      <w:hyperlink r:id="rId76">
         <w:r>
           <w:rPr>
             <w:rStyle w:val="Hyperlink"/>
@@ -8437,8 +8384,8 @@
         <w:t xml:space="preserve">.</w:t>
       </w:r>
     </w:p>
-    <w:bookmarkEnd w:id="78"/>
-    <w:bookmarkStart w:id="80" w:name="ref-AMAplanting"/>
+    <w:bookmarkEnd w:id="77"/>
+    <w:bookmarkStart w:id="79" w:name="ref-AMAplanting"/>
     <w:p>
       <w:pPr>
         <w:pStyle w:val="Bibliography"/>
@@ -8449,7 +8396,7 @@
       <w:r>
         <w:t xml:space="preserve"> </w:t>
       </w:r>
-      <w:hyperlink r:id="rId79">
+      <w:hyperlink r:id="rId78">
         <w:r>
           <w:rPr>
             <w:rStyle w:val="Hyperlink"/>
@@ -8461,8 +8408,8 @@
         <w:t xml:space="preserve">.</w:t>
       </w:r>
     </w:p>
-    <w:bookmarkEnd w:id="80"/>
-    <w:bookmarkStart w:id="82" w:name="ref-QueenslandGovernment2019"/>
+    <w:bookmarkEnd w:id="79"/>
+    <w:bookmarkStart w:id="81" w:name="ref-QueenslandGovernment2019"/>
     <w:p>
       <w:pPr>
         <w:pStyle w:val="Bibliography"/>
@@ -8473,7 +8420,7 @@
       <w:r>
         <w:t xml:space="preserve"> </w:t>
       </w:r>
-      <w:hyperlink r:id="rId81">
+      <w:hyperlink r:id="rId80">
         <w:r>
           <w:rPr>
             <w:rStyle w:val="Hyperlink"/>
@@ -8485,8 +8432,8 @@
         <w:t xml:space="preserve">.</w:t>
       </w:r>
     </w:p>
-    <w:bookmarkEnd w:id="82"/>
-    <w:bookmarkStart w:id="84" w:name="ref-RCoreTeam2020"/>
+    <w:bookmarkEnd w:id="81"/>
+    <w:bookmarkStart w:id="83" w:name="ref-RCoreTeam2020"/>
     <w:p>
       <w:pPr>
         <w:pStyle w:val="Bibliography"/>
@@ -8509,7 +8456,7 @@
       <w:r>
         <w:t xml:space="preserve"> </w:t>
       </w:r>
-      <w:hyperlink r:id="rId83">
+      <w:hyperlink r:id="rId82">
         <w:r>
           <w:rPr>
             <w:rStyle w:val="Hyperlink"/>
@@ -8521,8 +8468,8 @@
         <w:t xml:space="preserve">.</w:t>
       </w:r>
     </w:p>
-    <w:bookmarkEnd w:id="84"/>
-    <w:bookmarkStart w:id="86" w:name="ref-RobertsonAPSIMlegume2002"/>
+    <w:bookmarkEnd w:id="83"/>
+    <w:bookmarkStart w:id="85" w:name="ref-RobertsonAPSIMlegume2002"/>
     <w:p>
       <w:pPr>
         <w:pStyle w:val="Bibliography"/>
@@ -8548,7 +8495,7 @@
       <w:r>
         <w:t xml:space="preserve"> </w:t>
       </w:r>
-      <w:hyperlink r:id="rId85">
+      <w:hyperlink r:id="rId84">
         <w:r>
           <w:rPr>
             <w:rStyle w:val="Hyperlink"/>
@@ -8560,8 +8507,8 @@
         <w:t xml:space="preserve">.</w:t>
       </w:r>
     </w:p>
-    <w:bookmarkEnd w:id="86"/>
-    <w:bookmarkStart w:id="88" w:name="ref-Rucker2020"/>
+    <w:bookmarkEnd w:id="85"/>
+    <w:bookmarkStart w:id="87" w:name="ref-Rucker2020"/>
     <w:p>
       <w:pPr>
         <w:pStyle w:val="Bibliography"/>
@@ -8584,7 +8531,7 @@
       <w:r>
         <w:t xml:space="preserve"> </w:t>
       </w:r>
-      <w:hyperlink r:id="rId87">
+      <w:hyperlink r:id="rId86">
         <w:r>
           <w:rPr>
             <w:rStyle w:val="Hyperlink"/>
@@ -8596,8 +8543,8 @@
         <w:t xml:space="preserve">.</w:t>
       </w:r>
     </w:p>
-    <w:bookmarkEnd w:id="88"/>
-    <w:bookmarkStart w:id="90" w:name="ref-Shahid2019"/>
+    <w:bookmarkEnd w:id="87"/>
+    <w:bookmarkStart w:id="89" w:name="ref-Shahid2019"/>
     <w:p>
       <w:pPr>
         <w:pStyle w:val="Bibliography"/>
@@ -8623,7 +8570,7 @@
       <w:r>
         <w:t xml:space="preserve"> </w:t>
       </w:r>
-      <w:hyperlink r:id="rId89">
+      <w:hyperlink r:id="rId88">
         <w:r>
           <w:rPr>
             <w:rStyle w:val="Hyperlink"/>
@@ -8635,29 +8582,29 @@
         <w:t xml:space="preserve">.</w:t>
       </w:r>
     </w:p>
+    <w:bookmarkEnd w:id="89"/>
+    <w:bookmarkStart w:id="90" w:name="ref-Simfendorfer2011"/>
+    <w:p>
+      <w:pPr>
+        <w:pStyle w:val="Bibliography"/>
+      </w:pPr>
+      <w:r>
+        <w:t xml:space="preserve">Simpfendorfer, Steven, and Zeb Taylor. 2011. “Fungicide Management of Stripe Rust in Wheat: up-front vs in-crop options in 2011.” NSW Department of Primary Industries.</w:t>
+      </w:r>
+    </w:p>
     <w:bookmarkEnd w:id="90"/>
-    <w:bookmarkStart w:id="91" w:name="ref-Simfendorfer2011"/>
+    <w:bookmarkStart w:id="92" w:name="ref-Sparks2017"/>
     <w:p>
       <w:pPr>
         <w:pStyle w:val="Bibliography"/>
       </w:pPr>
       <w:r>
-        <w:t xml:space="preserve">Simpfendorfer, Steven, and Zeb Taylor. 2011. “Fungicide Management of Stripe Rust in Wheat: up-front vs in-crop options in 2011.” NSW Department of Primary Industries.</w:t>
-      </w:r>
-    </w:p>
-    <w:bookmarkEnd w:id="91"/>
-    <w:bookmarkStart w:id="93" w:name="ref-Sparks2017"/>
-    <w:p>
-      <w:pPr>
-        <w:pStyle w:val="Bibliography"/>
-      </w:pPr>
-      <w:r>
         <w:t xml:space="preserve">Sparks, Adam, and Lisa Kelly. 2017. “Mungbean powdery mildew management with fungicide - Field Crop Diseases | Field Crop Diseases.”</w:t>
       </w:r>
       <w:r>
         <w:t xml:space="preserve"> </w:t>
       </w:r>
-      <w:hyperlink r:id="rId92">
+      <w:hyperlink r:id="rId91">
         <w:r>
           <w:rPr>
             <w:rStyle w:val="Hyperlink"/>
@@ -8669,8 +8616,8 @@
         <w:t xml:space="preserve">.</w:t>
       </w:r>
     </w:p>
-    <w:bookmarkEnd w:id="93"/>
-    <w:bookmarkStart w:id="95" w:name="ref-SueThompson2016"/>
+    <w:bookmarkEnd w:id="92"/>
+    <w:bookmarkStart w:id="94" w:name="ref-SueThompson2016"/>
     <w:p>
       <w:pPr>
         <w:pStyle w:val="Bibliography"/>
@@ -8693,7 +8640,7 @@
       <w:r>
         <w:t xml:space="preserve"> </w:t>
       </w:r>
-      <w:hyperlink r:id="rId94">
+      <w:hyperlink r:id="rId93">
         <w:r>
           <w:rPr>
             <w:rStyle w:val="Hyperlink"/>
@@ -8705,8 +8652,8 @@
         <w:t xml:space="preserve">.</w:t>
       </w:r>
     </w:p>
-    <w:bookmarkEnd w:id="95"/>
-    <w:bookmarkStart w:id="97" w:name="ref-ThomasRobert2004"/>
+    <w:bookmarkEnd w:id="94"/>
+    <w:bookmarkStart w:id="96" w:name="ref-ThomasRobert2004"/>
     <w:p>
       <w:pPr>
         <w:pStyle w:val="Bibliography"/>
@@ -8732,7 +8679,7 @@
       <w:r>
         <w:t xml:space="preserve"> </w:t>
       </w:r>
-      <w:hyperlink r:id="rId96">
+      <w:hyperlink r:id="rId95">
         <w:r>
           <w:rPr>
             <w:rStyle w:val="Hyperlink"/>
@@ -8744,8 +8691,8 @@
         <w:t xml:space="preserve">.</w:t>
       </w:r>
     </w:p>
-    <w:bookmarkEnd w:id="97"/>
-    <w:bookmarkStart w:id="99" w:name="ref-Thompson2016"/>
+    <w:bookmarkEnd w:id="96"/>
+    <w:bookmarkStart w:id="98" w:name="ref-Thompson2016"/>
     <w:p>
       <w:pPr>
         <w:pStyle w:val="Bibliography"/>
@@ -8756,7 +8703,7 @@
       <w:r>
         <w:t xml:space="preserve"> </w:t>
       </w:r>
-      <w:hyperlink r:id="rId98">
+      <w:hyperlink r:id="rId97">
         <w:r>
           <w:rPr>
             <w:rStyle w:val="Hyperlink"/>
@@ -8768,8 +8715,8 @@
         <w:t xml:space="preserve">.</w:t>
       </w:r>
     </w:p>
-    <w:bookmarkEnd w:id="99"/>
-    <w:bookmarkStart w:id="101" w:name="ref-Viechtbauer2010"/>
+    <w:bookmarkEnd w:id="98"/>
+    <w:bookmarkStart w:id="100" w:name="ref-Viechtbauer2010"/>
     <w:p>
       <w:pPr>
         <w:pStyle w:val="Bibliography"/>
@@ -8795,7 +8742,7 @@
       <w:r>
         <w:t xml:space="preserve"> </w:t>
       </w:r>
-      <w:hyperlink r:id="rId100">
+      <w:hyperlink r:id="rId99">
         <w:r>
           <w:rPr>
             <w:rStyle w:val="Hyperlink"/>
@@ -8807,8 +8754,8 @@
         <w:t xml:space="preserve">.</w:t>
       </w:r>
     </w:p>
+    <w:bookmarkEnd w:id="100"/>
     <w:bookmarkEnd w:id="101"/>
-    <w:bookmarkEnd w:id="102"/>
     <w:sectPr>
       <w:pgSz w:w="12240" w:h="15840"/>
       <w:pgMar w:top="1440" w:right="1440" w:bottom="1440" w:left="1440" w:header="720" w:footer="720" w:gutter="0"/>
@@ -9437,18 +9384,18 @@
     <w:uiPriority w:val="9"/>
     <w:unhideWhenUsed/>
     <w:qFormat/>
+    <w:rsid w:val="005F4A78"/>
     <w:pPr>
       <w:keepNext/>
       <w:keepLines/>
-      <w:spacing w:before="200" w:after="0"/>
+      <w:spacing w:before="120" w:after="0"/>
       <w:outlineLvl w:val="1"/>
     </w:pPr>
     <w:rPr>
-      <w:rFonts w:asciiTheme="majorHAnsi" w:eastAsiaTheme="majorEastAsia" w:hAnsiTheme="majorHAnsi" w:cstheme="majorBidi"/>
+      <w:rFonts w:ascii="Garamond" w:eastAsiaTheme="majorEastAsia" w:hAnsi="Garamond" w:cstheme="majorBidi"/>
       <w:b/>
       <w:bCs/>
-      <w:color w:val="4F81BD" w:themeColor="accent1"/>
-      <w:sz w:val="32"/>
+      <w:sz w:val="28"/>
       <w:szCs w:val="32"/>
     </w:rPr>
   </w:style>
@@ -9459,6 +9406,7 @@
     <w:uiPriority w:val="9"/>
     <w:unhideWhenUsed/>
     <w:qFormat/>
+    <w:rsid w:val="005F4A78"/>
     <w:pPr>
       <w:keepNext/>
       <w:keepLines/>
@@ -9466,11 +9414,9 @@
       <w:outlineLvl w:val="2"/>
     </w:pPr>
     <w:rPr>
-      <w:rFonts w:asciiTheme="majorHAnsi" w:eastAsiaTheme="majorEastAsia" w:hAnsiTheme="majorHAnsi" w:cstheme="majorBidi"/>
+      <w:rFonts w:ascii="Garamond" w:eastAsiaTheme="majorEastAsia" w:hAnsi="Garamond" w:cstheme="majorBidi"/>
       <w:b/>
       <w:bCs/>
-      <w:color w:val="4F81BD" w:themeColor="accent1"/>
-      <w:sz w:val="28"/>
       <w:szCs w:val="28"/>
     </w:rPr>
   </w:style>
@@ -9632,15 +9578,20 @@
     <w:name w:val="Compact"/>
     <w:basedOn w:val="BodyText"/>
     <w:qFormat/>
+    <w:rsid w:val="00CF2650"/>
     <w:pPr>
       <w:spacing w:before="36" w:after="36"/>
     </w:pPr>
+    <w:rPr>
+      <w:sz w:val="20"/>
+    </w:rPr>
   </w:style>
   <w:style w:type="paragraph" w:styleId="Title">
     <w:name w:val="Title"/>
     <w:basedOn w:val="Normal"/>
     <w:next w:val="BodyText"/>
     <w:qFormat/>
+    <w:rsid w:val="005F4A78"/>
     <w:pPr>
       <w:keepNext/>
       <w:keepLines/>
@@ -9648,10 +9599,9 @@
       <w:jc w:val="center"/>
     </w:pPr>
     <w:rPr>
-      <w:rFonts w:asciiTheme="majorHAnsi" w:eastAsiaTheme="majorEastAsia" w:hAnsiTheme="majorHAnsi" w:cstheme="majorBidi"/>
+      <w:rFonts w:ascii="Garamond" w:eastAsiaTheme="majorEastAsia" w:hAnsi="Garamond" w:cstheme="majorBidi"/>
       <w:b/>
       <w:bCs/>
-      <w:color w:val="345A8A" w:themeColor="accent1" w:themeShade="B5"/>
       <w:sz w:val="36"/>
       <w:szCs w:val="36"/>
     </w:rPr>
@@ -9673,11 +9623,15 @@
     <w:name w:val="Author"/>
     <w:next w:val="BodyText"/>
     <w:qFormat/>
+    <w:rsid w:val="005F4A78"/>
     <w:pPr>
       <w:keepNext/>
       <w:keepLines/>
       <w:jc w:val="center"/>
     </w:pPr>
+    <w:rPr>
+      <w:i/>
+    </w:rPr>
   </w:style>
   <w:style w:type="paragraph" w:styleId="Date">
     <w:name w:val="Date"/>

</xml_diff>

<commit_message>
Added more words and editing
</commit_message>
<xml_diff>
--- a/vignette/Manuscript2Word.docx
+++ b/vignette/Manuscript2Word.docx
@@ -137,7 +137,7 @@
         <w:pStyle w:val="Date"/>
       </w:pPr>
       <w:r>
-        <w:t xml:space="preserve">27</w:t>
+        <w:t xml:space="preserve">28</w:t>
       </w:r>
       <w:r>
         <w:t xml:space="preserve"> </w:t>
@@ -153,21 +153,24 @@
       </w:r>
     </w:p>
     <w:p>
-      <w:r>
-        <w:pict>
-          <v:rect style="width:0;height:1.5pt" o:hralign="center" o:hrstd="t" o:hr="t"/>
-        </w:pict>
-      </w:r>
+      <w:pPr>
+        <w:pStyle w:val="Heading1"/>
+      </w:pPr>
+      <w:bookmarkStart w:id="20" w:name="manuscript"/>
+      <w:r>
+        <w:t xml:space="preserve">Manuscript</w:t>
+      </w:r>
+      <w:bookmarkEnd w:id="20"/>
     </w:p>
     <w:p>
       <w:pPr>
         <w:pStyle w:val="Heading2"/>
       </w:pPr>
-      <w:bookmarkStart w:id="20" w:name="introduction"/>
+      <w:bookmarkStart w:id="21" w:name="introduction"/>
       <w:r>
         <w:t xml:space="preserve">Introduction</w:t>
       </w:r>
-      <w:bookmarkEnd w:id="20"/>
+      <w:bookmarkEnd w:id="21"/>
     </w:p>
     <w:p>
       <w:pPr>
@@ -1292,18 +1295,18 @@
       <w:pPr>
         <w:pStyle w:val="Heading2"/>
       </w:pPr>
-      <w:bookmarkStart w:id="21" w:name="materials-and-methods"/>
+      <w:bookmarkStart w:id="22" w:name="materials-and-methods"/>
       <w:r>
         <w:t xml:space="preserve">Materials and Methods</w:t>
       </w:r>
-      <w:bookmarkEnd w:id="21"/>
+      <w:bookmarkEnd w:id="22"/>
     </w:p>
     <w:p>
       <w:pPr>
         <w:pStyle w:val="FirstParagraph"/>
       </w:pPr>
       <w:r>
-        <w:t xml:space="preserve">The data for this study were obtained from through personal correspondence with colleagues and collaborating institutions.</w:t>
+        <w:t xml:space="preserve">The data for this study were obtained through personal correspondence with colleagues and collaborating institutions.</w:t>
       </w:r>
       <w:r>
         <w:t xml:space="preserve"> </w:t>
@@ -1315,10 +1318,7 @@
         <w:t xml:space="preserve"> </w:t>
       </w:r>
       <w:r>
-        <w:t xml:space="preserve">(alliance</w:t>
-      </w:r>
-      <w:r>
-        <w:t xml:space="preserve"> </w:t>
+        <w:t xml:space="preserve">(</w:t>
       </w:r>
       <w:hyperlink w:anchor="ref-goolhi2013">
         <w:r>
@@ -1427,7 +1427,7 @@
         <w:t xml:space="preserve"> </w:t>
       </w:r>
       <w:r>
-        <w:t xml:space="preserve">Some trials we obtained the raw data others the reported means of each treatment, with all but one study reporting some form of variance along with the mean.</w:t>
+        <w:t xml:space="preserve">Some trials we obtained the raw data, others the reported means of each treatment, with all but one study reporting some form of variance along with the mean.</w:t>
       </w:r>
       <w:r>
         <w:t xml:space="preserve"> </w:t>
@@ -1441,7 +1441,7 @@
         <w:pStyle w:val="BodyText"/>
       </w:pPr>
       <w:r>
-        <w:t xml:space="preserve">To ensure the correct question was asked of the analysis the data needed to conform to a strict criteria.</w:t>
+        <w:t xml:space="preserve">To ensure the correct question was asked of the analysis, the data needed to conform to a strict criteria.</w:t>
       </w:r>
       <w:r>
         <w:t xml:space="preserve"> </w:t>
@@ -1459,19 +1459,19 @@
         <w:t xml:space="preserve"> </w:t>
       </w:r>
       <w:r>
-        <w:t xml:space="preserve">The data were subset to only include treatments with the same mode of action; demethylase inhibitor (DMI) fungicides, tebuconazole and propiconazole were thus retained in the dataset.</w:t>
-      </w:r>
-      <w:r>
-        <w:t xml:space="preserve"> </w:t>
-      </w:r>
-      <w:r>
-        <w:t xml:space="preserve">Subsequently the 26 trials were reduced to 16 using the same fungicide doses (Table 1).</w:t>
-      </w:r>
-      <w:r>
-        <w:t xml:space="preserve"> </w:t>
-      </w:r>
-      <w:r>
-        <w:t xml:space="preserve">Details of trial data are presented within a research compendium which was prepared to supplement this publication [</w:t>
+        <w:t xml:space="preserve">The data were subset to only include fungicide treatments with the same mode of action; demethylase inhibitor (DMI) fungicides, tebuconazole and propiconazole were thus retained in the dataset.</w:t>
+      </w:r>
+      <w:r>
+        <w:t xml:space="preserve"> </w:t>
+      </w:r>
+      <w:r>
+        <w:t xml:space="preserve">Subsequently the 26 trials were reduced to 16 trials (Table 1).</w:t>
+      </w:r>
+      <w:r>
+        <w:t xml:space="preserve"> </w:t>
+      </w:r>
+      <w:r>
+        <w:t xml:space="preserve">Details of trial data are presented within a research compendium which was prepared as a supplement to this publication [</w:t>
       </w:r>
       <w:r>
         <w:t xml:space="preserve">].</w:t>
@@ -1480,13 +1480,13 @@
         <w:t xml:space="preserve"> </w:t>
       </w:r>
       <w:r>
-        <w:t xml:space="preserve">With only a small number of trials, and to increase the replication, we made no distinction between the tebuconazole and propiconazole in the analysis.</w:t>
-      </w:r>
-      <w:r>
-        <w:t xml:space="preserve"> </w:t>
-      </w:r>
-      <w:r>
-        <w:t xml:space="preserve">All trials included in this analysis were randomised complete block designs and not previously published in peer-reviewed literature.</w:t>
+        <w:t xml:space="preserve">Due to the limited number of trials meeting the selection criteria, we made no distinction between the tebuconazole and propiconazole fungicide treatments within the analysis to ensure sufficient replication.</w:t>
+      </w:r>
+      <w:r>
+        <w:t xml:space="preserve"> </w:t>
+      </w:r>
+      <w:r>
+        <w:t xml:space="preserve">All trials included in this analysis used a randomised complete block design, and were not previously published in peer-reviewed literature.</w:t>
       </w:r>
     </w:p>
     <w:p>
@@ -1494,49 +1494,7 @@
         <w:pStyle w:val="BodyText"/>
       </w:pPr>
       <w:r>
-        <w:t xml:space="preserve">While the main aim of all the trials collected for this study were to assess the efficacy of fungicide for control of powdery mildew, some trials tested additional variables in the experimental design.</w:t>
-      </w:r>
-      <w:r>
-        <w:t xml:space="preserve"> </w:t>
-      </w:r>
-      <w:r>
-        <w:t xml:space="preserve">These additional variables included: row spacing, fungicide active ingredient, fungicide dose, planting date, number of fungicide applications and cultivar.</w:t>
-      </w:r>
-      <w:r>
-        <w:t xml:space="preserve"> </w:t>
-      </w:r>
-      <w:r>
-        <w:t xml:space="preserve">To account for the variation attributed to some of these variables between trials, and the treatments within trials, a single</w:t>
-      </w:r>
-      <w:r>
-        <w:t xml:space="preserve"> </w:t>
-      </w:r>
-      <w:r>
-        <w:t xml:space="preserve">‘</w:t>
-      </w:r>
-      <w:r>
-        <w:t xml:space="preserve">trial</w:t>
-      </w:r>
-      <w:r>
-        <w:t xml:space="preserve">’</w:t>
-      </w:r>
-      <w:r>
-        <w:t xml:space="preserve"> </w:t>
-      </w:r>
-      <w:r>
-        <w:t xml:space="preserve">factor was created to describe the main variables; a trial reference code, trial location, trial season, host genotype, row spacing, and fungicide dose.</w:t>
-      </w:r>
-      <w:r>
-        <w:t xml:space="preserve"> </w:t>
-      </w:r>
-      <w:r>
-        <w:t xml:space="preserve">Most of the studies which were used in this analysis assessed powdery mildew incidence on a 1 – 9 ordinal scale (Table 2).</w:t>
-      </w:r>
-      <w:r>
-        <w:t xml:space="preserve"> </w:t>
-      </w:r>
-      <w:r>
-        <w:t xml:space="preserve">However, the 2013 NGA trials (Table 1) reported incidence as the percentage of leaves covered by powdery mildew and the location of the infected leaves in the canopy; lower, middle or upper canopy.</w:t>
+        <w:t xml:space="preserve">From the trials which were included 2 planted in late December, 5 in January and 8 trials planted in February (Table 1).</w:t>
       </w:r>
     </w:p>
     <w:p>
@@ -1544,7 +1502,89 @@
         <w:pStyle w:val="BodyText"/>
       </w:pPr>
       <w:r>
-        <w:t xml:space="preserve">Given the ordinal scale ranked plants on the percent of foliage up the plant showing the disease, a conversion to mean plot incidence on the ordinal 1 – 9 scale was straight-forward.</w:t>
+        <w:t xml:space="preserve">While the main aim of all the trials collected for this study were to assess the efficacy of fungicide for control of powdery mildew, some trials tested additional variables in the experimental design.</w:t>
+      </w:r>
+      <w:r>
+        <w:t xml:space="preserve"> </w:t>
+      </w:r>
+      <w:r>
+        <w:t xml:space="preserve">These additional variables included: row spacing, fungicide active ingredient, fungicide dose, planting date, number of fungicide applications and cultivar.</w:t>
+      </w:r>
+      <w:r>
+        <w:t xml:space="preserve"> </w:t>
+      </w:r>
+      <w:r>
+        <w:t xml:space="preserve">To account for the variation attributed to some of these variables between trials, and the treatments within trials, a single</w:t>
+      </w:r>
+      <w:r>
+        <w:t xml:space="preserve"> </w:t>
+      </w:r>
+      <m:oMath>
+        <m:r>
+          <m:t>t</m:t>
+        </m:r>
+        <m:r>
+          <m:t>r</m:t>
+        </m:r>
+        <m:r>
+          <m:t>i</m:t>
+        </m:r>
+        <m:r>
+          <m:t>a</m:t>
+        </m:r>
+        <m:r>
+          <m:t>l</m:t>
+        </m:r>
+      </m:oMath>
+      <w:r>
+        <w:t xml:space="preserve"> </w:t>
+      </w:r>
+      <w:r>
+        <w:t xml:space="preserve">factor was created.</w:t>
+      </w:r>
+      <w:r>
+        <w:t xml:space="preserve"> </w:t>
+      </w:r>
+      <w:r>
+        <w:t xml:space="preserve">The</w:t>
+      </w:r>
+      <w:r>
+        <w:t xml:space="preserve"> </w:t>
+      </w:r>
+      <m:oMath>
+        <m:r>
+          <m:t>t</m:t>
+        </m:r>
+        <m:r>
+          <m:t>r</m:t>
+        </m:r>
+        <m:r>
+          <m:t>i</m:t>
+        </m:r>
+        <m:r>
+          <m:t>a</m:t>
+        </m:r>
+        <m:r>
+          <m:t>l</m:t>
+        </m:r>
+      </m:oMath>
+      <w:r>
+        <w:t xml:space="preserve"> </w:t>
+      </w:r>
+      <w:r>
+        <w:t xml:space="preserve">variable made distinctions between the following between and within trial variables: unique trial reference code, trial location, trial season, host genotype, row spacing, and fungicide dose.</w:t>
+      </w:r>
+      <w:r>
+        <w:t xml:space="preserve"> </w:t>
+      </w:r>
+      <w:r>
+        <w:t xml:space="preserve">Most of the studies which were used in this analysis assessed powdery mildew incidence on a 1 – 9 ordinal scale (Table 2).</w:t>
+      </w:r>
+      <w:r>
+        <w:t xml:space="preserve"> </w:t>
+      </w:r>
+      <w:r>
+        <w:t xml:space="preserve">However, the 2013 NGA trials (Table 1) reported incidence as the percentage of leaves covered by powdery mildew and the location of the infected leaves in the lower, middle or upper canopy.</w:t>
       </w:r>
     </w:p>
     <w:p>
@@ -1552,193 +1592,205 @@
         <w:pStyle w:val="BodyText"/>
       </w:pPr>
       <w:r>
-        <w:t xml:space="preserve">The timing of fungicide application treatments, was defined in relation to the recorded date when powdery mildew first occurred in the trial.</w:t>
-      </w:r>
-      <w:r>
-        <w:t xml:space="preserve"> </w:t>
-      </w:r>
-      <w:r>
-        <w:t xml:space="preserve">An</w:t>
-      </w:r>
-      <w:r>
-        <w:t xml:space="preserve"> </w:t>
-      </w:r>
-      <w:r>
-        <w:t xml:space="preserve">‘</w:t>
-      </w:r>
-      <w:r>
-        <w:t xml:space="preserve">Early</w:t>
-      </w:r>
-      <w:r>
-        <w:t xml:space="preserve">’</w:t>
-      </w:r>
-      <w:r>
-        <w:t xml:space="preserve"> </w:t>
-      </w:r>
-      <w:r>
-        <w:t xml:space="preserve">fungicide application treatment, referred to a fungicide spray schedule that commenced the first spray prior to the disease being observed in the trial.</w:t>
-      </w:r>
-      <w:r>
-        <w:t xml:space="preserve"> </w:t>
-      </w:r>
-      <w:r>
-        <w:t xml:space="preserve">‘</w:t>
-      </w:r>
-      <w:r>
-        <w:t xml:space="preserve">Recommended</w:t>
-      </w:r>
-      <w:r>
-        <w:t xml:space="preserve">’</w:t>
-      </w:r>
-      <w:r>
-        <w:t xml:space="preserve"> </w:t>
-      </w:r>
-      <w:r>
-        <w:t xml:space="preserve">refers to a fungicide spray schedule which commences following the first sign of disease, within three days.</w:t>
-      </w:r>
-      <w:r>
-        <w:t xml:space="preserve"> </w:t>
-      </w:r>
-      <w:r>
-        <w:t xml:space="preserve">‘</w:t>
-      </w:r>
-      <w:r>
-        <w:t xml:space="preserve">Late</w:t>
-      </w:r>
-      <w:r>
-        <w:t xml:space="preserve">’</w:t>
-      </w:r>
-      <w:r>
-        <w:t xml:space="preserve"> </w:t>
-      </w:r>
-      <w:r>
-        <w:t xml:space="preserve">treatments commence between 7 - 13 days after the first sign of disease.</w:t>
-      </w:r>
-      <w:r>
-        <w:t xml:space="preserve"> </w:t>
-      </w:r>
-      <w:r>
-        <w:t xml:space="preserve">The number of fungicide applications were binned in to two categories.</w:t>
-      </w:r>
-      <w:r>
-        <w:t xml:space="preserve"> </w:t>
-      </w:r>
-      <w:r>
-        <w:t xml:space="preserve">A spray schedule with a single spray, and a spray schedule with two or three spray applications (Plus).</w:t>
-      </w:r>
-      <w:r>
-        <w:t xml:space="preserve"> </w:t>
-      </w:r>
-      <w:r>
-        <w:t xml:space="preserve">The division of the treatments categorised: 13</w:t>
-      </w:r>
-      <w:r>
-        <w:t xml:space="preserve"> </w:t>
-      </w:r>
-      <w:r>
-        <w:t xml:space="preserve">‘</w:t>
-      </w:r>
-      <w:r>
-        <w:t xml:space="preserve">Early</w:t>
-      </w:r>
-      <w:r>
-        <w:t xml:space="preserve">’</w:t>
-      </w:r>
-      <w:r>
-        <w:t xml:space="preserve"> </w:t>
-      </w:r>
-      <w:r>
-        <w:t xml:space="preserve">treatments; 5</w:t>
-      </w:r>
-      <w:r>
-        <w:t xml:space="preserve"> </w:t>
-      </w:r>
-      <w:r>
-        <w:t xml:space="preserve">‘</w:t>
-      </w:r>
-      <w:r>
-        <w:t xml:space="preserve">EarlyPlus</w:t>
-      </w:r>
-      <w:r>
-        <w:t xml:space="preserve">’</w:t>
-      </w:r>
-      <w:r>
-        <w:t xml:space="preserve">, 32</w:t>
-      </w:r>
-      <w:r>
-        <w:t xml:space="preserve"> </w:t>
-      </w:r>
-      <w:r>
-        <w:t xml:space="preserve">‘</w:t>
-      </w:r>
-      <w:r>
-        <w:t xml:space="preserve">Recommended</w:t>
-      </w:r>
-      <w:r>
-        <w:t xml:space="preserve">’</w:t>
-      </w:r>
-      <w:r>
-        <w:t xml:space="preserve">; 46</w:t>
-      </w:r>
-      <w:r>
-        <w:t xml:space="preserve"> </w:t>
-      </w:r>
-      <w:r>
-        <w:t xml:space="preserve">‘</w:t>
-      </w:r>
-      <w:r>
-        <w:t xml:space="preserve">RecommendedPlus</w:t>
-      </w:r>
-      <w:r>
-        <w:t xml:space="preserve">’</w:t>
-      </w:r>
-      <w:r>
-        <w:t xml:space="preserve">; 17</w:t>
-      </w:r>
-      <w:r>
-        <w:t xml:space="preserve"> </w:t>
-      </w:r>
-      <w:r>
-        <w:t xml:space="preserve">‘</w:t>
-      </w:r>
-      <w:r>
-        <w:t xml:space="preserve">Late</w:t>
-      </w:r>
-      <w:r>
-        <w:t xml:space="preserve">’</w:t>
-      </w:r>
-      <w:r>
-        <w:t xml:space="preserve">; and 20</w:t>
-      </w:r>
-      <w:r>
-        <w:t xml:space="preserve"> </w:t>
-      </w:r>
-      <w:r>
-        <w:t xml:space="preserve">‘</w:t>
-      </w:r>
-      <w:r>
-        <w:t xml:space="preserve">LatePlus.</w:t>
-      </w:r>
-      <w:r>
-        <w:t xml:space="preserve"> </w:t>
-      </w:r>
-      <w:r>
-        <w:t xml:space="preserve">’EarlyPlus</w:t>
-      </w:r>
-      <w:r>
-        <w:t xml:space="preserve">’</w:t>
-      </w:r>
-      <w:r>
-        <w:t xml:space="preserve"> </w:t>
-      </w:r>
-      <w:r>
-        <w:t xml:space="preserve">treatments were removed from the subsequent meta-analysis, due to an insufficient sample size.</w:t>
+        <w:t xml:space="preserve">Given the ordinal scale ranked plants on the percent of foliage up the plant showing the disease, a conversion to mean plot incidence on the ordinal 1 – 9 scale was straight-forward.</w:t>
       </w:r>
     </w:p>
     <w:p>
       <w:pPr>
         <w:pStyle w:val="BodyText"/>
       </w:pPr>
+      <w:r>
+        <w:t xml:space="preserve">The timing of fungicide application treatments, was defined in relation to the recorded date when powdery mildew first occurred in the trial.</w:t>
+      </w:r>
+      <w:r>
+        <w:t xml:space="preserve"> </w:t>
+      </w:r>
+      <w:r>
+        <w:t xml:space="preserve">An</w:t>
+      </w:r>
+      <w:r>
+        <w:t xml:space="preserve"> </w:t>
+      </w:r>
+      <w:r>
+        <w:t xml:space="preserve">‘</w:t>
+      </w:r>
+      <w:r>
+        <w:t xml:space="preserve">Early</w:t>
+      </w:r>
+      <w:r>
+        <w:t xml:space="preserve">’</w:t>
+      </w:r>
+      <w:r>
+        <w:t xml:space="preserve"> </w:t>
+      </w:r>
+      <w:r>
+        <w:t xml:space="preserve">fungicide application treatment, referred to a fungicide spray schedule that commenced prior to the disease being observed in the trial.</w:t>
+      </w:r>
+      <w:r>
+        <w:t xml:space="preserve"> </w:t>
+      </w:r>
+      <w:r>
+        <w:t xml:space="preserve">‘</w:t>
+      </w:r>
+      <w:r>
+        <w:t xml:space="preserve">Recommended</w:t>
+      </w:r>
+      <w:r>
+        <w:t xml:space="preserve">’</w:t>
+      </w:r>
+      <w:r>
+        <w:t xml:space="preserve"> </w:t>
+      </w:r>
+      <w:r>
+        <w:t xml:space="preserve">referred to a fungicide spray schedule which commenced 1 – 3 days following the first sign of disease.</w:t>
+      </w:r>
+      <w:r>
+        <w:t xml:space="preserve"> </w:t>
+      </w:r>
+      <w:r>
+        <w:t xml:space="preserve">‘</w:t>
+      </w:r>
+      <w:r>
+        <w:t xml:space="preserve">Late</w:t>
+      </w:r>
+      <w:r>
+        <w:t xml:space="preserve">’</w:t>
+      </w:r>
+      <w:r>
+        <w:t xml:space="preserve"> </w:t>
+      </w:r>
+      <w:r>
+        <w:t xml:space="preserve">treatments commenced between 7 and 13 days after the first sign of disease.</w:t>
+      </w:r>
+      <w:r>
+        <w:t xml:space="preserve"> </w:t>
+      </w:r>
+      <w:r>
+        <w:t xml:space="preserve">There were no spray schedule treatments which began between 4 and 6 days after the first sign of powdery mildew.</w:t>
+      </w:r>
+      <w:r>
+        <w:t xml:space="preserve"> </w:t>
+      </w:r>
+      <w:r>
+        <w:t xml:space="preserve">The number of fungicide applications were binned in to two categories.</w:t>
+      </w:r>
+      <w:r>
+        <w:t xml:space="preserve"> </w:t>
+      </w:r>
+      <w:r>
+        <w:t xml:space="preserve">A spray schedule with a single spray, and a spray schedule with two or three spray applications (Plus).</w:t>
+      </w:r>
+      <w:r>
+        <w:t xml:space="preserve"> </w:t>
+      </w:r>
+      <w:r>
+        <w:t xml:space="preserve">The division of the treatments produced: 13</w:t>
+      </w:r>
+      <w:r>
+        <w:t xml:space="preserve"> </w:t>
+      </w:r>
+      <w:r>
+        <w:t xml:space="preserve">‘</w:t>
+      </w:r>
+      <w:r>
+        <w:t xml:space="preserve">Early</w:t>
+      </w:r>
+      <w:r>
+        <w:t xml:space="preserve">’</w:t>
+      </w:r>
+      <w:r>
+        <w:t xml:space="preserve"> </w:t>
+      </w:r>
+      <w:r>
+        <w:t xml:space="preserve">treatments; 5</w:t>
+      </w:r>
+      <w:r>
+        <w:t xml:space="preserve"> </w:t>
+      </w:r>
+      <w:r>
+        <w:t xml:space="preserve">‘</w:t>
+      </w:r>
+      <w:r>
+        <w:t xml:space="preserve">EarlyPlus</w:t>
+      </w:r>
+      <w:r>
+        <w:t xml:space="preserve">’</w:t>
+      </w:r>
+      <w:r>
+        <w:t xml:space="preserve">, 32</w:t>
+      </w:r>
+      <w:r>
+        <w:t xml:space="preserve"> </w:t>
+      </w:r>
+      <w:r>
+        <w:t xml:space="preserve">‘</w:t>
+      </w:r>
+      <w:r>
+        <w:t xml:space="preserve">Recommended</w:t>
+      </w:r>
+      <w:r>
+        <w:t xml:space="preserve">’</w:t>
+      </w:r>
+      <w:r>
+        <w:t xml:space="preserve">; 46</w:t>
+      </w:r>
+      <w:r>
+        <w:t xml:space="preserve"> </w:t>
+      </w:r>
+      <w:r>
+        <w:t xml:space="preserve">‘</w:t>
+      </w:r>
+      <w:r>
+        <w:t xml:space="preserve">RecommendedPlus</w:t>
+      </w:r>
+      <w:r>
+        <w:t xml:space="preserve">’</w:t>
+      </w:r>
+      <w:r>
+        <w:t xml:space="preserve">; 17</w:t>
+      </w:r>
+      <w:r>
+        <w:t xml:space="preserve"> </w:t>
+      </w:r>
+      <w:r>
+        <w:t xml:space="preserve">‘</w:t>
+      </w:r>
+      <w:r>
+        <w:t xml:space="preserve">Late</w:t>
+      </w:r>
+      <w:r>
+        <w:t xml:space="preserve">’</w:t>
+      </w:r>
+      <w:r>
+        <w:t xml:space="preserve">; and 20</w:t>
+      </w:r>
+      <w:r>
+        <w:t xml:space="preserve"> </w:t>
+      </w:r>
+      <w:r>
+        <w:t xml:space="preserve">‘</w:t>
+      </w:r>
+      <w:r>
+        <w:t xml:space="preserve">LatePlus.</w:t>
+      </w:r>
+      <w:r>
+        <w:t xml:space="preserve"> </w:t>
+      </w:r>
+      <w:r>
+        <w:t xml:space="preserve">’EarlyPlus</w:t>
+      </w:r>
+      <w:r>
+        <w:t xml:space="preserve">’</w:t>
+      </w:r>
+      <w:r>
+        <w:t xml:space="preserve"> </w:t>
+      </w:r>
+      <w:r>
+        <w:t xml:space="preserve">treatments were removed from the subsequent meta-analysis, due to an insufficient sample size.</w:t>
+      </w:r>
+      <w:r>
+        <w:br/>
+      </w:r>
       <w:r>
         <w:t xml:space="preserve">What remained was the mean yield for total of 173 treatments in the following five spray schedule categories: no spray control, single early spray, single recommended spray, recommended with multiple sprays, single late spray, and late with multiple sprays.</w:t>
       </w:r>
@@ -2201,30 +2253,23 @@
         <w:t xml:space="preserve"> </w:t>
       </w:r>
       <m:oMath>
-        <m:r>
-          <m:t>S</m:t>
-        </m:r>
-        <m:sSub>
+        <m:sSubSup>
           <m:e>
+            <m:r>
+              <m:t>S</m:t>
+            </m:r>
+          </m:e>
+          <m:sub>
             <m:r>
               <m:t>i</m:t>
             </m:r>
-          </m:e>
-          <m:sub>
-            <m:sSup>
-              <m:e>
-                <m:r>
-                  <m:t>​</m:t>
-                </m:r>
-              </m:e>
-              <m:sup>
-                <m:r>
-                  <m:t>2</m:t>
-                </m:r>
-              </m:sup>
-            </m:sSup>
           </m:sub>
-        </m:sSub>
+          <m:sup>
+            <m:r>
+              <m:t>2</m:t>
+            </m:r>
+          </m:sup>
+        </m:sSubSup>
       </m:oMath>
       <w:r>
         <w:t xml:space="preserve"> </w:t>
@@ -2528,7 +2573,7 @@
                     </pic:cNvPicPr>
                   </pic:nvPicPr>
                   <pic:blipFill>
-                    <a:blip r:embed="rId22"/>
+                    <a:blip r:embed="rId23"/>
                     <a:stretch>
                       <a:fillRect/>
                     </a:stretch>
@@ -2554,11 +2599,12 @@
           </wp:inline>
         </w:drawing>
       </w:r>
-    </w:p>
-    <w:p>
-      <w:pPr>
-        <w:pStyle w:val="BodyText"/>
-      </w:pPr>
+      <w:r>
+        <w:t xml:space="preserve"> </w:t>
+      </w:r>
+      <w:r>
+        <w:t xml:space="preserve"> </w:t>
+      </w:r>
     </w:p>
     <w:p>
       <w:pPr>
@@ -3173,7 +3219,7 @@
                 <w:szCs w:val="18"/>
                 <w:color w:val="111111"/>
               </w:rPr>
-              <w:t xml:space="preserve">mung1112/01</w:t>
+              <w:t xml:space="preserve">mung1112/01*</w:t>
             </w:r>
           </w:p>
         </w:tc>
@@ -4793,7 +4839,7 @@
                 <w:szCs w:val="18"/>
                 <w:color w:val="111111"/>
               </w:rPr>
-              <w:t xml:space="preserve">mung1516/03</w:t>
+              <w:t xml:space="preserve">mung1516/03*</w:t>
             </w:r>
           </w:p>
         </w:tc>
@@ -6538,18 +6584,13 @@
     </w:tbl>
     <w:p>
       <w:pPr>
-        <w:pStyle w:val="BodyText"/>
-      </w:pPr>
-    </w:p>
-    <w:p>
-      <w:pPr>
         <w:pStyle w:val="Heading2"/>
       </w:pPr>
-      <w:bookmarkStart w:id="23" w:name="results"/>
+      <w:bookmarkStart w:id="24" w:name="results"/>
       <w:r>
         <w:t xml:space="preserve">Results</w:t>
       </w:r>
-      <w:bookmarkEnd w:id="23"/>
+      <w:bookmarkEnd w:id="24"/>
     </w:p>
     <w:p>
       <w:pPr>
@@ -6868,7 +6909,7 @@
         <w:t xml:space="preserve"> </w:t>
       </w:r>
       <w:r>
-        <w:t xml:space="preserve">31.4926475</w:t>
+        <w:t xml:space="preserve">31.1217477</w:t>
       </w:r>
       <w:r>
         <w:t xml:space="preserve"> </w:t>
@@ -7026,7 +7067,7 @@
         <w:t xml:space="preserve"> </w:t>
       </w:r>
       <w:r>
-        <w:t xml:space="preserve">3.7463922</w:t>
+        <w:t xml:space="preserve">3.7805516</w:t>
       </w:r>
       <w:r>
         <w:t xml:space="preserve">10^{4}</w:t>
@@ -7177,22 +7218,6 @@
     <w:p>
       <w:pPr>
         <w:pStyle w:val="BodyText"/>
-      </w:pPr>
-    </w:p>
-    <w:p>
-      <w:pPr>
-        <w:pStyle w:val="SourceCode"/>
-      </w:pPr>
-      <w:r>
-        <w:rPr>
-          <w:rStyle w:val="NormalTok"/>
-        </w:rPr>
-        <w:t xml:space="preserve">SeasonPlot</w:t>
-      </w:r>
-    </w:p>
-    <w:p>
-      <w:pPr>
-        <w:pStyle w:val="FirstParagraph"/>
       </w:pPr>
       <w:r>
         <w:drawing>
@@ -7210,7 +7235,7 @@
                     </pic:cNvPicPr>
                   </pic:nvPicPr>
                   <pic:blipFill>
-                    <a:blip r:embed="rId24"/>
+                    <a:blip r:embed="rId25"/>
                     <a:stretch>
                       <a:fillRect/>
                     </a:stretch>
@@ -7241,1060 +7266,8 @@
       <w:pPr>
         <w:pStyle w:val="BodyText"/>
       </w:pPr>
-    </w:p>
-    <w:p>
-      <w:pPr>
-        <w:pStyle w:val="SourceCode"/>
-      </w:pPr>
-      <w:r>
-        <w:rPr>
-          <w:rStyle w:val="NormalTok"/>
-        </w:rPr>
-        <w:t xml:space="preserve">T3 &lt;-</w:t>
-      </w:r>
-      <w:r>
-        <w:rPr>
-          <w:rStyle w:val="StringTok"/>
-        </w:rPr>
-        <w:t xml:space="preserve"> </w:t>
-      </w:r>
-      <w:r>
-        <w:rPr>
-          <w:rStyle w:val="KeywordTok"/>
-        </w:rPr>
-        <w:t xml:space="preserve">read.csv</w:t>
-      </w:r>
-      <w:r>
-        <w:rPr>
-          <w:rStyle w:val="NormalTok"/>
-        </w:rPr>
-        <w:t xml:space="preserve">(</w:t>
-      </w:r>
-      <w:r>
-        <w:rPr>
-          <w:rStyle w:val="KeywordTok"/>
-        </w:rPr>
-        <w:t xml:space="preserve">here</w:t>
-      </w:r>
-      <w:r>
-        <w:rPr>
-          <w:rStyle w:val="NormalTok"/>
-        </w:rPr>
-        <w:t xml:space="preserve">(</w:t>
-      </w:r>
-      <w:r>
-        <w:rPr>
-          <w:rStyle w:val="StringTok"/>
-        </w:rPr>
-        <w:t xml:space="preserve">"cache/Table3_contrasts.csv"</w:t>
-      </w:r>
-      <w:r>
-        <w:rPr>
-          <w:rStyle w:val="NormalTok"/>
-        </w:rPr>
-        <w:t xml:space="preserve">), </w:t>
-      </w:r>
-      <w:r>
-        <w:rPr>
-          <w:rStyle w:val="DataTypeTok"/>
-        </w:rPr>
-        <w:t xml:space="preserve">stringsAsFactors =</w:t>
-      </w:r>
-      <w:r>
-        <w:rPr>
-          <w:rStyle w:val="NormalTok"/>
-        </w:rPr>
-        <w:t xml:space="preserve"> </w:t>
-      </w:r>
-      <w:r>
-        <w:rPr>
-          <w:rStyle w:val="OtherTok"/>
-        </w:rPr>
-        <w:t xml:space="preserve">FALSE</w:t>
-      </w:r>
-      <w:r>
-        <w:rPr>
-          <w:rStyle w:val="NormalTok"/>
-        </w:rPr>
-        <w:t xml:space="preserve">)</w:t>
-      </w:r>
-      <w:r>
-        <w:br/>
-      </w:r>
-      <w:r>
-        <w:rPr>
-          <w:rStyle w:val="NormalTok"/>
-        </w:rPr>
-        <w:t xml:space="preserve">T3[,</w:t>
-      </w:r>
-      <w:r>
-        <w:rPr>
-          <w:rStyle w:val="DecValTok"/>
-        </w:rPr>
-        <w:t xml:space="preserve">2</w:t>
-      </w:r>
-      <w:r>
-        <w:rPr>
-          <w:rStyle w:val="OperatorTok"/>
-        </w:rPr>
-        <w:t xml:space="preserve">:</w:t>
-      </w:r>
-      <w:r>
-        <w:rPr>
-          <w:rStyle w:val="DecValTok"/>
-        </w:rPr>
-        <w:t xml:space="preserve">5</w:t>
-      </w:r>
-      <w:r>
-        <w:rPr>
-          <w:rStyle w:val="NormalTok"/>
-        </w:rPr>
-        <w:t xml:space="preserve">] &lt;-</w:t>
-      </w:r>
-      <w:r>
-        <w:rPr>
-          <w:rStyle w:val="StringTok"/>
-        </w:rPr>
-        <w:t xml:space="preserve"> </w:t>
-      </w:r>
-      <w:r>
-        <w:rPr>
-          <w:rStyle w:val="KeywordTok"/>
-        </w:rPr>
-        <w:t xml:space="preserve">round</w:t>
-      </w:r>
-      <w:r>
-        <w:rPr>
-          <w:rStyle w:val="NormalTok"/>
-        </w:rPr>
-        <w:t xml:space="preserve">(T3[,</w:t>
-      </w:r>
-      <w:r>
-        <w:rPr>
-          <w:rStyle w:val="DecValTok"/>
-        </w:rPr>
-        <w:t xml:space="preserve">2</w:t>
-      </w:r>
-      <w:r>
-        <w:rPr>
-          <w:rStyle w:val="OperatorTok"/>
-        </w:rPr>
-        <w:t xml:space="preserve">:</w:t>
-      </w:r>
-      <w:r>
-        <w:rPr>
-          <w:rStyle w:val="DecValTok"/>
-        </w:rPr>
-        <w:t xml:space="preserve">5</w:t>
-      </w:r>
-      <w:r>
-        <w:rPr>
-          <w:rStyle w:val="NormalTok"/>
-        </w:rPr>
-        <w:t xml:space="preserve">], </w:t>
-      </w:r>
-      <w:r>
-        <w:rPr>
-          <w:rStyle w:val="DecValTok"/>
-        </w:rPr>
-        <w:t xml:space="preserve">4</w:t>
-      </w:r>
-      <w:r>
-        <w:rPr>
-          <w:rStyle w:val="NormalTok"/>
-        </w:rPr>
-        <w:t xml:space="preserve">)</w:t>
-      </w:r>
-      <w:r>
-        <w:br/>
-      </w:r>
-      <w:r>
-        <w:rPr>
-          <w:rStyle w:val="NormalTok"/>
-        </w:rPr>
-        <w:t xml:space="preserve">T3 </w:t>
-      </w:r>
-      <w:r>
-        <w:rPr>
-          <w:rStyle w:val="OperatorTok"/>
-        </w:rPr>
-        <w:t xml:space="preserve">%&gt;%</w:t>
-      </w:r>
-      <w:r>
-        <w:br/>
-      </w:r>
-      <w:r>
-        <w:rPr>
-          <w:rStyle w:val="StringTok"/>
-        </w:rPr>
-        <w:t xml:space="preserve">   </w:t>
-      </w:r>
-      <w:r>
-        <w:rPr>
-          <w:rStyle w:val="KeywordTok"/>
-        </w:rPr>
-        <w:t xml:space="preserve">mutate</w:t>
-      </w:r>
-      <w:r>
-        <w:rPr>
-          <w:rStyle w:val="NormalTok"/>
-        </w:rPr>
-        <w:t xml:space="preserve">(</w:t>
-      </w:r>
-      <w:r>
-        <w:rPr>
-          <w:rStyle w:val="DataTypeTok"/>
-        </w:rPr>
-        <w:t xml:space="preserve">contrasts =</w:t>
-      </w:r>
-      <w:r>
-        <w:rPr>
-          <w:rStyle w:val="NormalTok"/>
-        </w:rPr>
-        <w:t xml:space="preserve"> </w:t>
-      </w:r>
-      <w:r>
-        <w:rPr>
-          <w:rStyle w:val="KeywordTok"/>
-        </w:rPr>
-        <w:t xml:space="preserve">gsub</w:t>
-      </w:r>
-      <w:r>
-        <w:rPr>
-          <w:rStyle w:val="NormalTok"/>
-        </w:rPr>
-        <w:t xml:space="preserve">(</w:t>
-      </w:r>
-      <w:r>
-        <w:rPr>
-          <w:rStyle w:val="StringTok"/>
-        </w:rPr>
-        <w:t xml:space="preserve">"-"</w:t>
-      </w:r>
-      <w:r>
-        <w:rPr>
-          <w:rStyle w:val="NormalTok"/>
-        </w:rPr>
-        <w:t xml:space="preserve">,</w:t>
-      </w:r>
-      <w:r>
-        <w:rPr>
-          <w:rStyle w:val="StringTok"/>
-        </w:rPr>
-        <w:t xml:space="preserve">""</w:t>
-      </w:r>
-      <w:r>
-        <w:rPr>
-          <w:rStyle w:val="NormalTok"/>
-        </w:rPr>
-        <w:t xml:space="preserve">,contrasts))</w:t>
-      </w:r>
-      <w:r>
-        <w:rPr>
-          <w:rStyle w:val="OperatorTok"/>
-        </w:rPr>
-        <w:t xml:space="preserve">%&gt;%</w:t>
-      </w:r>
-      <w:r>
-        <w:br/>
-      </w:r>
-      <w:r>
-        <w:rPr>
-          <w:rStyle w:val="StringTok"/>
-        </w:rPr>
-        <w:t xml:space="preserve">   </w:t>
-      </w:r>
-      <w:r>
-        <w:rPr>
-          <w:rStyle w:val="KeywordTok"/>
-        </w:rPr>
-        <w:t xml:space="preserve">mutate</w:t>
-      </w:r>
-      <w:r>
-        <w:rPr>
-          <w:rStyle w:val="NormalTok"/>
-        </w:rPr>
-        <w:t xml:space="preserve">(</w:t>
-      </w:r>
-      <w:r>
-        <w:rPr>
-          <w:rStyle w:val="DataTypeTok"/>
-        </w:rPr>
-        <w:t xml:space="preserve">contrasts =</w:t>
-      </w:r>
-      <w:r>
-        <w:rPr>
-          <w:rStyle w:val="NormalTok"/>
-        </w:rPr>
-        <w:t xml:space="preserve"> </w:t>
-      </w:r>
-      <w:r>
-        <w:rPr>
-          <w:rStyle w:val="KeywordTok"/>
-        </w:rPr>
-        <w:t xml:space="preserve">gsub</w:t>
-      </w:r>
-      <w:r>
-        <w:rPr>
-          <w:rStyle w:val="NormalTok"/>
-        </w:rPr>
-        <w:t xml:space="preserve">(</w:t>
-      </w:r>
-      <w:r>
-        <w:rPr>
-          <w:rStyle w:val="StringTok"/>
-        </w:rPr>
-        <w:t xml:space="preserve">" </w:t>
-      </w:r>
-      <w:r>
-        <w:rPr>
-          <w:rStyle w:val="CharTok"/>
-        </w:rPr>
-        <w:t xml:space="preserve">\\</w:t>
-      </w:r>
-      <w:r>
-        <w:rPr>
-          <w:rStyle w:val="StringTok"/>
-        </w:rPr>
-        <w:t xml:space="preserve">+"</w:t>
-      </w:r>
-      <w:r>
-        <w:rPr>
-          <w:rStyle w:val="NormalTok"/>
-        </w:rPr>
-        <w:t xml:space="preserve">,</w:t>
-      </w:r>
-      <w:r>
-        <w:rPr>
-          <w:rStyle w:val="StringTok"/>
-        </w:rPr>
-        <w:t xml:space="preserve">" -"</w:t>
-      </w:r>
-      <w:r>
-        <w:rPr>
-          <w:rStyle w:val="NormalTok"/>
-        </w:rPr>
-        <w:t xml:space="preserve">,contrasts))</w:t>
-      </w:r>
-      <w:r>
-        <w:rPr>
-          <w:rStyle w:val="OperatorTok"/>
-        </w:rPr>
-        <w:t xml:space="preserve">%&gt;%</w:t>
-      </w:r>
-      <w:r>
-        <w:br/>
-      </w:r>
-      <w:r>
-        <w:rPr>
-          <w:rStyle w:val="StringTok"/>
-        </w:rPr>
-        <w:t xml:space="preserve">   </w:t>
-      </w:r>
-      <w:r>
-        <w:rPr>
-          <w:rStyle w:val="KeywordTok"/>
-        </w:rPr>
-        <w:t xml:space="preserve">mutate</w:t>
-      </w:r>
-      <w:r>
-        <w:rPr>
-          <w:rStyle w:val="NormalTok"/>
-        </w:rPr>
-        <w:t xml:space="preserve">(</w:t>
-      </w:r>
-      <w:r>
-        <w:rPr>
-          <w:rStyle w:val="DataTypeTok"/>
-        </w:rPr>
-        <w:t xml:space="preserve">contrasts =</w:t>
-      </w:r>
-      <w:r>
-        <w:rPr>
-          <w:rStyle w:val="NormalTok"/>
-        </w:rPr>
-        <w:t xml:space="preserve"> </w:t>
-      </w:r>
-      <w:r>
-        <w:rPr>
-          <w:rStyle w:val="KeywordTok"/>
-        </w:rPr>
-        <w:t xml:space="preserve">gsub</w:t>
-      </w:r>
-      <w:r>
-        <w:rPr>
-          <w:rStyle w:val="NormalTok"/>
-        </w:rPr>
-        <w:t xml:space="preserve">(</w:t>
-      </w:r>
-      <w:r>
-        <w:rPr>
-          <w:rStyle w:val="StringTok"/>
-        </w:rPr>
-        <w:t xml:space="preserve">" = 0"</w:t>
-      </w:r>
-      <w:r>
-        <w:rPr>
-          <w:rStyle w:val="NormalTok"/>
-        </w:rPr>
-        <w:t xml:space="preserve">,</w:t>
-      </w:r>
-      <w:r>
-        <w:rPr>
-          <w:rStyle w:val="StringTok"/>
-        </w:rPr>
-        <w:t xml:space="preserve">""</w:t>
-      </w:r>
-      <w:r>
-        <w:rPr>
-          <w:rStyle w:val="NormalTok"/>
-        </w:rPr>
-        <w:t xml:space="preserve">,contrasts))</w:t>
-      </w:r>
-      <w:r>
-        <w:rPr>
-          <w:rStyle w:val="OperatorTok"/>
-        </w:rPr>
-        <w:t xml:space="preserve">%&gt;%</w:t>
-      </w:r>
-      <w:r>
-        <w:br/>
-      </w:r>
-      <w:r>
-        <w:rPr>
-          <w:rStyle w:val="StringTok"/>
-        </w:rPr>
-        <w:t xml:space="preserve">   </w:t>
-      </w:r>
-      <w:r>
-        <w:rPr>
-          <w:rStyle w:val="KeywordTok"/>
-        </w:rPr>
-        <w:t xml:space="preserve">flextable</w:t>
-      </w:r>
-      <w:r>
-        <w:rPr>
-          <w:rStyle w:val="NormalTok"/>
-        </w:rPr>
-        <w:t xml:space="preserve">()</w:t>
-      </w:r>
-      <w:r>
-        <w:rPr>
-          <w:rStyle w:val="OperatorTok"/>
-        </w:rPr>
-        <w:t xml:space="preserve">%&gt;%</w:t>
-      </w:r>
-      <w:r>
-        <w:br/>
-      </w:r>
-      <w:r>
-        <w:rPr>
-          <w:rStyle w:val="StringTok"/>
-        </w:rPr>
-        <w:t xml:space="preserve">   </w:t>
-      </w:r>
-      <w:r>
-        <w:rPr>
-          <w:rStyle w:val="KeywordTok"/>
-        </w:rPr>
-        <w:t xml:space="preserve">set_caption</w:t>
-      </w:r>
-      <w:r>
-        <w:rPr>
-          <w:rStyle w:val="NormalTok"/>
-        </w:rPr>
-        <w:t xml:space="preserve">(</w:t>
-      </w:r>
-      <w:r>
-        <w:rPr>
-          <w:rStyle w:val="StringTok"/>
-        </w:rPr>
-        <w:t xml:space="preserve">"Table 3: Estimated grain yield contrasts between each spray scheduale"</w:t>
-      </w:r>
-      <w:r>
-        <w:rPr>
-          <w:rStyle w:val="NormalTok"/>
-        </w:rPr>
-        <w:t xml:space="preserve">) </w:t>
-      </w:r>
-      <w:r>
-        <w:rPr>
-          <w:rStyle w:val="OperatorTok"/>
-        </w:rPr>
-        <w:t xml:space="preserve">%&gt;%</w:t>
-      </w:r>
-      <w:r>
-        <w:br/>
-      </w:r>
-      <w:r>
-        <w:rPr>
-          <w:rStyle w:val="StringTok"/>
-        </w:rPr>
-        <w:t xml:space="preserve">   </w:t>
-      </w:r>
-      <w:r>
-        <w:rPr>
-          <w:rStyle w:val="KeywordTok"/>
-        </w:rPr>
-        <w:t xml:space="preserve">autofit</w:t>
-      </w:r>
-      <w:r>
-        <w:rPr>
-          <w:rStyle w:val="NormalTok"/>
-        </w:rPr>
-        <w:t xml:space="preserve">(</w:t>
-      </w:r>
-      <w:r>
-        <w:rPr>
-          <w:rStyle w:val="DataTypeTok"/>
-        </w:rPr>
-        <w:t xml:space="preserve">add_w =</w:t>
-      </w:r>
-      <w:r>
-        <w:rPr>
-          <w:rStyle w:val="NormalTok"/>
-        </w:rPr>
-        <w:t xml:space="preserve"> </w:t>
-      </w:r>
-      <w:r>
-        <w:rPr>
-          <w:rStyle w:val="FloatTok"/>
-        </w:rPr>
-        <w:t xml:space="preserve">0.2</w:t>
-      </w:r>
-      <w:r>
-        <w:rPr>
-          <w:rStyle w:val="NormalTok"/>
-        </w:rPr>
-        <w:t xml:space="preserve">)</w:t>
-      </w:r>
-      <w:r>
-        <w:rPr>
-          <w:rStyle w:val="OperatorTok"/>
-        </w:rPr>
-        <w:t xml:space="preserve">%&gt;%</w:t>
-      </w:r>
-      <w:r>
-        <w:br/>
-      </w:r>
-      <w:r>
-        <w:rPr>
-          <w:rStyle w:val="StringTok"/>
-        </w:rPr>
-        <w:t xml:space="preserve">   </w:t>
-      </w:r>
-      <w:r>
-        <w:rPr>
-          <w:rStyle w:val="KeywordTok"/>
-        </w:rPr>
-        <w:t xml:space="preserve">align</w:t>
-      </w:r>
-      <w:r>
-        <w:rPr>
-          <w:rStyle w:val="NormalTok"/>
-        </w:rPr>
-        <w:t xml:space="preserve">(</w:t>
-      </w:r>
-      <w:r>
-        <w:rPr>
-          <w:rStyle w:val="DataTypeTok"/>
-        </w:rPr>
-        <w:t xml:space="preserve">j =</w:t>
-      </w:r>
-      <w:r>
-        <w:rPr>
-          <w:rStyle w:val="NormalTok"/>
-        </w:rPr>
-        <w:t xml:space="preserve"> </w:t>
-      </w:r>
-      <w:r>
-        <w:rPr>
-          <w:rStyle w:val="KeywordTok"/>
-        </w:rPr>
-        <w:t xml:space="preserve">c</w:t>
-      </w:r>
-      <w:r>
-        <w:rPr>
-          <w:rStyle w:val="NormalTok"/>
-        </w:rPr>
-        <w:t xml:space="preserve">(</w:t>
-      </w:r>
-      <w:r>
-        <w:rPr>
-          <w:rStyle w:val="DecValTok"/>
-        </w:rPr>
-        <w:t xml:space="preserve">2</w:t>
-      </w:r>
-      <w:r>
-        <w:rPr>
-          <w:rStyle w:val="NormalTok"/>
-        </w:rPr>
-        <w:t xml:space="preserve">,</w:t>
-      </w:r>
-      <w:r>
-        <w:rPr>
-          <w:rStyle w:val="DecValTok"/>
-        </w:rPr>
-        <w:t xml:space="preserve">3</w:t>
-      </w:r>
-      <w:r>
-        <w:rPr>
-          <w:rStyle w:val="NormalTok"/>
-        </w:rPr>
-        <w:t xml:space="preserve">,</w:t>
-      </w:r>
-      <w:r>
-        <w:rPr>
-          <w:rStyle w:val="DecValTok"/>
-        </w:rPr>
-        <w:t xml:space="preserve">4</w:t>
-      </w:r>
-      <w:r>
-        <w:rPr>
-          <w:rStyle w:val="NormalTok"/>
-        </w:rPr>
-        <w:t xml:space="preserve">), </w:t>
-      </w:r>
-      <w:r>
-        <w:rPr>
-          <w:rStyle w:val="DataTypeTok"/>
-        </w:rPr>
-        <w:t xml:space="preserve">align =</w:t>
-      </w:r>
-      <w:r>
-        <w:rPr>
-          <w:rStyle w:val="NormalTok"/>
-        </w:rPr>
-        <w:t xml:space="preserve"> </w:t>
-      </w:r>
-      <w:r>
-        <w:rPr>
-          <w:rStyle w:val="StringTok"/>
-        </w:rPr>
-        <w:t xml:space="preserve">"center"</w:t>
-      </w:r>
-      <w:r>
-        <w:rPr>
-          <w:rStyle w:val="NormalTok"/>
-        </w:rPr>
-        <w:t xml:space="preserve">, </w:t>
-      </w:r>
-      <w:r>
-        <w:rPr>
-          <w:rStyle w:val="DataTypeTok"/>
-        </w:rPr>
-        <w:t xml:space="preserve">part =</w:t>
-      </w:r>
-      <w:r>
-        <w:rPr>
-          <w:rStyle w:val="NormalTok"/>
-        </w:rPr>
-        <w:t xml:space="preserve"> </w:t>
-      </w:r>
-      <w:r>
-        <w:rPr>
-          <w:rStyle w:val="StringTok"/>
-        </w:rPr>
-        <w:t xml:space="preserve">"all"</w:t>
-      </w:r>
-      <w:r>
-        <w:rPr>
-          <w:rStyle w:val="NormalTok"/>
-        </w:rPr>
-        <w:t xml:space="preserve">) </w:t>
-      </w:r>
-      <w:r>
-        <w:rPr>
-          <w:rStyle w:val="OperatorTok"/>
-        </w:rPr>
-        <w:t xml:space="preserve">%&gt;%</w:t>
-      </w:r>
-      <w:r>
-        <w:br/>
-      </w:r>
-      <w:r>
-        <w:rPr>
-          <w:rStyle w:val="StringTok"/>
-        </w:rPr>
-        <w:t xml:space="preserve">   </w:t>
-      </w:r>
-      <w:r>
-        <w:rPr>
-          <w:rStyle w:val="KeywordTok"/>
-        </w:rPr>
-        <w:t xml:space="preserve">set_header_labels</w:t>
-      </w:r>
-      <w:r>
-        <w:rPr>
-          <w:rStyle w:val="NormalTok"/>
-        </w:rPr>
-        <w:t xml:space="preserve">(</w:t>
-      </w:r>
-      <w:r>
-        <w:rPr>
-          <w:rStyle w:val="DataTypeTok"/>
-        </w:rPr>
-        <w:t xml:space="preserve">contrasts =</w:t>
-      </w:r>
-      <w:r>
-        <w:rPr>
-          <w:rStyle w:val="NormalTok"/>
-        </w:rPr>
-        <w:t xml:space="preserve"> </w:t>
-      </w:r>
-      <w:r>
-        <w:rPr>
-          <w:rStyle w:val="StringTok"/>
-        </w:rPr>
-        <w:t xml:space="preserve">"Treatment contrasts"</w:t>
-      </w:r>
-      <w:r>
-        <w:rPr>
-          <w:rStyle w:val="NormalTok"/>
-        </w:rPr>
-        <w:t xml:space="preserve">,</w:t>
-      </w:r>
-      <w:r>
-        <w:br/>
-      </w:r>
-      <w:r>
-        <w:rPr>
-          <w:rStyle w:val="NormalTok"/>
-        </w:rPr>
-        <w:t xml:space="preserve">                     </w:t>
-      </w:r>
-      <w:r>
-        <w:rPr>
-          <w:rStyle w:val="DataTypeTok"/>
-        </w:rPr>
-        <w:t xml:space="preserve">estimates =</w:t>
-      </w:r>
-      <w:r>
-        <w:rPr>
-          <w:rStyle w:val="NormalTok"/>
-        </w:rPr>
-        <w:t xml:space="preserve"> </w:t>
-      </w:r>
-      <w:r>
-        <w:rPr>
-          <w:rStyle w:val="StringTok"/>
-        </w:rPr>
-        <w:t xml:space="preserve">"Estimate"</w:t>
-      </w:r>
-      <w:r>
-        <w:rPr>
-          <w:rStyle w:val="NormalTok"/>
-        </w:rPr>
-        <w:t xml:space="preserve">,</w:t>
-      </w:r>
-      <w:r>
-        <w:br/>
-      </w:r>
-      <w:r>
-        <w:rPr>
-          <w:rStyle w:val="NormalTok"/>
-        </w:rPr>
-        <w:t xml:space="preserve">                     </w:t>
-      </w:r>
-      <w:r>
-        <w:rPr>
-          <w:rStyle w:val="DataTypeTok"/>
-        </w:rPr>
-        <w:t xml:space="preserve">se =</w:t>
-      </w:r>
-      <w:r>
-        <w:rPr>
-          <w:rStyle w:val="NormalTok"/>
-        </w:rPr>
-        <w:t xml:space="preserve"> </w:t>
-      </w:r>
-      <w:r>
-        <w:rPr>
-          <w:rStyle w:val="StringTok"/>
-        </w:rPr>
-        <w:t xml:space="preserve">"Std Error"</w:t>
-      </w:r>
-      <w:r>
-        <w:rPr>
-          <w:rStyle w:val="NormalTok"/>
-        </w:rPr>
-        <w:t xml:space="preserve">,</w:t>
-      </w:r>
-      <w:r>
-        <w:br/>
-      </w:r>
-      <w:r>
-        <w:rPr>
-          <w:rStyle w:val="NormalTok"/>
-        </w:rPr>
-        <w:t xml:space="preserve">                     </w:t>
-      </w:r>
-      <w:r>
-        <w:rPr>
-          <w:rStyle w:val="DataTypeTok"/>
-        </w:rPr>
-        <w:t xml:space="preserve">z_val =</w:t>
-      </w:r>
-      <w:r>
-        <w:rPr>
-          <w:rStyle w:val="NormalTok"/>
-        </w:rPr>
-        <w:t xml:space="preserve"> </w:t>
-      </w:r>
-      <w:r>
-        <w:rPr>
-          <w:rStyle w:val="StringTok"/>
-        </w:rPr>
-        <w:t xml:space="preserve">"Z-Score"</w:t>
-      </w:r>
-      <w:r>
-        <w:rPr>
-          <w:rStyle w:val="NormalTok"/>
-        </w:rPr>
-        <w:t xml:space="preserve">,</w:t>
-      </w:r>
-      <w:r>
-        <w:br/>
-      </w:r>
-      <w:r>
-        <w:rPr>
-          <w:rStyle w:val="NormalTok"/>
-        </w:rPr>
-        <w:t xml:space="preserve">                     </w:t>
-      </w:r>
-      <w:r>
-        <w:rPr>
-          <w:rStyle w:val="DataTypeTok"/>
-        </w:rPr>
-        <w:t xml:space="preserve">pval =</w:t>
-      </w:r>
-      <w:r>
-        <w:rPr>
-          <w:rStyle w:val="NormalTok"/>
-        </w:rPr>
-        <w:t xml:space="preserve"> </w:t>
-      </w:r>
-      <w:r>
-        <w:rPr>
-          <w:rStyle w:val="StringTok"/>
-        </w:rPr>
-        <w:t xml:space="preserve">"P-Value"</w:t>
-      </w:r>
-      <w:r>
-        <w:rPr>
-          <w:rStyle w:val="NormalTok"/>
-        </w:rPr>
-        <w:t xml:space="preserve">,</w:t>
-      </w:r>
-      <w:r>
-        <w:br/>
-      </w:r>
-      <w:r>
-        <w:rPr>
-          <w:rStyle w:val="NormalTok"/>
-        </w:rPr>
-        <w:t xml:space="preserve">                     </w:t>
-      </w:r>
-      <w:r>
-        <w:rPr>
-          <w:rStyle w:val="DataTypeTok"/>
-        </w:rPr>
-        <w:t xml:space="preserve">VisP =</w:t>
-      </w:r>
-      <w:r>
-        <w:rPr>
-          <w:rStyle w:val="NormalTok"/>
-        </w:rPr>
-        <w:t xml:space="preserve"> </w:t>
-      </w:r>
-      <w:r>
-        <w:rPr>
-          <w:rStyle w:val="StringTok"/>
-        </w:rPr>
-        <w:t xml:space="preserve">" "</w:t>
-      </w:r>
-      <w:r>
-        <w:rPr>
-          <w:rStyle w:val="NormalTok"/>
-        </w:rPr>
-        <w:t xml:space="preserve">)</w:t>
-      </w:r>
-      <w:r>
-        <w:rPr>
-          <w:rStyle w:val="OperatorTok"/>
-        </w:rPr>
-        <w:t xml:space="preserve">%&gt;%</w:t>
-      </w:r>
-      <w:r>
-        <w:br/>
-      </w:r>
-      <w:r>
-        <w:rPr>
-          <w:rStyle w:val="StringTok"/>
-        </w:rPr>
-        <w:t xml:space="preserve">   </w:t>
-      </w:r>
-      <w:r>
-        <w:rPr>
-          <w:rStyle w:val="KeywordTok"/>
-        </w:rPr>
-        <w:t xml:space="preserve">fontsize</w:t>
-      </w:r>
-      <w:r>
-        <w:rPr>
-          <w:rStyle w:val="NormalTok"/>
-        </w:rPr>
-        <w:t xml:space="preserve">(</w:t>
-      </w:r>
-      <w:r>
-        <w:rPr>
-          <w:rStyle w:val="DataTypeTok"/>
-        </w:rPr>
-        <w:t xml:space="preserve">size =</w:t>
-      </w:r>
-      <w:r>
-        <w:rPr>
-          <w:rStyle w:val="NormalTok"/>
-        </w:rPr>
-        <w:t xml:space="preserve"> </w:t>
-      </w:r>
-      <w:r>
-        <w:rPr>
-          <w:rStyle w:val="DecValTok"/>
-        </w:rPr>
-        <w:t xml:space="preserve">9</w:t>
-      </w:r>
-      <w:r>
-        <w:rPr>
-          <w:rStyle w:val="NormalTok"/>
-        </w:rPr>
-        <w:t xml:space="preserve">)</w:t>
-      </w:r>
-      <w:r>
-        <w:rPr>
-          <w:rStyle w:val="OperatorTok"/>
-        </w:rPr>
-        <w:t xml:space="preserve">%&gt;%</w:t>
-      </w:r>
-      <w:r>
-        <w:br/>
-      </w:r>
-      <w:r>
-        <w:rPr>
-          <w:rStyle w:val="StringTok"/>
-        </w:rPr>
-        <w:t xml:space="preserve">   </w:t>
-      </w:r>
-      <w:r>
-        <w:rPr>
-          <w:rStyle w:val="KeywordTok"/>
-        </w:rPr>
-        <w:t xml:space="preserve">width</w:t>
-      </w:r>
-      <w:r>
-        <w:rPr>
-          <w:rStyle w:val="NormalTok"/>
-        </w:rPr>
-        <w:t xml:space="preserve">(</w:t>
-      </w:r>
-      <w:r>
-        <w:rPr>
-          <w:rStyle w:val="DataTypeTok"/>
-        </w:rPr>
-        <w:t xml:space="preserve">j =</w:t>
-      </w:r>
-      <w:r>
-        <w:rPr>
-          <w:rStyle w:val="NormalTok"/>
-        </w:rPr>
-        <w:t xml:space="preserve"> </w:t>
-      </w:r>
-      <w:r>
-        <w:rPr>
-          <w:rStyle w:val="DecValTok"/>
-        </w:rPr>
-        <w:t xml:space="preserve">5</w:t>
-      </w:r>
-      <w:r>
-        <w:rPr>
-          <w:rStyle w:val="NormalTok"/>
-        </w:rPr>
-        <w:t xml:space="preserve">,</w:t>
-      </w:r>
-      <w:r>
-        <w:rPr>
-          <w:rStyle w:val="FloatTok"/>
-        </w:rPr>
-        <w:t xml:space="preserve">0.7</w:t>
-      </w:r>
-      <w:r>
-        <w:rPr>
-          <w:rStyle w:val="NormalTok"/>
-        </w:rPr>
-        <w:t xml:space="preserve">)</w:t>
-      </w:r>
-      <w:r>
-        <w:rPr>
-          <w:rStyle w:val="OperatorTok"/>
-        </w:rPr>
-        <w:t xml:space="preserve">%&gt;%</w:t>
-      </w:r>
-      <w:r>
-        <w:br/>
-      </w:r>
-      <w:r>
-        <w:rPr>
-          <w:rStyle w:val="StringTok"/>
-        </w:rPr>
-        <w:t xml:space="preserve">   </w:t>
-      </w:r>
-      <w:r>
-        <w:rPr>
-          <w:rStyle w:val="KeywordTok"/>
-        </w:rPr>
-        <w:t xml:space="preserve">width</w:t>
-      </w:r>
-      <w:r>
-        <w:rPr>
-          <w:rStyle w:val="NormalTok"/>
-        </w:rPr>
-        <w:t xml:space="preserve">(</w:t>
-      </w:r>
-      <w:r>
-        <w:rPr>
-          <w:rStyle w:val="DataTypeTok"/>
-        </w:rPr>
-        <w:t xml:space="preserve">j =</w:t>
-      </w:r>
-      <w:r>
-        <w:rPr>
-          <w:rStyle w:val="NormalTok"/>
-        </w:rPr>
-        <w:t xml:space="preserve"> </w:t>
-      </w:r>
-      <w:r>
-        <w:rPr>
-          <w:rStyle w:val="DecValTok"/>
-        </w:rPr>
-        <w:t xml:space="preserve">6</w:t>
-      </w:r>
-      <w:r>
-        <w:rPr>
-          <w:rStyle w:val="NormalTok"/>
-        </w:rPr>
-        <w:t xml:space="preserve">, </w:t>
-      </w:r>
-      <w:r>
-        <w:rPr>
-          <w:rStyle w:val="FloatTok"/>
-        </w:rPr>
-        <w:t xml:space="preserve">.3</w:t>
-      </w:r>
-      <w:r>
-        <w:rPr>
-          <w:rStyle w:val="NormalTok"/>
-        </w:rPr>
-        <w:t xml:space="preserve">)</w:t>
+      <w:r>
+        <w:t xml:space="preserve"> </w:t>
       </w:r>
     </w:p>
     <w:p>
@@ -10335,18 +9308,13 @@
     </w:tbl>
     <w:p>
       <w:pPr>
-        <w:pStyle w:val="BodyText"/>
-      </w:pPr>
-    </w:p>
-    <w:p>
-      <w:pPr>
         <w:pStyle w:val="Heading2"/>
       </w:pPr>
-      <w:bookmarkStart w:id="25" w:name="discussion"/>
+      <w:bookmarkStart w:id="26" w:name="discussion"/>
       <w:r>
         <w:t xml:space="preserve">Discussion</w:t>
       </w:r>
-      <w:bookmarkEnd w:id="25"/>
+      <w:bookmarkEnd w:id="26"/>
     </w:p>
     <w:p>
       <w:pPr>
@@ -10396,7 +9364,7 @@
         <w:t xml:space="preserve"> </w:t>
       </w:r>
       <w:r>
-        <w:t xml:space="preserve">This meta-analysis confirms that advice, by showing that applying the first fungicide application, within three days of first sign will significantly mitigate yield loss from powdery mildew by between 35.85 to 154.78 kg / ha (</w:t>
+        <w:t xml:space="preserve">This meta-analysis confirms that advice, by showing that applying the first fungicide application, within three days of first sign will significantly mitigate yield loss from powdery mildew by between 34.89 to 154.78 kg / ha (</w:t>
       </w:r>
       <m:oMath>
         <m:r>
@@ -10434,7 +9402,7 @@
         </m:r>
       </m:oMath>
       <w:r>
-        <w:t xml:space="preserve">, P = 0.0017).</w:t>
+        <w:t xml:space="preserve">, P = 0.0019).</w:t>
       </w:r>
       <w:r>
         <w:t xml:space="preserve"> </w:t>
@@ -10455,7 +9423,7 @@
         <w:t xml:space="preserve">’</w:t>
       </w:r>
       <w:r>
-        <w:t xml:space="preserve">, up to 13 days after first sign of the disease were still effective at mitigating yield loss by 53.27 to 172.6 kg / ha (</w:t>
+        <w:t xml:space="preserve">, up to 13 days after first sign of the disease were still effective at mitigating yield loss by 53.5 to 173.64 kg / ha (</w:t>
       </w:r>
       <m:oMath>
         <m:r>
@@ -10484,7 +9452,7 @@
         <w:t xml:space="preserve"> </w:t>
       </w:r>
       <w:r>
-        <w:t xml:space="preserve">94.87 to 257.24 kg / ha in the</w:t>
+        <w:t xml:space="preserve">96.11 to 259.54 kg / ha in the</w:t>
       </w:r>
       <w:r>
         <w:t xml:space="preserve"> </w:t>
@@ -10546,7 +9514,7 @@
         <w:t xml:space="preserve"> </w:t>
       </w:r>
       <w:r>
-        <w:t xml:space="preserve">64.1 to 229.16 kg / ha in the</w:t>
+        <w:t xml:space="preserve">64.55 to 230.47 kg / ha in the</w:t>
       </w:r>
       <w:r>
         <w:t xml:space="preserve"> </w:t>
@@ -12103,11 +11071,11 @@
       <w:pPr>
         <w:pStyle w:val="Heading3"/>
       </w:pPr>
-      <w:bookmarkStart w:id="26" w:name="future-work"/>
+      <w:bookmarkStart w:id="27" w:name="future-work"/>
       <w:r>
         <w:t xml:space="preserve">Future work</w:t>
       </w:r>
-      <w:bookmarkEnd w:id="26"/>
+      <w:bookmarkEnd w:id="27"/>
     </w:p>
     <w:p>
       <w:pPr>
@@ -12218,45 +11186,9 @@
       <w:pPr>
         <w:pStyle w:val="Heading2"/>
       </w:pPr>
-      <w:bookmarkStart w:id="27" w:name="acknowledgments"/>
+      <w:bookmarkStart w:id="28" w:name="acknowledgments"/>
       <w:r>
         <w:t xml:space="preserve">Acknowledgments</w:t>
-      </w:r>
-      <w:bookmarkEnd w:id="27"/>
-    </w:p>
-    <w:p>
-      <w:pPr>
-        <w:pStyle w:val="FirstParagraph"/>
-      </w:pPr>
-      <w:r>
-        <w:t xml:space="preserve">The authors wish to acknowledge the work done by Professor Malcolm Riley and Dr Sue Thompson whom undertook many of the trials incorporated in this analysis from 2004 - 2015.</w:t>
-      </w:r>
-      <w:r>
-        <w:t xml:space="preserve"> </w:t>
-      </w:r>
-      <w:r>
-        <w:t xml:space="preserve">The Queensland Department of Agriculture, Fisheries and Forestry (DAF).</w:t>
-      </w:r>
-      <w:r>
-        <w:t xml:space="preserve"> </w:t>
-      </w:r>
-      <w:r>
-        <w:t xml:space="preserve">The National Growers association and Lawrie Price for contributing data.</w:t>
-      </w:r>
-      <w:r>
-        <w:t xml:space="preserve"> </w:t>
-      </w:r>
-      <w:r>
-        <w:t xml:space="preserve">The Grains Research and Development Corporation who funded this research.</w:t>
-      </w:r>
-    </w:p>
-    <w:p>
-      <w:pPr>
-        <w:pStyle w:val="Heading2"/>
-      </w:pPr>
-      <w:bookmarkStart w:id="28" w:name="references"/>
-      <w:r>
-        <w:t xml:space="preserve">References</w:t>
       </w:r>
       <w:bookmarkEnd w:id="28"/>
     </w:p>
@@ -12264,9 +11196,45 @@
       <w:pPr>
         <w:pStyle w:val="FirstParagraph"/>
       </w:pPr>
+      <w:r>
+        <w:t xml:space="preserve">The authors wish to acknowledge the work done by Professor Malcolm Riley and Dr Sue Thompson whom undertook many of the trials incorporated in this analysis from 2004 - 2015.</w:t>
+      </w:r>
+      <w:r>
+        <w:t xml:space="preserve"> </w:t>
+      </w:r>
+      <w:r>
+        <w:t xml:space="preserve">The Queensland Department of Agriculture, Fisheries and Forestry (DAF).</w:t>
+      </w:r>
+      <w:r>
+        <w:t xml:space="preserve"> </w:t>
+      </w:r>
+      <w:r>
+        <w:t xml:space="preserve">The National Growers association and Lawrie Price for contributing data.</w:t>
+      </w:r>
+      <w:r>
+        <w:t xml:space="preserve"> </w:t>
+      </w:r>
+      <w:r>
+        <w:t xml:space="preserve">The Grains Research and Development Corporation who funded this research.</w:t>
+      </w:r>
     </w:p>
-    <w:bookmarkStart w:id="101" w:name="refs"/>
-    <w:bookmarkStart w:id="30" w:name="ref-Ahemad2011"/>
+    <w:p>
+      <w:pPr>
+        <w:pStyle w:val="Heading2"/>
+      </w:pPr>
+      <w:bookmarkStart w:id="29" w:name="references"/>
+      <w:r>
+        <w:t xml:space="preserve">References</w:t>
+      </w:r>
+      <w:bookmarkEnd w:id="29"/>
+    </w:p>
+    <w:p>
+      <w:pPr>
+        <w:pStyle w:val="FirstParagraph"/>
+      </w:pPr>
+    </w:p>
+    <w:bookmarkStart w:id="102" w:name="refs"/>
+    <w:bookmarkStart w:id="31" w:name="ref-Ahemad2011"/>
     <w:p>
       <w:pPr>
         <w:pStyle w:val="Bibliography"/>
@@ -12292,7 +11260,7 @@
       <w:r>
         <w:t xml:space="preserve"> </w:t>
       </w:r>
-      <w:hyperlink r:id="rId29">
+      <w:hyperlink r:id="rId30">
         <w:r>
           <w:rPr>
             <w:rStyle w:val="Hyperlink"/>
@@ -12304,8 +11272,8 @@
         <w:t xml:space="preserve">.</w:t>
       </w:r>
     </w:p>
-    <w:bookmarkEnd w:id="30"/>
-    <w:bookmarkStart w:id="32" w:name="ref-goolhi2013"/>
+    <w:bookmarkEnd w:id="31"/>
+    <w:bookmarkStart w:id="33" w:name="ref-goolhi2013"/>
     <w:p>
       <w:pPr>
         <w:pStyle w:val="Bibliography"/>
@@ -12316,7 +11284,7 @@
       <w:r>
         <w:t xml:space="preserve"> </w:t>
       </w:r>
-      <w:hyperlink r:id="rId31">
+      <w:hyperlink r:id="rId32">
         <w:r>
           <w:rPr>
             <w:rStyle w:val="Hyperlink"/>
@@ -12328,8 +11296,8 @@
         <w:t xml:space="preserve">.</w:t>
       </w:r>
     </w:p>
-    <w:bookmarkEnd w:id="32"/>
-    <w:bookmarkStart w:id="34" w:name="ref-Marysmount2013"/>
+    <w:bookmarkEnd w:id="33"/>
+    <w:bookmarkStart w:id="35" w:name="ref-Marysmount2013"/>
     <w:p>
       <w:pPr>
         <w:pStyle w:val="Bibliography"/>
@@ -12340,7 +11308,7 @@
       <w:r>
         <w:t xml:space="preserve"> </w:t>
       </w:r>
-      <w:hyperlink r:id="rId33">
+      <w:hyperlink r:id="rId34">
         <w:r>
           <w:rPr>
             <w:rStyle w:val="Hyperlink"/>
@@ -12352,8 +11320,8 @@
         <w:t xml:space="preserve">.</w:t>
       </w:r>
     </w:p>
-    <w:bookmarkEnd w:id="34"/>
-    <w:bookmarkStart w:id="36" w:name="ref-Millmerran2013"/>
+    <w:bookmarkEnd w:id="35"/>
+    <w:bookmarkStart w:id="37" w:name="ref-Millmerran2013"/>
     <w:p>
       <w:pPr>
         <w:pStyle w:val="Bibliography"/>
@@ -12364,7 +11332,7 @@
       <w:r>
         <w:t xml:space="preserve"> </w:t>
       </w:r>
-      <w:hyperlink r:id="rId35">
+      <w:hyperlink r:id="rId36">
         <w:r>
           <w:rPr>
             <w:rStyle w:val="Hyperlink"/>
@@ -12376,8 +11344,8 @@
         <w:t xml:space="preserve">.</w:t>
       </w:r>
     </w:p>
-    <w:bookmarkEnd w:id="36"/>
-    <w:bookmarkStart w:id="38" w:name="ref-premer2013"/>
+    <w:bookmarkEnd w:id="37"/>
+    <w:bookmarkStart w:id="39" w:name="ref-premer2013"/>
     <w:p>
       <w:pPr>
         <w:pStyle w:val="Bibliography"/>
@@ -12388,7 +11356,7 @@
       <w:r>
         <w:t xml:space="preserve"> </w:t>
       </w:r>
-      <w:hyperlink r:id="rId37">
+      <w:hyperlink r:id="rId38">
         <w:r>
           <w:rPr>
             <w:rStyle w:val="Hyperlink"/>
@@ -12400,8 +11368,8 @@
         <w:t xml:space="preserve">.</w:t>
       </w:r>
     </w:p>
-    <w:bookmarkEnd w:id="38"/>
-    <w:bookmarkStart w:id="40" w:name="ref-Brent2007"/>
+    <w:bookmarkEnd w:id="39"/>
+    <w:bookmarkStart w:id="41" w:name="ref-Brent2007"/>
     <w:p>
       <w:pPr>
         <w:pStyle w:val="Bibliography"/>
@@ -12427,7 +11395,7 @@
       <w:r>
         <w:t xml:space="preserve"> </w:t>
       </w:r>
-      <w:hyperlink r:id="rId39">
+      <w:hyperlink r:id="rId40">
         <w:r>
           <w:rPr>
             <w:rStyle w:val="Hyperlink"/>
@@ -12439,8 +11407,8 @@
         <w:t xml:space="preserve">.</w:t>
       </w:r>
     </w:p>
-    <w:bookmarkEnd w:id="40"/>
-    <w:bookmarkStart w:id="42" w:name="ref-Chankaew2013"/>
+    <w:bookmarkEnd w:id="41"/>
+    <w:bookmarkStart w:id="43" w:name="ref-Chankaew2013"/>
     <w:p>
       <w:pPr>
         <w:pStyle w:val="Bibliography"/>
@@ -12466,7 +11434,7 @@
       <w:r>
         <w:t xml:space="preserve"> </w:t>
       </w:r>
-      <w:hyperlink r:id="rId41">
+      <w:hyperlink r:id="rId42">
         <w:r>
           <w:rPr>
             <w:rStyle w:val="Hyperlink"/>
@@ -12478,8 +11446,8 @@
         <w:t xml:space="preserve">.</w:t>
       </w:r>
     </w:p>
-    <w:bookmarkEnd w:id="42"/>
-    <w:bookmarkStart w:id="44" w:name="ref-Chauhan2018"/>
+    <w:bookmarkEnd w:id="43"/>
+    <w:bookmarkStart w:id="45" w:name="ref-Chauhan2018"/>
     <w:p>
       <w:pPr>
         <w:pStyle w:val="Bibliography"/>
@@ -12505,7 +11473,7 @@
       <w:r>
         <w:t xml:space="preserve"> </w:t>
       </w:r>
-      <w:hyperlink r:id="rId43">
+      <w:hyperlink r:id="rId44">
         <w:r>
           <w:rPr>
             <w:rStyle w:val="Hyperlink"/>
@@ -12517,8 +11485,8 @@
         <w:t xml:space="preserve">.</w:t>
       </w:r>
     </w:p>
-    <w:bookmarkEnd w:id="44"/>
-    <w:bookmarkStart w:id="46" w:name="ref-Chin2001"/>
+    <w:bookmarkEnd w:id="45"/>
+    <w:bookmarkStart w:id="47" w:name="ref-Chin2001"/>
     <w:p>
       <w:pPr>
         <w:pStyle w:val="Bibliography"/>
@@ -12544,7 +11512,7 @@
       <w:r>
         <w:t xml:space="preserve"> </w:t>
       </w:r>
-      <w:hyperlink r:id="rId45">
+      <w:hyperlink r:id="rId46">
         <w:r>
           <w:rPr>
             <w:rStyle w:val="Hyperlink"/>
@@ -12556,8 +11524,8 @@
         <w:t xml:space="preserve">.</w:t>
       </w:r>
     </w:p>
-    <w:bookmarkEnd w:id="46"/>
-    <w:bookmarkStart w:id="48" w:name="ref-Clarry2016"/>
+    <w:bookmarkEnd w:id="47"/>
+    <w:bookmarkStart w:id="49" w:name="ref-Clarry2016"/>
     <w:p>
       <w:pPr>
         <w:pStyle w:val="Bibliography"/>
@@ -12568,7 +11536,7 @@
       <w:r>
         <w:t xml:space="preserve"> </w:t>
       </w:r>
-      <w:hyperlink r:id="rId47">
+      <w:hyperlink r:id="rId48">
         <w:r>
           <w:rPr>
             <w:rStyle w:val="Hyperlink"/>
@@ -12580,8 +11548,8 @@
         <w:t xml:space="preserve">.</w:t>
       </w:r>
     </w:p>
-    <w:bookmarkEnd w:id="48"/>
-    <w:bookmarkStart w:id="50" w:name="ref-Diggle"/>
+    <w:bookmarkEnd w:id="49"/>
+    <w:bookmarkStart w:id="51" w:name="ref-Diggle"/>
     <w:p>
       <w:pPr>
         <w:pStyle w:val="Bibliography"/>
@@ -12592,7 +11560,7 @@
       <w:r>
         <w:t xml:space="preserve"> </w:t>
       </w:r>
-      <w:hyperlink r:id="rId49">
+      <w:hyperlink r:id="rId50">
         <w:r>
           <w:rPr>
             <w:rStyle w:val="Hyperlink"/>
@@ -12604,8 +11572,8 @@
         <w:t xml:space="preserve">.</w:t>
       </w:r>
     </w:p>
-    <w:bookmarkEnd w:id="50"/>
-    <w:bookmarkStart w:id="52" w:name="ref-FAOSTAT"/>
+    <w:bookmarkEnd w:id="51"/>
+    <w:bookmarkStart w:id="53" w:name="ref-FAOSTAT"/>
     <w:p>
       <w:pPr>
         <w:pStyle w:val="Bibliography"/>
@@ -12616,7 +11584,7 @@
       <w:r>
         <w:t xml:space="preserve"> </w:t>
       </w:r>
-      <w:hyperlink r:id="rId51">
+      <w:hyperlink r:id="rId52">
         <w:r>
           <w:rPr>
             <w:rStyle w:val="Hyperlink"/>
@@ -12628,8 +11596,8 @@
         <w:t xml:space="preserve">.</w:t>
       </w:r>
     </w:p>
-    <w:bookmarkEnd w:id="52"/>
-    <w:bookmarkStart w:id="54" w:name="ref-FRACrisk2019"/>
+    <w:bookmarkEnd w:id="53"/>
+    <w:bookmarkStart w:id="55" w:name="ref-FRACrisk2019"/>
     <w:p>
       <w:pPr>
         <w:pStyle w:val="Bibliography"/>
@@ -12640,7 +11608,7 @@
       <w:r>
         <w:t xml:space="preserve"> </w:t>
       </w:r>
-      <w:hyperlink r:id="rId53">
+      <w:hyperlink r:id="rId54">
         <w:r>
           <w:rPr>
             <w:rStyle w:val="Hyperlink"/>
@@ -12652,8 +11620,8 @@
         <w:t xml:space="preserve">.</w:t>
       </w:r>
     </w:p>
-    <w:bookmarkEnd w:id="54"/>
-    <w:bookmarkStart w:id="56" w:name="ref-HigginsGreen"/>
+    <w:bookmarkEnd w:id="55"/>
+    <w:bookmarkStart w:id="57" w:name="ref-HigginsGreen"/>
     <w:p>
       <w:pPr>
         <w:pStyle w:val="Bibliography"/>
@@ -12676,7 +11644,7 @@
       <w:r>
         <w:t xml:space="preserve"> </w:t>
       </w:r>
-      <w:hyperlink r:id="rId55">
+      <w:hyperlink r:id="rId56">
         <w:r>
           <w:rPr>
             <w:rStyle w:val="Hyperlink"/>
@@ -12688,8 +11656,8 @@
         <w:t xml:space="preserve">.</w:t>
       </w:r>
     </w:p>
-    <w:bookmarkEnd w:id="56"/>
-    <w:bookmarkStart w:id="58" w:name="ref-Jansen2011"/>
+    <w:bookmarkEnd w:id="57"/>
+    <w:bookmarkStart w:id="59" w:name="ref-Jansen2011"/>
     <w:p>
       <w:pPr>
         <w:pStyle w:val="Bibliography"/>
@@ -12700,7 +11668,7 @@
       <w:r>
         <w:t xml:space="preserve"> </w:t>
       </w:r>
-      <w:hyperlink r:id="rId57">
+      <w:hyperlink r:id="rId58">
         <w:r>
           <w:rPr>
             <w:rStyle w:val="Hyperlink"/>
@@ -12712,8 +11680,8 @@
         <w:t xml:space="preserve">.</w:t>
       </w:r>
     </w:p>
-    <w:bookmarkEnd w:id="58"/>
-    <w:bookmarkStart w:id="60" w:name="ref-Kelly2017a"/>
+    <w:bookmarkEnd w:id="59"/>
+    <w:bookmarkStart w:id="61" w:name="ref-Kelly2017a"/>
     <w:p>
       <w:pPr>
         <w:pStyle w:val="Bibliography"/>
@@ -12724,7 +11692,7 @@
       <w:r>
         <w:t xml:space="preserve"> </w:t>
       </w:r>
-      <w:hyperlink r:id="rId59">
+      <w:hyperlink r:id="rId60">
         <w:r>
           <w:rPr>
             <w:rStyle w:val="Hyperlink"/>
@@ -12736,8 +11704,8 @@
         <w:t xml:space="preserve">.</w:t>
       </w:r>
     </w:p>
-    <w:bookmarkEnd w:id="60"/>
-    <w:bookmarkStart w:id="61" w:name="ref-Lambrides2007"/>
+    <w:bookmarkEnd w:id="61"/>
+    <w:bookmarkStart w:id="62" w:name="ref-Lambrides2007"/>
     <w:p>
       <w:pPr>
         <w:pStyle w:val="Bibliography"/>
@@ -12758,8 +11726,8 @@
         <w:t xml:space="preserve">, 69–90. Springer.</w:t>
       </w:r>
     </w:p>
-    <w:bookmarkEnd w:id="61"/>
-    <w:bookmarkStart w:id="62" w:name="ref-Lawn1978"/>
+    <w:bookmarkEnd w:id="62"/>
+    <w:bookmarkStart w:id="63" w:name="ref-Lawn1978"/>
     <w:p>
       <w:pPr>
         <w:pStyle w:val="Bibliography"/>
@@ -12780,8 +11748,8 @@
         <w:t xml:space="preserve">, 28–41.</w:t>
       </w:r>
     </w:p>
-    <w:bookmarkEnd w:id="62"/>
-    <w:bookmarkStart w:id="64" w:name="ref-Madden2011"/>
+    <w:bookmarkEnd w:id="63"/>
+    <w:bookmarkStart w:id="65" w:name="ref-Madden2011"/>
     <w:p>
       <w:pPr>
         <w:pStyle w:val="Bibliography"/>
@@ -12804,7 +11772,7 @@
       <w:r>
         <w:t xml:space="preserve"> </w:t>
       </w:r>
-      <w:hyperlink r:id="rId63">
+      <w:hyperlink r:id="rId64">
         <w:r>
           <w:rPr>
             <w:rStyle w:val="Hyperlink"/>
@@ -12816,8 +11784,8 @@
         <w:t xml:space="preserve">.</w:t>
       </w:r>
     </w:p>
-    <w:bookmarkEnd w:id="64"/>
-    <w:bookmarkStart w:id="66" w:name="ref-MaddenEtAl2016"/>
+    <w:bookmarkEnd w:id="65"/>
+    <w:bookmarkStart w:id="67" w:name="ref-MaddenEtAl2016"/>
     <w:p>
       <w:pPr>
         <w:pStyle w:val="Bibliography"/>
@@ -12828,7 +11796,7 @@
       <w:r>
         <w:t xml:space="preserve"> </w:t>
       </w:r>
-      <w:hyperlink r:id="rId65">
+      <w:hyperlink r:id="rId66">
         <w:r>
           <w:rPr>
             <w:rStyle w:val="Hyperlink"/>
@@ -12840,8 +11808,8 @@
         <w:t xml:space="preserve">.</w:t>
       </w:r>
     </w:p>
-    <w:bookmarkEnd w:id="66"/>
-    <w:bookmarkStart w:id="67" w:name="ref-Mcgrath2001"/>
+    <w:bookmarkEnd w:id="67"/>
+    <w:bookmarkStart w:id="68" w:name="ref-Mcgrath2001"/>
     <w:p>
       <w:pPr>
         <w:pStyle w:val="Bibliography"/>
@@ -12850,8 +11818,8 @@
         <w:t xml:space="preserve">Mcgrath, Margaret Tuttle. 2001. “Fungicide Resistance in Cucurbit Powdery Mildew: Experiences and Challenges.”</w:t>
       </w:r>
     </w:p>
-    <w:bookmarkEnd w:id="67"/>
-    <w:bookmarkStart w:id="69" w:name="ref-Ngugi2011"/>
+    <w:bookmarkEnd w:id="68"/>
+    <w:bookmarkStart w:id="70" w:name="ref-Ngugi2011"/>
     <w:p>
       <w:pPr>
         <w:pStyle w:val="Bibliography"/>
@@ -12877,7 +11845,7 @@
       <w:r>
         <w:t xml:space="preserve"> </w:t>
       </w:r>
-      <w:hyperlink r:id="rId68">
+      <w:hyperlink r:id="rId69">
         <w:r>
           <w:rPr>
             <w:rStyle w:val="Hyperlink"/>
@@ -12889,8 +11857,8 @@
         <w:t xml:space="preserve">.</w:t>
       </w:r>
     </w:p>
-    <w:bookmarkEnd w:id="69"/>
-    <w:bookmarkStart w:id="71" w:name="ref-Pandey2018"/>
+    <w:bookmarkEnd w:id="70"/>
+    <w:bookmarkStart w:id="72" w:name="ref-Pandey2018"/>
     <w:p>
       <w:pPr>
         <w:pStyle w:val="Bibliography"/>
@@ -12916,7 +11884,7 @@
       <w:r>
         <w:t xml:space="preserve"> </w:t>
       </w:r>
-      <w:hyperlink r:id="rId70">
+      <w:hyperlink r:id="rId71">
         <w:r>
           <w:rPr>
             <w:rStyle w:val="Hyperlink"/>
@@ -12928,8 +11896,8 @@
         <w:t xml:space="preserve">.</w:t>
       </w:r>
     </w:p>
-    <w:bookmarkEnd w:id="71"/>
-    <w:bookmarkStart w:id="73" w:name="ref-Paul2007"/>
+    <w:bookmarkEnd w:id="72"/>
+    <w:bookmarkStart w:id="74" w:name="ref-Paul2007"/>
     <w:p>
       <w:pPr>
         <w:pStyle w:val="Bibliography"/>
@@ -12940,7 +11908,7 @@
       <w:r>
         <w:t xml:space="preserve"> </w:t>
       </w:r>
-      <w:hyperlink r:id="rId72">
+      <w:hyperlink r:id="rId73">
         <w:r>
           <w:rPr>
             <w:rStyle w:val="Hyperlink"/>
@@ -12952,8 +11920,8 @@
         <w:t xml:space="preserve">.</w:t>
       </w:r>
     </w:p>
-    <w:bookmarkEnd w:id="73"/>
-    <w:bookmarkStart w:id="75" w:name="ref-APVMAcustodia"/>
+    <w:bookmarkEnd w:id="74"/>
+    <w:bookmarkStart w:id="76" w:name="ref-APVMAcustodia"/>
     <w:p>
       <w:pPr>
         <w:pStyle w:val="Bibliography"/>
@@ -12964,7 +11932,7 @@
       <w:r>
         <w:t xml:space="preserve"> </w:t>
       </w:r>
-      <w:hyperlink r:id="rId74">
+      <w:hyperlink r:id="rId75">
         <w:r>
           <w:rPr>
             <w:rStyle w:val="Hyperlink"/>
@@ -12976,8 +11944,8 @@
         <w:t xml:space="preserve">.</w:t>
       </w:r>
     </w:p>
-    <w:bookmarkEnd w:id="75"/>
-    <w:bookmarkStart w:id="77" w:name="ref-Peterson1973"/>
+    <w:bookmarkEnd w:id="76"/>
+    <w:bookmarkStart w:id="78" w:name="ref-Peterson1973"/>
     <w:p>
       <w:pPr>
         <w:pStyle w:val="Bibliography"/>
@@ -13003,7 +11971,7 @@
       <w:r>
         <w:t xml:space="preserve"> </w:t>
       </w:r>
-      <w:hyperlink r:id="rId76">
+      <w:hyperlink r:id="rId77">
         <w:r>
           <w:rPr>
             <w:rStyle w:val="Hyperlink"/>
@@ -13015,8 +11983,8 @@
         <w:t xml:space="preserve">.</w:t>
       </w:r>
     </w:p>
-    <w:bookmarkEnd w:id="77"/>
-    <w:bookmarkStart w:id="79" w:name="ref-AMAplanting"/>
+    <w:bookmarkEnd w:id="78"/>
+    <w:bookmarkStart w:id="80" w:name="ref-AMAplanting"/>
     <w:p>
       <w:pPr>
         <w:pStyle w:val="Bibliography"/>
@@ -13027,7 +11995,7 @@
       <w:r>
         <w:t xml:space="preserve"> </w:t>
       </w:r>
-      <w:hyperlink r:id="rId78">
+      <w:hyperlink r:id="rId79">
         <w:r>
           <w:rPr>
             <w:rStyle w:val="Hyperlink"/>
@@ -13039,8 +12007,8 @@
         <w:t xml:space="preserve">.</w:t>
       </w:r>
     </w:p>
-    <w:bookmarkEnd w:id="79"/>
-    <w:bookmarkStart w:id="81" w:name="ref-QueenslandGovernment2019"/>
+    <w:bookmarkEnd w:id="80"/>
+    <w:bookmarkStart w:id="82" w:name="ref-QueenslandGovernment2019"/>
     <w:p>
       <w:pPr>
         <w:pStyle w:val="Bibliography"/>
@@ -13051,7 +12019,7 @@
       <w:r>
         <w:t xml:space="preserve"> </w:t>
       </w:r>
-      <w:hyperlink r:id="rId80">
+      <w:hyperlink r:id="rId81">
         <w:r>
           <w:rPr>
             <w:rStyle w:val="Hyperlink"/>
@@ -13063,8 +12031,8 @@
         <w:t xml:space="preserve">.</w:t>
       </w:r>
     </w:p>
-    <w:bookmarkEnd w:id="81"/>
-    <w:bookmarkStart w:id="83" w:name="ref-RCoreTeam2020"/>
+    <w:bookmarkEnd w:id="82"/>
+    <w:bookmarkStart w:id="84" w:name="ref-RCoreTeam2020"/>
     <w:p>
       <w:pPr>
         <w:pStyle w:val="Bibliography"/>
@@ -13087,7 +12055,7 @@
       <w:r>
         <w:t xml:space="preserve"> </w:t>
       </w:r>
-      <w:hyperlink r:id="rId82">
+      <w:hyperlink r:id="rId83">
         <w:r>
           <w:rPr>
             <w:rStyle w:val="Hyperlink"/>
@@ -13099,8 +12067,8 @@
         <w:t xml:space="preserve">.</w:t>
       </w:r>
     </w:p>
-    <w:bookmarkEnd w:id="83"/>
-    <w:bookmarkStart w:id="85" w:name="ref-RobertsonAPSIMlegume2002"/>
+    <w:bookmarkEnd w:id="84"/>
+    <w:bookmarkStart w:id="86" w:name="ref-RobertsonAPSIMlegume2002"/>
     <w:p>
       <w:pPr>
         <w:pStyle w:val="Bibliography"/>
@@ -13126,7 +12094,7 @@
       <w:r>
         <w:t xml:space="preserve"> </w:t>
       </w:r>
-      <w:hyperlink r:id="rId84">
+      <w:hyperlink r:id="rId85">
         <w:r>
           <w:rPr>
             <w:rStyle w:val="Hyperlink"/>
@@ -13138,8 +12106,8 @@
         <w:t xml:space="preserve">.</w:t>
       </w:r>
     </w:p>
-    <w:bookmarkEnd w:id="85"/>
-    <w:bookmarkStart w:id="87" w:name="ref-Rucker2020"/>
+    <w:bookmarkEnd w:id="86"/>
+    <w:bookmarkStart w:id="88" w:name="ref-Rucker2020"/>
     <w:p>
       <w:pPr>
         <w:pStyle w:val="Bibliography"/>
@@ -13162,7 +12130,7 @@
       <w:r>
         <w:t xml:space="preserve"> </w:t>
       </w:r>
-      <w:hyperlink r:id="rId86">
+      <w:hyperlink r:id="rId87">
         <w:r>
           <w:rPr>
             <w:rStyle w:val="Hyperlink"/>
@@ -13174,8 +12142,8 @@
         <w:t xml:space="preserve">.</w:t>
       </w:r>
     </w:p>
-    <w:bookmarkEnd w:id="87"/>
-    <w:bookmarkStart w:id="89" w:name="ref-Shahid2019"/>
+    <w:bookmarkEnd w:id="88"/>
+    <w:bookmarkStart w:id="90" w:name="ref-Shahid2019"/>
     <w:p>
       <w:pPr>
         <w:pStyle w:val="Bibliography"/>
@@ -13201,7 +12169,7 @@
       <w:r>
         <w:t xml:space="preserve"> </w:t>
       </w:r>
-      <w:hyperlink r:id="rId88">
+      <w:hyperlink r:id="rId89">
         <w:r>
           <w:rPr>
             <w:rStyle w:val="Hyperlink"/>
@@ -13213,8 +12181,8 @@
         <w:t xml:space="preserve">.</w:t>
       </w:r>
     </w:p>
-    <w:bookmarkEnd w:id="89"/>
-    <w:bookmarkStart w:id="90" w:name="ref-Simfendorfer2011"/>
+    <w:bookmarkEnd w:id="90"/>
+    <w:bookmarkStart w:id="91" w:name="ref-Simfendorfer2011"/>
     <w:p>
       <w:pPr>
         <w:pStyle w:val="Bibliography"/>
@@ -13223,8 +12191,8 @@
         <w:t xml:space="preserve">Simpfendorfer, Steven, and Zeb Taylor. 2011. “Fungicide Management of Stripe Rust in Wheat: up-front vs in-crop options in 2011.” NSW Department of Primary Industries.</w:t>
       </w:r>
     </w:p>
-    <w:bookmarkEnd w:id="90"/>
-    <w:bookmarkStart w:id="92" w:name="ref-Sparks2017"/>
+    <w:bookmarkEnd w:id="91"/>
+    <w:bookmarkStart w:id="93" w:name="ref-Sparks2017"/>
     <w:p>
       <w:pPr>
         <w:pStyle w:val="Bibliography"/>
@@ -13235,7 +12203,7 @@
       <w:r>
         <w:t xml:space="preserve"> </w:t>
       </w:r>
-      <w:hyperlink r:id="rId91">
+      <w:hyperlink r:id="rId92">
         <w:r>
           <w:rPr>
             <w:rStyle w:val="Hyperlink"/>
@@ -13247,8 +12215,8 @@
         <w:t xml:space="preserve">.</w:t>
       </w:r>
     </w:p>
-    <w:bookmarkEnd w:id="92"/>
-    <w:bookmarkStart w:id="94" w:name="ref-SueThompson2016"/>
+    <w:bookmarkEnd w:id="93"/>
+    <w:bookmarkStart w:id="95" w:name="ref-SueThompson2016"/>
     <w:p>
       <w:pPr>
         <w:pStyle w:val="Bibliography"/>
@@ -13271,7 +12239,7 @@
       <w:r>
         <w:t xml:space="preserve"> </w:t>
       </w:r>
-      <w:hyperlink r:id="rId93">
+      <w:hyperlink r:id="rId94">
         <w:r>
           <w:rPr>
             <w:rStyle w:val="Hyperlink"/>
@@ -13283,8 +12251,8 @@
         <w:t xml:space="preserve">.</w:t>
       </w:r>
     </w:p>
-    <w:bookmarkEnd w:id="94"/>
-    <w:bookmarkStart w:id="96" w:name="ref-ThomasRobert2004"/>
+    <w:bookmarkEnd w:id="95"/>
+    <w:bookmarkStart w:id="97" w:name="ref-ThomasRobert2004"/>
     <w:p>
       <w:pPr>
         <w:pStyle w:val="Bibliography"/>
@@ -13310,7 +12278,7 @@
       <w:r>
         <w:t xml:space="preserve"> </w:t>
       </w:r>
-      <w:hyperlink r:id="rId95">
+      <w:hyperlink r:id="rId96">
         <w:r>
           <w:rPr>
             <w:rStyle w:val="Hyperlink"/>
@@ -13322,8 +12290,8 @@
         <w:t xml:space="preserve">.</w:t>
       </w:r>
     </w:p>
-    <w:bookmarkEnd w:id="96"/>
-    <w:bookmarkStart w:id="98" w:name="ref-Thompson2016"/>
+    <w:bookmarkEnd w:id="97"/>
+    <w:bookmarkStart w:id="99" w:name="ref-Thompson2016"/>
     <w:p>
       <w:pPr>
         <w:pStyle w:val="Bibliography"/>
@@ -13334,7 +12302,7 @@
       <w:r>
         <w:t xml:space="preserve"> </w:t>
       </w:r>
-      <w:hyperlink r:id="rId97">
+      <w:hyperlink r:id="rId98">
         <w:r>
           <w:rPr>
             <w:rStyle w:val="Hyperlink"/>
@@ -13346,8 +12314,8 @@
         <w:t xml:space="preserve">.</w:t>
       </w:r>
     </w:p>
-    <w:bookmarkEnd w:id="98"/>
-    <w:bookmarkStart w:id="100" w:name="ref-Viechtbauer2010"/>
+    <w:bookmarkEnd w:id="99"/>
+    <w:bookmarkStart w:id="101" w:name="ref-Viechtbauer2010"/>
     <w:p>
       <w:pPr>
         <w:pStyle w:val="Bibliography"/>
@@ -13373,7 +12341,7 @@
       <w:r>
         <w:t xml:space="preserve"> </w:t>
       </w:r>
-      <w:hyperlink r:id="rId99">
+      <w:hyperlink r:id="rId100">
         <w:r>
           <w:rPr>
             <w:rStyle w:val="Hyperlink"/>
@@ -13385,8 +12353,8 @@
         <w:t xml:space="preserve">.</w:t>
       </w:r>
     </w:p>
-    <w:bookmarkEnd w:id="100"/>
     <w:bookmarkEnd w:id="101"/>
+    <w:bookmarkEnd w:id="102"/>
     <w:sectPr>
       <w:pgSz w:w="12240" w:h="15840"/>
       <w:pgMar w:top="1440" w:right="1440" w:bottom="1440" w:left="1440" w:header="720" w:footer="720" w:gutter="0"/>
@@ -14194,16 +13162,20 @@
     <w:name w:val="Body Text"/>
     <w:basedOn w:val="Normal"/>
     <w:qFormat/>
-    <w:rsid w:val="003F3BD2"/>
+    <w:rsid w:val="00AA7C2C"/>
     <w:pPr>
       <w:spacing w:before="180" w:after="180" w:line="480" w:lineRule="auto"/>
     </w:pPr>
+    <w:rPr>
+      <w:rFonts w:ascii="Calibri" w:hAnsi="Calibri"/>
+    </w:rPr>
   </w:style>
   <w:style w:type="paragraph" w:customStyle="1" w:styleId="FirstParagraph">
     <w:name w:val="First Paragraph"/>
     <w:basedOn w:val="BodyText"/>
     <w:next w:val="BodyText"/>
     <w:qFormat/>
+    <w:rsid w:val="00AA7C2C"/>
   </w:style>
   <w:style w:type="paragraph" w:customStyle="1" w:styleId="Compact">
     <w:name w:val="Compact"/>
@@ -14254,11 +13226,10 @@
     <w:name w:val="Author"/>
     <w:next w:val="BodyText"/>
     <w:qFormat/>
-    <w:rsid w:val="005F4A78"/>
+    <w:rsid w:val="003134D8"/>
     <w:pPr>
       <w:keepNext/>
       <w:keepLines/>
-      <w:jc w:val="center"/>
     </w:pPr>
     <w:rPr>
       <w:i/>
@@ -14268,10 +13239,10 @@
     <w:name w:val="Date"/>
     <w:next w:val="BodyText"/>
     <w:qFormat/>
+    <w:rsid w:val="003134D8"/>
     <w:pPr>
       <w:keepNext/>
       <w:keepLines/>
-      <w:jc w:val="center"/>
     </w:pPr>
   </w:style>
   <w:style w:type="paragraph" w:customStyle="1" w:styleId="Abstract">

</xml_diff>

<commit_message>
Knit changes to manuscript word document
</commit_message>
<xml_diff>
--- a/vignette/Manuscript2Word.docx
+++ b/vignette/Manuscript2Word.docx
@@ -1306,6 +1306,15 @@
         <w:pStyle w:val="FirstParagraph"/>
       </w:pPr>
       <w:r>
+        <w:rPr>
+          <w:b/>
+        </w:rPr>
+        <w:t xml:space="preserve">Trial criteria for inclusion and description</w:t>
+      </w:r>
+      <w:r>
+        <w:t xml:space="preserve"> </w:t>
+      </w:r>
+      <w:r>
         <w:t xml:space="preserve">The data for this study were obtained through personal correspondence with colleagues and collaborating institutions.</w:t>
       </w:r>
       <w:r>
@@ -1415,13 +1424,7 @@
         <w:t xml:space="preserve"> </w:t>
       </w:r>
       <w:r>
-        <w:t xml:space="preserve">The most recent trials starting from 2015 were undertaken by the University of Southern Queensland (USQ) with the assistance of Queensland DAF from 2015 to 2019.</w:t>
-      </w:r>
-      <w:r>
-        <w:t xml:space="preserve"> </w:t>
-      </w:r>
-      <w:r>
-        <w:t xml:space="preserve">Trial data were in different formats with varying levels of information.</w:t>
+        <w:t xml:space="preserve">Trial data were obtained in different formats with varying levels of information.</w:t>
       </w:r>
       <w:r>
         <w:t xml:space="preserve"> </w:t>
@@ -1465,28 +1468,13 @@
         <w:t xml:space="preserve"> </w:t>
       </w:r>
       <w:r>
-        <w:t xml:space="preserve">Subsequently the 26 trials were reduced to 16 trials (Table 1).</w:t>
-      </w:r>
-      <w:r>
-        <w:t xml:space="preserve"> </w:t>
-      </w:r>
-      <w:r>
-        <w:t xml:space="preserve">Details of trial data are presented within a research compendium which was prepared as a supplement to this publication [</w:t>
-      </w:r>
-      <w:r>
-        <w:t xml:space="preserve">].</w:t>
-      </w:r>
-      <w:r>
-        <w:t xml:space="preserve"> </w:t>
-      </w:r>
-      <w:r>
-        <w:t xml:space="preserve">Due to the limited number of trials meeting the selection criteria, we made no distinction between the tebuconazole and propiconazole fungicide treatments within the analysis to ensure sufficient replication.</w:t>
-      </w:r>
-      <w:r>
-        <w:t xml:space="preserve"> </w:t>
-      </w:r>
-      <w:r>
-        <w:t xml:space="preserve">All trials included in this analysis used a randomised complete block design, and were not previously published in peer-reviewed literature.</w:t>
+        <w:t xml:space="preserve">Subsequently the 26 trials were reduced to 17 trials (Table 1).</w:t>
+      </w:r>
+      <w:r>
+        <w:t xml:space="preserve"> </w:t>
+      </w:r>
+      <w:r>
+        <w:t xml:space="preserve">Two more trials were also removed because no form of variance was reported with the fungicide treatment means of grain yield, reducing the number of trials down to 15.</w:t>
       </w:r>
     </w:p>
     <w:p>
@@ -1502,89 +1490,22 @@
         <w:pStyle w:val="BodyText"/>
       </w:pPr>
       <w:r>
-        <w:t xml:space="preserve">While the main aim of all the trials collected for this study were to assess the efficacy of fungicide for control of powdery mildew, some trials tested additional variables in the experimental design.</w:t>
-      </w:r>
-      <w:r>
-        <w:t xml:space="preserve"> </w:t>
-      </w:r>
-      <w:r>
-        <w:t xml:space="preserve">These additional variables included: row spacing, fungicide active ingredient, fungicide dose, planting date, number of fungicide applications and cultivar.</w:t>
-      </w:r>
-      <w:r>
-        <w:t xml:space="preserve"> </w:t>
-      </w:r>
-      <w:r>
-        <w:t xml:space="preserve">To account for the variation attributed to some of these variables between trials, and the treatments within trials, a single</w:t>
-      </w:r>
-      <w:r>
-        <w:t xml:space="preserve"> </w:t>
-      </w:r>
-      <m:oMath>
-        <m:r>
-          <m:t>t</m:t>
-        </m:r>
-        <m:r>
-          <m:t>r</m:t>
-        </m:r>
-        <m:r>
-          <m:t>i</m:t>
-        </m:r>
-        <m:r>
-          <m:t>a</m:t>
-        </m:r>
-        <m:r>
-          <m:t>l</m:t>
-        </m:r>
-      </m:oMath>
-      <w:r>
-        <w:t xml:space="preserve"> </w:t>
-      </w:r>
-      <w:r>
-        <w:t xml:space="preserve">factor was created.</w:t>
-      </w:r>
-      <w:r>
-        <w:t xml:space="preserve"> </w:t>
-      </w:r>
-      <w:r>
-        <w:t xml:space="preserve">The</w:t>
-      </w:r>
-      <w:r>
-        <w:t xml:space="preserve"> </w:t>
-      </w:r>
-      <m:oMath>
-        <m:r>
-          <m:t>t</m:t>
-        </m:r>
-        <m:r>
-          <m:t>r</m:t>
-        </m:r>
-        <m:r>
-          <m:t>i</m:t>
-        </m:r>
-        <m:r>
-          <m:t>a</m:t>
-        </m:r>
-        <m:r>
-          <m:t>l</m:t>
-        </m:r>
-      </m:oMath>
-      <w:r>
-        <w:t xml:space="preserve"> </w:t>
-      </w:r>
-      <w:r>
-        <w:t xml:space="preserve">variable made distinctions between the following between and within trial variables: unique trial reference code, trial location, trial season, host genotype, row spacing, and fungicide dose.</w:t>
-      </w:r>
-      <w:r>
-        <w:t xml:space="preserve"> </w:t>
-      </w:r>
-      <w:r>
-        <w:t xml:space="preserve">Most of the studies which were used in this analysis assessed powdery mildew incidence on a 1 – 9 ordinal scale (Table 2).</w:t>
-      </w:r>
-      <w:r>
-        <w:t xml:space="preserve"> </w:t>
-      </w:r>
-      <w:r>
-        <w:t xml:space="preserve">However, the 2013 NGA trials (Table 1) reported incidence as the percentage of leaves covered by powdery mildew and the location of the infected leaves in the lower, middle or upper canopy.</w:t>
+        <w:t xml:space="preserve">In the meta-analysis, to ensure sufficient replication, we made no distinction between the tebuconazole and propiconazole fungicide treatments within the trials that met the selection criteria.</w:t>
+      </w:r>
+      <w:r>
+        <w:t xml:space="preserve"> </w:t>
+      </w:r>
+      <w:r>
+        <w:t xml:space="preserve">The design of all trials included in this analysis were randomised complete block designs, and were not previously published in peer-reviewed literature.</w:t>
+      </w:r>
+      <w:r>
+        <w:t xml:space="preserve"> </w:t>
+      </w:r>
+      <w:r>
+        <w:t xml:space="preserve">Details of trial data are presented within a research compendium which was prepared as a supplement to this publication [</w:t>
+      </w:r>
+      <w:r>
+        <w:t xml:space="preserve">].</w:t>
       </w:r>
     </w:p>
     <w:p>
@@ -1592,260 +1513,20 @@
         <w:pStyle w:val="BodyText"/>
       </w:pPr>
       <w:r>
-        <w:t xml:space="preserve">Given the ordinal scale ranked plants on the percent of foliage up the plant showing the disease, a conversion to mean plot incidence on the ordinal 1 – 9 scale was straight-forward.</w:t>
-      </w:r>
-    </w:p>
-    <w:p>
-      <w:pPr>
-        <w:pStyle w:val="BodyText"/>
-      </w:pPr>
-      <w:r>
-        <w:t xml:space="preserve">The timing of fungicide application treatments, was defined in relation to the recorded date when powdery mildew first occurred in the trial.</w:t>
-      </w:r>
-      <w:r>
-        <w:t xml:space="preserve"> </w:t>
-      </w:r>
-      <w:r>
-        <w:t xml:space="preserve">An</w:t>
-      </w:r>
-      <w:r>
-        <w:t xml:space="preserve"> </w:t>
-      </w:r>
-      <w:r>
-        <w:t xml:space="preserve">‘</w:t>
-      </w:r>
-      <w:r>
-        <w:t xml:space="preserve">Early</w:t>
-      </w:r>
-      <w:r>
-        <w:t xml:space="preserve">’</w:t>
-      </w:r>
-      <w:r>
-        <w:t xml:space="preserve"> </w:t>
-      </w:r>
-      <w:r>
-        <w:t xml:space="preserve">fungicide application treatment, referred to a fungicide spray schedule that commenced prior to the disease being observed in the trial.</w:t>
-      </w:r>
-      <w:r>
-        <w:t xml:space="preserve"> </w:t>
-      </w:r>
-      <w:r>
-        <w:t xml:space="preserve">‘</w:t>
-      </w:r>
-      <w:r>
-        <w:t xml:space="preserve">Recommended</w:t>
-      </w:r>
-      <w:r>
-        <w:t xml:space="preserve">’</w:t>
-      </w:r>
-      <w:r>
-        <w:t xml:space="preserve"> </w:t>
-      </w:r>
-      <w:r>
-        <w:t xml:space="preserve">referred to a fungicide spray schedule which commenced 1 – 3 days following the first sign of disease.</w:t>
-      </w:r>
-      <w:r>
-        <w:t xml:space="preserve"> </w:t>
-      </w:r>
-      <w:r>
-        <w:t xml:space="preserve">‘</w:t>
-      </w:r>
-      <w:r>
-        <w:t xml:space="preserve">Late</w:t>
-      </w:r>
-      <w:r>
-        <w:t xml:space="preserve">’</w:t>
-      </w:r>
-      <w:r>
-        <w:t xml:space="preserve"> </w:t>
-      </w:r>
-      <w:r>
-        <w:t xml:space="preserve">treatments commenced between 7 and 13 days after the first sign of disease.</w:t>
-      </w:r>
-      <w:r>
-        <w:t xml:space="preserve"> </w:t>
-      </w:r>
-      <w:r>
-        <w:t xml:space="preserve">There were no spray schedule treatments which began between 4 and 6 days after the first sign of powdery mildew.</w:t>
-      </w:r>
-      <w:r>
-        <w:t xml:space="preserve"> </w:t>
-      </w:r>
-      <w:r>
-        <w:t xml:space="preserve">The number of fungicide applications were binned in to two categories.</w:t>
-      </w:r>
-      <w:r>
-        <w:t xml:space="preserve"> </w:t>
-      </w:r>
-      <w:r>
-        <w:t xml:space="preserve">A spray schedule with a single spray, and a spray schedule with two or three spray applications (Plus).</w:t>
-      </w:r>
-      <w:r>
-        <w:t xml:space="preserve"> </w:t>
-      </w:r>
-      <w:r>
-        <w:t xml:space="preserve">The division of the treatments produced: 13</w:t>
-      </w:r>
-      <w:r>
-        <w:t xml:space="preserve"> </w:t>
-      </w:r>
-      <w:r>
-        <w:t xml:space="preserve">‘</w:t>
-      </w:r>
-      <w:r>
-        <w:t xml:space="preserve">Early</w:t>
-      </w:r>
-      <w:r>
-        <w:t xml:space="preserve">’</w:t>
-      </w:r>
-      <w:r>
-        <w:t xml:space="preserve"> </w:t>
-      </w:r>
-      <w:r>
-        <w:t xml:space="preserve">treatments; 5</w:t>
-      </w:r>
-      <w:r>
-        <w:t xml:space="preserve"> </w:t>
-      </w:r>
-      <w:r>
-        <w:t xml:space="preserve">‘</w:t>
-      </w:r>
-      <w:r>
-        <w:t xml:space="preserve">EarlyPlus</w:t>
-      </w:r>
-      <w:r>
-        <w:t xml:space="preserve">’</w:t>
-      </w:r>
-      <w:r>
-        <w:t xml:space="preserve">, 32</w:t>
-      </w:r>
-      <w:r>
-        <w:t xml:space="preserve"> </w:t>
-      </w:r>
-      <w:r>
-        <w:t xml:space="preserve">‘</w:t>
-      </w:r>
-      <w:r>
-        <w:t xml:space="preserve">Recommended</w:t>
-      </w:r>
-      <w:r>
-        <w:t xml:space="preserve">’</w:t>
-      </w:r>
-      <w:r>
-        <w:t xml:space="preserve">; 46</w:t>
-      </w:r>
-      <w:r>
-        <w:t xml:space="preserve"> </w:t>
-      </w:r>
-      <w:r>
-        <w:t xml:space="preserve">‘</w:t>
-      </w:r>
-      <w:r>
-        <w:t xml:space="preserve">RecommendedPlus</w:t>
-      </w:r>
-      <w:r>
-        <w:t xml:space="preserve">’</w:t>
-      </w:r>
-      <w:r>
-        <w:t xml:space="preserve">; 17</w:t>
-      </w:r>
-      <w:r>
-        <w:t xml:space="preserve"> </w:t>
-      </w:r>
-      <w:r>
-        <w:t xml:space="preserve">‘</w:t>
-      </w:r>
-      <w:r>
-        <w:t xml:space="preserve">Late</w:t>
-      </w:r>
-      <w:r>
-        <w:t xml:space="preserve">’</w:t>
-      </w:r>
-      <w:r>
-        <w:t xml:space="preserve">; and 20</w:t>
-      </w:r>
-      <w:r>
-        <w:t xml:space="preserve"> </w:t>
-      </w:r>
-      <w:r>
-        <w:t xml:space="preserve">‘</w:t>
-      </w:r>
-      <w:r>
-        <w:t xml:space="preserve">LatePlus.</w:t>
-      </w:r>
-      <w:r>
-        <w:t xml:space="preserve"> </w:t>
-      </w:r>
-      <w:r>
-        <w:t xml:space="preserve">’EarlyPlus</w:t>
-      </w:r>
-      <w:r>
-        <w:t xml:space="preserve">’</w:t>
-      </w:r>
-      <w:r>
-        <w:t xml:space="preserve"> </w:t>
-      </w:r>
-      <w:r>
-        <w:t xml:space="preserve">treatments were removed from the subsequent meta-analysis, due to an insufficient sample size.</w:t>
-      </w:r>
-      <w:r>
-        <w:br/>
-      </w:r>
-      <w:r>
-        <w:t xml:space="preserve">What remained was the mean yield for total of 173 treatments in the following five spray schedule categories: no spray control, single early spray, single recommended spray, recommended with multiple sprays, single late spray, and late with multiple sprays.</w:t>
-      </w:r>
-    </w:p>
-    <w:p>
-      <w:pPr>
-        <w:pStyle w:val="BodyText"/>
-      </w:pPr>
-      <w:r>
-        <w:t xml:space="preserve">A categorical disease pressure factor was created by binning trials based on the mean AUDPC of the no spray control plot into two levels:</w:t>
-      </w:r>
-      <w:r>
-        <w:t xml:space="preserve"> </w:t>
-      </w:r>
-      <w:r>
-        <w:t xml:space="preserve">‘</w:t>
-      </w:r>
-      <w:r>
-        <w:t xml:space="preserve">low disease pressure</w:t>
-      </w:r>
-      <w:r>
-        <w:t xml:space="preserve">’</w:t>
-      </w:r>
-      <w:r>
-        <w:t xml:space="preserve"> </w:t>
-      </w:r>
-      <w:r>
-        <w:t xml:space="preserve">or</w:t>
-      </w:r>
-      <w:r>
-        <w:t xml:space="preserve"> </w:t>
-      </w:r>
-      <w:r>
-        <w:t xml:space="preserve">‘</w:t>
-      </w:r>
-      <w:r>
-        <w:t xml:space="preserve">high disease pressure</w:t>
-      </w:r>
-      <w:r>
-        <w:t xml:space="preserve">’</w:t>
-      </w:r>
-      <w:r>
-        <w:t xml:space="preserve">.</w:t>
-      </w:r>
-      <w:r>
-        <w:t xml:space="preserve"> </w:t>
-      </w:r>
-      <w:r>
-        <w:t xml:space="preserve">The two levels were separated via the median AUDPC (153.625) of the no spray control plots.</w:t>
-      </w:r>
-    </w:p>
-    <w:p>
-      <w:pPr>
-        <w:pStyle w:val="BodyText"/>
-      </w:pPr>
+        <w:rPr>
+          <w:b/>
+        </w:rPr>
+        <w:t xml:space="preserve">Response variable - Grain yield</w:t>
+      </w:r>
+      <w:r>
+        <w:t xml:space="preserve"> </w:t>
+      </w:r>
+      <w:r>
+        <w:t xml:space="preserve">Grain yield (tonne per hectare), was used as the response variable for the meta-analysis.</w:t>
+      </w:r>
+      <w:r>
+        <w:t xml:space="preserve"> </w:t>
+      </w:r>
       <w:r>
         <w:t xml:space="preserve">Mean grain yields for each treatment were either obtained directly from trial reports, or calculated from the raw data when available.</w:t>
       </w:r>
@@ -1903,146 +1584,6 @@
       </w:r>
       <w:r>
         <w:t xml:space="preserve">using a t-distribution table.</w:t>
-      </w:r>
-      <w:r>
-        <w:t xml:space="preserve"> </w:t>
-      </w:r>
-      <w:r>
-        <w:t xml:space="preserve">The 2012 Gatton and 2015 Emerald trials reported treatment means without accompanying variance and were thus removed from the dataset prior to the analysis.</w:t>
-      </w:r>
-    </w:p>
-    <w:p>
-      <w:pPr>
-        <w:pStyle w:val="BodyText"/>
-      </w:pPr>
-      <w:r>
-        <w:t xml:space="preserve">This analysis uses response ratio, or means difference (MD) as the response variable.</w:t>
-      </w:r>
-      <w:r>
-        <w:t xml:space="preserve"> </w:t>
-      </w:r>
-      <w:r>
-        <w:t xml:space="preserve">MD were chosen to reduce the inherent variability between trials due to location and seasonal effects on grain yields by assessing the effect of fungicide spray schedule on the difference between the treatments and no spray control plot.</w:t>
-      </w:r>
-      <w:r>
-        <w:t xml:space="preserve"> </w:t>
-      </w:r>
-      <m:oMath>
-        <m:r>
-          <m:t>M</m:t>
-        </m:r>
-        <m:r>
-          <m:t>D</m:t>
-        </m:r>
-        <m:r>
-          <m:t>=</m:t>
-        </m:r>
-        <m:sSub>
-          <m:e>
-            <m:r>
-              <m:t>Y</m:t>
-            </m:r>
-          </m:e>
-          <m:sub>
-            <m:r>
-              <m:t>i</m:t>
-            </m:r>
-          </m:sub>
-        </m:sSub>
-        <m:r>
-          <m:t>−</m:t>
-        </m:r>
-        <m:bar>
-          <m:barPr>
-            <m:pos m:val="top"/>
-          </m:barPr>
-          <m:e>
-            <m:sSub>
-              <m:e>
-                <m:r>
-                  <m:t>Y</m:t>
-                </m:r>
-              </m:e>
-              <m:sub>
-                <m:r>
-                  <m:t>c</m:t>
-                </m:r>
-              </m:sub>
-            </m:sSub>
-          </m:e>
-        </m:bar>
-      </m:oMath>
-      <w:r>
-        <w:t xml:space="preserve"> </w:t>
-      </w:r>
-      <w:r>
-        <w:t xml:space="preserve">(Higgins and Green</w:t>
-      </w:r>
-      <w:r>
-        <w:t xml:space="preserve"> </w:t>
-      </w:r>
-      <w:hyperlink w:anchor="ref-HigginsGreen">
-        <w:r>
-          <w:rPr>
-            <w:rStyle w:val="Hyperlink"/>
-          </w:rPr>
-          <w:t xml:space="preserve">2011</w:t>
-        </w:r>
-      </w:hyperlink>
-      <w:r>
-        <w:t xml:space="preserve">)</w:t>
-      </w:r>
-      <w:r>
-        <w:t xml:space="preserve"> </w:t>
-      </w:r>
-      <w:r>
-        <w:t xml:space="preserve">Where</w:t>
-      </w:r>
-      <w:r>
-        <w:t xml:space="preserve"> </w:t>
-      </w:r>
-      <m:oMath>
-        <m:sSub>
-          <m:e>
-            <m:r>
-              <m:t>Y</m:t>
-            </m:r>
-          </m:e>
-          <m:sub>
-            <m:r>
-              <m:t>i</m:t>
-            </m:r>
-          </m:sub>
-        </m:sSub>
-      </m:oMath>
-      <w:r>
-        <w:t xml:space="preserve"> </w:t>
-      </w:r>
-      <w:r>
-        <w:t xml:space="preserve">is the treatment mean,</w:t>
-      </w:r>
-      <w:r>
-        <w:t xml:space="preserve"> </w:t>
-      </w:r>
-      <m:oMath>
-        <m:sSub>
-          <m:e>
-            <m:r>
-              <m:t>Y</m:t>
-            </m:r>
-          </m:e>
-          <m:sub>
-            <m:r>
-              <m:t>c</m:t>
-            </m:r>
-          </m:sub>
-        </m:sSub>
-      </m:oMath>
-      <w:r>
-        <w:t xml:space="preserve"> </w:t>
-      </w:r>
-      <w:r>
-        <w:t xml:space="preserve">is the no spray control treatment mean .</w:t>
       </w:r>
     </w:p>
     <w:p>
@@ -2175,7 +1716,7 @@
         <w:t xml:space="preserve"> </w:t>
       </w:r>
       <w:r>
-        <w:t xml:space="preserve">is the response, a vector of the MD grain yield for each treatment in the</w:t>
+        <w:t xml:space="preserve">is the response, a vector of the grain yield measurements (tonne per hectare) for each treatment in the</w:t>
       </w:r>
       <w:r>
         <w:t xml:space="preserve"> </w:t>
@@ -2306,111 +1847,83 @@
         <w:rPr>
           <w:b/>
         </w:rPr>
-        <w:t xml:space="preserve">Moderator variables.</w:t>
-      </w:r>
-      <w:r>
-        <w:t xml:space="preserve"> </w:t>
-      </w:r>
-      <w:r>
-        <w:t xml:space="preserve">The random effects meta-analysis was expanded to evaluate if the residual heterogeneity could be explained by spray schedule (</w:t>
+        <w:t xml:space="preserve">Trial Variables and moderators</w:t>
+      </w:r>
+      <w:r>
+        <w:t xml:space="preserve"> </w:t>
+      </w:r>
+      <w:r>
+        <w:t xml:space="preserve">While the main aim of all the identified trials were to assess the efficacy of fungicide for control of powdery mildew, some trials tested additional potential covariates in the experimental design.</w:t>
+      </w:r>
+      <w:r>
+        <w:t xml:space="preserve"> </w:t>
+      </w:r>
+      <w:r>
+        <w:t xml:space="preserve">These additional variables included: row spacing, fungicide active ingredient, fungicide dose, planting date, number of fungicide applications and cultivar.</w:t>
+      </w:r>
+      <w:r>
+        <w:t xml:space="preserve"> </w:t>
+      </w:r>
+      <w:r>
+        <w:t xml:space="preserve">To account for the variation attributed to some of these variables between trials, and within trials, a single</w:t>
+      </w:r>
+      <w:r>
+        <w:t xml:space="preserve"> </w:t>
       </w:r>
       <m:oMath>
         <m:r>
-          <m:t>S</m:t>
-        </m:r>
-        <m:r>
-          <m:t>P</m:t>
-        </m:r>
-        <m:r>
-          <m:t>R</m:t>
-        </m:r>
-        <m:r>
-          <m:t>A</m:t>
-        </m:r>
-        <m:sSub>
-          <m:e>
-            <m:r>
-              <m:t>Y</m:t>
-            </m:r>
-          </m:e>
-          <m:sub>
-            <m:r>
-              <m:t>S</m:t>
-            </m:r>
-            <m:r>
-              <m:t>c</m:t>
-            </m:r>
-            <m:r>
-              <m:t>h</m:t>
-            </m:r>
-            <m:r>
-              <m:t>e</m:t>
-            </m:r>
-            <m:r>
-              <m:t>d</m:t>
-            </m:r>
-          </m:sub>
-        </m:sSub>
+          <m:t>t</m:t>
+        </m:r>
+        <m:r>
+          <m:t>r</m:t>
+        </m:r>
+        <m:r>
+          <m:t>i</m:t>
+        </m:r>
+        <m:r>
+          <m:t>a</m:t>
+        </m:r>
+        <m:r>
+          <m:t>l</m:t>
+        </m:r>
       </m:oMath>
       <w:r>
-        <w:t xml:space="preserve">).</w:t>
-      </w:r>
-      <w:r>
-        <w:t xml:space="preserve"> </w:t>
-      </w:r>
-      <w:r>
-        <w:rPr>
-          <w:rStyle w:val="VerbatimChar"/>
-        </w:rPr>
-        <w:t xml:space="preserve">SpraySchedule</w:t>
-      </w:r>
-      <w:r>
-        <w:t xml:space="preserve"> </w:t>
-      </w:r>
-      <w:r>
-        <w:t xml:space="preserve">was assigned as an inside factor to the outside factor</w:t>
-      </w:r>
-      <w:r>
-        <w:t xml:space="preserve"> </w:t>
-      </w:r>
-      <w:r>
-        <w:rPr>
-          <w:rStyle w:val="VerbatimChar"/>
-        </w:rPr>
-        <w:t xml:space="preserve">trial</w:t>
-      </w:r>
-      <w:r>
-        <w:t xml:space="preserve"> </w:t>
-      </w:r>
-      <w:r>
-        <w:t xml:space="preserve">to provide correlated random effects between the different</w:t>
-      </w:r>
-      <w:r>
-        <w:t xml:space="preserve"> </w:t>
-      </w:r>
-      <w:r>
-        <w:rPr>
-          <w:rStyle w:val="VerbatimChar"/>
-        </w:rPr>
-        <w:t xml:space="preserve">SpraySchedule</w:t>
-      </w:r>
-      <w:r>
-        <w:t xml:space="preserve"> </w:t>
-      </w:r>
-      <w:r>
-        <w:t xml:space="preserve">treatments within</w:t>
-      </w:r>
-      <w:r>
-        <w:t xml:space="preserve"> </w:t>
-      </w:r>
-      <w:r>
-        <w:rPr>
-          <w:rStyle w:val="VerbatimChar"/>
-        </w:rPr>
-        <w:t xml:space="preserve">trials</w:t>
-      </w:r>
-      <w:r>
-        <w:t xml:space="preserve">.</w:t>
+        <w:t xml:space="preserve"> </w:t>
+      </w:r>
+      <w:r>
+        <w:t xml:space="preserve">factor was created.</w:t>
+      </w:r>
+      <w:r>
+        <w:t xml:space="preserve"> </w:t>
+      </w:r>
+      <w:r>
+        <w:t xml:space="preserve">The</w:t>
+      </w:r>
+      <w:r>
+        <w:t xml:space="preserve"> </w:t>
+      </w:r>
+      <m:oMath>
+        <m:r>
+          <m:t>t</m:t>
+        </m:r>
+        <m:r>
+          <m:t>r</m:t>
+        </m:r>
+        <m:r>
+          <m:t>i</m:t>
+        </m:r>
+        <m:r>
+          <m:t>a</m:t>
+        </m:r>
+        <m:r>
+          <m:t>l</m:t>
+        </m:r>
+      </m:oMath>
+      <w:r>
+        <w:t xml:space="preserve"> </w:t>
+      </w:r>
+      <w:r>
+        <w:t xml:space="preserve">random variable made distinctions between the following variables: unique trial reference code, trial location, trial season, host genotype, row spacing, and fungicide dose.</w:t>
       </w:r>
     </w:p>
     <w:p>
@@ -2418,11 +1931,719 @@
         <w:pStyle w:val="BodyText"/>
       </w:pPr>
       <w:r>
-        <w:t xml:space="preserve">The intercept was omitted from the model so each treatment would be reported against zero, which represents the control mean.</w:t>
-      </w:r>
-      <w:r>
-        <w:t xml:space="preserve"> </w:t>
-      </w:r>
+        <w:t xml:space="preserve">The random effects meta-analysis was expanded to evaluate if the residual heterogeneity could be explained by spray schedule).</w:t>
+      </w:r>
+      <w:r>
+        <w:t xml:space="preserve"> </w:t>
+      </w:r>
+      <w:r>
+        <w:t xml:space="preserve">Spray schedule was assigned as an inside factor to the outside random factor</w:t>
+      </w:r>
+      <w:r>
+        <w:t xml:space="preserve"> </w:t>
+      </w:r>
+      <m:oMath>
+        <m:r>
+          <m:t>t</m:t>
+        </m:r>
+        <m:r>
+          <m:t>r</m:t>
+        </m:r>
+        <m:r>
+          <m:t>i</m:t>
+        </m:r>
+        <m:r>
+          <m:t>a</m:t>
+        </m:r>
+        <m:r>
+          <m:t>l</m:t>
+        </m:r>
+      </m:oMath>
+      <w:r>
+        <w:t xml:space="preserve"> </w:t>
+      </w:r>
+      <w:r>
+        <w:t xml:space="preserve">to provide correlated random effects between the different spray schedule treatments within</w:t>
+      </w:r>
+      <w:r>
+        <w:t xml:space="preserve"> </w:t>
+      </w:r>
+      <m:oMath>
+        <m:r>
+          <m:t>t</m:t>
+        </m:r>
+        <m:r>
+          <m:t>r</m:t>
+        </m:r>
+        <m:r>
+          <m:t>i</m:t>
+        </m:r>
+        <m:r>
+          <m:t>a</m:t>
+        </m:r>
+        <m:r>
+          <m:t>l</m:t>
+        </m:r>
+        <m:r>
+          <m:t>s</m:t>
+        </m:r>
+      </m:oMath>
+      <w:r>
+        <w:t xml:space="preserve">.</w:t>
+      </w:r>
+    </w:p>
+    <w:p>
+      <w:pPr>
+        <w:pStyle w:val="BodyText"/>
+      </w:pPr>
+      <w:r>
+        <w:t xml:space="preserve">The timing of fungicide application treatments, were defined in relation to the recorded date when powdery mildew first occurred in the trial.</w:t>
+      </w:r>
+      <w:r>
+        <w:t xml:space="preserve"> </w:t>
+      </w:r>
+      <w:r>
+        <w:t xml:space="preserve">An</w:t>
+      </w:r>
+      <w:r>
+        <w:t xml:space="preserve"> </w:t>
+      </w:r>
+      <m:oMath>
+        <m:r>
+          <m:t>E</m:t>
+        </m:r>
+        <m:r>
+          <m:t>a</m:t>
+        </m:r>
+        <m:r>
+          <m:t>r</m:t>
+        </m:r>
+        <m:r>
+          <m:t>l</m:t>
+        </m:r>
+        <m:r>
+          <m:t>y</m:t>
+        </m:r>
+      </m:oMath>
+      <w:r>
+        <w:t xml:space="preserve"> </w:t>
+      </w:r>
+      <w:r>
+        <w:t xml:space="preserve">fungicide application treatment, referred to a fungicide spray schedule that commenced prior to the disease being observed in the trial.</w:t>
+      </w:r>
+      <w:r>
+        <w:t xml:space="preserve"> </w:t>
+      </w:r>
+      <m:oMath>
+        <m:r>
+          <m:t>R</m:t>
+        </m:r>
+        <m:r>
+          <m:t>e</m:t>
+        </m:r>
+        <m:r>
+          <m:t>c</m:t>
+        </m:r>
+        <m:r>
+          <m:t>o</m:t>
+        </m:r>
+        <m:r>
+          <m:t>m</m:t>
+        </m:r>
+        <m:r>
+          <m:t>m</m:t>
+        </m:r>
+        <m:r>
+          <m:t>e</m:t>
+        </m:r>
+        <m:r>
+          <m:t>n</m:t>
+        </m:r>
+        <m:r>
+          <m:t>d</m:t>
+        </m:r>
+        <m:r>
+          <m:t>e</m:t>
+        </m:r>
+        <m:r>
+          <m:t>d</m:t>
+        </m:r>
+      </m:oMath>
+      <w:r>
+        <w:t xml:space="preserve"> </w:t>
+      </w:r>
+      <w:r>
+        <w:t xml:space="preserve">referred to a fungicide spray schedule which commenced 1 – 3 days following the first sign of disease.</w:t>
+      </w:r>
+      <w:r>
+        <w:t xml:space="preserve"> </w:t>
+      </w:r>
+      <m:oMath>
+        <m:r>
+          <m:t>L</m:t>
+        </m:r>
+        <m:r>
+          <m:t>a</m:t>
+        </m:r>
+        <m:r>
+          <m:t>t</m:t>
+        </m:r>
+        <m:r>
+          <m:t>e</m:t>
+        </m:r>
+      </m:oMath>
+      <w:r>
+        <w:t xml:space="preserve"> </w:t>
+      </w:r>
+      <w:r>
+        <w:t xml:space="preserve">treatments commenced between 7 and 13 days after the first sign of disease.</w:t>
+      </w:r>
+      <w:r>
+        <w:t xml:space="preserve"> </w:t>
+      </w:r>
+      <w:r>
+        <w:t xml:space="preserve">There were no spray schedule treatments which began between 4 and 6 days after the first sign of powdery mildew.</w:t>
+      </w:r>
+      <w:r>
+        <w:t xml:space="preserve"> </w:t>
+      </w:r>
+      <w:r>
+        <w:t xml:space="preserve">The number of fungicide applications were binned in to two categories.</w:t>
+      </w:r>
+      <w:r>
+        <w:t xml:space="preserve"> </w:t>
+      </w:r>
+      <w:r>
+        <w:t xml:space="preserve">A spray schedule with a</w:t>
+      </w:r>
+      <w:r>
+        <w:t xml:space="preserve"> </w:t>
+      </w:r>
+      <m:oMath>
+        <m:r>
+          <m:t>s</m:t>
+        </m:r>
+        <m:r>
+          <m:t>i</m:t>
+        </m:r>
+        <m:r>
+          <m:t>n</m:t>
+        </m:r>
+        <m:r>
+          <m:t>g</m:t>
+        </m:r>
+        <m:r>
+          <m:t>l</m:t>
+        </m:r>
+        <m:r>
+          <m:t>e</m:t>
+        </m:r>
+      </m:oMath>
+      <w:r>
+        <w:t xml:space="preserve"> </w:t>
+      </w:r>
+      <w:r>
+        <w:t xml:space="preserve">spray, and a spray schedule with two or three spray applications</w:t>
+      </w:r>
+      <w:r>
+        <w:t xml:space="preserve"> </w:t>
+      </w:r>
+      <m:oMath>
+        <m:r>
+          <m:t>p</m:t>
+        </m:r>
+        <m:r>
+          <m:t>l</m:t>
+        </m:r>
+        <m:r>
+          <m:t>u</m:t>
+        </m:r>
+        <m:r>
+          <m:t>s</m:t>
+        </m:r>
+      </m:oMath>
+      <w:r>
+        <w:t xml:space="preserve">.</w:t>
+      </w:r>
+      <w:r>
+        <w:t xml:space="preserve"> </w:t>
+      </w:r>
+      <w:r>
+        <w:t xml:space="preserve">The division of the treatments produced: 13</w:t>
+      </w:r>
+      <w:r>
+        <w:t xml:space="preserve"> </w:t>
+      </w:r>
+      <m:oMath>
+        <m:r>
+          <m:t>E</m:t>
+        </m:r>
+        <m:r>
+          <m:t>a</m:t>
+        </m:r>
+        <m:r>
+          <m:t>r</m:t>
+        </m:r>
+        <m:r>
+          <m:t>l</m:t>
+        </m:r>
+        <m:sSub>
+          <m:e>
+            <m:r>
+              <m:t>y</m:t>
+            </m:r>
+          </m:e>
+          <m:sub>
+            <m:r>
+              <m:t>s</m:t>
+            </m:r>
+            <m:r>
+              <m:t>i</m:t>
+            </m:r>
+            <m:r>
+              <m:t>n</m:t>
+            </m:r>
+            <m:r>
+              <m:t>g</m:t>
+            </m:r>
+            <m:r>
+              <m:t>l</m:t>
+            </m:r>
+            <m:r>
+              <m:t>e</m:t>
+            </m:r>
+          </m:sub>
+        </m:sSub>
+      </m:oMath>
+      <w:r>
+        <w:t xml:space="preserve"> </w:t>
+      </w:r>
+      <w:r>
+        <w:t xml:space="preserve">treatments; 5</w:t>
+      </w:r>
+      <w:r>
+        <w:t xml:space="preserve"> </w:t>
+      </w:r>
+      <m:oMath>
+        <m:r>
+          <m:t>E</m:t>
+        </m:r>
+        <m:r>
+          <m:t>a</m:t>
+        </m:r>
+        <m:r>
+          <m:t>r</m:t>
+        </m:r>
+        <m:r>
+          <m:t>l</m:t>
+        </m:r>
+        <m:sSub>
+          <m:e>
+            <m:r>
+              <m:t>y</m:t>
+            </m:r>
+          </m:e>
+          <m:sub>
+            <m:r>
+              <m:t>p</m:t>
+            </m:r>
+            <m:r>
+              <m:t>l</m:t>
+            </m:r>
+            <m:r>
+              <m:t>u</m:t>
+            </m:r>
+            <m:r>
+              <m:t>s</m:t>
+            </m:r>
+          </m:sub>
+        </m:sSub>
+      </m:oMath>
+      <w:r>
+        <w:t xml:space="preserve">; 32</w:t>
+      </w:r>
+      <w:r>
+        <w:t xml:space="preserve"> </w:t>
+      </w:r>
+      <m:oMath>
+        <m:r>
+          <m:t>R</m:t>
+        </m:r>
+        <m:r>
+          <m:t>e</m:t>
+        </m:r>
+        <m:r>
+          <m:t>c</m:t>
+        </m:r>
+        <m:r>
+          <m:t>o</m:t>
+        </m:r>
+        <m:r>
+          <m:t>m</m:t>
+        </m:r>
+        <m:r>
+          <m:t>m</m:t>
+        </m:r>
+        <m:r>
+          <m:t>e</m:t>
+        </m:r>
+        <m:r>
+          <m:t>n</m:t>
+        </m:r>
+        <m:r>
+          <m:t>d</m:t>
+        </m:r>
+        <m:r>
+          <m:t>e</m:t>
+        </m:r>
+        <m:sSub>
+          <m:e>
+            <m:r>
+              <m:t>d</m:t>
+            </m:r>
+          </m:e>
+          <m:sub>
+            <m:r>
+              <m:t>s</m:t>
+            </m:r>
+            <m:r>
+              <m:t>i</m:t>
+            </m:r>
+            <m:r>
+              <m:t>n</m:t>
+            </m:r>
+            <m:r>
+              <m:t>g</m:t>
+            </m:r>
+            <m:r>
+              <m:t>l</m:t>
+            </m:r>
+            <m:r>
+              <m:t>e</m:t>
+            </m:r>
+          </m:sub>
+        </m:sSub>
+      </m:oMath>
+      <w:r>
+        <w:t xml:space="preserve">; 46</w:t>
+      </w:r>
+      <w:r>
+        <w:t xml:space="preserve"> </w:t>
+      </w:r>
+      <m:oMath>
+        <m:r>
+          <m:t>R</m:t>
+        </m:r>
+        <m:r>
+          <m:t>e</m:t>
+        </m:r>
+        <m:r>
+          <m:t>c</m:t>
+        </m:r>
+        <m:r>
+          <m:t>o</m:t>
+        </m:r>
+        <m:r>
+          <m:t>m</m:t>
+        </m:r>
+        <m:r>
+          <m:t>m</m:t>
+        </m:r>
+        <m:r>
+          <m:t>e</m:t>
+        </m:r>
+        <m:r>
+          <m:t>n</m:t>
+        </m:r>
+        <m:r>
+          <m:t>d</m:t>
+        </m:r>
+        <m:r>
+          <m:t>e</m:t>
+        </m:r>
+        <m:sSub>
+          <m:e>
+            <m:r>
+              <m:t>d</m:t>
+            </m:r>
+          </m:e>
+          <m:sub>
+            <m:r>
+              <m:t>p</m:t>
+            </m:r>
+            <m:r>
+              <m:t>l</m:t>
+            </m:r>
+            <m:r>
+              <m:t>u</m:t>
+            </m:r>
+            <m:r>
+              <m:t>s</m:t>
+            </m:r>
+          </m:sub>
+        </m:sSub>
+      </m:oMath>
+      <w:r>
+        <w:t xml:space="preserve">’; 17</w:t>
+      </w:r>
+      <w:r>
+        <w:t xml:space="preserve"> </w:t>
+      </w:r>
+      <m:oMath>
+        <m:r>
+          <m:t>L</m:t>
+        </m:r>
+        <m:r>
+          <m:t>a</m:t>
+        </m:r>
+        <m:r>
+          <m:t>t</m:t>
+        </m:r>
+        <m:sSub>
+          <m:e>
+            <m:r>
+              <m:t>e</m:t>
+            </m:r>
+          </m:e>
+          <m:sub>
+            <m:r>
+              <m:t>s</m:t>
+            </m:r>
+            <m:r>
+              <m:t>i</m:t>
+            </m:r>
+            <m:r>
+              <m:t>n</m:t>
+            </m:r>
+            <m:r>
+              <m:t>g</m:t>
+            </m:r>
+            <m:r>
+              <m:t>l</m:t>
+            </m:r>
+            <m:r>
+              <m:t>e</m:t>
+            </m:r>
+          </m:sub>
+        </m:sSub>
+      </m:oMath>
+      <w:r>
+        <w:t xml:space="preserve">; and 20</w:t>
+      </w:r>
+      <w:r>
+        <w:t xml:space="preserve"> </w:t>
+      </w:r>
+      <m:oMath>
+        <m:r>
+          <m:t>L</m:t>
+        </m:r>
+        <m:r>
+          <m:t>a</m:t>
+        </m:r>
+        <m:r>
+          <m:t>t</m:t>
+        </m:r>
+        <m:sSub>
+          <m:e>
+            <m:r>
+              <m:t>e</m:t>
+            </m:r>
+          </m:e>
+          <m:sub>
+            <m:r>
+              <m:t>p</m:t>
+            </m:r>
+            <m:r>
+              <m:t>l</m:t>
+            </m:r>
+            <m:r>
+              <m:t>u</m:t>
+            </m:r>
+            <m:r>
+              <m:t>s</m:t>
+            </m:r>
+          </m:sub>
+        </m:sSub>
+      </m:oMath>
+      <w:r>
+        <w:t xml:space="preserve">.</w:t>
+      </w:r>
+      <w:r>
+        <w:t xml:space="preserve"> </w:t>
+      </w:r>
+      <m:oMath>
+        <m:r>
+          <m:t>E</m:t>
+        </m:r>
+        <m:r>
+          <m:t>a</m:t>
+        </m:r>
+        <m:r>
+          <m:t>r</m:t>
+        </m:r>
+        <m:r>
+          <m:t>l</m:t>
+        </m:r>
+        <m:sSub>
+          <m:e>
+            <m:r>
+              <m:t>y</m:t>
+            </m:r>
+          </m:e>
+          <m:sub>
+            <m:r>
+              <m:t>p</m:t>
+            </m:r>
+            <m:r>
+              <m:t>l</m:t>
+            </m:r>
+            <m:r>
+              <m:t>u</m:t>
+            </m:r>
+            <m:r>
+              <m:t>s</m:t>
+            </m:r>
+          </m:sub>
+        </m:sSub>
+      </m:oMath>
+      <w:r>
+        <w:t xml:space="preserve"> </w:t>
+      </w:r>
+      <w:r>
+        <w:t xml:space="preserve">treatments were removed from the subsequent meta-analysis, due to an insufficient sample size.</w:t>
+      </w:r>
+      <w:r>
+        <w:br/>
+      </w:r>
+      <w:r>
+        <w:t xml:space="preserve">What remained was the mean yield for a total of 173 treatments in the following five spray schedule categories: no spray control, single early spray, single recommended spray, recommended with multiple sprays, single late spray, and late with multiple sprays.</w:t>
+      </w:r>
+    </w:p>
+    <w:p>
+      <w:pPr>
+        <w:pStyle w:val="BodyText"/>
+      </w:pPr>
+      <w:r>
+        <w:t xml:space="preserve">An ordinal 1 – 9 ordinal scale was used to describe the mean plot powdery mildew severity in most trials (Table 2).</w:t>
+      </w:r>
+      <w:r>
+        <w:t xml:space="preserve"> </w:t>
+      </w:r>
+      <w:r>
+        <w:t xml:space="preserve">However, the 2013 NGA trials (Table 1) reported incidence as the percentage of leaves covered by powdery mildew and the location of the infected leaves in the lower, middle or upper canopy.</w:t>
+      </w:r>
+      <w:r>
+        <w:t xml:space="preserve"> </w:t>
+      </w:r>
+      <w:r>
+        <w:t xml:space="preserve">Given the ordinal scale ranked plants on the percent of foliage up the plant showing the disease, a conversion to mean plot severity on the ordinal 1 – 9 scale was straight-forward.</w:t>
+      </w:r>
+      <w:r>
+        <w:t xml:space="preserve"> </w:t>
+      </w:r>
+      <w:r>
+        <w:t xml:space="preserve">The end of season mean plot severity, and and date of first sign of disease were used to calculate the area under the disease progress curve (AUDPC) for each treatment.</w:t>
+      </w:r>
+      <w:r>
+        <w:t xml:space="preserve"> </w:t>
+      </w:r>
+      <w:r>
+        <w:t xml:space="preserve">Additional powdery mildew mean plot severity observations made in-between these two observations were also included in the AUDPC calculation if they were available.</w:t>
+      </w:r>
+      <w:r>
+        <w:t xml:space="preserve"> </w:t>
+      </w:r>
+      <w:r>
+        <w:t xml:space="preserve">AUDPC was calculated using the</w:t>
+      </w:r>
+      <w:r>
+        <w:t xml:space="preserve"> </w:t>
+      </w:r>
+      <w:r>
+        <w:rPr>
+          <w:rStyle w:val="VerbatimChar"/>
+        </w:rPr>
+        <w:t xml:space="preserve">agricolae</w:t>
+      </w:r>
+      <w:r>
+        <w:t xml:space="preserve"> </w:t>
+      </w:r>
+      <w:r>
+        <w:t xml:space="preserve">package in R</w:t>
+      </w:r>
+      <w:r>
+        <w:t xml:space="preserve"> </w:t>
+      </w:r>
+      <w:r>
+        <w:t xml:space="preserve">(de Mendiburu</w:t>
+      </w:r>
+      <w:r>
+        <w:t xml:space="preserve"> </w:t>
+      </w:r>
+      <w:hyperlink w:anchor="ref-agricolae2020">
+        <w:r>
+          <w:rPr>
+            <w:rStyle w:val="Hyperlink"/>
+          </w:rPr>
+          <w:t xml:space="preserve">2020</w:t>
+        </w:r>
+      </w:hyperlink>
+      <w:r>
+        <w:t xml:space="preserve">)</w:t>
+      </w:r>
+      <w:r>
+        <w:t xml:space="preserve">.</w:t>
+      </w:r>
+      <w:r>
+        <w:t xml:space="preserve"> </w:t>
+      </w:r>
+      <w:r>
+        <w:t xml:space="preserve">A categorical disease pressure factor was created by binning trials based on the mean AUDPC of the no spray control plot into two levels:</w:t>
+      </w:r>
+      <w:r>
+        <w:t xml:space="preserve"> </w:t>
+      </w:r>
+      <w:r>
+        <w:t xml:space="preserve">‘</w:t>
+      </w:r>
+      <w:r>
+        <w:t xml:space="preserve">low disease pressure</w:t>
+      </w:r>
+      <w:r>
+        <w:t xml:space="preserve">’</w:t>
+      </w:r>
+      <w:r>
+        <w:t xml:space="preserve"> </w:t>
+      </w:r>
+      <w:r>
+        <w:t xml:space="preserve">or</w:t>
+      </w:r>
+      <w:r>
+        <w:t xml:space="preserve"> </w:t>
+      </w:r>
+      <w:r>
+        <w:t xml:space="preserve">‘</w:t>
+      </w:r>
+      <w:r>
+        <w:t xml:space="preserve">high disease pressure</w:t>
+      </w:r>
+      <w:r>
+        <w:t xml:space="preserve">’</w:t>
+      </w:r>
+      <w:r>
+        <w:t xml:space="preserve">.</w:t>
+      </w:r>
+      <w:r>
+        <w:t xml:space="preserve"> </w:t>
+      </w:r>
+      <w:r>
+        <w:t xml:space="preserve">The two levels were separated by the median AUDPC (153.625) of the no spray control plots.</w:t>
+      </w:r>
+    </w:p>
+    <w:p>
+      <w:pPr>
+        <w:pStyle w:val="BodyText"/>
+      </w:pPr>
       <w:r>
         <w:t xml:space="preserve">Linear contrasts were used to compare the mean effect sizes between each spray schedule treatment and their respective standard errors and confidence intervals.</w:t>
       </w:r>
@@ -11228,11 +11449,6 @@
       </w:r>
       <w:bookmarkEnd w:id="29"/>
     </w:p>
-    <w:p>
-      <w:pPr>
-        <w:pStyle w:val="FirstParagraph"/>
-      </w:pPr>
-    </w:p>
     <w:bookmarkStart w:id="102" w:name="refs"/>
     <w:bookmarkStart w:id="31" w:name="ref-Ahemad2011"/>
     <w:p>
@@ -11549,18 +11765,54 @@
       </w:r>
     </w:p>
     <w:bookmarkEnd w:id="49"/>
-    <w:bookmarkStart w:id="51" w:name="ref-Diggle"/>
+    <w:bookmarkStart w:id="51" w:name="ref-agricolae2020"/>
     <w:p>
       <w:pPr>
         <w:pStyle w:val="Bibliography"/>
       </w:pPr>
       <w:r>
+        <w:t xml:space="preserve">de Mendiburu, Felipe. 2020.</w:t>
+      </w:r>
+      <w:r>
+        <w:t xml:space="preserve"> </w:t>
+      </w:r>
+      <w:r>
+        <w:rPr>
+          <w:i/>
+        </w:rPr>
+        <w:t xml:space="preserve">Agricolae: Statistical Procedures for Agricultural Research</w:t>
+      </w:r>
+      <w:r>
+        <w:t xml:space="preserve">.</w:t>
+      </w:r>
+      <w:r>
+        <w:t xml:space="preserve"> </w:t>
+      </w:r>
+      <w:hyperlink r:id="rId50">
+        <w:r>
+          <w:rPr>
+            <w:rStyle w:val="Hyperlink"/>
+          </w:rPr>
+          <w:t xml:space="preserve">https://CRAN.R-project.org/package=agricolae</w:t>
+        </w:r>
+      </w:hyperlink>
+      <w:r>
+        <w:t xml:space="preserve">.</w:t>
+      </w:r>
+    </w:p>
+    <w:bookmarkEnd w:id="51"/>
+    <w:bookmarkStart w:id="53" w:name="ref-Diggle"/>
+    <w:p>
+      <w:pPr>
+        <w:pStyle w:val="Bibliography"/>
+      </w:pPr>
+      <w:r>
         <w:t xml:space="preserve">Diggle, Art. n.d. “PowderyMildew MBM - Powdery Mildew management app for mungbean.” Accessed May 11, 2020.</w:t>
       </w:r>
       <w:r>
         <w:t xml:space="preserve"> </w:t>
       </w:r>
-      <w:hyperlink r:id="rId50">
+      <w:hyperlink r:id="rId52">
         <w:r>
           <w:rPr>
             <w:rStyle w:val="Hyperlink"/>
@@ -11572,8 +11824,8 @@
         <w:t xml:space="preserve">.</w:t>
       </w:r>
     </w:p>
-    <w:bookmarkEnd w:id="51"/>
-    <w:bookmarkStart w:id="53" w:name="ref-FAOSTAT"/>
+    <w:bookmarkEnd w:id="53"/>
+    <w:bookmarkStart w:id="55" w:name="ref-FAOSTAT"/>
     <w:p>
       <w:pPr>
         <w:pStyle w:val="Bibliography"/>
@@ -11584,7 +11836,7 @@
       <w:r>
         <w:t xml:space="preserve"> </w:t>
       </w:r>
-      <w:hyperlink r:id="rId52">
+      <w:hyperlink r:id="rId54">
         <w:r>
           <w:rPr>
             <w:rStyle w:val="Hyperlink"/>
@@ -11596,8 +11848,8 @@
         <w:t xml:space="preserve">.</w:t>
       </w:r>
     </w:p>
-    <w:bookmarkEnd w:id="53"/>
-    <w:bookmarkStart w:id="55" w:name="ref-FRACrisk2019"/>
+    <w:bookmarkEnd w:id="55"/>
+    <w:bookmarkStart w:id="57" w:name="ref-FRACrisk2019"/>
     <w:p>
       <w:pPr>
         <w:pStyle w:val="Bibliography"/>
@@ -11608,48 +11860,12 @@
       <w:r>
         <w:t xml:space="preserve"> </w:t>
       </w:r>
-      <w:hyperlink r:id="rId54">
+      <w:hyperlink r:id="rId56">
         <w:r>
           <w:rPr>
             <w:rStyle w:val="Hyperlink"/>
           </w:rPr>
           <w:t xml:space="preserve">https://www.frac.info/docs/default-source/publications/pathogen-risk/frac-pathogen-list-2019.pdf</w:t>
-        </w:r>
-      </w:hyperlink>
-      <w:r>
-        <w:t xml:space="preserve">.</w:t>
-      </w:r>
-    </w:p>
-    <w:bookmarkEnd w:id="55"/>
-    <w:bookmarkStart w:id="57" w:name="ref-HigginsGreen"/>
-    <w:p>
-      <w:pPr>
-        <w:pStyle w:val="Bibliography"/>
-      </w:pPr>
-      <w:r>
-        <w:t xml:space="preserve">Higgins, Julian PT, and Sally Green. 2011. “The standardized mean difference.” In</w:t>
-      </w:r>
-      <w:r>
-        <w:t xml:space="preserve"> </w:t>
-      </w:r>
-      <w:r>
-        <w:rPr>
-          <w:i/>
-        </w:rPr>
-        <w:t xml:space="preserve">Cochrane Handbook for Systematic Reviews of Interventions</w:t>
-      </w:r>
-      <w:r>
-        <w:t xml:space="preserve">, edited by Julian PT Higgins and Sally Green, 5.1.0 ed. The Cochrane Collaboration.</w:t>
-      </w:r>
-      <w:r>
-        <w:t xml:space="preserve"> </w:t>
-      </w:r>
-      <w:hyperlink r:id="rId56">
-        <w:r>
-          <w:rPr>
-            <w:rStyle w:val="Hyperlink"/>
-          </w:rPr>
-          <w:t xml:space="preserve">https://handbook-5-1.cochrane.org/chapter{\_}9/9{\_}2{\_}3{\_}2{\_}the{\_}standardized{\_}mean{\_}difference.htm https://handbook-5-1.cochrane.org/chapter{\_}9/9{\_}2{\_}3{\_}1{\_}the{\_}mean{\_}difference{\_}or{\_}difference{\_}in{\_}means.htm</w:t>
         </w:r>
       </w:hyperlink>
       <w:r>

</xml_diff>

<commit_message>
Update the order of headings and add page break style for heading 5 to templates
</commit_message>
<xml_diff>
--- a/vignette/Manuscript2Word.docx
+++ b/vignette/Manuscript2Word.docx
@@ -137,7 +137,7 @@
         <w:pStyle w:val="Date"/>
       </w:pPr>
       <w:r>
-        <w:t xml:space="preserve">28</w:t>
+        <w:t xml:space="preserve">29</w:t>
       </w:r>
       <w:r>
         <w:t xml:space="preserve"> </w:t>
@@ -151,26 +151,36 @@
       <w:r>
         <w:t xml:space="preserve">2020</w:t>
       </w:r>
+    </w:p>
+    <w:p>
+      <w:pPr>
+        <w:pStyle w:val="Heading5"/>
+      </w:pPr>
+      <w:bookmarkStart w:id="20" w:name="page-break"/>
+      <w:r>
+        <w:t xml:space="preserve">PAGE Break</w:t>
+      </w:r>
+      <w:bookmarkEnd w:id="20"/>
     </w:p>
     <w:p>
       <w:pPr>
         <w:pStyle w:val="Heading1"/>
       </w:pPr>
-      <w:bookmarkStart w:id="20" w:name="manuscript"/>
+      <w:bookmarkStart w:id="21" w:name="manuscript"/>
       <w:r>
         <w:t xml:space="preserve">Manuscript</w:t>
       </w:r>
-      <w:bookmarkEnd w:id="20"/>
+      <w:bookmarkEnd w:id="21"/>
     </w:p>
     <w:p>
       <w:pPr>
         <w:pStyle w:val="Heading2"/>
       </w:pPr>
-      <w:bookmarkStart w:id="21" w:name="introduction"/>
+      <w:bookmarkStart w:id="22" w:name="introduction"/>
       <w:r>
         <w:t xml:space="preserve">Introduction</w:t>
       </w:r>
-      <w:bookmarkEnd w:id="21"/>
+      <w:bookmarkEnd w:id="22"/>
     </w:p>
     <w:p>
       <w:pPr>
@@ -1295,11 +1305,11 @@
       <w:pPr>
         <w:pStyle w:val="Heading2"/>
       </w:pPr>
-      <w:bookmarkStart w:id="22" w:name="materials-and-methods"/>
+      <w:bookmarkStart w:id="23" w:name="materials-and-methods"/>
       <w:r>
         <w:t xml:space="preserve">Materials and Methods</w:t>
       </w:r>
-      <w:bookmarkEnd w:id="22"/>
+      <w:bookmarkEnd w:id="23"/>
     </w:p>
     <w:p>
       <w:pPr>
@@ -2794,7 +2804,7 @@
                     </pic:cNvPicPr>
                   </pic:nvPicPr>
                   <pic:blipFill>
-                    <a:blip r:embed="rId23"/>
+                    <a:blip r:embed="rId24"/>
                     <a:stretch>
                       <a:fillRect/>
                     </a:stretch>
@@ -6807,11 +6817,11 @@
       <w:pPr>
         <w:pStyle w:val="Heading2"/>
       </w:pPr>
-      <w:bookmarkStart w:id="24" w:name="results"/>
+      <w:bookmarkStart w:id="25" w:name="results"/>
       <w:r>
         <w:t xml:space="preserve">Results</w:t>
       </w:r>
-      <w:bookmarkEnd w:id="24"/>
+      <w:bookmarkEnd w:id="25"/>
     </w:p>
     <w:p>
       <w:pPr>
@@ -7456,7 +7466,7 @@
                     </pic:cNvPicPr>
                   </pic:nvPicPr>
                   <pic:blipFill>
-                    <a:blip r:embed="rId25"/>
+                    <a:blip r:embed="rId26"/>
                     <a:stretch>
                       <a:fillRect/>
                     </a:stretch>
@@ -9531,11 +9541,11 @@
       <w:pPr>
         <w:pStyle w:val="Heading2"/>
       </w:pPr>
-      <w:bookmarkStart w:id="26" w:name="discussion"/>
+      <w:bookmarkStart w:id="27" w:name="discussion"/>
       <w:r>
         <w:t xml:space="preserve">Discussion</w:t>
       </w:r>
-      <w:bookmarkEnd w:id="26"/>
+      <w:bookmarkEnd w:id="27"/>
     </w:p>
     <w:p>
       <w:pPr>
@@ -11292,11 +11302,11 @@
       <w:pPr>
         <w:pStyle w:val="Heading3"/>
       </w:pPr>
-      <w:bookmarkStart w:id="27" w:name="future-work"/>
+      <w:bookmarkStart w:id="28" w:name="future-work"/>
       <w:r>
         <w:t xml:space="preserve">Future work</w:t>
       </w:r>
-      <w:bookmarkEnd w:id="27"/>
+      <w:bookmarkEnd w:id="28"/>
     </w:p>
     <w:p>
       <w:pPr>
@@ -11407,11 +11417,11 @@
       <w:pPr>
         <w:pStyle w:val="Heading2"/>
       </w:pPr>
-      <w:bookmarkStart w:id="28" w:name="acknowledgments"/>
+      <w:bookmarkStart w:id="29" w:name="acknowledgments"/>
       <w:r>
         <w:t xml:space="preserve">Acknowledgments</w:t>
       </w:r>
-      <w:bookmarkEnd w:id="28"/>
+      <w:bookmarkEnd w:id="29"/>
     </w:p>
     <w:p>
       <w:pPr>
@@ -11443,14 +11453,14 @@
       <w:pPr>
         <w:pStyle w:val="Heading2"/>
       </w:pPr>
-      <w:bookmarkStart w:id="29" w:name="references"/>
+      <w:bookmarkStart w:id="30" w:name="references"/>
       <w:r>
         <w:t xml:space="preserve">References</w:t>
       </w:r>
-      <w:bookmarkEnd w:id="29"/>
+      <w:bookmarkEnd w:id="30"/>
     </w:p>
-    <w:bookmarkStart w:id="102" w:name="refs"/>
-    <w:bookmarkStart w:id="31" w:name="ref-Ahemad2011"/>
+    <w:bookmarkStart w:id="103" w:name="refs"/>
+    <w:bookmarkStart w:id="32" w:name="ref-Ahemad2011"/>
     <w:p>
       <w:pPr>
         <w:pStyle w:val="Bibliography"/>
@@ -11476,7 +11486,7 @@
       <w:r>
         <w:t xml:space="preserve"> </w:t>
       </w:r>
-      <w:hyperlink r:id="rId30">
+      <w:hyperlink r:id="rId31">
         <w:r>
           <w:rPr>
             <w:rStyle w:val="Hyperlink"/>
@@ -11488,8 +11498,8 @@
         <w:t xml:space="preserve">.</w:t>
       </w:r>
     </w:p>
-    <w:bookmarkEnd w:id="31"/>
-    <w:bookmarkStart w:id="33" w:name="ref-goolhi2013"/>
+    <w:bookmarkEnd w:id="32"/>
+    <w:bookmarkStart w:id="34" w:name="ref-goolhi2013"/>
     <w:p>
       <w:pPr>
         <w:pStyle w:val="Bibliography"/>
@@ -11500,7 +11510,7 @@
       <w:r>
         <w:t xml:space="preserve"> </w:t>
       </w:r>
-      <w:hyperlink r:id="rId32">
+      <w:hyperlink r:id="rId33">
         <w:r>
           <w:rPr>
             <w:rStyle w:val="Hyperlink"/>
@@ -11512,8 +11522,8 @@
         <w:t xml:space="preserve">.</w:t>
       </w:r>
     </w:p>
-    <w:bookmarkEnd w:id="33"/>
-    <w:bookmarkStart w:id="35" w:name="ref-Marysmount2013"/>
+    <w:bookmarkEnd w:id="34"/>
+    <w:bookmarkStart w:id="36" w:name="ref-Marysmount2013"/>
     <w:p>
       <w:pPr>
         <w:pStyle w:val="Bibliography"/>
@@ -11524,7 +11534,7 @@
       <w:r>
         <w:t xml:space="preserve"> </w:t>
       </w:r>
-      <w:hyperlink r:id="rId34">
+      <w:hyperlink r:id="rId35">
         <w:r>
           <w:rPr>
             <w:rStyle w:val="Hyperlink"/>
@@ -11536,8 +11546,8 @@
         <w:t xml:space="preserve">.</w:t>
       </w:r>
     </w:p>
-    <w:bookmarkEnd w:id="35"/>
-    <w:bookmarkStart w:id="37" w:name="ref-Millmerran2013"/>
+    <w:bookmarkEnd w:id="36"/>
+    <w:bookmarkStart w:id="38" w:name="ref-Millmerran2013"/>
     <w:p>
       <w:pPr>
         <w:pStyle w:val="Bibliography"/>
@@ -11548,7 +11558,7 @@
       <w:r>
         <w:t xml:space="preserve"> </w:t>
       </w:r>
-      <w:hyperlink r:id="rId36">
+      <w:hyperlink r:id="rId37">
         <w:r>
           <w:rPr>
             <w:rStyle w:val="Hyperlink"/>
@@ -11560,8 +11570,8 @@
         <w:t xml:space="preserve">.</w:t>
       </w:r>
     </w:p>
-    <w:bookmarkEnd w:id="37"/>
-    <w:bookmarkStart w:id="39" w:name="ref-premer2013"/>
+    <w:bookmarkEnd w:id="38"/>
+    <w:bookmarkStart w:id="40" w:name="ref-premer2013"/>
     <w:p>
       <w:pPr>
         <w:pStyle w:val="Bibliography"/>
@@ -11572,7 +11582,7 @@
       <w:r>
         <w:t xml:space="preserve"> </w:t>
       </w:r>
-      <w:hyperlink r:id="rId38">
+      <w:hyperlink r:id="rId39">
         <w:r>
           <w:rPr>
             <w:rStyle w:val="Hyperlink"/>
@@ -11584,8 +11594,8 @@
         <w:t xml:space="preserve">.</w:t>
       </w:r>
     </w:p>
-    <w:bookmarkEnd w:id="39"/>
-    <w:bookmarkStart w:id="41" w:name="ref-Brent2007"/>
+    <w:bookmarkEnd w:id="40"/>
+    <w:bookmarkStart w:id="42" w:name="ref-Brent2007"/>
     <w:p>
       <w:pPr>
         <w:pStyle w:val="Bibliography"/>
@@ -11611,7 +11621,7 @@
       <w:r>
         <w:t xml:space="preserve"> </w:t>
       </w:r>
-      <w:hyperlink r:id="rId40">
+      <w:hyperlink r:id="rId41">
         <w:r>
           <w:rPr>
             <w:rStyle w:val="Hyperlink"/>
@@ -11623,8 +11633,8 @@
         <w:t xml:space="preserve">.</w:t>
       </w:r>
     </w:p>
-    <w:bookmarkEnd w:id="41"/>
-    <w:bookmarkStart w:id="43" w:name="ref-Chankaew2013"/>
+    <w:bookmarkEnd w:id="42"/>
+    <w:bookmarkStart w:id="44" w:name="ref-Chankaew2013"/>
     <w:p>
       <w:pPr>
         <w:pStyle w:val="Bibliography"/>
@@ -11650,7 +11660,7 @@
       <w:r>
         <w:t xml:space="preserve"> </w:t>
       </w:r>
-      <w:hyperlink r:id="rId42">
+      <w:hyperlink r:id="rId43">
         <w:r>
           <w:rPr>
             <w:rStyle w:val="Hyperlink"/>
@@ -11662,8 +11672,8 @@
         <w:t xml:space="preserve">.</w:t>
       </w:r>
     </w:p>
-    <w:bookmarkEnd w:id="43"/>
-    <w:bookmarkStart w:id="45" w:name="ref-Chauhan2018"/>
+    <w:bookmarkEnd w:id="44"/>
+    <w:bookmarkStart w:id="46" w:name="ref-Chauhan2018"/>
     <w:p>
       <w:pPr>
         <w:pStyle w:val="Bibliography"/>
@@ -11689,7 +11699,7 @@
       <w:r>
         <w:t xml:space="preserve"> </w:t>
       </w:r>
-      <w:hyperlink r:id="rId44">
+      <w:hyperlink r:id="rId45">
         <w:r>
           <w:rPr>
             <w:rStyle w:val="Hyperlink"/>
@@ -11701,8 +11711,8 @@
         <w:t xml:space="preserve">.</w:t>
       </w:r>
     </w:p>
-    <w:bookmarkEnd w:id="45"/>
-    <w:bookmarkStart w:id="47" w:name="ref-Chin2001"/>
+    <w:bookmarkEnd w:id="46"/>
+    <w:bookmarkStart w:id="48" w:name="ref-Chin2001"/>
     <w:p>
       <w:pPr>
         <w:pStyle w:val="Bibliography"/>
@@ -11728,7 +11738,7 @@
       <w:r>
         <w:t xml:space="preserve"> </w:t>
       </w:r>
-      <w:hyperlink r:id="rId46">
+      <w:hyperlink r:id="rId47">
         <w:r>
           <w:rPr>
             <w:rStyle w:val="Hyperlink"/>
@@ -11740,8 +11750,8 @@
         <w:t xml:space="preserve">.</w:t>
       </w:r>
     </w:p>
-    <w:bookmarkEnd w:id="47"/>
-    <w:bookmarkStart w:id="49" w:name="ref-Clarry2016"/>
+    <w:bookmarkEnd w:id="48"/>
+    <w:bookmarkStart w:id="50" w:name="ref-Clarry2016"/>
     <w:p>
       <w:pPr>
         <w:pStyle w:val="Bibliography"/>
@@ -11752,7 +11762,7 @@
       <w:r>
         <w:t xml:space="preserve"> </w:t>
       </w:r>
-      <w:hyperlink r:id="rId48">
+      <w:hyperlink r:id="rId49">
         <w:r>
           <w:rPr>
             <w:rStyle w:val="Hyperlink"/>
@@ -11764,8 +11774,8 @@
         <w:t xml:space="preserve">.</w:t>
       </w:r>
     </w:p>
-    <w:bookmarkEnd w:id="49"/>
-    <w:bookmarkStart w:id="51" w:name="ref-agricolae2020"/>
+    <w:bookmarkEnd w:id="50"/>
+    <w:bookmarkStart w:id="52" w:name="ref-agricolae2020"/>
     <w:p>
       <w:pPr>
         <w:pStyle w:val="Bibliography"/>
@@ -11788,7 +11798,7 @@
       <w:r>
         <w:t xml:space="preserve"> </w:t>
       </w:r>
-      <w:hyperlink r:id="rId50">
+      <w:hyperlink r:id="rId51">
         <w:r>
           <w:rPr>
             <w:rStyle w:val="Hyperlink"/>
@@ -11800,8 +11810,8 @@
         <w:t xml:space="preserve">.</w:t>
       </w:r>
     </w:p>
-    <w:bookmarkEnd w:id="51"/>
-    <w:bookmarkStart w:id="53" w:name="ref-Diggle"/>
+    <w:bookmarkEnd w:id="52"/>
+    <w:bookmarkStart w:id="54" w:name="ref-Diggle"/>
     <w:p>
       <w:pPr>
         <w:pStyle w:val="Bibliography"/>
@@ -11812,7 +11822,7 @@
       <w:r>
         <w:t xml:space="preserve"> </w:t>
       </w:r>
-      <w:hyperlink r:id="rId52">
+      <w:hyperlink r:id="rId53">
         <w:r>
           <w:rPr>
             <w:rStyle w:val="Hyperlink"/>
@@ -11824,8 +11834,8 @@
         <w:t xml:space="preserve">.</w:t>
       </w:r>
     </w:p>
-    <w:bookmarkEnd w:id="53"/>
-    <w:bookmarkStart w:id="55" w:name="ref-FAOSTAT"/>
+    <w:bookmarkEnd w:id="54"/>
+    <w:bookmarkStart w:id="56" w:name="ref-FAOSTAT"/>
     <w:p>
       <w:pPr>
         <w:pStyle w:val="Bibliography"/>
@@ -11836,7 +11846,7 @@
       <w:r>
         <w:t xml:space="preserve"> </w:t>
       </w:r>
-      <w:hyperlink r:id="rId54">
+      <w:hyperlink r:id="rId55">
         <w:r>
           <w:rPr>
             <w:rStyle w:val="Hyperlink"/>
@@ -11848,8 +11858,8 @@
         <w:t xml:space="preserve">.</w:t>
       </w:r>
     </w:p>
-    <w:bookmarkEnd w:id="55"/>
-    <w:bookmarkStart w:id="57" w:name="ref-FRACrisk2019"/>
+    <w:bookmarkEnd w:id="56"/>
+    <w:bookmarkStart w:id="58" w:name="ref-FRACrisk2019"/>
     <w:p>
       <w:pPr>
         <w:pStyle w:val="Bibliography"/>
@@ -11860,7 +11870,7 @@
       <w:r>
         <w:t xml:space="preserve"> </w:t>
       </w:r>
-      <w:hyperlink r:id="rId56">
+      <w:hyperlink r:id="rId57">
         <w:r>
           <w:rPr>
             <w:rStyle w:val="Hyperlink"/>
@@ -11872,8 +11882,8 @@
         <w:t xml:space="preserve">.</w:t>
       </w:r>
     </w:p>
-    <w:bookmarkEnd w:id="57"/>
-    <w:bookmarkStart w:id="59" w:name="ref-Jansen2011"/>
+    <w:bookmarkEnd w:id="58"/>
+    <w:bookmarkStart w:id="60" w:name="ref-Jansen2011"/>
     <w:p>
       <w:pPr>
         <w:pStyle w:val="Bibliography"/>
@@ -11884,7 +11894,7 @@
       <w:r>
         <w:t xml:space="preserve"> </w:t>
       </w:r>
-      <w:hyperlink r:id="rId58">
+      <w:hyperlink r:id="rId59">
         <w:r>
           <w:rPr>
             <w:rStyle w:val="Hyperlink"/>
@@ -11896,8 +11906,8 @@
         <w:t xml:space="preserve">.</w:t>
       </w:r>
     </w:p>
-    <w:bookmarkEnd w:id="59"/>
-    <w:bookmarkStart w:id="61" w:name="ref-Kelly2017a"/>
+    <w:bookmarkEnd w:id="60"/>
+    <w:bookmarkStart w:id="62" w:name="ref-Kelly2017a"/>
     <w:p>
       <w:pPr>
         <w:pStyle w:val="Bibliography"/>
@@ -11908,7 +11918,7 @@
       <w:r>
         <w:t xml:space="preserve"> </w:t>
       </w:r>
-      <w:hyperlink r:id="rId60">
+      <w:hyperlink r:id="rId61">
         <w:r>
           <w:rPr>
             <w:rStyle w:val="Hyperlink"/>
@@ -11920,8 +11930,8 @@
         <w:t xml:space="preserve">.</w:t>
       </w:r>
     </w:p>
-    <w:bookmarkEnd w:id="61"/>
-    <w:bookmarkStart w:id="62" w:name="ref-Lambrides2007"/>
+    <w:bookmarkEnd w:id="62"/>
+    <w:bookmarkStart w:id="63" w:name="ref-Lambrides2007"/>
     <w:p>
       <w:pPr>
         <w:pStyle w:val="Bibliography"/>
@@ -11942,8 +11952,8 @@
         <w:t xml:space="preserve">, 69–90. Springer.</w:t>
       </w:r>
     </w:p>
-    <w:bookmarkEnd w:id="62"/>
-    <w:bookmarkStart w:id="63" w:name="ref-Lawn1978"/>
+    <w:bookmarkEnd w:id="63"/>
+    <w:bookmarkStart w:id="64" w:name="ref-Lawn1978"/>
     <w:p>
       <w:pPr>
         <w:pStyle w:val="Bibliography"/>
@@ -11964,8 +11974,8 @@
         <w:t xml:space="preserve">, 28–41.</w:t>
       </w:r>
     </w:p>
-    <w:bookmarkEnd w:id="63"/>
-    <w:bookmarkStart w:id="65" w:name="ref-Madden2011"/>
+    <w:bookmarkEnd w:id="64"/>
+    <w:bookmarkStart w:id="66" w:name="ref-Madden2011"/>
     <w:p>
       <w:pPr>
         <w:pStyle w:val="Bibliography"/>
@@ -11988,7 +11998,7 @@
       <w:r>
         <w:t xml:space="preserve"> </w:t>
       </w:r>
-      <w:hyperlink r:id="rId64">
+      <w:hyperlink r:id="rId65">
         <w:r>
           <w:rPr>
             <w:rStyle w:val="Hyperlink"/>
@@ -12000,8 +12010,8 @@
         <w:t xml:space="preserve">.</w:t>
       </w:r>
     </w:p>
-    <w:bookmarkEnd w:id="65"/>
-    <w:bookmarkStart w:id="67" w:name="ref-MaddenEtAl2016"/>
+    <w:bookmarkEnd w:id="66"/>
+    <w:bookmarkStart w:id="68" w:name="ref-MaddenEtAl2016"/>
     <w:p>
       <w:pPr>
         <w:pStyle w:val="Bibliography"/>
@@ -12012,7 +12022,7 @@
       <w:r>
         <w:t xml:space="preserve"> </w:t>
       </w:r>
-      <w:hyperlink r:id="rId66">
+      <w:hyperlink r:id="rId67">
         <w:r>
           <w:rPr>
             <w:rStyle w:val="Hyperlink"/>
@@ -12024,8 +12034,8 @@
         <w:t xml:space="preserve">.</w:t>
       </w:r>
     </w:p>
-    <w:bookmarkEnd w:id="67"/>
-    <w:bookmarkStart w:id="68" w:name="ref-Mcgrath2001"/>
+    <w:bookmarkEnd w:id="68"/>
+    <w:bookmarkStart w:id="69" w:name="ref-Mcgrath2001"/>
     <w:p>
       <w:pPr>
         <w:pStyle w:val="Bibliography"/>
@@ -12034,8 +12044,8 @@
         <w:t xml:space="preserve">Mcgrath, Margaret Tuttle. 2001. “Fungicide Resistance in Cucurbit Powdery Mildew: Experiences and Challenges.”</w:t>
       </w:r>
     </w:p>
-    <w:bookmarkEnd w:id="68"/>
-    <w:bookmarkStart w:id="70" w:name="ref-Ngugi2011"/>
+    <w:bookmarkEnd w:id="69"/>
+    <w:bookmarkStart w:id="71" w:name="ref-Ngugi2011"/>
     <w:p>
       <w:pPr>
         <w:pStyle w:val="Bibliography"/>
@@ -12061,7 +12071,7 @@
       <w:r>
         <w:t xml:space="preserve"> </w:t>
       </w:r>
-      <w:hyperlink r:id="rId69">
+      <w:hyperlink r:id="rId70">
         <w:r>
           <w:rPr>
             <w:rStyle w:val="Hyperlink"/>
@@ -12073,8 +12083,8 @@
         <w:t xml:space="preserve">.</w:t>
       </w:r>
     </w:p>
-    <w:bookmarkEnd w:id="70"/>
-    <w:bookmarkStart w:id="72" w:name="ref-Pandey2018"/>
+    <w:bookmarkEnd w:id="71"/>
+    <w:bookmarkStart w:id="73" w:name="ref-Pandey2018"/>
     <w:p>
       <w:pPr>
         <w:pStyle w:val="Bibliography"/>
@@ -12100,7 +12110,7 @@
       <w:r>
         <w:t xml:space="preserve"> </w:t>
       </w:r>
-      <w:hyperlink r:id="rId71">
+      <w:hyperlink r:id="rId72">
         <w:r>
           <w:rPr>
             <w:rStyle w:val="Hyperlink"/>
@@ -12112,8 +12122,8 @@
         <w:t xml:space="preserve">.</w:t>
       </w:r>
     </w:p>
-    <w:bookmarkEnd w:id="72"/>
-    <w:bookmarkStart w:id="74" w:name="ref-Paul2007"/>
+    <w:bookmarkEnd w:id="73"/>
+    <w:bookmarkStart w:id="75" w:name="ref-Paul2007"/>
     <w:p>
       <w:pPr>
         <w:pStyle w:val="Bibliography"/>
@@ -12124,7 +12134,7 @@
       <w:r>
         <w:t xml:space="preserve"> </w:t>
       </w:r>
-      <w:hyperlink r:id="rId73">
+      <w:hyperlink r:id="rId74">
         <w:r>
           <w:rPr>
             <w:rStyle w:val="Hyperlink"/>
@@ -12136,8 +12146,8 @@
         <w:t xml:space="preserve">.</w:t>
       </w:r>
     </w:p>
-    <w:bookmarkEnd w:id="74"/>
-    <w:bookmarkStart w:id="76" w:name="ref-APVMAcustodia"/>
+    <w:bookmarkEnd w:id="75"/>
+    <w:bookmarkStart w:id="77" w:name="ref-APVMAcustodia"/>
     <w:p>
       <w:pPr>
         <w:pStyle w:val="Bibliography"/>
@@ -12148,7 +12158,7 @@
       <w:r>
         <w:t xml:space="preserve"> </w:t>
       </w:r>
-      <w:hyperlink r:id="rId75">
+      <w:hyperlink r:id="rId76">
         <w:r>
           <w:rPr>
             <w:rStyle w:val="Hyperlink"/>
@@ -12160,8 +12170,8 @@
         <w:t xml:space="preserve">.</w:t>
       </w:r>
     </w:p>
-    <w:bookmarkEnd w:id="76"/>
-    <w:bookmarkStart w:id="78" w:name="ref-Peterson1973"/>
+    <w:bookmarkEnd w:id="77"/>
+    <w:bookmarkStart w:id="79" w:name="ref-Peterson1973"/>
     <w:p>
       <w:pPr>
         <w:pStyle w:val="Bibliography"/>
@@ -12187,7 +12197,7 @@
       <w:r>
         <w:t xml:space="preserve"> </w:t>
       </w:r>
-      <w:hyperlink r:id="rId77">
+      <w:hyperlink r:id="rId78">
         <w:r>
           <w:rPr>
             <w:rStyle w:val="Hyperlink"/>
@@ -12199,8 +12209,8 @@
         <w:t xml:space="preserve">.</w:t>
       </w:r>
     </w:p>
-    <w:bookmarkEnd w:id="78"/>
-    <w:bookmarkStart w:id="80" w:name="ref-AMAplanting"/>
+    <w:bookmarkEnd w:id="79"/>
+    <w:bookmarkStart w:id="81" w:name="ref-AMAplanting"/>
     <w:p>
       <w:pPr>
         <w:pStyle w:val="Bibliography"/>
@@ -12211,7 +12221,7 @@
       <w:r>
         <w:t xml:space="preserve"> </w:t>
       </w:r>
-      <w:hyperlink r:id="rId79">
+      <w:hyperlink r:id="rId80">
         <w:r>
           <w:rPr>
             <w:rStyle w:val="Hyperlink"/>
@@ -12223,8 +12233,8 @@
         <w:t xml:space="preserve">.</w:t>
       </w:r>
     </w:p>
-    <w:bookmarkEnd w:id="80"/>
-    <w:bookmarkStart w:id="82" w:name="ref-QueenslandGovernment2019"/>
+    <w:bookmarkEnd w:id="81"/>
+    <w:bookmarkStart w:id="83" w:name="ref-QueenslandGovernment2019"/>
     <w:p>
       <w:pPr>
         <w:pStyle w:val="Bibliography"/>
@@ -12235,7 +12245,7 @@
       <w:r>
         <w:t xml:space="preserve"> </w:t>
       </w:r>
-      <w:hyperlink r:id="rId81">
+      <w:hyperlink r:id="rId82">
         <w:r>
           <w:rPr>
             <w:rStyle w:val="Hyperlink"/>
@@ -12247,8 +12257,8 @@
         <w:t xml:space="preserve">.</w:t>
       </w:r>
     </w:p>
-    <w:bookmarkEnd w:id="82"/>
-    <w:bookmarkStart w:id="84" w:name="ref-RCoreTeam2020"/>
+    <w:bookmarkEnd w:id="83"/>
+    <w:bookmarkStart w:id="85" w:name="ref-RCoreTeam2020"/>
     <w:p>
       <w:pPr>
         <w:pStyle w:val="Bibliography"/>
@@ -12271,7 +12281,7 @@
       <w:r>
         <w:t xml:space="preserve"> </w:t>
       </w:r>
-      <w:hyperlink r:id="rId83">
+      <w:hyperlink r:id="rId84">
         <w:r>
           <w:rPr>
             <w:rStyle w:val="Hyperlink"/>
@@ -12283,8 +12293,8 @@
         <w:t xml:space="preserve">.</w:t>
       </w:r>
     </w:p>
-    <w:bookmarkEnd w:id="84"/>
-    <w:bookmarkStart w:id="86" w:name="ref-RobertsonAPSIMlegume2002"/>
+    <w:bookmarkEnd w:id="85"/>
+    <w:bookmarkStart w:id="87" w:name="ref-RobertsonAPSIMlegume2002"/>
     <w:p>
       <w:pPr>
         <w:pStyle w:val="Bibliography"/>
@@ -12310,7 +12320,7 @@
       <w:r>
         <w:t xml:space="preserve"> </w:t>
       </w:r>
-      <w:hyperlink r:id="rId85">
+      <w:hyperlink r:id="rId86">
         <w:r>
           <w:rPr>
             <w:rStyle w:val="Hyperlink"/>
@@ -12322,8 +12332,8 @@
         <w:t xml:space="preserve">.</w:t>
       </w:r>
     </w:p>
-    <w:bookmarkEnd w:id="86"/>
-    <w:bookmarkStart w:id="88" w:name="ref-Rucker2020"/>
+    <w:bookmarkEnd w:id="87"/>
+    <w:bookmarkStart w:id="89" w:name="ref-Rucker2020"/>
     <w:p>
       <w:pPr>
         <w:pStyle w:val="Bibliography"/>
@@ -12346,7 +12356,7 @@
       <w:r>
         <w:t xml:space="preserve"> </w:t>
       </w:r>
-      <w:hyperlink r:id="rId87">
+      <w:hyperlink r:id="rId88">
         <w:r>
           <w:rPr>
             <w:rStyle w:val="Hyperlink"/>
@@ -12358,8 +12368,8 @@
         <w:t xml:space="preserve">.</w:t>
       </w:r>
     </w:p>
-    <w:bookmarkEnd w:id="88"/>
-    <w:bookmarkStart w:id="90" w:name="ref-Shahid2019"/>
+    <w:bookmarkEnd w:id="89"/>
+    <w:bookmarkStart w:id="91" w:name="ref-Shahid2019"/>
     <w:p>
       <w:pPr>
         <w:pStyle w:val="Bibliography"/>
@@ -12385,7 +12395,7 @@
       <w:r>
         <w:t xml:space="preserve"> </w:t>
       </w:r>
-      <w:hyperlink r:id="rId89">
+      <w:hyperlink r:id="rId90">
         <w:r>
           <w:rPr>
             <w:rStyle w:val="Hyperlink"/>
@@ -12397,8 +12407,8 @@
         <w:t xml:space="preserve">.</w:t>
       </w:r>
     </w:p>
-    <w:bookmarkEnd w:id="90"/>
-    <w:bookmarkStart w:id="91" w:name="ref-Simfendorfer2011"/>
+    <w:bookmarkEnd w:id="91"/>
+    <w:bookmarkStart w:id="92" w:name="ref-Simfendorfer2011"/>
     <w:p>
       <w:pPr>
         <w:pStyle w:val="Bibliography"/>
@@ -12407,8 +12417,8 @@
         <w:t xml:space="preserve">Simpfendorfer, Steven, and Zeb Taylor. 2011. “Fungicide Management of Stripe Rust in Wheat: up-front vs in-crop options in 2011.” NSW Department of Primary Industries.</w:t>
       </w:r>
     </w:p>
-    <w:bookmarkEnd w:id="91"/>
-    <w:bookmarkStart w:id="93" w:name="ref-Sparks2017"/>
+    <w:bookmarkEnd w:id="92"/>
+    <w:bookmarkStart w:id="94" w:name="ref-Sparks2017"/>
     <w:p>
       <w:pPr>
         <w:pStyle w:val="Bibliography"/>
@@ -12419,7 +12429,7 @@
       <w:r>
         <w:t xml:space="preserve"> </w:t>
       </w:r>
-      <w:hyperlink r:id="rId92">
+      <w:hyperlink r:id="rId93">
         <w:r>
           <w:rPr>
             <w:rStyle w:val="Hyperlink"/>
@@ -12431,8 +12441,8 @@
         <w:t xml:space="preserve">.</w:t>
       </w:r>
     </w:p>
-    <w:bookmarkEnd w:id="93"/>
-    <w:bookmarkStart w:id="95" w:name="ref-SueThompson2016"/>
+    <w:bookmarkEnd w:id="94"/>
+    <w:bookmarkStart w:id="96" w:name="ref-SueThompson2016"/>
     <w:p>
       <w:pPr>
         <w:pStyle w:val="Bibliography"/>
@@ -12455,7 +12465,7 @@
       <w:r>
         <w:t xml:space="preserve"> </w:t>
       </w:r>
-      <w:hyperlink r:id="rId94">
+      <w:hyperlink r:id="rId95">
         <w:r>
           <w:rPr>
             <w:rStyle w:val="Hyperlink"/>
@@ -12467,8 +12477,8 @@
         <w:t xml:space="preserve">.</w:t>
       </w:r>
     </w:p>
-    <w:bookmarkEnd w:id="95"/>
-    <w:bookmarkStart w:id="97" w:name="ref-ThomasRobert2004"/>
+    <w:bookmarkEnd w:id="96"/>
+    <w:bookmarkStart w:id="98" w:name="ref-ThomasRobert2004"/>
     <w:p>
       <w:pPr>
         <w:pStyle w:val="Bibliography"/>
@@ -12494,7 +12504,7 @@
       <w:r>
         <w:t xml:space="preserve"> </w:t>
       </w:r>
-      <w:hyperlink r:id="rId96">
+      <w:hyperlink r:id="rId97">
         <w:r>
           <w:rPr>
             <w:rStyle w:val="Hyperlink"/>
@@ -12506,8 +12516,8 @@
         <w:t xml:space="preserve">.</w:t>
       </w:r>
     </w:p>
-    <w:bookmarkEnd w:id="97"/>
-    <w:bookmarkStart w:id="99" w:name="ref-Thompson2016"/>
+    <w:bookmarkEnd w:id="98"/>
+    <w:bookmarkStart w:id="100" w:name="ref-Thompson2016"/>
     <w:p>
       <w:pPr>
         <w:pStyle w:val="Bibliography"/>
@@ -12518,7 +12528,7 @@
       <w:r>
         <w:t xml:space="preserve"> </w:t>
       </w:r>
-      <w:hyperlink r:id="rId98">
+      <w:hyperlink r:id="rId99">
         <w:r>
           <w:rPr>
             <w:rStyle w:val="Hyperlink"/>
@@ -12530,8 +12540,8 @@
         <w:t xml:space="preserve">.</w:t>
       </w:r>
     </w:p>
-    <w:bookmarkEnd w:id="99"/>
-    <w:bookmarkStart w:id="101" w:name="ref-Viechtbauer2010"/>
+    <w:bookmarkEnd w:id="100"/>
+    <w:bookmarkStart w:id="102" w:name="ref-Viechtbauer2010"/>
     <w:p>
       <w:pPr>
         <w:pStyle w:val="Bibliography"/>
@@ -12557,7 +12567,7 @@
       <w:r>
         <w:t xml:space="preserve"> </w:t>
       </w:r>
-      <w:hyperlink r:id="rId100">
+      <w:hyperlink r:id="rId101">
         <w:r>
           <w:rPr>
             <w:rStyle w:val="Hyperlink"/>
@@ -12569,8 +12579,8 @@
         <w:t xml:space="preserve">.</w:t>
       </w:r>
     </w:p>
-    <w:bookmarkEnd w:id="101"/>
     <w:bookmarkEnd w:id="102"/>
+    <w:bookmarkEnd w:id="103"/>
     <w:sectPr>
       <w:pgSz w:w="12240" w:h="15840"/>
       <w:pgMar w:top="1440" w:right="1440" w:bottom="1440" w:left="1440" w:header="720" w:footer="720" w:gutter="0"/>
@@ -13262,17 +13272,20 @@
     <w:uiPriority w:val="9"/>
     <w:unhideWhenUsed/>
     <w:qFormat/>
+    <w:rsid w:val="00334072"/>
     <w:pPr>
       <w:keepNext/>
       <w:keepLines/>
-      <w:spacing w:before="200" w:after="0"/>
+      <w:pageBreakBefore/>
+      <w:suppressLineNumbers/>
+      <w:spacing w:after="0" w:line="144" w:lineRule="auto"/>
       <w:outlineLvl w:val="4"/>
     </w:pPr>
     <w:rPr>
       <w:rFonts w:asciiTheme="majorHAnsi" w:eastAsiaTheme="majorEastAsia" w:hAnsiTheme="majorHAnsi" w:cstheme="majorBidi"/>
-      <w:i/>
       <w:iCs/>
-      <w:color w:val="4F81BD" w:themeColor="accent1"/>
+      <w:color w:val="FFFFFF" w:themeColor="background1"/>
+      <w:sz w:val="2"/>
     </w:rPr>
   </w:style>
   <w:style w:type="paragraph" w:styleId="Heading6">

</xml_diff>

<commit_message>
Add Lua author information
</commit_message>
<xml_diff>
--- a/vignette/Manuscript2Word.docx
+++ b/vignette/Manuscript2Word.docx
@@ -81,31 +81,43 @@
         <w:pStyle w:val="Author"/>
       </w:pPr>
       <w:r>
-        <w:t xml:space="preserve">Paul</w:t>
-      </w:r>
-      <w:r>
-        <w:t xml:space="preserve"> </w:t>
-      </w:r>
-      <w:r>
-        <w:t xml:space="preserve">Melloy,</w:t>
-      </w:r>
-      <w:r>
-        <w:t xml:space="preserve"> </w:t>
-      </w:r>
-      <w:r>
-        <w:t xml:space="preserve">Emerson</w:t>
-      </w:r>
-      <w:r>
-        <w:t xml:space="preserve"> </w:t>
-      </w:r>
-      <w:r>
-        <w:t xml:space="preserve">Del</w:t>
-      </w:r>
-      <w:r>
-        <w:t xml:space="preserve"> </w:t>
-      </w:r>
-      <w:r>
-        <w:t xml:space="preserve">Ponte</w:t>
+        <w:t xml:space="preserve">Paul Melloy</w:t>
+      </w:r>
+      <w:r>
+        <w:rPr>
+          <w:vertAlign w:val="superscript"/>
+        </w:rPr>
+        <w:t xml:space="preserve">1</w:t>
+      </w:r>
+      <w:r>
+        <w:rPr>
+          <w:vertAlign w:val="superscript"/>
+        </w:rPr>
+        <w:t xml:space="preserve">,</w:t>
+      </w:r>
+      <w:r>
+        <w:rPr>
+          <w:vertAlign w:val="superscript"/>
+        </w:rPr>
+        <w:t xml:space="preserve">✉</w:t>
+      </w:r>
+      <w:r>
+        <w:t xml:space="preserve">,</w:t>
+      </w:r>
+      <w:r>
+        <w:t xml:space="preserve"> </w:t>
+      </w:r>
+      <w:r>
+        <w:t xml:space="preserve">Emerson Del Ponte</w:t>
+      </w:r>
+      <w:r>
+        <w:rPr>
+          <w:vertAlign w:val="superscript"/>
+        </w:rPr>
+        <w:t xml:space="preserve">2</w:t>
+      </w:r>
+      <w:r>
+        <w:t xml:space="preserve">,</w:t>
       </w:r>
       <w:r>
         <w:t xml:space="preserve"> </w:t>
@@ -117,19 +129,13 @@
         <w:t xml:space="preserve"> </w:t>
       </w:r>
       <w:r>
-        <w:t xml:space="preserve">Adam</w:t>
-      </w:r>
-      <w:r>
-        <w:t xml:space="preserve"> </w:t>
-      </w:r>
-      <w:r>
-        <w:t xml:space="preserve">H.</w:t>
-      </w:r>
-      <w:r>
-        <w:t xml:space="preserve"> </w:t>
-      </w:r>
-      <w:r>
-        <w:t xml:space="preserve">Sparks</w:t>
+        <w:t xml:space="preserve">Adam H. Sparks</w:t>
+      </w:r>
+      <w:r>
+        <w:rPr>
+          <w:vertAlign w:val="superscript"/>
+        </w:rPr>
+        <w:t xml:space="preserve">1</w:t>
       </w:r>
     </w:p>
     <w:p>
@@ -154,33 +160,146 @@
     </w:p>
     <w:p>
       <w:pPr>
-        <w:pStyle w:val="Heading5"/>
+        <w:pStyle w:val="FirstParagraph"/>
       </w:pPr>
-      <w:bookmarkStart w:id="20" w:name="page-break"/>
-      <w:r>
-        <w:t xml:space="preserve">PAGE Break</w:t>
-      </w:r>
-      <w:bookmarkEnd w:id="20"/>
+      <w:r>
+        <w:rPr>
+          <w:vertAlign w:val="superscript"/>
+        </w:rPr>
+        <w:t xml:space="preserve">1</w:t>
+      </w:r>
+      <w:r>
+        <w:t xml:space="preserve"> </w:t>
+      </w:r>
+      <w:r>
+        <w:t xml:space="preserve">University of Southern Queensland, Centre for Crop Health, Toowoomba, Queensland, Australia</w:t>
+      </w:r>
+      <w:r>
+        <w:br/>
+      </w:r>
+      <w:r>
+        <w:rPr>
+          <w:vertAlign w:val="superscript"/>
+        </w:rPr>
+        <w:t xml:space="preserve">2</w:t>
+      </w:r>
+      <w:r>
+        <w:t xml:space="preserve"> </w:t>
+      </w:r>
+      <w:r>
+        <w:t xml:space="preserve">Departmento de Fitopatologia, Universidade Federal de Viçosa, Brazil</w:t>
+      </w:r>
     </w:p>
     <w:p>
       <w:pPr>
-        <w:pStyle w:val="Heading1"/>
+        <w:pStyle w:val="BodyText"/>
       </w:pPr>
-      <w:bookmarkStart w:id="21" w:name="manuscript"/>
-      <w:r>
-        <w:t xml:space="preserve">Manuscript</w:t>
-      </w:r>
-      <w:bookmarkEnd w:id="21"/>
+      <w:r>
+        <w:rPr>
+          <w:vertAlign w:val="superscript"/>
+        </w:rPr>
+        <w:t xml:space="preserve">✉</w:t>
+      </w:r>
+      <w:r>
+        <w:t xml:space="preserve"> </w:t>
+      </w:r>
+      <w:r>
+        <w:t xml:space="preserve">Correspondence:</w:t>
+      </w:r>
+      <w:r>
+        <w:t xml:space="preserve"> </w:t>
+      </w:r>
+      <w:hyperlink r:id="rId20">
+        <w:r>
+          <w:rPr>
+            <w:rStyle w:val="Hyperlink"/>
+          </w:rPr>
+          <w:t xml:space="preserve">Paul Melloy &lt;</w:t>
+        </w:r>
+        <w:hyperlink r:id="rId20">
+          <w:r>
+            <w:rPr>
+              <w:rStyle w:val="Hyperlink"/>
+            </w:rPr>
+            <w:t xml:space="preserve">Paul.Melloy@usq.edu.au</w:t>
+          </w:r>
+        </w:hyperlink>
+        <w:r>
+          <w:rPr>
+            <w:rStyle w:val="Hyperlink"/>
+          </w:rPr>
+          <w:t xml:space="preserve">&gt;</w:t>
+        </w:r>
+      </w:hyperlink>
     </w:p>
+    <w:bookmarkStart w:id="21" w:name="core-ideas"/>
     <w:p>
       <w:pPr>
         <w:pStyle w:val="Heading2"/>
       </w:pPr>
-      <w:bookmarkStart w:id="22" w:name="introduction"/>
+      <w:r>
+        <w:t xml:space="preserve">Core ideas</w:t>
+      </w:r>
+    </w:p>
+    <w:bookmarkEnd w:id="21"/>
+    <w:bookmarkStart w:id="23" w:name="authors---affiliations-and-email-address"/>
+    <w:p>
+      <w:pPr>
+        <w:pStyle w:val="Heading2"/>
+      </w:pPr>
+      <w:r>
+        <w:t xml:space="preserve">Authors - affiliations and email address</w:t>
+      </w:r>
+    </w:p>
+    <w:bookmarkStart w:id="22" w:name="page-break"/>
+    <w:p>
+      <w:pPr>
+        <w:pStyle w:val="Heading5"/>
+      </w:pPr>
+      <w:r>
+        <w:t xml:space="preserve">PAGE BREAK</w:t>
+      </w:r>
+    </w:p>
+    <w:bookmarkEnd w:id="22"/>
+    <w:bookmarkEnd w:id="23"/>
+    <w:bookmarkStart w:id="24" w:name="abstract"/>
+    <w:p>
+      <w:pPr>
+        <w:pStyle w:val="Heading2"/>
+      </w:pPr>
+      <w:r>
+        <w:t xml:space="preserve">Abstract</w:t>
+      </w:r>
+    </w:p>
+    <w:bookmarkEnd w:id="24"/>
+    <w:bookmarkStart w:id="26" w:name="abrebiations"/>
+    <w:p>
+      <w:pPr>
+        <w:pStyle w:val="Heading2"/>
+      </w:pPr>
+      <w:r>
+        <w:t xml:space="preserve">Abrebiations</w:t>
+      </w:r>
+    </w:p>
+    <w:bookmarkStart w:id="25" w:name="page-break-1"/>
+    <w:p>
+      <w:pPr>
+        <w:pStyle w:val="Heading5"/>
+      </w:pPr>
+      <w:r>
+        <w:t xml:space="preserve">PAGE BREAK</w:t>
+      </w:r>
+    </w:p>
+    <w:bookmarkEnd w:id="25"/>
+    <w:bookmarkEnd w:id="26"/>
+    <w:bookmarkStart w:id="27" w:name="introduction"/>
+    <w:p>
+      <w:pPr>
+        <w:pStyle w:val="Heading2"/>
+      </w:pPr>
       <w:r>
         <w:t xml:space="preserve">Introduction</w:t>
       </w:r>
-      <w:bookmarkEnd w:id="22"/>
     </w:p>
     <w:p>
       <w:pPr>
@@ -1301,15 +1420,15 @@
         <w:t xml:space="preserve">The aim of this meta-analysis was to determine, from a collection of unpublished studies, what spray management scenario provides the greatest yield protection from powdery mildew in Australian mungbean.</w:t>
       </w:r>
     </w:p>
+    <w:bookmarkEnd w:id="27"/>
+    <w:bookmarkStart w:id="29" w:name="materials-and-methods"/>
     <w:p>
       <w:pPr>
         <w:pStyle w:val="Heading2"/>
       </w:pPr>
-      <w:bookmarkStart w:id="23" w:name="materials-and-methods"/>
       <w:r>
         <w:t xml:space="preserve">Materials and Methods</w:t>
       </w:r>
-      <w:bookmarkEnd w:id="23"/>
     </w:p>
     <w:p>
       <w:pPr>
@@ -2791,7 +2910,7 @@
       <w:r>
         <w:drawing>
           <wp:inline>
-            <wp:extent cx="4620126" cy="3696101"/>
+            <wp:extent cx="5943600" cy="4754880"/>
             <wp:effectExtent b="0" l="0" r="0" t="0"/>
             <wp:docPr descr="" title="" id="1" name="Picture"/>
             <a:graphic>
@@ -2804,7 +2923,7 @@
                     </pic:cNvPicPr>
                   </pic:nvPicPr>
                   <pic:blipFill>
-                    <a:blip r:embed="rId24"/>
+                    <a:blip r:embed="rId28"/>
                     <a:stretch>
                       <a:fillRect/>
                     </a:stretch>
@@ -2812,7 +2931,7 @@
                   <pic:spPr bwMode="auto">
                     <a:xfrm>
                       <a:off x="0" y="0"/>
-                      <a:ext cx="4620126" cy="3696101"/>
+                      <a:ext cx="5943600" cy="4754880"/>
                     </a:xfrm>
                     <a:prstGeom prst="rect">
                       <a:avLst/>
@@ -2864,7 +2983,7 @@
       <w:tr>
         <w:trPr>
           <w:cantSplit/>
-          <w:trHeight w:val="457" w:hRule="auto"/>
+          <w:trHeight w:val="464" w:hRule="auto"/>
           <w:tblHeader/>
         </w:trPr>
         <w:tc>
@@ -2890,7 +3009,7 @@
             </w:pPr>
             <w:r xmlns:w="http://schemas.openxmlformats.org/wordprocessingml/2006/main" xmlns:wp="http://schemas.openxmlformats.org/drawingml/2006/wordprocessingDrawing" xmlns:r="http://schemas.openxmlformats.org/officeDocument/2006/relationships" xmlns:w14="http://schemas.microsoft.com/office/word/2010/wordml">
               <w:rPr>
-                <w:rFonts w:ascii="Arial" w:hAnsi="Arial" w:eastAsia="Arial" w:cs="Arial"/>
+                <w:rFonts w:ascii="Roboto" w:hAnsi="Roboto" w:eastAsia="Roboto" w:cs="Roboto"/>
                 <w:sz w:val="22"/>
                 <w:szCs w:val="22"/>
                 <w:color w:val="111111"/>
@@ -2922,7 +3041,7 @@
             </w:pPr>
             <w:r xmlns:w="http://schemas.openxmlformats.org/wordprocessingml/2006/main" xmlns:wp="http://schemas.openxmlformats.org/drawingml/2006/wordprocessingDrawing" xmlns:r="http://schemas.openxmlformats.org/officeDocument/2006/relationships" xmlns:w14="http://schemas.microsoft.com/office/word/2010/wordml">
               <w:rPr>
-                <w:rFonts w:ascii="Arial" w:hAnsi="Arial" w:eastAsia="Arial" w:cs="Arial"/>
+                <w:rFonts w:ascii="Roboto" w:hAnsi="Roboto" w:eastAsia="Roboto" w:cs="Roboto"/>
                 <w:sz w:val="22"/>
                 <w:szCs w:val="22"/>
                 <w:color w:val="111111"/>
@@ -2954,7 +3073,7 @@
             </w:pPr>
             <w:r xmlns:w="http://schemas.openxmlformats.org/wordprocessingml/2006/main" xmlns:wp="http://schemas.openxmlformats.org/drawingml/2006/wordprocessingDrawing" xmlns:r="http://schemas.openxmlformats.org/officeDocument/2006/relationships" xmlns:w14="http://schemas.microsoft.com/office/word/2010/wordml">
               <w:rPr>
-                <w:rFonts w:ascii="Arial" w:hAnsi="Arial" w:eastAsia="Arial" w:cs="Arial"/>
+                <w:rFonts w:ascii="Roboto" w:hAnsi="Roboto" w:eastAsia="Roboto" w:cs="Roboto"/>
                 <w:sz w:val="22"/>
                 <w:szCs w:val="22"/>
                 <w:color w:val="111111"/>
@@ -2986,7 +3105,7 @@
             </w:pPr>
             <w:r xmlns:w="http://schemas.openxmlformats.org/wordprocessingml/2006/main" xmlns:wp="http://schemas.openxmlformats.org/drawingml/2006/wordprocessingDrawing" xmlns:r="http://schemas.openxmlformats.org/officeDocument/2006/relationships" xmlns:w14="http://schemas.microsoft.com/office/word/2010/wordml">
               <w:rPr>
-                <w:rFonts w:ascii="Arial" w:hAnsi="Arial" w:eastAsia="Arial" w:cs="Arial"/>
+                <w:rFonts w:ascii="Roboto" w:hAnsi="Roboto" w:eastAsia="Roboto" w:cs="Roboto"/>
                 <w:sz w:val="22"/>
                 <w:szCs w:val="22"/>
                 <w:color w:val="111111"/>
@@ -3018,7 +3137,7 @@
             </w:pPr>
             <w:r xmlns:w="http://schemas.openxmlformats.org/wordprocessingml/2006/main" xmlns:wp="http://schemas.openxmlformats.org/drawingml/2006/wordprocessingDrawing" xmlns:r="http://schemas.openxmlformats.org/officeDocument/2006/relationships" xmlns:w14="http://schemas.microsoft.com/office/word/2010/wordml">
               <w:rPr>
-                <w:rFonts w:ascii="Arial" w:hAnsi="Arial" w:eastAsia="Arial" w:cs="Arial"/>
+                <w:rFonts w:ascii="Roboto" w:hAnsi="Roboto" w:eastAsia="Roboto" w:cs="Roboto"/>
                 <w:sz w:val="22"/>
                 <w:szCs w:val="22"/>
                 <w:color w:val="111111"/>
@@ -3050,7 +3169,7 @@
             </w:pPr>
             <w:r xmlns:w="http://schemas.openxmlformats.org/wordprocessingml/2006/main" xmlns:wp="http://schemas.openxmlformats.org/drawingml/2006/wordprocessingDrawing" xmlns:r="http://schemas.openxmlformats.org/officeDocument/2006/relationships" xmlns:w14="http://schemas.microsoft.com/office/word/2010/wordml">
               <w:rPr>
-                <w:rFonts w:ascii="Arial" w:hAnsi="Arial" w:eastAsia="Arial" w:cs="Arial"/>
+                <w:rFonts w:ascii="Roboto" w:hAnsi="Roboto" w:eastAsia="Roboto" w:cs="Roboto"/>
                 <w:sz w:val="22"/>
                 <w:szCs w:val="22"/>
                 <w:color w:val="111111"/>
@@ -3063,7 +3182,7 @@
       <w:tr>
         <w:trPr>
           <w:cantSplit/>
-          <w:trHeight w:val="457" w:hRule="auto"/>
+          <w:trHeight w:val="455" w:hRule="auto"/>
         </w:trPr>
         <w:tc>
           <w:tcPr>
@@ -3085,7 +3204,7 @@
             </w:pPr>
             <w:r xmlns:w="http://schemas.openxmlformats.org/wordprocessingml/2006/main" xmlns:wp="http://schemas.openxmlformats.org/drawingml/2006/wordprocessingDrawing" xmlns:r="http://schemas.openxmlformats.org/officeDocument/2006/relationships" xmlns:w14="http://schemas.microsoft.com/office/word/2010/wordml">
               <w:rPr>
-                <w:rFonts w:ascii="Arial" w:hAnsi="Arial" w:eastAsia="Arial" w:cs="Arial"/>
+                <w:rFonts w:ascii="Roboto" w:hAnsi="Roboto" w:eastAsia="Roboto" w:cs="Roboto"/>
                 <w:sz w:val="18"/>
                 <w:szCs w:val="18"/>
                 <w:color w:val="111111"/>
@@ -3114,7 +3233,7 @@
             </w:pPr>
             <w:r xmlns:w="http://schemas.openxmlformats.org/wordprocessingml/2006/main" xmlns:wp="http://schemas.openxmlformats.org/drawingml/2006/wordprocessingDrawing" xmlns:r="http://schemas.openxmlformats.org/officeDocument/2006/relationships" xmlns:w14="http://schemas.microsoft.com/office/word/2010/wordml">
               <w:rPr>
-                <w:rFonts w:ascii="Arial" w:hAnsi="Arial" w:eastAsia="Arial" w:cs="Arial"/>
+                <w:rFonts w:ascii="Roboto" w:hAnsi="Roboto" w:eastAsia="Roboto" w:cs="Roboto"/>
                 <w:sz w:val="18"/>
                 <w:szCs w:val="18"/>
                 <w:color w:val="111111"/>
@@ -3143,7 +3262,7 @@
             </w:pPr>
             <w:r xmlns:w="http://schemas.openxmlformats.org/wordprocessingml/2006/main" xmlns:wp="http://schemas.openxmlformats.org/drawingml/2006/wordprocessingDrawing" xmlns:r="http://schemas.openxmlformats.org/officeDocument/2006/relationships" xmlns:w14="http://schemas.microsoft.com/office/word/2010/wordml">
               <w:rPr>
-                <w:rFonts w:ascii="Arial" w:hAnsi="Arial" w:eastAsia="Arial" w:cs="Arial"/>
+                <w:rFonts w:ascii="Roboto" w:hAnsi="Roboto" w:eastAsia="Roboto" w:cs="Roboto"/>
                 <w:sz w:val="18"/>
                 <w:szCs w:val="18"/>
                 <w:color w:val="111111"/>
@@ -3172,7 +3291,7 @@
             </w:pPr>
             <w:r xmlns:w="http://schemas.openxmlformats.org/wordprocessingml/2006/main" xmlns:wp="http://schemas.openxmlformats.org/drawingml/2006/wordprocessingDrawing" xmlns:r="http://schemas.openxmlformats.org/officeDocument/2006/relationships" xmlns:w14="http://schemas.microsoft.com/office/word/2010/wordml">
               <w:rPr>
-                <w:rFonts w:ascii="Arial" w:hAnsi="Arial" w:eastAsia="Arial" w:cs="Arial"/>
+                <w:rFonts w:ascii="Roboto" w:hAnsi="Roboto" w:eastAsia="Roboto" w:cs="Roboto"/>
                 <w:sz w:val="18"/>
                 <w:szCs w:val="18"/>
                 <w:color w:val="111111"/>
@@ -3201,7 +3320,7 @@
             </w:pPr>
             <w:r xmlns:w="http://schemas.openxmlformats.org/wordprocessingml/2006/main" xmlns:wp="http://schemas.openxmlformats.org/drawingml/2006/wordprocessingDrawing" xmlns:r="http://schemas.openxmlformats.org/officeDocument/2006/relationships" xmlns:w14="http://schemas.microsoft.com/office/word/2010/wordml">
               <w:rPr>
-                <w:rFonts w:ascii="Arial" w:hAnsi="Arial" w:eastAsia="Arial" w:cs="Arial"/>
+                <w:rFonts w:ascii="Roboto" w:hAnsi="Roboto" w:eastAsia="Roboto" w:cs="Roboto"/>
                 <w:sz w:val="18"/>
                 <w:szCs w:val="18"/>
                 <w:color w:val="111111"/>
@@ -3230,7 +3349,7 @@
             </w:pPr>
             <w:r xmlns:w="http://schemas.openxmlformats.org/wordprocessingml/2006/main" xmlns:wp="http://schemas.openxmlformats.org/drawingml/2006/wordprocessingDrawing" xmlns:r="http://schemas.openxmlformats.org/officeDocument/2006/relationships" xmlns:w14="http://schemas.microsoft.com/office/word/2010/wordml">
               <w:rPr>
-                <w:rFonts w:ascii="Arial" w:hAnsi="Arial" w:eastAsia="Arial" w:cs="Arial"/>
+                <w:rFonts w:ascii="Roboto" w:hAnsi="Roboto" w:eastAsia="Roboto" w:cs="Roboto"/>
                 <w:sz w:val="18"/>
                 <w:szCs w:val="18"/>
                 <w:color w:val="111111"/>
@@ -3243,7 +3362,7 @@
       <w:tr>
         <w:trPr>
           <w:cantSplit/>
-          <w:trHeight w:val="457" w:hRule="auto"/>
+          <w:trHeight w:val="456" w:hRule="auto"/>
         </w:trPr>
         <w:tc>
           <w:tcPr>
@@ -3265,7 +3384,7 @@
             </w:pPr>
             <w:r xmlns:w="http://schemas.openxmlformats.org/wordprocessingml/2006/main" xmlns:wp="http://schemas.openxmlformats.org/drawingml/2006/wordprocessingDrawing" xmlns:r="http://schemas.openxmlformats.org/officeDocument/2006/relationships" xmlns:w14="http://schemas.microsoft.com/office/word/2010/wordml">
               <w:rPr>
-                <w:rFonts w:ascii="Arial" w:hAnsi="Arial" w:eastAsia="Arial" w:cs="Arial"/>
+                <w:rFonts w:ascii="Roboto" w:hAnsi="Roboto" w:eastAsia="Roboto" w:cs="Roboto"/>
                 <w:sz w:val="18"/>
                 <w:szCs w:val="18"/>
                 <w:color w:val="111111"/>
@@ -3294,7 +3413,7 @@
             </w:pPr>
             <w:r xmlns:w="http://schemas.openxmlformats.org/wordprocessingml/2006/main" xmlns:wp="http://schemas.openxmlformats.org/drawingml/2006/wordprocessingDrawing" xmlns:r="http://schemas.openxmlformats.org/officeDocument/2006/relationships" xmlns:w14="http://schemas.microsoft.com/office/word/2010/wordml">
               <w:rPr>
-                <w:rFonts w:ascii="Arial" w:hAnsi="Arial" w:eastAsia="Arial" w:cs="Arial"/>
+                <w:rFonts w:ascii="Roboto" w:hAnsi="Roboto" w:eastAsia="Roboto" w:cs="Roboto"/>
                 <w:sz w:val="18"/>
                 <w:szCs w:val="18"/>
                 <w:color w:val="111111"/>
@@ -3323,7 +3442,7 @@
             </w:pPr>
             <w:r xmlns:w="http://schemas.openxmlformats.org/wordprocessingml/2006/main" xmlns:wp="http://schemas.openxmlformats.org/drawingml/2006/wordprocessingDrawing" xmlns:r="http://schemas.openxmlformats.org/officeDocument/2006/relationships" xmlns:w14="http://schemas.microsoft.com/office/word/2010/wordml">
               <w:rPr>
-                <w:rFonts w:ascii="Arial" w:hAnsi="Arial" w:eastAsia="Arial" w:cs="Arial"/>
+                <w:rFonts w:ascii="Roboto" w:hAnsi="Roboto" w:eastAsia="Roboto" w:cs="Roboto"/>
                 <w:sz w:val="18"/>
                 <w:szCs w:val="18"/>
                 <w:color w:val="111111"/>
@@ -3352,7 +3471,7 @@
             </w:pPr>
             <w:r xmlns:w="http://schemas.openxmlformats.org/wordprocessingml/2006/main" xmlns:wp="http://schemas.openxmlformats.org/drawingml/2006/wordprocessingDrawing" xmlns:r="http://schemas.openxmlformats.org/officeDocument/2006/relationships" xmlns:w14="http://schemas.microsoft.com/office/word/2010/wordml">
               <w:rPr>
-                <w:rFonts w:ascii="Arial" w:hAnsi="Arial" w:eastAsia="Arial" w:cs="Arial"/>
+                <w:rFonts w:ascii="Roboto" w:hAnsi="Roboto" w:eastAsia="Roboto" w:cs="Roboto"/>
                 <w:sz w:val="18"/>
                 <w:szCs w:val="18"/>
                 <w:color w:val="111111"/>
@@ -3381,7 +3500,7 @@
             </w:pPr>
             <w:r xmlns:w="http://schemas.openxmlformats.org/wordprocessingml/2006/main" xmlns:wp="http://schemas.openxmlformats.org/drawingml/2006/wordprocessingDrawing" xmlns:r="http://schemas.openxmlformats.org/officeDocument/2006/relationships" xmlns:w14="http://schemas.microsoft.com/office/word/2010/wordml">
               <w:rPr>
-                <w:rFonts w:ascii="Arial" w:hAnsi="Arial" w:eastAsia="Arial" w:cs="Arial"/>
+                <w:rFonts w:ascii="Roboto" w:hAnsi="Roboto" w:eastAsia="Roboto" w:cs="Roboto"/>
                 <w:sz w:val="18"/>
                 <w:szCs w:val="18"/>
                 <w:color w:val="111111"/>
@@ -3410,7 +3529,7 @@
             </w:pPr>
             <w:r xmlns:w="http://schemas.openxmlformats.org/wordprocessingml/2006/main" xmlns:wp="http://schemas.openxmlformats.org/drawingml/2006/wordprocessingDrawing" xmlns:r="http://schemas.openxmlformats.org/officeDocument/2006/relationships" xmlns:w14="http://schemas.microsoft.com/office/word/2010/wordml">
               <w:rPr>
-                <w:rFonts w:ascii="Arial" w:hAnsi="Arial" w:eastAsia="Arial" w:cs="Arial"/>
+                <w:rFonts w:ascii="Roboto" w:hAnsi="Roboto" w:eastAsia="Roboto" w:cs="Roboto"/>
                 <w:sz w:val="18"/>
                 <w:szCs w:val="18"/>
                 <w:color w:val="111111"/>
@@ -3423,7 +3542,7 @@
       <w:tr>
         <w:trPr>
           <w:cantSplit/>
-          <w:trHeight w:val="457" w:hRule="auto"/>
+          <w:trHeight w:val="455" w:hRule="auto"/>
         </w:trPr>
         <w:tc>
           <w:tcPr>
@@ -3445,7 +3564,7 @@
             </w:pPr>
             <w:r xmlns:w="http://schemas.openxmlformats.org/wordprocessingml/2006/main" xmlns:wp="http://schemas.openxmlformats.org/drawingml/2006/wordprocessingDrawing" xmlns:r="http://schemas.openxmlformats.org/officeDocument/2006/relationships" xmlns:w14="http://schemas.microsoft.com/office/word/2010/wordml">
               <w:rPr>
-                <w:rFonts w:ascii="Arial" w:hAnsi="Arial" w:eastAsia="Arial" w:cs="Arial"/>
+                <w:rFonts w:ascii="Roboto" w:hAnsi="Roboto" w:eastAsia="Roboto" w:cs="Roboto"/>
                 <w:sz w:val="18"/>
                 <w:szCs w:val="18"/>
                 <w:color w:val="111111"/>
@@ -3474,7 +3593,7 @@
             </w:pPr>
             <w:r xmlns:w="http://schemas.openxmlformats.org/wordprocessingml/2006/main" xmlns:wp="http://schemas.openxmlformats.org/drawingml/2006/wordprocessingDrawing" xmlns:r="http://schemas.openxmlformats.org/officeDocument/2006/relationships" xmlns:w14="http://schemas.microsoft.com/office/word/2010/wordml">
               <w:rPr>
-                <w:rFonts w:ascii="Arial" w:hAnsi="Arial" w:eastAsia="Arial" w:cs="Arial"/>
+                <w:rFonts w:ascii="Roboto" w:hAnsi="Roboto" w:eastAsia="Roboto" w:cs="Roboto"/>
                 <w:sz w:val="18"/>
                 <w:szCs w:val="18"/>
                 <w:color w:val="111111"/>
@@ -3503,7 +3622,7 @@
             </w:pPr>
             <w:r xmlns:w="http://schemas.openxmlformats.org/wordprocessingml/2006/main" xmlns:wp="http://schemas.openxmlformats.org/drawingml/2006/wordprocessingDrawing" xmlns:r="http://schemas.openxmlformats.org/officeDocument/2006/relationships" xmlns:w14="http://schemas.microsoft.com/office/word/2010/wordml">
               <w:rPr>
-                <w:rFonts w:ascii="Arial" w:hAnsi="Arial" w:eastAsia="Arial" w:cs="Arial"/>
+                <w:rFonts w:ascii="Roboto" w:hAnsi="Roboto" w:eastAsia="Roboto" w:cs="Roboto"/>
                 <w:sz w:val="18"/>
                 <w:szCs w:val="18"/>
                 <w:color w:val="111111"/>
@@ -3532,7 +3651,7 @@
             </w:pPr>
             <w:r xmlns:w="http://schemas.openxmlformats.org/wordprocessingml/2006/main" xmlns:wp="http://schemas.openxmlformats.org/drawingml/2006/wordprocessingDrawing" xmlns:r="http://schemas.openxmlformats.org/officeDocument/2006/relationships" xmlns:w14="http://schemas.microsoft.com/office/word/2010/wordml">
               <w:rPr>
-                <w:rFonts w:ascii="Arial" w:hAnsi="Arial" w:eastAsia="Arial" w:cs="Arial"/>
+                <w:rFonts w:ascii="Roboto" w:hAnsi="Roboto" w:eastAsia="Roboto" w:cs="Roboto"/>
                 <w:sz w:val="18"/>
                 <w:szCs w:val="18"/>
                 <w:color w:val="111111"/>
@@ -3561,7 +3680,7 @@
             </w:pPr>
             <w:r xmlns:w="http://schemas.openxmlformats.org/wordprocessingml/2006/main" xmlns:wp="http://schemas.openxmlformats.org/drawingml/2006/wordprocessingDrawing" xmlns:r="http://schemas.openxmlformats.org/officeDocument/2006/relationships" xmlns:w14="http://schemas.microsoft.com/office/word/2010/wordml">
               <w:rPr>
-                <w:rFonts w:ascii="Arial" w:hAnsi="Arial" w:eastAsia="Arial" w:cs="Arial"/>
+                <w:rFonts w:ascii="Roboto" w:hAnsi="Roboto" w:eastAsia="Roboto" w:cs="Roboto"/>
                 <w:sz w:val="18"/>
                 <w:szCs w:val="18"/>
                 <w:color w:val="111111"/>
@@ -3590,7 +3709,7 @@
             </w:pPr>
             <w:r xmlns:w="http://schemas.openxmlformats.org/wordprocessingml/2006/main" xmlns:wp="http://schemas.openxmlformats.org/drawingml/2006/wordprocessingDrawing" xmlns:r="http://schemas.openxmlformats.org/officeDocument/2006/relationships" xmlns:w14="http://schemas.microsoft.com/office/word/2010/wordml">
               <w:rPr>
-                <w:rFonts w:ascii="Arial" w:hAnsi="Arial" w:eastAsia="Arial" w:cs="Arial"/>
+                <w:rFonts w:ascii="Roboto" w:hAnsi="Roboto" w:eastAsia="Roboto" w:cs="Roboto"/>
                 <w:sz w:val="18"/>
                 <w:szCs w:val="18"/>
                 <w:color w:val="111111"/>
@@ -3603,7 +3722,7 @@
       <w:tr>
         <w:trPr>
           <w:cantSplit/>
-          <w:trHeight w:val="457" w:hRule="auto"/>
+          <w:trHeight w:val="456" w:hRule="auto"/>
         </w:trPr>
         <w:tc>
           <w:tcPr>
@@ -3625,7 +3744,7 @@
             </w:pPr>
             <w:r xmlns:w="http://schemas.openxmlformats.org/wordprocessingml/2006/main" xmlns:wp="http://schemas.openxmlformats.org/drawingml/2006/wordprocessingDrawing" xmlns:r="http://schemas.openxmlformats.org/officeDocument/2006/relationships" xmlns:w14="http://schemas.microsoft.com/office/word/2010/wordml">
               <w:rPr>
-                <w:rFonts w:ascii="Arial" w:hAnsi="Arial" w:eastAsia="Arial" w:cs="Arial"/>
+                <w:rFonts w:ascii="Roboto" w:hAnsi="Roboto" w:eastAsia="Roboto" w:cs="Roboto"/>
                 <w:sz w:val="18"/>
                 <w:szCs w:val="18"/>
                 <w:color w:val="111111"/>
@@ -3654,7 +3773,7 @@
             </w:pPr>
             <w:r xmlns:w="http://schemas.openxmlformats.org/wordprocessingml/2006/main" xmlns:wp="http://schemas.openxmlformats.org/drawingml/2006/wordprocessingDrawing" xmlns:r="http://schemas.openxmlformats.org/officeDocument/2006/relationships" xmlns:w14="http://schemas.microsoft.com/office/word/2010/wordml">
               <w:rPr>
-                <w:rFonts w:ascii="Arial" w:hAnsi="Arial" w:eastAsia="Arial" w:cs="Arial"/>
+                <w:rFonts w:ascii="Roboto" w:hAnsi="Roboto" w:eastAsia="Roboto" w:cs="Roboto"/>
                 <w:sz w:val="18"/>
                 <w:szCs w:val="18"/>
                 <w:color w:val="111111"/>
@@ -3683,7 +3802,7 @@
             </w:pPr>
             <w:r xmlns:w="http://schemas.openxmlformats.org/wordprocessingml/2006/main" xmlns:wp="http://schemas.openxmlformats.org/drawingml/2006/wordprocessingDrawing" xmlns:r="http://schemas.openxmlformats.org/officeDocument/2006/relationships" xmlns:w14="http://schemas.microsoft.com/office/word/2010/wordml">
               <w:rPr>
-                <w:rFonts w:ascii="Arial" w:hAnsi="Arial" w:eastAsia="Arial" w:cs="Arial"/>
+                <w:rFonts w:ascii="Roboto" w:hAnsi="Roboto" w:eastAsia="Roboto" w:cs="Roboto"/>
                 <w:sz w:val="18"/>
                 <w:szCs w:val="18"/>
                 <w:color w:val="111111"/>
@@ -3712,7 +3831,7 @@
             </w:pPr>
             <w:r xmlns:w="http://schemas.openxmlformats.org/wordprocessingml/2006/main" xmlns:wp="http://schemas.openxmlformats.org/drawingml/2006/wordprocessingDrawing" xmlns:r="http://schemas.openxmlformats.org/officeDocument/2006/relationships" xmlns:w14="http://schemas.microsoft.com/office/word/2010/wordml">
               <w:rPr>
-                <w:rFonts w:ascii="Arial" w:hAnsi="Arial" w:eastAsia="Arial" w:cs="Arial"/>
+                <w:rFonts w:ascii="Roboto" w:hAnsi="Roboto" w:eastAsia="Roboto" w:cs="Roboto"/>
                 <w:sz w:val="18"/>
                 <w:szCs w:val="18"/>
                 <w:color w:val="111111"/>
@@ -3741,7 +3860,7 @@
             </w:pPr>
             <w:r xmlns:w="http://schemas.openxmlformats.org/wordprocessingml/2006/main" xmlns:wp="http://schemas.openxmlformats.org/drawingml/2006/wordprocessingDrawing" xmlns:r="http://schemas.openxmlformats.org/officeDocument/2006/relationships" xmlns:w14="http://schemas.microsoft.com/office/word/2010/wordml">
               <w:rPr>
-                <w:rFonts w:ascii="Arial" w:hAnsi="Arial" w:eastAsia="Arial" w:cs="Arial"/>
+                <w:rFonts w:ascii="Roboto" w:hAnsi="Roboto" w:eastAsia="Roboto" w:cs="Roboto"/>
                 <w:sz w:val="18"/>
                 <w:szCs w:val="18"/>
                 <w:color w:val="111111"/>
@@ -3770,7 +3889,7 @@
             </w:pPr>
             <w:r xmlns:w="http://schemas.openxmlformats.org/wordprocessingml/2006/main" xmlns:wp="http://schemas.openxmlformats.org/drawingml/2006/wordprocessingDrawing" xmlns:r="http://schemas.openxmlformats.org/officeDocument/2006/relationships" xmlns:w14="http://schemas.microsoft.com/office/word/2010/wordml">
               <w:rPr>
-                <w:rFonts w:ascii="Arial" w:hAnsi="Arial" w:eastAsia="Arial" w:cs="Arial"/>
+                <w:rFonts w:ascii="Roboto" w:hAnsi="Roboto" w:eastAsia="Roboto" w:cs="Roboto"/>
                 <w:sz w:val="18"/>
                 <w:szCs w:val="18"/>
                 <w:color w:val="111111"/>
@@ -3783,7 +3902,7 @@
       <w:tr>
         <w:trPr>
           <w:cantSplit/>
-          <w:trHeight w:val="414" w:hRule="auto"/>
+          <w:trHeight w:val="418" w:hRule="auto"/>
         </w:trPr>
         <w:tc>
           <w:tcPr>
@@ -3805,7 +3924,7 @@
             </w:pPr>
             <w:r xmlns:w="http://schemas.openxmlformats.org/wordprocessingml/2006/main" xmlns:wp="http://schemas.openxmlformats.org/drawingml/2006/wordprocessingDrawing" xmlns:r="http://schemas.openxmlformats.org/officeDocument/2006/relationships" xmlns:w14="http://schemas.microsoft.com/office/word/2010/wordml">
               <w:rPr>
-                <w:rFonts w:ascii="Arial" w:hAnsi="Arial" w:eastAsia="Arial" w:cs="Arial"/>
+                <w:rFonts w:ascii="Roboto" w:hAnsi="Roboto" w:eastAsia="Roboto" w:cs="Roboto"/>
                 <w:sz w:val="18"/>
                 <w:szCs w:val="18"/>
                 <w:color w:val="111111"/>
@@ -3834,7 +3953,7 @@
             </w:pPr>
             <w:r xmlns:w="http://schemas.openxmlformats.org/wordprocessingml/2006/main" xmlns:wp="http://schemas.openxmlformats.org/drawingml/2006/wordprocessingDrawing" xmlns:r="http://schemas.openxmlformats.org/officeDocument/2006/relationships" xmlns:w14="http://schemas.microsoft.com/office/word/2010/wordml">
               <w:rPr>
-                <w:rFonts w:ascii="Arial" w:hAnsi="Arial" w:eastAsia="Arial" w:cs="Arial"/>
+                <w:rFonts w:ascii="Roboto" w:hAnsi="Roboto" w:eastAsia="Roboto" w:cs="Roboto"/>
                 <w:sz w:val="18"/>
                 <w:szCs w:val="18"/>
                 <w:color w:val="111111"/>
@@ -3863,7 +3982,7 @@
             </w:pPr>
             <w:r xmlns:w="http://schemas.openxmlformats.org/wordprocessingml/2006/main" xmlns:wp="http://schemas.openxmlformats.org/drawingml/2006/wordprocessingDrawing" xmlns:r="http://schemas.openxmlformats.org/officeDocument/2006/relationships" xmlns:w14="http://schemas.microsoft.com/office/word/2010/wordml">
               <w:rPr>
-                <w:rFonts w:ascii="Arial" w:hAnsi="Arial" w:eastAsia="Arial" w:cs="Arial"/>
+                <w:rFonts w:ascii="Roboto" w:hAnsi="Roboto" w:eastAsia="Roboto" w:cs="Roboto"/>
                 <w:sz w:val="18"/>
                 <w:szCs w:val="18"/>
                 <w:color w:val="111111"/>
@@ -3892,7 +4011,7 @@
             </w:pPr>
             <w:r xmlns:w="http://schemas.openxmlformats.org/wordprocessingml/2006/main" xmlns:wp="http://schemas.openxmlformats.org/drawingml/2006/wordprocessingDrawing" xmlns:r="http://schemas.openxmlformats.org/officeDocument/2006/relationships" xmlns:w14="http://schemas.microsoft.com/office/word/2010/wordml">
               <w:rPr>
-                <w:rFonts w:ascii="Arial" w:hAnsi="Arial" w:eastAsia="Arial" w:cs="Arial"/>
+                <w:rFonts w:ascii="Roboto" w:hAnsi="Roboto" w:eastAsia="Roboto" w:cs="Roboto"/>
                 <w:sz w:val="18"/>
                 <w:szCs w:val="18"/>
                 <w:color w:val="111111"/>
@@ -3921,7 +4040,7 @@
             </w:pPr>
             <w:r xmlns:w="http://schemas.openxmlformats.org/wordprocessingml/2006/main" xmlns:wp="http://schemas.openxmlformats.org/drawingml/2006/wordprocessingDrawing" xmlns:r="http://schemas.openxmlformats.org/officeDocument/2006/relationships" xmlns:w14="http://schemas.microsoft.com/office/word/2010/wordml">
               <w:rPr>
-                <w:rFonts w:ascii="Arial" w:hAnsi="Arial" w:eastAsia="Arial" w:cs="Arial"/>
+                <w:rFonts w:ascii="Roboto" w:hAnsi="Roboto" w:eastAsia="Roboto" w:cs="Roboto"/>
                 <w:sz w:val="18"/>
                 <w:szCs w:val="18"/>
                 <w:color w:val="111111"/>
@@ -3950,7 +4069,7 @@
             </w:pPr>
             <w:r xmlns:w="http://schemas.openxmlformats.org/wordprocessingml/2006/main" xmlns:wp="http://schemas.openxmlformats.org/drawingml/2006/wordprocessingDrawing" xmlns:r="http://schemas.openxmlformats.org/officeDocument/2006/relationships" xmlns:w14="http://schemas.microsoft.com/office/word/2010/wordml">
               <w:rPr>
-                <w:rFonts w:ascii="Arial" w:hAnsi="Arial" w:eastAsia="Arial" w:cs="Arial"/>
+                <w:rFonts w:ascii="Roboto" w:hAnsi="Roboto" w:eastAsia="Roboto" w:cs="Roboto"/>
                 <w:sz w:val="18"/>
                 <w:szCs w:val="18"/>
                 <w:color w:val="111111"/>
@@ -3985,7 +4104,7 @@
             </w:pPr>
             <w:r xmlns:w="http://schemas.openxmlformats.org/wordprocessingml/2006/main" xmlns:wp="http://schemas.openxmlformats.org/drawingml/2006/wordprocessingDrawing" xmlns:r="http://schemas.openxmlformats.org/officeDocument/2006/relationships" xmlns:w14="http://schemas.microsoft.com/office/word/2010/wordml">
               <w:rPr>
-                <w:rFonts w:ascii="Arial" w:hAnsi="Arial" w:eastAsia="Arial" w:cs="Arial"/>
+                <w:rFonts w:ascii="Roboto" w:hAnsi="Roboto" w:eastAsia="Roboto" w:cs="Roboto"/>
                 <w:sz w:val="18"/>
                 <w:szCs w:val="18"/>
                 <w:color w:val="111111"/>
@@ -4014,7 +4133,7 @@
             </w:pPr>
             <w:r xmlns:w="http://schemas.openxmlformats.org/wordprocessingml/2006/main" xmlns:wp="http://schemas.openxmlformats.org/drawingml/2006/wordprocessingDrawing" xmlns:r="http://schemas.openxmlformats.org/officeDocument/2006/relationships" xmlns:w14="http://schemas.microsoft.com/office/word/2010/wordml">
               <w:rPr>
-                <w:rFonts w:ascii="Arial" w:hAnsi="Arial" w:eastAsia="Arial" w:cs="Arial"/>
+                <w:rFonts w:ascii="Roboto" w:hAnsi="Roboto" w:eastAsia="Roboto" w:cs="Roboto"/>
                 <w:sz w:val="18"/>
                 <w:szCs w:val="18"/>
                 <w:color w:val="111111"/>
@@ -4043,7 +4162,7 @@
             </w:pPr>
             <w:r xmlns:w="http://schemas.openxmlformats.org/wordprocessingml/2006/main" xmlns:wp="http://schemas.openxmlformats.org/drawingml/2006/wordprocessingDrawing" xmlns:r="http://schemas.openxmlformats.org/officeDocument/2006/relationships" xmlns:w14="http://schemas.microsoft.com/office/word/2010/wordml">
               <w:rPr>
-                <w:rFonts w:ascii="Arial" w:hAnsi="Arial" w:eastAsia="Arial" w:cs="Arial"/>
+                <w:rFonts w:ascii="Roboto" w:hAnsi="Roboto" w:eastAsia="Roboto" w:cs="Roboto"/>
                 <w:sz w:val="18"/>
                 <w:szCs w:val="18"/>
                 <w:color w:val="111111"/>
@@ -4072,7 +4191,7 @@
             </w:pPr>
             <w:r xmlns:w="http://schemas.openxmlformats.org/wordprocessingml/2006/main" xmlns:wp="http://schemas.openxmlformats.org/drawingml/2006/wordprocessingDrawing" xmlns:r="http://schemas.openxmlformats.org/officeDocument/2006/relationships" xmlns:w14="http://schemas.microsoft.com/office/word/2010/wordml">
               <w:rPr>
-                <w:rFonts w:ascii="Arial" w:hAnsi="Arial" w:eastAsia="Arial" w:cs="Arial"/>
+                <w:rFonts w:ascii="Roboto" w:hAnsi="Roboto" w:eastAsia="Roboto" w:cs="Roboto"/>
                 <w:sz w:val="18"/>
                 <w:szCs w:val="18"/>
                 <w:color w:val="111111"/>
@@ -4101,7 +4220,7 @@
             </w:pPr>
             <w:r xmlns:w="http://schemas.openxmlformats.org/wordprocessingml/2006/main" xmlns:wp="http://schemas.openxmlformats.org/drawingml/2006/wordprocessingDrawing" xmlns:r="http://schemas.openxmlformats.org/officeDocument/2006/relationships" xmlns:w14="http://schemas.microsoft.com/office/word/2010/wordml">
               <w:rPr>
-                <w:rFonts w:ascii="Arial" w:hAnsi="Arial" w:eastAsia="Arial" w:cs="Arial"/>
+                <w:rFonts w:ascii="Roboto" w:hAnsi="Roboto" w:eastAsia="Roboto" w:cs="Roboto"/>
                 <w:sz w:val="18"/>
                 <w:szCs w:val="18"/>
                 <w:color w:val="111111"/>
@@ -4130,7 +4249,7 @@
             </w:pPr>
             <w:r xmlns:w="http://schemas.openxmlformats.org/wordprocessingml/2006/main" xmlns:wp="http://schemas.openxmlformats.org/drawingml/2006/wordprocessingDrawing" xmlns:r="http://schemas.openxmlformats.org/officeDocument/2006/relationships" xmlns:w14="http://schemas.microsoft.com/office/word/2010/wordml">
               <w:rPr>
-                <w:rFonts w:ascii="Arial" w:hAnsi="Arial" w:eastAsia="Arial" w:cs="Arial"/>
+                <w:rFonts w:ascii="Roboto" w:hAnsi="Roboto" w:eastAsia="Roboto" w:cs="Roboto"/>
                 <w:sz w:val="18"/>
                 <w:szCs w:val="18"/>
                 <w:color w:val="111111"/>
@@ -4143,7 +4262,7 @@
       <w:tr>
         <w:trPr>
           <w:cantSplit/>
-          <w:trHeight w:val="414" w:hRule="auto"/>
+          <w:trHeight w:val="418" w:hRule="auto"/>
         </w:trPr>
         <w:tc>
           <w:tcPr>
@@ -4165,7 +4284,7 @@
             </w:pPr>
             <w:r xmlns:w="http://schemas.openxmlformats.org/wordprocessingml/2006/main" xmlns:wp="http://schemas.openxmlformats.org/drawingml/2006/wordprocessingDrawing" xmlns:r="http://schemas.openxmlformats.org/officeDocument/2006/relationships" xmlns:w14="http://schemas.microsoft.com/office/word/2010/wordml">
               <w:rPr>
-                <w:rFonts w:ascii="Arial" w:hAnsi="Arial" w:eastAsia="Arial" w:cs="Arial"/>
+                <w:rFonts w:ascii="Roboto" w:hAnsi="Roboto" w:eastAsia="Roboto" w:cs="Roboto"/>
                 <w:sz w:val="18"/>
                 <w:szCs w:val="18"/>
                 <w:color w:val="111111"/>
@@ -4194,7 +4313,7 @@
             </w:pPr>
             <w:r xmlns:w="http://schemas.openxmlformats.org/wordprocessingml/2006/main" xmlns:wp="http://schemas.openxmlformats.org/drawingml/2006/wordprocessingDrawing" xmlns:r="http://schemas.openxmlformats.org/officeDocument/2006/relationships" xmlns:w14="http://schemas.microsoft.com/office/word/2010/wordml">
               <w:rPr>
-                <w:rFonts w:ascii="Arial" w:hAnsi="Arial" w:eastAsia="Arial" w:cs="Arial"/>
+                <w:rFonts w:ascii="Roboto" w:hAnsi="Roboto" w:eastAsia="Roboto" w:cs="Roboto"/>
                 <w:sz w:val="18"/>
                 <w:szCs w:val="18"/>
                 <w:color w:val="111111"/>
@@ -4223,7 +4342,7 @@
             </w:pPr>
             <w:r xmlns:w="http://schemas.openxmlformats.org/wordprocessingml/2006/main" xmlns:wp="http://schemas.openxmlformats.org/drawingml/2006/wordprocessingDrawing" xmlns:r="http://schemas.openxmlformats.org/officeDocument/2006/relationships" xmlns:w14="http://schemas.microsoft.com/office/word/2010/wordml">
               <w:rPr>
-                <w:rFonts w:ascii="Arial" w:hAnsi="Arial" w:eastAsia="Arial" w:cs="Arial"/>
+                <w:rFonts w:ascii="Roboto" w:hAnsi="Roboto" w:eastAsia="Roboto" w:cs="Roboto"/>
                 <w:sz w:val="18"/>
                 <w:szCs w:val="18"/>
                 <w:color w:val="111111"/>
@@ -4252,7 +4371,7 @@
             </w:pPr>
             <w:r xmlns:w="http://schemas.openxmlformats.org/wordprocessingml/2006/main" xmlns:wp="http://schemas.openxmlformats.org/drawingml/2006/wordprocessingDrawing" xmlns:r="http://schemas.openxmlformats.org/officeDocument/2006/relationships" xmlns:w14="http://schemas.microsoft.com/office/word/2010/wordml">
               <w:rPr>
-                <w:rFonts w:ascii="Arial" w:hAnsi="Arial" w:eastAsia="Arial" w:cs="Arial"/>
+                <w:rFonts w:ascii="Roboto" w:hAnsi="Roboto" w:eastAsia="Roboto" w:cs="Roboto"/>
                 <w:sz w:val="18"/>
                 <w:szCs w:val="18"/>
                 <w:color w:val="111111"/>
@@ -4281,7 +4400,7 @@
             </w:pPr>
             <w:r xmlns:w="http://schemas.openxmlformats.org/wordprocessingml/2006/main" xmlns:wp="http://schemas.openxmlformats.org/drawingml/2006/wordprocessingDrawing" xmlns:r="http://schemas.openxmlformats.org/officeDocument/2006/relationships" xmlns:w14="http://schemas.microsoft.com/office/word/2010/wordml">
               <w:rPr>
-                <w:rFonts w:ascii="Arial" w:hAnsi="Arial" w:eastAsia="Arial" w:cs="Arial"/>
+                <w:rFonts w:ascii="Roboto" w:hAnsi="Roboto" w:eastAsia="Roboto" w:cs="Roboto"/>
                 <w:sz w:val="18"/>
                 <w:szCs w:val="18"/>
                 <w:color w:val="111111"/>
@@ -4310,7 +4429,7 @@
             </w:pPr>
             <w:r xmlns:w="http://schemas.openxmlformats.org/wordprocessingml/2006/main" xmlns:wp="http://schemas.openxmlformats.org/drawingml/2006/wordprocessingDrawing" xmlns:r="http://schemas.openxmlformats.org/officeDocument/2006/relationships" xmlns:w14="http://schemas.microsoft.com/office/word/2010/wordml">
               <w:rPr>
-                <w:rFonts w:ascii="Arial" w:hAnsi="Arial" w:eastAsia="Arial" w:cs="Arial"/>
+                <w:rFonts w:ascii="Roboto" w:hAnsi="Roboto" w:eastAsia="Roboto" w:cs="Roboto"/>
                 <w:sz w:val="18"/>
                 <w:szCs w:val="18"/>
                 <w:color w:val="111111"/>
@@ -4323,7 +4442,7 @@
       <w:tr>
         <w:trPr>
           <w:cantSplit/>
-          <w:trHeight w:val="414" w:hRule="auto"/>
+          <w:trHeight w:val="418" w:hRule="auto"/>
         </w:trPr>
         <w:tc>
           <w:tcPr>
@@ -4345,7 +4464,7 @@
             </w:pPr>
             <w:r xmlns:w="http://schemas.openxmlformats.org/wordprocessingml/2006/main" xmlns:wp="http://schemas.openxmlformats.org/drawingml/2006/wordprocessingDrawing" xmlns:r="http://schemas.openxmlformats.org/officeDocument/2006/relationships" xmlns:w14="http://schemas.microsoft.com/office/word/2010/wordml">
               <w:rPr>
-                <w:rFonts w:ascii="Arial" w:hAnsi="Arial" w:eastAsia="Arial" w:cs="Arial"/>
+                <w:rFonts w:ascii="Roboto" w:hAnsi="Roboto" w:eastAsia="Roboto" w:cs="Roboto"/>
                 <w:sz w:val="18"/>
                 <w:szCs w:val="18"/>
                 <w:color w:val="111111"/>
@@ -4374,7 +4493,7 @@
             </w:pPr>
             <w:r xmlns:w="http://schemas.openxmlformats.org/wordprocessingml/2006/main" xmlns:wp="http://schemas.openxmlformats.org/drawingml/2006/wordprocessingDrawing" xmlns:r="http://schemas.openxmlformats.org/officeDocument/2006/relationships" xmlns:w14="http://schemas.microsoft.com/office/word/2010/wordml">
               <w:rPr>
-                <w:rFonts w:ascii="Arial" w:hAnsi="Arial" w:eastAsia="Arial" w:cs="Arial"/>
+                <w:rFonts w:ascii="Roboto" w:hAnsi="Roboto" w:eastAsia="Roboto" w:cs="Roboto"/>
                 <w:sz w:val="18"/>
                 <w:szCs w:val="18"/>
                 <w:color w:val="111111"/>
@@ -4403,7 +4522,7 @@
             </w:pPr>
             <w:r xmlns:w="http://schemas.openxmlformats.org/wordprocessingml/2006/main" xmlns:wp="http://schemas.openxmlformats.org/drawingml/2006/wordprocessingDrawing" xmlns:r="http://schemas.openxmlformats.org/officeDocument/2006/relationships" xmlns:w14="http://schemas.microsoft.com/office/word/2010/wordml">
               <w:rPr>
-                <w:rFonts w:ascii="Arial" w:hAnsi="Arial" w:eastAsia="Arial" w:cs="Arial"/>
+                <w:rFonts w:ascii="Roboto" w:hAnsi="Roboto" w:eastAsia="Roboto" w:cs="Roboto"/>
                 <w:sz w:val="18"/>
                 <w:szCs w:val="18"/>
                 <w:color w:val="111111"/>
@@ -4432,7 +4551,7 @@
             </w:pPr>
             <w:r xmlns:w="http://schemas.openxmlformats.org/wordprocessingml/2006/main" xmlns:wp="http://schemas.openxmlformats.org/drawingml/2006/wordprocessingDrawing" xmlns:r="http://schemas.openxmlformats.org/officeDocument/2006/relationships" xmlns:w14="http://schemas.microsoft.com/office/word/2010/wordml">
               <w:rPr>
-                <w:rFonts w:ascii="Arial" w:hAnsi="Arial" w:eastAsia="Arial" w:cs="Arial"/>
+                <w:rFonts w:ascii="Roboto" w:hAnsi="Roboto" w:eastAsia="Roboto" w:cs="Roboto"/>
                 <w:sz w:val="18"/>
                 <w:szCs w:val="18"/>
                 <w:color w:val="111111"/>
@@ -4461,7 +4580,7 @@
             </w:pPr>
             <w:r xmlns:w="http://schemas.openxmlformats.org/wordprocessingml/2006/main" xmlns:wp="http://schemas.openxmlformats.org/drawingml/2006/wordprocessingDrawing" xmlns:r="http://schemas.openxmlformats.org/officeDocument/2006/relationships" xmlns:w14="http://schemas.microsoft.com/office/word/2010/wordml">
               <w:rPr>
-                <w:rFonts w:ascii="Arial" w:hAnsi="Arial" w:eastAsia="Arial" w:cs="Arial"/>
+                <w:rFonts w:ascii="Roboto" w:hAnsi="Roboto" w:eastAsia="Roboto" w:cs="Roboto"/>
                 <w:sz w:val="18"/>
                 <w:szCs w:val="18"/>
                 <w:color w:val="111111"/>
@@ -4490,7 +4609,7 @@
             </w:pPr>
             <w:r xmlns:w="http://schemas.openxmlformats.org/wordprocessingml/2006/main" xmlns:wp="http://schemas.openxmlformats.org/drawingml/2006/wordprocessingDrawing" xmlns:r="http://schemas.openxmlformats.org/officeDocument/2006/relationships" xmlns:w14="http://schemas.microsoft.com/office/word/2010/wordml">
               <w:rPr>
-                <w:rFonts w:ascii="Arial" w:hAnsi="Arial" w:eastAsia="Arial" w:cs="Arial"/>
+                <w:rFonts w:ascii="Roboto" w:hAnsi="Roboto" w:eastAsia="Roboto" w:cs="Roboto"/>
                 <w:sz w:val="18"/>
                 <w:szCs w:val="18"/>
                 <w:color w:val="111111"/>
@@ -4503,7 +4622,7 @@
       <w:tr>
         <w:trPr>
           <w:cantSplit/>
-          <w:trHeight w:val="457" w:hRule="auto"/>
+          <w:trHeight w:val="455" w:hRule="auto"/>
         </w:trPr>
         <w:tc>
           <w:tcPr>
@@ -4525,7 +4644,7 @@
             </w:pPr>
             <w:r xmlns:w="http://schemas.openxmlformats.org/wordprocessingml/2006/main" xmlns:wp="http://schemas.openxmlformats.org/drawingml/2006/wordprocessingDrawing" xmlns:r="http://schemas.openxmlformats.org/officeDocument/2006/relationships" xmlns:w14="http://schemas.microsoft.com/office/word/2010/wordml">
               <w:rPr>
-                <w:rFonts w:ascii="Arial" w:hAnsi="Arial" w:eastAsia="Arial" w:cs="Arial"/>
+                <w:rFonts w:ascii="Roboto" w:hAnsi="Roboto" w:eastAsia="Roboto" w:cs="Roboto"/>
                 <w:sz w:val="18"/>
                 <w:szCs w:val="18"/>
                 <w:color w:val="111111"/>
@@ -4554,7 +4673,7 @@
             </w:pPr>
             <w:r xmlns:w="http://schemas.openxmlformats.org/wordprocessingml/2006/main" xmlns:wp="http://schemas.openxmlformats.org/drawingml/2006/wordprocessingDrawing" xmlns:r="http://schemas.openxmlformats.org/officeDocument/2006/relationships" xmlns:w14="http://schemas.microsoft.com/office/word/2010/wordml">
               <w:rPr>
-                <w:rFonts w:ascii="Arial" w:hAnsi="Arial" w:eastAsia="Arial" w:cs="Arial"/>
+                <w:rFonts w:ascii="Roboto" w:hAnsi="Roboto" w:eastAsia="Roboto" w:cs="Roboto"/>
                 <w:sz w:val="18"/>
                 <w:szCs w:val="18"/>
                 <w:color w:val="111111"/>
@@ -4583,7 +4702,7 @@
             </w:pPr>
             <w:r xmlns:w="http://schemas.openxmlformats.org/wordprocessingml/2006/main" xmlns:wp="http://schemas.openxmlformats.org/drawingml/2006/wordprocessingDrawing" xmlns:r="http://schemas.openxmlformats.org/officeDocument/2006/relationships" xmlns:w14="http://schemas.microsoft.com/office/word/2010/wordml">
               <w:rPr>
-                <w:rFonts w:ascii="Arial" w:hAnsi="Arial" w:eastAsia="Arial" w:cs="Arial"/>
+                <w:rFonts w:ascii="Roboto" w:hAnsi="Roboto" w:eastAsia="Roboto" w:cs="Roboto"/>
                 <w:sz w:val="18"/>
                 <w:szCs w:val="18"/>
                 <w:color w:val="111111"/>
@@ -4612,7 +4731,7 @@
             </w:pPr>
             <w:r xmlns:w="http://schemas.openxmlformats.org/wordprocessingml/2006/main" xmlns:wp="http://schemas.openxmlformats.org/drawingml/2006/wordprocessingDrawing" xmlns:r="http://schemas.openxmlformats.org/officeDocument/2006/relationships" xmlns:w14="http://schemas.microsoft.com/office/word/2010/wordml">
               <w:rPr>
-                <w:rFonts w:ascii="Arial" w:hAnsi="Arial" w:eastAsia="Arial" w:cs="Arial"/>
+                <w:rFonts w:ascii="Roboto" w:hAnsi="Roboto" w:eastAsia="Roboto" w:cs="Roboto"/>
                 <w:sz w:val="18"/>
                 <w:szCs w:val="18"/>
                 <w:color w:val="111111"/>
@@ -4641,7 +4760,7 @@
             </w:pPr>
             <w:r xmlns:w="http://schemas.openxmlformats.org/wordprocessingml/2006/main" xmlns:wp="http://schemas.openxmlformats.org/drawingml/2006/wordprocessingDrawing" xmlns:r="http://schemas.openxmlformats.org/officeDocument/2006/relationships" xmlns:w14="http://schemas.microsoft.com/office/word/2010/wordml">
               <w:rPr>
-                <w:rFonts w:ascii="Arial" w:hAnsi="Arial" w:eastAsia="Arial" w:cs="Arial"/>
+                <w:rFonts w:ascii="Roboto" w:hAnsi="Roboto" w:eastAsia="Roboto" w:cs="Roboto"/>
                 <w:sz w:val="18"/>
                 <w:szCs w:val="18"/>
                 <w:color w:val="111111"/>
@@ -4670,7 +4789,7 @@
             </w:pPr>
             <w:r xmlns:w="http://schemas.openxmlformats.org/wordprocessingml/2006/main" xmlns:wp="http://schemas.openxmlformats.org/drawingml/2006/wordprocessingDrawing" xmlns:r="http://schemas.openxmlformats.org/officeDocument/2006/relationships" xmlns:w14="http://schemas.microsoft.com/office/word/2010/wordml">
               <w:rPr>
-                <w:rFonts w:ascii="Arial" w:hAnsi="Arial" w:eastAsia="Arial" w:cs="Arial"/>
+                <w:rFonts w:ascii="Roboto" w:hAnsi="Roboto" w:eastAsia="Roboto" w:cs="Roboto"/>
                 <w:sz w:val="18"/>
                 <w:szCs w:val="18"/>
                 <w:color w:val="111111"/>
@@ -4683,7 +4802,7 @@
       <w:tr>
         <w:trPr>
           <w:cantSplit/>
-          <w:trHeight w:val="457" w:hRule="auto"/>
+          <w:trHeight w:val="455" w:hRule="auto"/>
         </w:trPr>
         <w:tc>
           <w:tcPr>
@@ -4705,7 +4824,7 @@
             </w:pPr>
             <w:r xmlns:w="http://schemas.openxmlformats.org/wordprocessingml/2006/main" xmlns:wp="http://schemas.openxmlformats.org/drawingml/2006/wordprocessingDrawing" xmlns:r="http://schemas.openxmlformats.org/officeDocument/2006/relationships" xmlns:w14="http://schemas.microsoft.com/office/word/2010/wordml">
               <w:rPr>
-                <w:rFonts w:ascii="Arial" w:hAnsi="Arial" w:eastAsia="Arial" w:cs="Arial"/>
+                <w:rFonts w:ascii="Roboto" w:hAnsi="Roboto" w:eastAsia="Roboto" w:cs="Roboto"/>
                 <w:sz w:val="18"/>
                 <w:szCs w:val="18"/>
                 <w:color w:val="111111"/>
@@ -4734,7 +4853,7 @@
             </w:pPr>
             <w:r xmlns:w="http://schemas.openxmlformats.org/wordprocessingml/2006/main" xmlns:wp="http://schemas.openxmlformats.org/drawingml/2006/wordprocessingDrawing" xmlns:r="http://schemas.openxmlformats.org/officeDocument/2006/relationships" xmlns:w14="http://schemas.microsoft.com/office/word/2010/wordml">
               <w:rPr>
-                <w:rFonts w:ascii="Arial" w:hAnsi="Arial" w:eastAsia="Arial" w:cs="Arial"/>
+                <w:rFonts w:ascii="Roboto" w:hAnsi="Roboto" w:eastAsia="Roboto" w:cs="Roboto"/>
                 <w:sz w:val="18"/>
                 <w:szCs w:val="18"/>
                 <w:color w:val="111111"/>
@@ -4763,7 +4882,7 @@
             </w:pPr>
             <w:r xmlns:w="http://schemas.openxmlformats.org/wordprocessingml/2006/main" xmlns:wp="http://schemas.openxmlformats.org/drawingml/2006/wordprocessingDrawing" xmlns:r="http://schemas.openxmlformats.org/officeDocument/2006/relationships" xmlns:w14="http://schemas.microsoft.com/office/word/2010/wordml">
               <w:rPr>
-                <w:rFonts w:ascii="Arial" w:hAnsi="Arial" w:eastAsia="Arial" w:cs="Arial"/>
+                <w:rFonts w:ascii="Roboto" w:hAnsi="Roboto" w:eastAsia="Roboto" w:cs="Roboto"/>
                 <w:sz w:val="18"/>
                 <w:szCs w:val="18"/>
                 <w:color w:val="111111"/>
@@ -4792,7 +4911,7 @@
             </w:pPr>
             <w:r xmlns:w="http://schemas.openxmlformats.org/wordprocessingml/2006/main" xmlns:wp="http://schemas.openxmlformats.org/drawingml/2006/wordprocessingDrawing" xmlns:r="http://schemas.openxmlformats.org/officeDocument/2006/relationships" xmlns:w14="http://schemas.microsoft.com/office/word/2010/wordml">
               <w:rPr>
-                <w:rFonts w:ascii="Arial" w:hAnsi="Arial" w:eastAsia="Arial" w:cs="Arial"/>
+                <w:rFonts w:ascii="Roboto" w:hAnsi="Roboto" w:eastAsia="Roboto" w:cs="Roboto"/>
                 <w:sz w:val="18"/>
                 <w:szCs w:val="18"/>
                 <w:color w:val="111111"/>
@@ -4821,7 +4940,7 @@
             </w:pPr>
             <w:r xmlns:w="http://schemas.openxmlformats.org/wordprocessingml/2006/main" xmlns:wp="http://schemas.openxmlformats.org/drawingml/2006/wordprocessingDrawing" xmlns:r="http://schemas.openxmlformats.org/officeDocument/2006/relationships" xmlns:w14="http://schemas.microsoft.com/office/word/2010/wordml">
               <w:rPr>
-                <w:rFonts w:ascii="Arial" w:hAnsi="Arial" w:eastAsia="Arial" w:cs="Arial"/>
+                <w:rFonts w:ascii="Roboto" w:hAnsi="Roboto" w:eastAsia="Roboto" w:cs="Roboto"/>
                 <w:sz w:val="18"/>
                 <w:szCs w:val="18"/>
                 <w:color w:val="111111"/>
@@ -4850,7 +4969,7 @@
             </w:pPr>
             <w:r xmlns:w="http://schemas.openxmlformats.org/wordprocessingml/2006/main" xmlns:wp="http://schemas.openxmlformats.org/drawingml/2006/wordprocessingDrawing" xmlns:r="http://schemas.openxmlformats.org/officeDocument/2006/relationships" xmlns:w14="http://schemas.microsoft.com/office/word/2010/wordml">
               <w:rPr>
-                <w:rFonts w:ascii="Arial" w:hAnsi="Arial" w:eastAsia="Arial" w:cs="Arial"/>
+                <w:rFonts w:ascii="Roboto" w:hAnsi="Roboto" w:eastAsia="Roboto" w:cs="Roboto"/>
                 <w:sz w:val="18"/>
                 <w:szCs w:val="18"/>
                 <w:color w:val="111111"/>
@@ -4863,7 +4982,7 @@
       <w:tr>
         <w:trPr>
           <w:cantSplit/>
-          <w:trHeight w:val="457" w:hRule="auto"/>
+          <w:trHeight w:val="456" w:hRule="auto"/>
         </w:trPr>
         <w:tc>
           <w:tcPr>
@@ -4885,7 +5004,7 @@
             </w:pPr>
             <w:r xmlns:w="http://schemas.openxmlformats.org/wordprocessingml/2006/main" xmlns:wp="http://schemas.openxmlformats.org/drawingml/2006/wordprocessingDrawing" xmlns:r="http://schemas.openxmlformats.org/officeDocument/2006/relationships" xmlns:w14="http://schemas.microsoft.com/office/word/2010/wordml">
               <w:rPr>
-                <w:rFonts w:ascii="Arial" w:hAnsi="Arial" w:eastAsia="Arial" w:cs="Arial"/>
+                <w:rFonts w:ascii="Roboto" w:hAnsi="Roboto" w:eastAsia="Roboto" w:cs="Roboto"/>
                 <w:sz w:val="18"/>
                 <w:szCs w:val="18"/>
                 <w:color w:val="111111"/>
@@ -4914,7 +5033,7 @@
             </w:pPr>
             <w:r xmlns:w="http://schemas.openxmlformats.org/wordprocessingml/2006/main" xmlns:wp="http://schemas.openxmlformats.org/drawingml/2006/wordprocessingDrawing" xmlns:r="http://schemas.openxmlformats.org/officeDocument/2006/relationships" xmlns:w14="http://schemas.microsoft.com/office/word/2010/wordml">
               <w:rPr>
-                <w:rFonts w:ascii="Arial" w:hAnsi="Arial" w:eastAsia="Arial" w:cs="Arial"/>
+                <w:rFonts w:ascii="Roboto" w:hAnsi="Roboto" w:eastAsia="Roboto" w:cs="Roboto"/>
                 <w:sz w:val="18"/>
                 <w:szCs w:val="18"/>
                 <w:color w:val="111111"/>
@@ -4943,7 +5062,7 @@
             </w:pPr>
             <w:r xmlns:w="http://schemas.openxmlformats.org/wordprocessingml/2006/main" xmlns:wp="http://schemas.openxmlformats.org/drawingml/2006/wordprocessingDrawing" xmlns:r="http://schemas.openxmlformats.org/officeDocument/2006/relationships" xmlns:w14="http://schemas.microsoft.com/office/word/2010/wordml">
               <w:rPr>
-                <w:rFonts w:ascii="Arial" w:hAnsi="Arial" w:eastAsia="Arial" w:cs="Arial"/>
+                <w:rFonts w:ascii="Roboto" w:hAnsi="Roboto" w:eastAsia="Roboto" w:cs="Roboto"/>
                 <w:sz w:val="18"/>
                 <w:szCs w:val="18"/>
                 <w:color w:val="111111"/>
@@ -4972,7 +5091,7 @@
             </w:pPr>
             <w:r xmlns:w="http://schemas.openxmlformats.org/wordprocessingml/2006/main" xmlns:wp="http://schemas.openxmlformats.org/drawingml/2006/wordprocessingDrawing" xmlns:r="http://schemas.openxmlformats.org/officeDocument/2006/relationships" xmlns:w14="http://schemas.microsoft.com/office/word/2010/wordml">
               <w:rPr>
-                <w:rFonts w:ascii="Arial" w:hAnsi="Arial" w:eastAsia="Arial" w:cs="Arial"/>
+                <w:rFonts w:ascii="Roboto" w:hAnsi="Roboto" w:eastAsia="Roboto" w:cs="Roboto"/>
                 <w:sz w:val="18"/>
                 <w:szCs w:val="18"/>
                 <w:color w:val="111111"/>
@@ -5001,7 +5120,7 @@
             </w:pPr>
             <w:r xmlns:w="http://schemas.openxmlformats.org/wordprocessingml/2006/main" xmlns:wp="http://schemas.openxmlformats.org/drawingml/2006/wordprocessingDrawing" xmlns:r="http://schemas.openxmlformats.org/officeDocument/2006/relationships" xmlns:w14="http://schemas.microsoft.com/office/word/2010/wordml">
               <w:rPr>
-                <w:rFonts w:ascii="Arial" w:hAnsi="Arial" w:eastAsia="Arial" w:cs="Arial"/>
+                <w:rFonts w:ascii="Roboto" w:hAnsi="Roboto" w:eastAsia="Roboto" w:cs="Roboto"/>
                 <w:sz w:val="18"/>
                 <w:szCs w:val="18"/>
                 <w:color w:val="111111"/>
@@ -5030,7 +5149,7 @@
             </w:pPr>
             <w:r xmlns:w="http://schemas.openxmlformats.org/wordprocessingml/2006/main" xmlns:wp="http://schemas.openxmlformats.org/drawingml/2006/wordprocessingDrawing" xmlns:r="http://schemas.openxmlformats.org/officeDocument/2006/relationships" xmlns:w14="http://schemas.microsoft.com/office/word/2010/wordml">
               <w:rPr>
-                <w:rFonts w:ascii="Arial" w:hAnsi="Arial" w:eastAsia="Arial" w:cs="Arial"/>
+                <w:rFonts w:ascii="Roboto" w:hAnsi="Roboto" w:eastAsia="Roboto" w:cs="Roboto"/>
                 <w:sz w:val="18"/>
                 <w:szCs w:val="18"/>
                 <w:color w:val="111111"/>
@@ -5043,7 +5162,7 @@
       <w:tr>
         <w:trPr>
           <w:cantSplit/>
-          <w:trHeight w:val="457" w:hRule="auto"/>
+          <w:trHeight w:val="455" w:hRule="auto"/>
         </w:trPr>
         <w:tc>
           <w:tcPr>
@@ -5065,7 +5184,7 @@
             </w:pPr>
             <w:r xmlns:w="http://schemas.openxmlformats.org/wordprocessingml/2006/main" xmlns:wp="http://schemas.openxmlformats.org/drawingml/2006/wordprocessingDrawing" xmlns:r="http://schemas.openxmlformats.org/officeDocument/2006/relationships" xmlns:w14="http://schemas.microsoft.com/office/word/2010/wordml">
               <w:rPr>
-                <w:rFonts w:ascii="Arial" w:hAnsi="Arial" w:eastAsia="Arial" w:cs="Arial"/>
+                <w:rFonts w:ascii="Roboto" w:hAnsi="Roboto" w:eastAsia="Roboto" w:cs="Roboto"/>
                 <w:sz w:val="18"/>
                 <w:szCs w:val="18"/>
                 <w:color w:val="111111"/>
@@ -5094,7 +5213,7 @@
             </w:pPr>
             <w:r xmlns:w="http://schemas.openxmlformats.org/wordprocessingml/2006/main" xmlns:wp="http://schemas.openxmlformats.org/drawingml/2006/wordprocessingDrawing" xmlns:r="http://schemas.openxmlformats.org/officeDocument/2006/relationships" xmlns:w14="http://schemas.microsoft.com/office/word/2010/wordml">
               <w:rPr>
-                <w:rFonts w:ascii="Arial" w:hAnsi="Arial" w:eastAsia="Arial" w:cs="Arial"/>
+                <w:rFonts w:ascii="Roboto" w:hAnsi="Roboto" w:eastAsia="Roboto" w:cs="Roboto"/>
                 <w:sz w:val="18"/>
                 <w:szCs w:val="18"/>
                 <w:color w:val="111111"/>
@@ -5123,7 +5242,7 @@
             </w:pPr>
             <w:r xmlns:w="http://schemas.openxmlformats.org/wordprocessingml/2006/main" xmlns:wp="http://schemas.openxmlformats.org/drawingml/2006/wordprocessingDrawing" xmlns:r="http://schemas.openxmlformats.org/officeDocument/2006/relationships" xmlns:w14="http://schemas.microsoft.com/office/word/2010/wordml">
               <w:rPr>
-                <w:rFonts w:ascii="Arial" w:hAnsi="Arial" w:eastAsia="Arial" w:cs="Arial"/>
+                <w:rFonts w:ascii="Roboto" w:hAnsi="Roboto" w:eastAsia="Roboto" w:cs="Roboto"/>
                 <w:sz w:val="18"/>
                 <w:szCs w:val="18"/>
                 <w:color w:val="111111"/>
@@ -5152,7 +5271,7 @@
             </w:pPr>
             <w:r xmlns:w="http://schemas.openxmlformats.org/wordprocessingml/2006/main" xmlns:wp="http://schemas.openxmlformats.org/drawingml/2006/wordprocessingDrawing" xmlns:r="http://schemas.openxmlformats.org/officeDocument/2006/relationships" xmlns:w14="http://schemas.microsoft.com/office/word/2010/wordml">
               <w:rPr>
-                <w:rFonts w:ascii="Arial" w:hAnsi="Arial" w:eastAsia="Arial" w:cs="Arial"/>
+                <w:rFonts w:ascii="Roboto" w:hAnsi="Roboto" w:eastAsia="Roboto" w:cs="Roboto"/>
                 <w:sz w:val="18"/>
                 <w:szCs w:val="18"/>
                 <w:color w:val="111111"/>
@@ -5181,7 +5300,7 @@
             </w:pPr>
             <w:r xmlns:w="http://schemas.openxmlformats.org/wordprocessingml/2006/main" xmlns:wp="http://schemas.openxmlformats.org/drawingml/2006/wordprocessingDrawing" xmlns:r="http://schemas.openxmlformats.org/officeDocument/2006/relationships" xmlns:w14="http://schemas.microsoft.com/office/word/2010/wordml">
               <w:rPr>
-                <w:rFonts w:ascii="Arial" w:hAnsi="Arial" w:eastAsia="Arial" w:cs="Arial"/>
+                <w:rFonts w:ascii="Roboto" w:hAnsi="Roboto" w:eastAsia="Roboto" w:cs="Roboto"/>
                 <w:sz w:val="18"/>
                 <w:szCs w:val="18"/>
                 <w:color w:val="111111"/>
@@ -5210,7 +5329,7 @@
             </w:pPr>
             <w:r xmlns:w="http://schemas.openxmlformats.org/wordprocessingml/2006/main" xmlns:wp="http://schemas.openxmlformats.org/drawingml/2006/wordprocessingDrawing" xmlns:r="http://schemas.openxmlformats.org/officeDocument/2006/relationships" xmlns:w14="http://schemas.microsoft.com/office/word/2010/wordml">
               <w:rPr>
-                <w:rFonts w:ascii="Arial" w:hAnsi="Arial" w:eastAsia="Arial" w:cs="Arial"/>
+                <w:rFonts w:ascii="Roboto" w:hAnsi="Roboto" w:eastAsia="Roboto" w:cs="Roboto"/>
                 <w:sz w:val="18"/>
                 <w:szCs w:val="18"/>
                 <w:color w:val="111111"/>
@@ -5223,7 +5342,7 @@
       <w:tr>
         <w:trPr>
           <w:cantSplit/>
-          <w:trHeight w:val="457" w:hRule="auto"/>
+          <w:trHeight w:val="455" w:hRule="auto"/>
         </w:trPr>
         <w:tc>
           <w:tcPr>
@@ -5245,7 +5364,7 @@
             </w:pPr>
             <w:r xmlns:w="http://schemas.openxmlformats.org/wordprocessingml/2006/main" xmlns:wp="http://schemas.openxmlformats.org/drawingml/2006/wordprocessingDrawing" xmlns:r="http://schemas.openxmlformats.org/officeDocument/2006/relationships" xmlns:w14="http://schemas.microsoft.com/office/word/2010/wordml">
               <w:rPr>
-                <w:rFonts w:ascii="Arial" w:hAnsi="Arial" w:eastAsia="Arial" w:cs="Arial"/>
+                <w:rFonts w:ascii="Roboto" w:hAnsi="Roboto" w:eastAsia="Roboto" w:cs="Roboto"/>
                 <w:sz w:val="18"/>
                 <w:szCs w:val="18"/>
                 <w:color w:val="111111"/>
@@ -5274,7 +5393,7 @@
             </w:pPr>
             <w:r xmlns:w="http://schemas.openxmlformats.org/wordprocessingml/2006/main" xmlns:wp="http://schemas.openxmlformats.org/drawingml/2006/wordprocessingDrawing" xmlns:r="http://schemas.openxmlformats.org/officeDocument/2006/relationships" xmlns:w14="http://schemas.microsoft.com/office/word/2010/wordml">
               <w:rPr>
-                <w:rFonts w:ascii="Arial" w:hAnsi="Arial" w:eastAsia="Arial" w:cs="Arial"/>
+                <w:rFonts w:ascii="Roboto" w:hAnsi="Roboto" w:eastAsia="Roboto" w:cs="Roboto"/>
                 <w:sz w:val="18"/>
                 <w:szCs w:val="18"/>
                 <w:color w:val="111111"/>
@@ -5303,7 +5422,7 @@
             </w:pPr>
             <w:r xmlns:w="http://schemas.openxmlformats.org/wordprocessingml/2006/main" xmlns:wp="http://schemas.openxmlformats.org/drawingml/2006/wordprocessingDrawing" xmlns:r="http://schemas.openxmlformats.org/officeDocument/2006/relationships" xmlns:w14="http://schemas.microsoft.com/office/word/2010/wordml">
               <w:rPr>
-                <w:rFonts w:ascii="Arial" w:hAnsi="Arial" w:eastAsia="Arial" w:cs="Arial"/>
+                <w:rFonts w:ascii="Roboto" w:hAnsi="Roboto" w:eastAsia="Roboto" w:cs="Roboto"/>
                 <w:sz w:val="18"/>
                 <w:szCs w:val="18"/>
                 <w:color w:val="111111"/>
@@ -5332,7 +5451,7 @@
             </w:pPr>
             <w:r xmlns:w="http://schemas.openxmlformats.org/wordprocessingml/2006/main" xmlns:wp="http://schemas.openxmlformats.org/drawingml/2006/wordprocessingDrawing" xmlns:r="http://schemas.openxmlformats.org/officeDocument/2006/relationships" xmlns:w14="http://schemas.microsoft.com/office/word/2010/wordml">
               <w:rPr>
-                <w:rFonts w:ascii="Arial" w:hAnsi="Arial" w:eastAsia="Arial" w:cs="Arial"/>
+                <w:rFonts w:ascii="Roboto" w:hAnsi="Roboto" w:eastAsia="Roboto" w:cs="Roboto"/>
                 <w:sz w:val="18"/>
                 <w:szCs w:val="18"/>
                 <w:color w:val="111111"/>
@@ -5361,7 +5480,7 @@
             </w:pPr>
             <w:r xmlns:w="http://schemas.openxmlformats.org/wordprocessingml/2006/main" xmlns:wp="http://schemas.openxmlformats.org/drawingml/2006/wordprocessingDrawing" xmlns:r="http://schemas.openxmlformats.org/officeDocument/2006/relationships" xmlns:w14="http://schemas.microsoft.com/office/word/2010/wordml">
               <w:rPr>
-                <w:rFonts w:ascii="Arial" w:hAnsi="Arial" w:eastAsia="Arial" w:cs="Arial"/>
+                <w:rFonts w:ascii="Roboto" w:hAnsi="Roboto" w:eastAsia="Roboto" w:cs="Roboto"/>
                 <w:sz w:val="18"/>
                 <w:szCs w:val="18"/>
                 <w:color w:val="111111"/>
@@ -5390,7 +5509,7 @@
             </w:pPr>
             <w:r xmlns:w="http://schemas.openxmlformats.org/wordprocessingml/2006/main" xmlns:wp="http://schemas.openxmlformats.org/drawingml/2006/wordprocessingDrawing" xmlns:r="http://schemas.openxmlformats.org/officeDocument/2006/relationships" xmlns:w14="http://schemas.microsoft.com/office/word/2010/wordml">
               <w:rPr>
-                <w:rFonts w:ascii="Arial" w:hAnsi="Arial" w:eastAsia="Arial" w:cs="Arial"/>
+                <w:rFonts w:ascii="Roboto" w:hAnsi="Roboto" w:eastAsia="Roboto" w:cs="Roboto"/>
                 <w:sz w:val="18"/>
                 <w:szCs w:val="18"/>
                 <w:color w:val="111111"/>
@@ -5403,7 +5522,7 @@
       <w:tr>
         <w:trPr>
           <w:cantSplit/>
-          <w:trHeight w:val="457" w:hRule="auto"/>
+          <w:trHeight w:val="455" w:hRule="auto"/>
         </w:trPr>
         <w:tc>
           <w:tcPr>
@@ -5425,7 +5544,7 @@
             </w:pPr>
             <w:r xmlns:w="http://schemas.openxmlformats.org/wordprocessingml/2006/main" xmlns:wp="http://schemas.openxmlformats.org/drawingml/2006/wordprocessingDrawing" xmlns:r="http://schemas.openxmlformats.org/officeDocument/2006/relationships" xmlns:w14="http://schemas.microsoft.com/office/word/2010/wordml">
               <w:rPr>
-                <w:rFonts w:ascii="Arial" w:hAnsi="Arial" w:eastAsia="Arial" w:cs="Arial"/>
+                <w:rFonts w:ascii="Roboto" w:hAnsi="Roboto" w:eastAsia="Roboto" w:cs="Roboto"/>
                 <w:sz w:val="18"/>
                 <w:szCs w:val="18"/>
                 <w:color w:val="111111"/>
@@ -5454,7 +5573,7 @@
             </w:pPr>
             <w:r xmlns:w="http://schemas.openxmlformats.org/wordprocessingml/2006/main" xmlns:wp="http://schemas.openxmlformats.org/drawingml/2006/wordprocessingDrawing" xmlns:r="http://schemas.openxmlformats.org/officeDocument/2006/relationships" xmlns:w14="http://schemas.microsoft.com/office/word/2010/wordml">
               <w:rPr>
-                <w:rFonts w:ascii="Arial" w:hAnsi="Arial" w:eastAsia="Arial" w:cs="Arial"/>
+                <w:rFonts w:ascii="Roboto" w:hAnsi="Roboto" w:eastAsia="Roboto" w:cs="Roboto"/>
                 <w:sz w:val="18"/>
                 <w:szCs w:val="18"/>
                 <w:color w:val="111111"/>
@@ -5483,7 +5602,7 @@
             </w:pPr>
             <w:r xmlns:w="http://schemas.openxmlformats.org/wordprocessingml/2006/main" xmlns:wp="http://schemas.openxmlformats.org/drawingml/2006/wordprocessingDrawing" xmlns:r="http://schemas.openxmlformats.org/officeDocument/2006/relationships" xmlns:w14="http://schemas.microsoft.com/office/word/2010/wordml">
               <w:rPr>
-                <w:rFonts w:ascii="Arial" w:hAnsi="Arial" w:eastAsia="Arial" w:cs="Arial"/>
+                <w:rFonts w:ascii="Roboto" w:hAnsi="Roboto" w:eastAsia="Roboto" w:cs="Roboto"/>
                 <w:sz w:val="18"/>
                 <w:szCs w:val="18"/>
                 <w:color w:val="111111"/>
@@ -5512,7 +5631,7 @@
             </w:pPr>
             <w:r xmlns:w="http://schemas.openxmlformats.org/wordprocessingml/2006/main" xmlns:wp="http://schemas.openxmlformats.org/drawingml/2006/wordprocessingDrawing" xmlns:r="http://schemas.openxmlformats.org/officeDocument/2006/relationships" xmlns:w14="http://schemas.microsoft.com/office/word/2010/wordml">
               <w:rPr>
-                <w:rFonts w:ascii="Arial" w:hAnsi="Arial" w:eastAsia="Arial" w:cs="Arial"/>
+                <w:rFonts w:ascii="Roboto" w:hAnsi="Roboto" w:eastAsia="Roboto" w:cs="Roboto"/>
                 <w:sz w:val="18"/>
                 <w:szCs w:val="18"/>
                 <w:color w:val="111111"/>
@@ -5541,7 +5660,7 @@
             </w:pPr>
             <w:r xmlns:w="http://schemas.openxmlformats.org/wordprocessingml/2006/main" xmlns:wp="http://schemas.openxmlformats.org/drawingml/2006/wordprocessingDrawing" xmlns:r="http://schemas.openxmlformats.org/officeDocument/2006/relationships" xmlns:w14="http://schemas.microsoft.com/office/word/2010/wordml">
               <w:rPr>
-                <w:rFonts w:ascii="Arial" w:hAnsi="Arial" w:eastAsia="Arial" w:cs="Arial"/>
+                <w:rFonts w:ascii="Roboto" w:hAnsi="Roboto" w:eastAsia="Roboto" w:cs="Roboto"/>
                 <w:sz w:val="18"/>
                 <w:szCs w:val="18"/>
                 <w:color w:val="111111"/>
@@ -5570,7 +5689,7 @@
             </w:pPr>
             <w:r xmlns:w="http://schemas.openxmlformats.org/wordprocessingml/2006/main" xmlns:wp="http://schemas.openxmlformats.org/drawingml/2006/wordprocessingDrawing" xmlns:r="http://schemas.openxmlformats.org/officeDocument/2006/relationships" xmlns:w14="http://schemas.microsoft.com/office/word/2010/wordml">
               <w:rPr>
-                <w:rFonts w:ascii="Arial" w:hAnsi="Arial" w:eastAsia="Arial" w:cs="Arial"/>
+                <w:rFonts w:ascii="Roboto" w:hAnsi="Roboto" w:eastAsia="Roboto" w:cs="Roboto"/>
                 <w:sz w:val="18"/>
                 <w:szCs w:val="18"/>
                 <w:color w:val="111111"/>
@@ -5583,7 +5702,7 @@
       <w:tr>
         <w:trPr>
           <w:cantSplit/>
-          <w:trHeight w:val="457" w:hRule="auto"/>
+          <w:trHeight w:val="460" w:hRule="auto"/>
         </w:trPr>
         <w:tc>
           <w:tcPr>
@@ -5605,7 +5724,7 @@
             </w:pPr>
             <w:r xmlns:w="http://schemas.openxmlformats.org/wordprocessingml/2006/main" xmlns:wp="http://schemas.openxmlformats.org/drawingml/2006/wordprocessingDrawing" xmlns:r="http://schemas.openxmlformats.org/officeDocument/2006/relationships" xmlns:w14="http://schemas.microsoft.com/office/word/2010/wordml">
               <w:rPr>
-                <w:rFonts w:ascii="Arial" w:hAnsi="Arial" w:eastAsia="Arial" w:cs="Arial"/>
+                <w:rFonts w:ascii="Roboto" w:hAnsi="Roboto" w:eastAsia="Roboto" w:cs="Roboto"/>
                 <w:sz w:val="18"/>
                 <w:szCs w:val="18"/>
                 <w:color w:val="111111"/>
@@ -5634,7 +5753,7 @@
             </w:pPr>
             <w:r xmlns:w="http://schemas.openxmlformats.org/wordprocessingml/2006/main" xmlns:wp="http://schemas.openxmlformats.org/drawingml/2006/wordprocessingDrawing" xmlns:r="http://schemas.openxmlformats.org/officeDocument/2006/relationships" xmlns:w14="http://schemas.microsoft.com/office/word/2010/wordml">
               <w:rPr>
-                <w:rFonts w:ascii="Arial" w:hAnsi="Arial" w:eastAsia="Arial" w:cs="Arial"/>
+                <w:rFonts w:ascii="Roboto" w:hAnsi="Roboto" w:eastAsia="Roboto" w:cs="Roboto"/>
                 <w:sz w:val="18"/>
                 <w:szCs w:val="18"/>
                 <w:color w:val="111111"/>
@@ -5663,7 +5782,7 @@
             </w:pPr>
             <w:r xmlns:w="http://schemas.openxmlformats.org/wordprocessingml/2006/main" xmlns:wp="http://schemas.openxmlformats.org/drawingml/2006/wordprocessingDrawing" xmlns:r="http://schemas.openxmlformats.org/officeDocument/2006/relationships" xmlns:w14="http://schemas.microsoft.com/office/word/2010/wordml">
               <w:rPr>
-                <w:rFonts w:ascii="Arial" w:hAnsi="Arial" w:eastAsia="Arial" w:cs="Arial"/>
+                <w:rFonts w:ascii="Roboto" w:hAnsi="Roboto" w:eastAsia="Roboto" w:cs="Roboto"/>
                 <w:sz w:val="18"/>
                 <w:szCs w:val="18"/>
                 <w:color w:val="111111"/>
@@ -5692,7 +5811,7 @@
             </w:pPr>
             <w:r xmlns:w="http://schemas.openxmlformats.org/wordprocessingml/2006/main" xmlns:wp="http://schemas.openxmlformats.org/drawingml/2006/wordprocessingDrawing" xmlns:r="http://schemas.openxmlformats.org/officeDocument/2006/relationships" xmlns:w14="http://schemas.microsoft.com/office/word/2010/wordml">
               <w:rPr>
-                <w:rFonts w:ascii="Arial" w:hAnsi="Arial" w:eastAsia="Arial" w:cs="Arial"/>
+                <w:rFonts w:ascii="Roboto" w:hAnsi="Roboto" w:eastAsia="Roboto" w:cs="Roboto"/>
                 <w:sz w:val="18"/>
                 <w:szCs w:val="18"/>
                 <w:color w:val="111111"/>
@@ -5721,7 +5840,7 @@
             </w:pPr>
             <w:r xmlns:w="http://schemas.openxmlformats.org/wordprocessingml/2006/main" xmlns:wp="http://schemas.openxmlformats.org/drawingml/2006/wordprocessingDrawing" xmlns:r="http://schemas.openxmlformats.org/officeDocument/2006/relationships" xmlns:w14="http://schemas.microsoft.com/office/word/2010/wordml">
               <w:rPr>
-                <w:rFonts w:ascii="Arial" w:hAnsi="Arial" w:eastAsia="Arial" w:cs="Arial"/>
+                <w:rFonts w:ascii="Roboto" w:hAnsi="Roboto" w:eastAsia="Roboto" w:cs="Roboto"/>
                 <w:sz w:val="18"/>
                 <w:szCs w:val="18"/>
                 <w:color w:val="111111"/>
@@ -5750,7 +5869,7 @@
             </w:pPr>
             <w:r xmlns:w="http://schemas.openxmlformats.org/wordprocessingml/2006/main" xmlns:wp="http://schemas.openxmlformats.org/drawingml/2006/wordprocessingDrawing" xmlns:r="http://schemas.openxmlformats.org/officeDocument/2006/relationships" xmlns:w14="http://schemas.microsoft.com/office/word/2010/wordml">
               <w:rPr>
-                <w:rFonts w:ascii="Arial" w:hAnsi="Arial" w:eastAsia="Arial" w:cs="Arial"/>
+                <w:rFonts w:ascii="Roboto" w:hAnsi="Roboto" w:eastAsia="Roboto" w:cs="Roboto"/>
                 <w:sz w:val="18"/>
                 <w:szCs w:val="18"/>
                 <w:color w:val="111111"/>
@@ -5763,7 +5882,7 @@
       <w:tr>
         <w:trPr>
           <w:cantSplit/>
-          <w:trHeight w:val="457" w:hRule="auto"/>
+          <w:trHeight w:val="455" w:hRule="auto"/>
         </w:trPr>
         <w:tc>
           <w:tcPr>
@@ -5785,7 +5904,7 @@
             </w:pPr>
             <w:r xmlns:w="http://schemas.openxmlformats.org/wordprocessingml/2006/main" xmlns:wp="http://schemas.openxmlformats.org/drawingml/2006/wordprocessingDrawing" xmlns:r="http://schemas.openxmlformats.org/officeDocument/2006/relationships" xmlns:w14="http://schemas.microsoft.com/office/word/2010/wordml">
               <w:rPr>
-                <w:rFonts w:ascii="Arial" w:hAnsi="Arial" w:eastAsia="Arial" w:cs="Arial"/>
+                <w:rFonts w:ascii="Roboto" w:hAnsi="Roboto" w:eastAsia="Roboto" w:cs="Roboto"/>
                 <w:sz w:val="18"/>
                 <w:szCs w:val="18"/>
                 <w:color w:val="111111"/>
@@ -5814,7 +5933,7 @@
             </w:pPr>
             <w:r xmlns:w="http://schemas.openxmlformats.org/wordprocessingml/2006/main" xmlns:wp="http://schemas.openxmlformats.org/drawingml/2006/wordprocessingDrawing" xmlns:r="http://schemas.openxmlformats.org/officeDocument/2006/relationships" xmlns:w14="http://schemas.microsoft.com/office/word/2010/wordml">
               <w:rPr>
-                <w:rFonts w:ascii="Arial" w:hAnsi="Arial" w:eastAsia="Arial" w:cs="Arial"/>
+                <w:rFonts w:ascii="Roboto" w:hAnsi="Roboto" w:eastAsia="Roboto" w:cs="Roboto"/>
                 <w:sz w:val="18"/>
                 <w:szCs w:val="18"/>
                 <w:color w:val="111111"/>
@@ -5843,7 +5962,7 @@
             </w:pPr>
             <w:r xmlns:w="http://schemas.openxmlformats.org/wordprocessingml/2006/main" xmlns:wp="http://schemas.openxmlformats.org/drawingml/2006/wordprocessingDrawing" xmlns:r="http://schemas.openxmlformats.org/officeDocument/2006/relationships" xmlns:w14="http://schemas.microsoft.com/office/word/2010/wordml">
               <w:rPr>
-                <w:rFonts w:ascii="Arial" w:hAnsi="Arial" w:eastAsia="Arial" w:cs="Arial"/>
+                <w:rFonts w:ascii="Roboto" w:hAnsi="Roboto" w:eastAsia="Roboto" w:cs="Roboto"/>
                 <w:sz w:val="18"/>
                 <w:szCs w:val="18"/>
                 <w:color w:val="111111"/>
@@ -5872,7 +5991,7 @@
             </w:pPr>
             <w:r xmlns:w="http://schemas.openxmlformats.org/wordprocessingml/2006/main" xmlns:wp="http://schemas.openxmlformats.org/drawingml/2006/wordprocessingDrawing" xmlns:r="http://schemas.openxmlformats.org/officeDocument/2006/relationships" xmlns:w14="http://schemas.microsoft.com/office/word/2010/wordml">
               <w:rPr>
-                <w:rFonts w:ascii="Arial" w:hAnsi="Arial" w:eastAsia="Arial" w:cs="Arial"/>
+                <w:rFonts w:ascii="Roboto" w:hAnsi="Roboto" w:eastAsia="Roboto" w:cs="Roboto"/>
                 <w:sz w:val="18"/>
                 <w:szCs w:val="18"/>
                 <w:color w:val="111111"/>
@@ -5901,7 +6020,7 @@
             </w:pPr>
             <w:r xmlns:w="http://schemas.openxmlformats.org/wordprocessingml/2006/main" xmlns:wp="http://schemas.openxmlformats.org/drawingml/2006/wordprocessingDrawing" xmlns:r="http://schemas.openxmlformats.org/officeDocument/2006/relationships" xmlns:w14="http://schemas.microsoft.com/office/word/2010/wordml">
               <w:rPr>
-                <w:rFonts w:ascii="Arial" w:hAnsi="Arial" w:eastAsia="Arial" w:cs="Arial"/>
+                <w:rFonts w:ascii="Roboto" w:hAnsi="Roboto" w:eastAsia="Roboto" w:cs="Roboto"/>
                 <w:sz w:val="18"/>
                 <w:szCs w:val="18"/>
                 <w:color w:val="111111"/>
@@ -5930,7 +6049,7 @@
             </w:pPr>
             <w:r xmlns:w="http://schemas.openxmlformats.org/wordprocessingml/2006/main" xmlns:wp="http://schemas.openxmlformats.org/drawingml/2006/wordprocessingDrawing" xmlns:r="http://schemas.openxmlformats.org/officeDocument/2006/relationships" xmlns:w14="http://schemas.microsoft.com/office/word/2010/wordml">
               <w:rPr>
-                <w:rFonts w:ascii="Arial" w:hAnsi="Arial" w:eastAsia="Arial" w:cs="Arial"/>
+                <w:rFonts w:ascii="Roboto" w:hAnsi="Roboto" w:eastAsia="Roboto" w:cs="Roboto"/>
                 <w:sz w:val="18"/>
                 <w:szCs w:val="18"/>
                 <w:color w:val="111111"/>
@@ -5943,7 +6062,7 @@
       <w:tr>
         <w:trPr>
           <w:cantSplit/>
-          <w:trHeight w:val="457" w:hRule="auto"/>
+          <w:trHeight w:val="455" w:hRule="auto"/>
         </w:trPr>
         <w:tc>
           <w:tcPr>
@@ -5967,7 +6086,7 @@
             </w:pPr>
             <w:r xmlns:w="http://schemas.openxmlformats.org/wordprocessingml/2006/main" xmlns:wp="http://schemas.openxmlformats.org/drawingml/2006/wordprocessingDrawing" xmlns:r="http://schemas.openxmlformats.org/officeDocument/2006/relationships" xmlns:w14="http://schemas.microsoft.com/office/word/2010/wordml">
               <w:rPr>
-                <w:rFonts w:ascii="Arial" w:hAnsi="Arial" w:eastAsia="Arial" w:cs="Arial"/>
+                <w:rFonts w:ascii="Roboto" w:hAnsi="Roboto" w:eastAsia="Roboto" w:cs="Roboto"/>
                 <w:sz w:val="18"/>
                 <w:szCs w:val="18"/>
                 <w:color w:val="111111"/>
@@ -5998,7 +6117,7 @@
             </w:pPr>
             <w:r xmlns:w="http://schemas.openxmlformats.org/wordprocessingml/2006/main" xmlns:wp="http://schemas.openxmlformats.org/drawingml/2006/wordprocessingDrawing" xmlns:r="http://schemas.openxmlformats.org/officeDocument/2006/relationships" xmlns:w14="http://schemas.microsoft.com/office/word/2010/wordml">
               <w:rPr>
-                <w:rFonts w:ascii="Arial" w:hAnsi="Arial" w:eastAsia="Arial" w:cs="Arial"/>
+                <w:rFonts w:ascii="Roboto" w:hAnsi="Roboto" w:eastAsia="Roboto" w:cs="Roboto"/>
                 <w:sz w:val="18"/>
                 <w:szCs w:val="18"/>
                 <w:color w:val="111111"/>
@@ -6029,7 +6148,7 @@
             </w:pPr>
             <w:r xmlns:w="http://schemas.openxmlformats.org/wordprocessingml/2006/main" xmlns:wp="http://schemas.openxmlformats.org/drawingml/2006/wordprocessingDrawing" xmlns:r="http://schemas.openxmlformats.org/officeDocument/2006/relationships" xmlns:w14="http://schemas.microsoft.com/office/word/2010/wordml">
               <w:rPr>
-                <w:rFonts w:ascii="Arial" w:hAnsi="Arial" w:eastAsia="Arial" w:cs="Arial"/>
+                <w:rFonts w:ascii="Roboto" w:hAnsi="Roboto" w:eastAsia="Roboto" w:cs="Roboto"/>
                 <w:sz w:val="18"/>
                 <w:szCs w:val="18"/>
                 <w:color w:val="111111"/>
@@ -6060,7 +6179,7 @@
             </w:pPr>
             <w:r xmlns:w="http://schemas.openxmlformats.org/wordprocessingml/2006/main" xmlns:wp="http://schemas.openxmlformats.org/drawingml/2006/wordprocessingDrawing" xmlns:r="http://schemas.openxmlformats.org/officeDocument/2006/relationships" xmlns:w14="http://schemas.microsoft.com/office/word/2010/wordml">
               <w:rPr>
-                <w:rFonts w:ascii="Arial" w:hAnsi="Arial" w:eastAsia="Arial" w:cs="Arial"/>
+                <w:rFonts w:ascii="Roboto" w:hAnsi="Roboto" w:eastAsia="Roboto" w:cs="Roboto"/>
                 <w:sz w:val="18"/>
                 <w:szCs w:val="18"/>
                 <w:color w:val="111111"/>
@@ -6091,7 +6210,7 @@
             </w:pPr>
             <w:r xmlns:w="http://schemas.openxmlformats.org/wordprocessingml/2006/main" xmlns:wp="http://schemas.openxmlformats.org/drawingml/2006/wordprocessingDrawing" xmlns:r="http://schemas.openxmlformats.org/officeDocument/2006/relationships" xmlns:w14="http://schemas.microsoft.com/office/word/2010/wordml">
               <w:rPr>
-                <w:rFonts w:ascii="Arial" w:hAnsi="Arial" w:eastAsia="Arial" w:cs="Arial"/>
+                <w:rFonts w:ascii="Roboto" w:hAnsi="Roboto" w:eastAsia="Roboto" w:cs="Roboto"/>
                 <w:sz w:val="18"/>
                 <w:szCs w:val="18"/>
                 <w:color w:val="111111"/>
@@ -6122,7 +6241,7 @@
             </w:pPr>
             <w:r xmlns:w="http://schemas.openxmlformats.org/wordprocessingml/2006/main" xmlns:wp="http://schemas.openxmlformats.org/drawingml/2006/wordprocessingDrawing" xmlns:r="http://schemas.openxmlformats.org/officeDocument/2006/relationships" xmlns:w14="http://schemas.microsoft.com/office/word/2010/wordml">
               <w:rPr>
-                <w:rFonts w:ascii="Arial" w:hAnsi="Arial" w:eastAsia="Arial" w:cs="Arial"/>
+                <w:rFonts w:ascii="Roboto" w:hAnsi="Roboto" w:eastAsia="Roboto" w:cs="Roboto"/>
                 <w:sz w:val="18"/>
                 <w:szCs w:val="18"/>
                 <w:color w:val="111111"/>
@@ -6154,17 +6273,17 @@
         NA"/&gt;
         <w:tblLayout w:type="fixed"/>
         <w:jc w:val="center"/>
-        <w:tblW w:type="dxa" w:w="9889"/>
+        <w:tblW w:type="dxa" w:w="9874"/>
         <w:tblLook w:firstRow="1" w:lastRow="0" w:firstColumn="0" w:lastColumn="0" w:noHBand="0" w:noVBand="1"/>
       </w:tblPr>
       <w:tblGrid>
-        <w:gridCol w:w="961"/>
+        <w:gridCol w:w="946"/>
         <w:gridCol w:w="8928"/>
       </w:tblGrid>
       <w:tr>
         <w:trPr>
           <w:cantSplit/>
-          <w:trHeight w:val="455" w:hRule="auto"/>
+          <w:trHeight w:val="460" w:hRule="auto"/>
           <w:tblHeader/>
         </w:trPr>
         <w:tc>
@@ -6190,7 +6309,7 @@
             </w:pPr>
             <w:r xmlns:w="http://schemas.openxmlformats.org/wordprocessingml/2006/main" xmlns:wp="http://schemas.openxmlformats.org/drawingml/2006/wordprocessingDrawing" xmlns:r="http://schemas.openxmlformats.org/officeDocument/2006/relationships" xmlns:w14="http://schemas.microsoft.com/office/word/2010/wordml">
               <w:rPr>
-                <w:rFonts w:ascii="Arial" w:hAnsi="Arial" w:eastAsia="Arial" w:cs="Arial"/>
+                <w:rFonts w:ascii="Roboto" w:hAnsi="Roboto" w:eastAsia="Roboto" w:cs="Roboto"/>
                 <w:sz w:val="22"/>
                 <w:szCs w:val="22"/>
                 <w:color w:val="111111"/>
@@ -6222,7 +6341,7 @@
             </w:pPr>
             <w:r xmlns:w="http://schemas.openxmlformats.org/wordprocessingml/2006/main" xmlns:wp="http://schemas.openxmlformats.org/drawingml/2006/wordprocessingDrawing" xmlns:r="http://schemas.openxmlformats.org/officeDocument/2006/relationships" xmlns:w14="http://schemas.microsoft.com/office/word/2010/wordml">
               <w:rPr>
-                <w:rFonts w:ascii="Arial" w:hAnsi="Arial" w:eastAsia="Arial" w:cs="Arial"/>
+                <w:rFonts w:ascii="Roboto" w:hAnsi="Roboto" w:eastAsia="Roboto" w:cs="Roboto"/>
                 <w:sz w:val="22"/>
                 <w:szCs w:val="22"/>
                 <w:color w:val="111111"/>
@@ -6235,7 +6354,7 @@
       <w:tr>
         <w:trPr>
           <w:cantSplit/>
-          <w:trHeight w:val="457" w:hRule="auto"/>
+          <w:trHeight w:val="465" w:hRule="auto"/>
         </w:trPr>
         <w:tc>
           <w:tcPr>
@@ -6257,7 +6376,7 @@
             </w:pPr>
             <w:r xmlns:w="http://schemas.openxmlformats.org/wordprocessingml/2006/main" xmlns:wp="http://schemas.openxmlformats.org/drawingml/2006/wordprocessingDrawing" xmlns:r="http://schemas.openxmlformats.org/officeDocument/2006/relationships" xmlns:w14="http://schemas.microsoft.com/office/word/2010/wordml">
               <w:rPr>
-                <w:rFonts w:ascii="Arial" w:hAnsi="Arial" w:eastAsia="Arial" w:cs="Arial"/>
+                <w:rFonts w:ascii="Roboto" w:hAnsi="Roboto" w:eastAsia="Roboto" w:cs="Roboto"/>
                 <w:sz w:val="18"/>
                 <w:szCs w:val="18"/>
                 <w:color w:val="111111"/>
@@ -6286,7 +6405,7 @@
             </w:pPr>
             <w:r xmlns:w="http://schemas.openxmlformats.org/wordprocessingml/2006/main" xmlns:wp="http://schemas.openxmlformats.org/drawingml/2006/wordprocessingDrawing" xmlns:r="http://schemas.openxmlformats.org/officeDocument/2006/relationships" xmlns:w14="http://schemas.microsoft.com/office/word/2010/wordml">
               <w:rPr>
-                <w:rFonts w:ascii="Arial" w:hAnsi="Arial" w:eastAsia="Arial" w:cs="Arial"/>
+                <w:rFonts w:ascii="Roboto" w:hAnsi="Roboto" w:eastAsia="Roboto" w:cs="Roboto"/>
                 <w:sz w:val="18"/>
                 <w:szCs w:val="18"/>
                 <w:color w:val="111111"/>
@@ -6299,7 +6418,7 @@
       <w:tr>
         <w:trPr>
           <w:cantSplit/>
-          <w:trHeight w:val="457" w:hRule="auto"/>
+          <w:trHeight w:val="465" w:hRule="auto"/>
         </w:trPr>
         <w:tc>
           <w:tcPr>
@@ -6321,7 +6440,7 @@
             </w:pPr>
             <w:r xmlns:w="http://schemas.openxmlformats.org/wordprocessingml/2006/main" xmlns:wp="http://schemas.openxmlformats.org/drawingml/2006/wordprocessingDrawing" xmlns:r="http://schemas.openxmlformats.org/officeDocument/2006/relationships" xmlns:w14="http://schemas.microsoft.com/office/word/2010/wordml">
               <w:rPr>
-                <w:rFonts w:ascii="Arial" w:hAnsi="Arial" w:eastAsia="Arial" w:cs="Arial"/>
+                <w:rFonts w:ascii="Roboto" w:hAnsi="Roboto" w:eastAsia="Roboto" w:cs="Roboto"/>
                 <w:sz w:val="18"/>
                 <w:szCs w:val="18"/>
                 <w:color w:val="111111"/>
@@ -6350,7 +6469,7 @@
             </w:pPr>
             <w:r xmlns:w="http://schemas.openxmlformats.org/wordprocessingml/2006/main" xmlns:wp="http://schemas.openxmlformats.org/drawingml/2006/wordprocessingDrawing" xmlns:r="http://schemas.openxmlformats.org/officeDocument/2006/relationships" xmlns:w14="http://schemas.microsoft.com/office/word/2010/wordml">
               <w:rPr>
-                <w:rFonts w:ascii="Arial" w:hAnsi="Arial" w:eastAsia="Arial" w:cs="Arial"/>
+                <w:rFonts w:ascii="Roboto" w:hAnsi="Roboto" w:eastAsia="Roboto" w:cs="Roboto"/>
                 <w:sz w:val="18"/>
                 <w:szCs w:val="18"/>
                 <w:color w:val="111111"/>
@@ -6363,7 +6482,7 @@
       <w:tr>
         <w:trPr>
           <w:cantSplit/>
-          <w:trHeight w:val="457" w:hRule="auto"/>
+          <w:trHeight w:val="465" w:hRule="auto"/>
         </w:trPr>
         <w:tc>
           <w:tcPr>
@@ -6385,7 +6504,7 @@
             </w:pPr>
             <w:r xmlns:w="http://schemas.openxmlformats.org/wordprocessingml/2006/main" xmlns:wp="http://schemas.openxmlformats.org/drawingml/2006/wordprocessingDrawing" xmlns:r="http://schemas.openxmlformats.org/officeDocument/2006/relationships" xmlns:w14="http://schemas.microsoft.com/office/word/2010/wordml">
               <w:rPr>
-                <w:rFonts w:ascii="Arial" w:hAnsi="Arial" w:eastAsia="Arial" w:cs="Arial"/>
+                <w:rFonts w:ascii="Roboto" w:hAnsi="Roboto" w:eastAsia="Roboto" w:cs="Roboto"/>
                 <w:sz w:val="18"/>
                 <w:szCs w:val="18"/>
                 <w:color w:val="111111"/>
@@ -6414,7 +6533,7 @@
             </w:pPr>
             <w:r xmlns:w="http://schemas.openxmlformats.org/wordprocessingml/2006/main" xmlns:wp="http://schemas.openxmlformats.org/drawingml/2006/wordprocessingDrawing" xmlns:r="http://schemas.openxmlformats.org/officeDocument/2006/relationships" xmlns:w14="http://schemas.microsoft.com/office/word/2010/wordml">
               <w:rPr>
-                <w:rFonts w:ascii="Arial" w:hAnsi="Arial" w:eastAsia="Arial" w:cs="Arial"/>
+                <w:rFonts w:ascii="Roboto" w:hAnsi="Roboto" w:eastAsia="Roboto" w:cs="Roboto"/>
                 <w:sz w:val="18"/>
                 <w:szCs w:val="18"/>
                 <w:color w:val="111111"/>
@@ -6427,7 +6546,7 @@
       <w:tr>
         <w:trPr>
           <w:cantSplit/>
-          <w:trHeight w:val="457" w:hRule="auto"/>
+          <w:trHeight w:val="465" w:hRule="auto"/>
         </w:trPr>
         <w:tc>
           <w:tcPr>
@@ -6449,7 +6568,7 @@
             </w:pPr>
             <w:r xmlns:w="http://schemas.openxmlformats.org/wordprocessingml/2006/main" xmlns:wp="http://schemas.openxmlformats.org/drawingml/2006/wordprocessingDrawing" xmlns:r="http://schemas.openxmlformats.org/officeDocument/2006/relationships" xmlns:w14="http://schemas.microsoft.com/office/word/2010/wordml">
               <w:rPr>
-                <w:rFonts w:ascii="Arial" w:hAnsi="Arial" w:eastAsia="Arial" w:cs="Arial"/>
+                <w:rFonts w:ascii="Roboto" w:hAnsi="Roboto" w:eastAsia="Roboto" w:cs="Roboto"/>
                 <w:sz w:val="18"/>
                 <w:szCs w:val="18"/>
                 <w:color w:val="111111"/>
@@ -6478,7 +6597,7 @@
             </w:pPr>
             <w:r xmlns:w="http://schemas.openxmlformats.org/wordprocessingml/2006/main" xmlns:wp="http://schemas.openxmlformats.org/drawingml/2006/wordprocessingDrawing" xmlns:r="http://schemas.openxmlformats.org/officeDocument/2006/relationships" xmlns:w14="http://schemas.microsoft.com/office/word/2010/wordml">
               <w:rPr>
-                <w:rFonts w:ascii="Arial" w:hAnsi="Arial" w:eastAsia="Arial" w:cs="Arial"/>
+                <w:rFonts w:ascii="Roboto" w:hAnsi="Roboto" w:eastAsia="Roboto" w:cs="Roboto"/>
                 <w:sz w:val="18"/>
                 <w:szCs w:val="18"/>
                 <w:color w:val="111111"/>
@@ -6491,7 +6610,7 @@
       <w:tr>
         <w:trPr>
           <w:cantSplit/>
-          <w:trHeight w:val="457" w:hRule="auto"/>
+          <w:trHeight w:val="465" w:hRule="auto"/>
         </w:trPr>
         <w:tc>
           <w:tcPr>
@@ -6513,7 +6632,7 @@
             </w:pPr>
             <w:r xmlns:w="http://schemas.openxmlformats.org/wordprocessingml/2006/main" xmlns:wp="http://schemas.openxmlformats.org/drawingml/2006/wordprocessingDrawing" xmlns:r="http://schemas.openxmlformats.org/officeDocument/2006/relationships" xmlns:w14="http://schemas.microsoft.com/office/word/2010/wordml">
               <w:rPr>
-                <w:rFonts w:ascii="Arial" w:hAnsi="Arial" w:eastAsia="Arial" w:cs="Arial"/>
+                <w:rFonts w:ascii="Roboto" w:hAnsi="Roboto" w:eastAsia="Roboto" w:cs="Roboto"/>
                 <w:sz w:val="18"/>
                 <w:szCs w:val="18"/>
                 <w:color w:val="111111"/>
@@ -6542,7 +6661,7 @@
             </w:pPr>
             <w:r xmlns:w="http://schemas.openxmlformats.org/wordprocessingml/2006/main" xmlns:wp="http://schemas.openxmlformats.org/drawingml/2006/wordprocessingDrawing" xmlns:r="http://schemas.openxmlformats.org/officeDocument/2006/relationships" xmlns:w14="http://schemas.microsoft.com/office/word/2010/wordml">
               <w:rPr>
-                <w:rFonts w:ascii="Arial" w:hAnsi="Arial" w:eastAsia="Arial" w:cs="Arial"/>
+                <w:rFonts w:ascii="Roboto" w:hAnsi="Roboto" w:eastAsia="Roboto" w:cs="Roboto"/>
                 <w:sz w:val="18"/>
                 <w:szCs w:val="18"/>
                 <w:color w:val="111111"/>
@@ -6555,7 +6674,7 @@
       <w:tr>
         <w:trPr>
           <w:cantSplit/>
-          <w:trHeight w:val="457" w:hRule="auto"/>
+          <w:trHeight w:val="465" w:hRule="auto"/>
         </w:trPr>
         <w:tc>
           <w:tcPr>
@@ -6577,7 +6696,7 @@
             </w:pPr>
             <w:r xmlns:w="http://schemas.openxmlformats.org/wordprocessingml/2006/main" xmlns:wp="http://schemas.openxmlformats.org/drawingml/2006/wordprocessingDrawing" xmlns:r="http://schemas.openxmlformats.org/officeDocument/2006/relationships" xmlns:w14="http://schemas.microsoft.com/office/word/2010/wordml">
               <w:rPr>
-                <w:rFonts w:ascii="Arial" w:hAnsi="Arial" w:eastAsia="Arial" w:cs="Arial"/>
+                <w:rFonts w:ascii="Roboto" w:hAnsi="Roboto" w:eastAsia="Roboto" w:cs="Roboto"/>
                 <w:sz w:val="18"/>
                 <w:szCs w:val="18"/>
                 <w:color w:val="111111"/>
@@ -6606,7 +6725,7 @@
             </w:pPr>
             <w:r xmlns:w="http://schemas.openxmlformats.org/wordprocessingml/2006/main" xmlns:wp="http://schemas.openxmlformats.org/drawingml/2006/wordprocessingDrawing" xmlns:r="http://schemas.openxmlformats.org/officeDocument/2006/relationships" xmlns:w14="http://schemas.microsoft.com/office/word/2010/wordml">
               <w:rPr>
-                <w:rFonts w:ascii="Arial" w:hAnsi="Arial" w:eastAsia="Arial" w:cs="Arial"/>
+                <w:rFonts w:ascii="Roboto" w:hAnsi="Roboto" w:eastAsia="Roboto" w:cs="Roboto"/>
                 <w:sz w:val="18"/>
                 <w:szCs w:val="18"/>
                 <w:color w:val="111111"/>
@@ -6619,7 +6738,7 @@
       <w:tr>
         <w:trPr>
           <w:cantSplit/>
-          <w:trHeight w:val="457" w:hRule="auto"/>
+          <w:trHeight w:val="465" w:hRule="auto"/>
         </w:trPr>
         <w:tc>
           <w:tcPr>
@@ -6641,7 +6760,7 @@
             </w:pPr>
             <w:r xmlns:w="http://schemas.openxmlformats.org/wordprocessingml/2006/main" xmlns:wp="http://schemas.openxmlformats.org/drawingml/2006/wordprocessingDrawing" xmlns:r="http://schemas.openxmlformats.org/officeDocument/2006/relationships" xmlns:w14="http://schemas.microsoft.com/office/word/2010/wordml">
               <w:rPr>
-                <w:rFonts w:ascii="Arial" w:hAnsi="Arial" w:eastAsia="Arial" w:cs="Arial"/>
+                <w:rFonts w:ascii="Roboto" w:hAnsi="Roboto" w:eastAsia="Roboto" w:cs="Roboto"/>
                 <w:sz w:val="18"/>
                 <w:szCs w:val="18"/>
                 <w:color w:val="111111"/>
@@ -6670,7 +6789,7 @@
             </w:pPr>
             <w:r xmlns:w="http://schemas.openxmlformats.org/wordprocessingml/2006/main" xmlns:wp="http://schemas.openxmlformats.org/drawingml/2006/wordprocessingDrawing" xmlns:r="http://schemas.openxmlformats.org/officeDocument/2006/relationships" xmlns:w14="http://schemas.microsoft.com/office/word/2010/wordml">
               <w:rPr>
-                <w:rFonts w:ascii="Arial" w:hAnsi="Arial" w:eastAsia="Arial" w:cs="Arial"/>
+                <w:rFonts w:ascii="Roboto" w:hAnsi="Roboto" w:eastAsia="Roboto" w:cs="Roboto"/>
                 <w:sz w:val="18"/>
                 <w:szCs w:val="18"/>
                 <w:color w:val="111111"/>
@@ -6683,7 +6802,7 @@
       <w:tr>
         <w:trPr>
           <w:cantSplit/>
-          <w:trHeight w:val="455" w:hRule="auto"/>
+          <w:trHeight w:val="463" w:hRule="auto"/>
         </w:trPr>
         <w:tc>
           <w:tcPr>
@@ -6705,7 +6824,7 @@
             </w:pPr>
             <w:r xmlns:w="http://schemas.openxmlformats.org/wordprocessingml/2006/main" xmlns:wp="http://schemas.openxmlformats.org/drawingml/2006/wordprocessingDrawing" xmlns:r="http://schemas.openxmlformats.org/officeDocument/2006/relationships" xmlns:w14="http://schemas.microsoft.com/office/word/2010/wordml">
               <w:rPr>
-                <w:rFonts w:ascii="Arial" w:hAnsi="Arial" w:eastAsia="Arial" w:cs="Arial"/>
+                <w:rFonts w:ascii="Roboto" w:hAnsi="Roboto" w:eastAsia="Roboto" w:cs="Roboto"/>
                 <w:sz w:val="18"/>
                 <w:szCs w:val="18"/>
                 <w:color w:val="111111"/>
@@ -6734,7 +6853,7 @@
             </w:pPr>
             <w:r xmlns:w="http://schemas.openxmlformats.org/wordprocessingml/2006/main" xmlns:wp="http://schemas.openxmlformats.org/drawingml/2006/wordprocessingDrawing" xmlns:r="http://schemas.openxmlformats.org/officeDocument/2006/relationships" xmlns:w14="http://schemas.microsoft.com/office/word/2010/wordml">
               <w:rPr>
-                <w:rFonts w:ascii="Arial" w:hAnsi="Arial" w:eastAsia="Arial" w:cs="Arial"/>
+                <w:rFonts w:ascii="Roboto" w:hAnsi="Roboto" w:eastAsia="Roboto" w:cs="Roboto"/>
                 <w:sz w:val="18"/>
                 <w:szCs w:val="18"/>
                 <w:color w:val="111111"/>
@@ -6747,7 +6866,7 @@
       <w:tr>
         <w:trPr>
           <w:cantSplit/>
-          <w:trHeight w:val="457" w:hRule="auto"/>
+          <w:trHeight w:val="465" w:hRule="auto"/>
         </w:trPr>
         <w:tc>
           <w:tcPr>
@@ -6771,7 +6890,7 @@
             </w:pPr>
             <w:r xmlns:w="http://schemas.openxmlformats.org/wordprocessingml/2006/main" xmlns:wp="http://schemas.openxmlformats.org/drawingml/2006/wordprocessingDrawing" xmlns:r="http://schemas.openxmlformats.org/officeDocument/2006/relationships" xmlns:w14="http://schemas.microsoft.com/office/word/2010/wordml">
               <w:rPr>
-                <w:rFonts w:ascii="Arial" w:hAnsi="Arial" w:eastAsia="Arial" w:cs="Arial"/>
+                <w:rFonts w:ascii="Roboto" w:hAnsi="Roboto" w:eastAsia="Roboto" w:cs="Roboto"/>
                 <w:sz w:val="18"/>
                 <w:szCs w:val="18"/>
                 <w:color w:val="111111"/>
@@ -6802,7 +6921,7 @@
             </w:pPr>
             <w:r xmlns:w="http://schemas.openxmlformats.org/wordprocessingml/2006/main" xmlns:wp="http://schemas.openxmlformats.org/drawingml/2006/wordprocessingDrawing" xmlns:r="http://schemas.openxmlformats.org/officeDocument/2006/relationships" xmlns:w14="http://schemas.microsoft.com/office/word/2010/wordml">
               <w:rPr>
-                <w:rFonts w:ascii="Arial" w:hAnsi="Arial" w:eastAsia="Arial" w:cs="Arial"/>
+                <w:rFonts w:ascii="Roboto" w:hAnsi="Roboto" w:eastAsia="Roboto" w:cs="Roboto"/>
                 <w:sz w:val="18"/>
                 <w:szCs w:val="18"/>
                 <w:color w:val="111111"/>
@@ -6813,15 +6932,15 @@
         </w:tc>
       </w:tr>
     </w:tbl>
+    <w:bookmarkEnd w:id="29"/>
+    <w:bookmarkStart w:id="31" w:name="results"/>
     <w:p>
       <w:pPr>
         <w:pStyle w:val="Heading2"/>
       </w:pPr>
-      <w:bookmarkStart w:id="25" w:name="results"/>
       <w:r>
         <w:t xml:space="preserve">Results</w:t>
       </w:r>
-      <w:bookmarkEnd w:id="25"/>
     </w:p>
     <w:p>
       <w:pPr>
@@ -7140,7 +7259,7 @@
         <w:t xml:space="preserve"> </w:t>
       </w:r>
       <w:r>
-        <w:t xml:space="preserve">31.1217477</w:t>
+        <w:t xml:space="preserve">31.1217</w:t>
       </w:r>
       <w:r>
         <w:t xml:space="preserve"> </w:t>
@@ -7298,10 +7417,7 @@
         <w:t xml:space="preserve"> </w:t>
       </w:r>
       <w:r>
-        <w:t xml:space="preserve">3.7805516</w:t>
-      </w:r>
-      <w:r>
-        <w:t xml:space="preserve">10^{4}</w:t>
+        <w:t xml:space="preserve">37805.5158</w:t>
       </w:r>
       <w:r>
         <w:t xml:space="preserve"> </w:t>
@@ -7453,7 +7569,7 @@
       <w:r>
         <w:drawing>
           <wp:inline>
-            <wp:extent cx="4620126" cy="3696101"/>
+            <wp:extent cx="5943600" cy="4754880"/>
             <wp:effectExtent b="0" l="0" r="0" t="0"/>
             <wp:docPr descr="" title="" id="1" name="Picture"/>
             <a:graphic>
@@ -7466,7 +7582,7 @@
                     </pic:cNvPicPr>
                   </pic:nvPicPr>
                   <pic:blipFill>
-                    <a:blip r:embed="rId26"/>
+                    <a:blip r:embed="rId30"/>
                     <a:stretch>
                       <a:fillRect/>
                     </a:stretch>
@@ -7474,7 +7590,7 @@
                   <pic:spPr bwMode="auto">
                     <a:xfrm>
                       <a:off x="0" y="0"/>
-                      <a:ext cx="4620126" cy="3696101"/>
+                      <a:ext cx="5943600" cy="4754880"/>
                     </a:xfrm>
                     <a:prstGeom prst="rect">
                       <a:avLst/>
@@ -7514,21 +7630,21 @@
         NA"/&gt;
         <w:tblLayout w:type="fixed"/>
         <w:jc w:val="center"/>
-        <w:tblW w:type="dxa" w:w="9724"/>
+        <w:tblW w:type="dxa" w:w="9682"/>
         <w:tblLook w:firstRow="1" w:lastRow="0" w:firstColumn="0" w:lastColumn="0" w:noHBand="0" w:noVBand="1"/>
       </w:tblPr>
       <w:tblGrid>
-        <w:gridCol w:w="4260"/>
-        <w:gridCol w:w="1496"/>
-        <w:gridCol w:w="1228"/>
-        <w:gridCol w:w="1301"/>
+        <w:gridCol w:w="4197"/>
+        <w:gridCol w:w="1524"/>
+        <w:gridCol w:w="1230"/>
+        <w:gridCol w:w="1291"/>
         <w:gridCol w:w="1008"/>
         <w:gridCol w:w="432"/>
       </w:tblGrid>
       <w:tr>
         <w:trPr>
           <w:cantSplit/>
-          <w:trHeight w:val="452" w:hRule="auto"/>
+          <w:trHeight w:val="460" w:hRule="auto"/>
           <w:tblHeader/>
         </w:trPr>
         <w:tc>
@@ -7554,7 +7670,7 @@
             </w:pPr>
             <w:r xmlns:w="http://schemas.openxmlformats.org/wordprocessingml/2006/main" xmlns:wp="http://schemas.openxmlformats.org/drawingml/2006/wordprocessingDrawing" xmlns:r="http://schemas.openxmlformats.org/officeDocument/2006/relationships" xmlns:w14="http://schemas.microsoft.com/office/word/2010/wordml">
               <w:rPr>
-                <w:rFonts w:ascii="Arial" w:hAnsi="Arial" w:eastAsia="Arial" w:cs="Arial"/>
+                <w:rFonts w:ascii="Roboto" w:hAnsi="Roboto" w:eastAsia="Roboto" w:cs="Roboto"/>
                 <w:sz w:val="22"/>
                 <w:szCs w:val="22"/>
                 <w:color w:val="111111"/>
@@ -7586,7 +7702,7 @@
             </w:pPr>
             <w:r xmlns:w="http://schemas.openxmlformats.org/wordprocessingml/2006/main" xmlns:wp="http://schemas.openxmlformats.org/drawingml/2006/wordprocessingDrawing" xmlns:r="http://schemas.openxmlformats.org/officeDocument/2006/relationships" xmlns:w14="http://schemas.microsoft.com/office/word/2010/wordml">
               <w:rPr>
-                <w:rFonts w:ascii="Arial" w:hAnsi="Arial" w:eastAsia="Arial" w:cs="Arial"/>
+                <w:rFonts w:ascii="Roboto" w:hAnsi="Roboto" w:eastAsia="Roboto" w:cs="Roboto"/>
                 <w:sz w:val="22"/>
                 <w:szCs w:val="22"/>
                 <w:color w:val="111111"/>
@@ -7618,7 +7734,7 @@
             </w:pPr>
             <w:r xmlns:w="http://schemas.openxmlformats.org/wordprocessingml/2006/main" xmlns:wp="http://schemas.openxmlformats.org/drawingml/2006/wordprocessingDrawing" xmlns:r="http://schemas.openxmlformats.org/officeDocument/2006/relationships" xmlns:w14="http://schemas.microsoft.com/office/word/2010/wordml">
               <w:rPr>
-                <w:rFonts w:ascii="Arial" w:hAnsi="Arial" w:eastAsia="Arial" w:cs="Arial"/>
+                <w:rFonts w:ascii="Roboto" w:hAnsi="Roboto" w:eastAsia="Roboto" w:cs="Roboto"/>
                 <w:sz w:val="22"/>
                 <w:szCs w:val="22"/>
                 <w:color w:val="111111"/>
@@ -7650,7 +7766,7 @@
             </w:pPr>
             <w:r xmlns:w="http://schemas.openxmlformats.org/wordprocessingml/2006/main" xmlns:wp="http://schemas.openxmlformats.org/drawingml/2006/wordprocessingDrawing" xmlns:r="http://schemas.openxmlformats.org/officeDocument/2006/relationships" xmlns:w14="http://schemas.microsoft.com/office/word/2010/wordml">
               <w:rPr>
-                <w:rFonts w:ascii="Arial" w:hAnsi="Arial" w:eastAsia="Arial" w:cs="Arial"/>
+                <w:rFonts w:ascii="Roboto" w:hAnsi="Roboto" w:eastAsia="Roboto" w:cs="Roboto"/>
                 <w:sz w:val="22"/>
                 <w:szCs w:val="22"/>
                 <w:color w:val="111111"/>
@@ -7682,7 +7798,7 @@
             </w:pPr>
             <w:r xmlns:w="http://schemas.openxmlformats.org/wordprocessingml/2006/main" xmlns:wp="http://schemas.openxmlformats.org/drawingml/2006/wordprocessingDrawing" xmlns:r="http://schemas.openxmlformats.org/officeDocument/2006/relationships" xmlns:w14="http://schemas.microsoft.com/office/word/2010/wordml">
               <w:rPr>
-                <w:rFonts w:ascii="Arial" w:hAnsi="Arial" w:eastAsia="Arial" w:cs="Arial"/>
+                <w:rFonts w:ascii="Roboto" w:hAnsi="Roboto" w:eastAsia="Roboto" w:cs="Roboto"/>
                 <w:sz w:val="22"/>
                 <w:szCs w:val="22"/>
                 <w:color w:val="111111"/>
@@ -7714,7 +7830,7 @@
             </w:pPr>
             <w:r xmlns:w="http://schemas.openxmlformats.org/wordprocessingml/2006/main" xmlns:wp="http://schemas.openxmlformats.org/drawingml/2006/wordprocessingDrawing" xmlns:r="http://schemas.openxmlformats.org/officeDocument/2006/relationships" xmlns:w14="http://schemas.microsoft.com/office/word/2010/wordml">
               <w:rPr>
-                <w:rFonts w:ascii="Arial" w:hAnsi="Arial" w:eastAsia="Arial" w:cs="Arial"/>
+                <w:rFonts w:ascii="Roboto" w:hAnsi="Roboto" w:eastAsia="Roboto" w:cs="Roboto"/>
                 <w:sz w:val="22"/>
                 <w:szCs w:val="22"/>
                 <w:color w:val="111111"/>
@@ -7727,7 +7843,7 @@
       <w:tr>
         <w:trPr>
           <w:cantSplit/>
-          <w:trHeight w:val="454" w:hRule="auto"/>
+          <w:trHeight w:val="463" w:hRule="auto"/>
         </w:trPr>
         <w:tc>
           <w:tcPr>
@@ -7749,7 +7865,7 @@
             </w:pPr>
             <w:r xmlns:w="http://schemas.openxmlformats.org/wordprocessingml/2006/main" xmlns:wp="http://schemas.openxmlformats.org/drawingml/2006/wordprocessingDrawing" xmlns:r="http://schemas.openxmlformats.org/officeDocument/2006/relationships" xmlns:w14="http://schemas.microsoft.com/office/word/2010/wordml">
               <w:rPr>
-                <w:rFonts w:ascii="Arial" w:hAnsi="Arial" w:eastAsia="Arial" w:cs="Arial"/>
+                <w:rFonts w:ascii="Roboto" w:hAnsi="Roboto" w:eastAsia="Roboto" w:cs="Roboto"/>
                 <w:sz w:val="18"/>
                 <w:szCs w:val="18"/>
                 <w:color w:val="111111"/>
@@ -7778,7 +7894,7 @@
             </w:pPr>
             <w:r xmlns:w="http://schemas.openxmlformats.org/wordprocessingml/2006/main" xmlns:wp="http://schemas.openxmlformats.org/drawingml/2006/wordprocessingDrawing" xmlns:r="http://schemas.openxmlformats.org/officeDocument/2006/relationships" xmlns:w14="http://schemas.microsoft.com/office/word/2010/wordml">
               <w:rPr>
-                <w:rFonts w:ascii="Arial" w:hAnsi="Arial" w:eastAsia="Arial" w:cs="Arial"/>
+                <w:rFonts w:ascii="Roboto" w:hAnsi="Roboto" w:eastAsia="Roboto" w:cs="Roboto"/>
                 <w:sz w:val="18"/>
                 <w:szCs w:val="18"/>
                 <w:color w:val="111111"/>
@@ -7807,7 +7923,7 @@
             </w:pPr>
             <w:r xmlns:w="http://schemas.openxmlformats.org/wordprocessingml/2006/main" xmlns:wp="http://schemas.openxmlformats.org/drawingml/2006/wordprocessingDrawing" xmlns:r="http://schemas.openxmlformats.org/officeDocument/2006/relationships" xmlns:w14="http://schemas.microsoft.com/office/word/2010/wordml">
               <w:rPr>
-                <w:rFonts w:ascii="Arial" w:hAnsi="Arial" w:eastAsia="Arial" w:cs="Arial"/>
+                <w:rFonts w:ascii="Roboto" w:hAnsi="Roboto" w:eastAsia="Roboto" w:cs="Roboto"/>
                 <w:sz w:val="18"/>
                 <w:szCs w:val="18"/>
                 <w:color w:val="111111"/>
@@ -7836,7 +7952,7 @@
             </w:pPr>
             <w:r xmlns:w="http://schemas.openxmlformats.org/wordprocessingml/2006/main" xmlns:wp="http://schemas.openxmlformats.org/drawingml/2006/wordprocessingDrawing" xmlns:r="http://schemas.openxmlformats.org/officeDocument/2006/relationships" xmlns:w14="http://schemas.microsoft.com/office/word/2010/wordml">
               <w:rPr>
-                <w:rFonts w:ascii="Arial" w:hAnsi="Arial" w:eastAsia="Arial" w:cs="Arial"/>
+                <w:rFonts w:ascii="Roboto" w:hAnsi="Roboto" w:eastAsia="Roboto" w:cs="Roboto"/>
                 <w:sz w:val="18"/>
                 <w:szCs w:val="18"/>
                 <w:color w:val="111111"/>
@@ -7865,7 +7981,7 @@
             </w:pPr>
             <w:r xmlns:w="http://schemas.openxmlformats.org/wordprocessingml/2006/main" xmlns:wp="http://schemas.openxmlformats.org/drawingml/2006/wordprocessingDrawing" xmlns:r="http://schemas.openxmlformats.org/officeDocument/2006/relationships" xmlns:w14="http://schemas.microsoft.com/office/word/2010/wordml">
               <w:rPr>
-                <w:rFonts w:ascii="Arial" w:hAnsi="Arial" w:eastAsia="Arial" w:cs="Arial"/>
+                <w:rFonts w:ascii="Roboto" w:hAnsi="Roboto" w:eastAsia="Roboto" w:cs="Roboto"/>
                 <w:sz w:val="18"/>
                 <w:szCs w:val="18"/>
                 <w:color w:val="111111"/>
@@ -7894,7 +8010,7 @@
             </w:pPr>
             <w:r xmlns:w="http://schemas.openxmlformats.org/wordprocessingml/2006/main" xmlns:wp="http://schemas.openxmlformats.org/drawingml/2006/wordprocessingDrawing" xmlns:r="http://schemas.openxmlformats.org/officeDocument/2006/relationships" xmlns:w14="http://schemas.microsoft.com/office/word/2010/wordml">
               <w:rPr>
-                <w:rFonts w:ascii="Arial" w:hAnsi="Arial" w:eastAsia="Arial" w:cs="Arial"/>
+                <w:rFonts w:ascii="Roboto" w:hAnsi="Roboto" w:eastAsia="Roboto" w:cs="Roboto"/>
                 <w:sz w:val="18"/>
                 <w:szCs w:val="18"/>
                 <w:color w:val="111111"/>
@@ -7907,7 +8023,7 @@
       <w:tr>
         <w:trPr>
           <w:cantSplit/>
-          <w:trHeight w:val="454" w:hRule="auto"/>
+          <w:trHeight w:val="463" w:hRule="auto"/>
         </w:trPr>
         <w:tc>
           <w:tcPr>
@@ -7929,7 +8045,7 @@
             </w:pPr>
             <w:r xmlns:w="http://schemas.openxmlformats.org/wordprocessingml/2006/main" xmlns:wp="http://schemas.openxmlformats.org/drawingml/2006/wordprocessingDrawing" xmlns:r="http://schemas.openxmlformats.org/officeDocument/2006/relationships" xmlns:w14="http://schemas.microsoft.com/office/word/2010/wordml">
               <w:rPr>
-                <w:rFonts w:ascii="Arial" w:hAnsi="Arial" w:eastAsia="Arial" w:cs="Arial"/>
+                <w:rFonts w:ascii="Roboto" w:hAnsi="Roboto" w:eastAsia="Roboto" w:cs="Roboto"/>
                 <w:sz w:val="18"/>
                 <w:szCs w:val="18"/>
                 <w:color w:val="111111"/>
@@ -7958,7 +8074,7 @@
             </w:pPr>
             <w:r xmlns:w="http://schemas.openxmlformats.org/wordprocessingml/2006/main" xmlns:wp="http://schemas.openxmlformats.org/drawingml/2006/wordprocessingDrawing" xmlns:r="http://schemas.openxmlformats.org/officeDocument/2006/relationships" xmlns:w14="http://schemas.microsoft.com/office/word/2010/wordml">
               <w:rPr>
-                <w:rFonts w:ascii="Arial" w:hAnsi="Arial" w:eastAsia="Arial" w:cs="Arial"/>
+                <w:rFonts w:ascii="Roboto" w:hAnsi="Roboto" w:eastAsia="Roboto" w:cs="Roboto"/>
                 <w:sz w:val="18"/>
                 <w:szCs w:val="18"/>
                 <w:color w:val="111111"/>
@@ -7987,7 +8103,7 @@
             </w:pPr>
             <w:r xmlns:w="http://schemas.openxmlformats.org/wordprocessingml/2006/main" xmlns:wp="http://schemas.openxmlformats.org/drawingml/2006/wordprocessingDrawing" xmlns:r="http://schemas.openxmlformats.org/officeDocument/2006/relationships" xmlns:w14="http://schemas.microsoft.com/office/word/2010/wordml">
               <w:rPr>
-                <w:rFonts w:ascii="Arial" w:hAnsi="Arial" w:eastAsia="Arial" w:cs="Arial"/>
+                <w:rFonts w:ascii="Roboto" w:hAnsi="Roboto" w:eastAsia="Roboto" w:cs="Roboto"/>
                 <w:sz w:val="18"/>
                 <w:szCs w:val="18"/>
                 <w:color w:val="111111"/>
@@ -8016,7 +8132,7 @@
             </w:pPr>
             <w:r xmlns:w="http://schemas.openxmlformats.org/wordprocessingml/2006/main" xmlns:wp="http://schemas.openxmlformats.org/drawingml/2006/wordprocessingDrawing" xmlns:r="http://schemas.openxmlformats.org/officeDocument/2006/relationships" xmlns:w14="http://schemas.microsoft.com/office/word/2010/wordml">
               <w:rPr>
-                <w:rFonts w:ascii="Arial" w:hAnsi="Arial" w:eastAsia="Arial" w:cs="Arial"/>
+                <w:rFonts w:ascii="Roboto" w:hAnsi="Roboto" w:eastAsia="Roboto" w:cs="Roboto"/>
                 <w:sz w:val="18"/>
                 <w:szCs w:val="18"/>
                 <w:color w:val="111111"/>
@@ -8045,7 +8161,7 @@
             </w:pPr>
             <w:r xmlns:w="http://schemas.openxmlformats.org/wordprocessingml/2006/main" xmlns:wp="http://schemas.openxmlformats.org/drawingml/2006/wordprocessingDrawing" xmlns:r="http://schemas.openxmlformats.org/officeDocument/2006/relationships" xmlns:w14="http://schemas.microsoft.com/office/word/2010/wordml">
               <w:rPr>
-                <w:rFonts w:ascii="Arial" w:hAnsi="Arial" w:eastAsia="Arial" w:cs="Arial"/>
+                <w:rFonts w:ascii="Roboto" w:hAnsi="Roboto" w:eastAsia="Roboto" w:cs="Roboto"/>
                 <w:sz w:val="18"/>
                 <w:szCs w:val="18"/>
                 <w:color w:val="111111"/>
@@ -8074,7 +8190,7 @@
             </w:pPr>
             <w:r xmlns:w="http://schemas.openxmlformats.org/wordprocessingml/2006/main" xmlns:wp="http://schemas.openxmlformats.org/drawingml/2006/wordprocessingDrawing" xmlns:r="http://schemas.openxmlformats.org/officeDocument/2006/relationships" xmlns:w14="http://schemas.microsoft.com/office/word/2010/wordml">
               <w:rPr>
-                <w:rFonts w:ascii="Arial" w:hAnsi="Arial" w:eastAsia="Arial" w:cs="Arial"/>
+                <w:rFonts w:ascii="Roboto" w:hAnsi="Roboto" w:eastAsia="Roboto" w:cs="Roboto"/>
                 <w:sz w:val="18"/>
                 <w:szCs w:val="18"/>
                 <w:color w:val="111111"/>
@@ -8087,7 +8203,7 @@
       <w:tr>
         <w:trPr>
           <w:cantSplit/>
-          <w:trHeight w:val="454" w:hRule="auto"/>
+          <w:trHeight w:val="463" w:hRule="auto"/>
         </w:trPr>
         <w:tc>
           <w:tcPr>
@@ -8109,7 +8225,7 @@
             </w:pPr>
             <w:r xmlns:w="http://schemas.openxmlformats.org/wordprocessingml/2006/main" xmlns:wp="http://schemas.openxmlformats.org/drawingml/2006/wordprocessingDrawing" xmlns:r="http://schemas.openxmlformats.org/officeDocument/2006/relationships" xmlns:w14="http://schemas.microsoft.com/office/word/2010/wordml">
               <w:rPr>
-                <w:rFonts w:ascii="Arial" w:hAnsi="Arial" w:eastAsia="Arial" w:cs="Arial"/>
+                <w:rFonts w:ascii="Roboto" w:hAnsi="Roboto" w:eastAsia="Roboto" w:cs="Roboto"/>
                 <w:sz w:val="18"/>
                 <w:szCs w:val="18"/>
                 <w:color w:val="111111"/>
@@ -8138,7 +8254,7 @@
             </w:pPr>
             <w:r xmlns:w="http://schemas.openxmlformats.org/wordprocessingml/2006/main" xmlns:wp="http://schemas.openxmlformats.org/drawingml/2006/wordprocessingDrawing" xmlns:r="http://schemas.openxmlformats.org/officeDocument/2006/relationships" xmlns:w14="http://schemas.microsoft.com/office/word/2010/wordml">
               <w:rPr>
-                <w:rFonts w:ascii="Arial" w:hAnsi="Arial" w:eastAsia="Arial" w:cs="Arial"/>
+                <w:rFonts w:ascii="Roboto" w:hAnsi="Roboto" w:eastAsia="Roboto" w:cs="Roboto"/>
                 <w:sz w:val="18"/>
                 <w:szCs w:val="18"/>
                 <w:color w:val="111111"/>
@@ -8167,7 +8283,7 @@
             </w:pPr>
             <w:r xmlns:w="http://schemas.openxmlformats.org/wordprocessingml/2006/main" xmlns:wp="http://schemas.openxmlformats.org/drawingml/2006/wordprocessingDrawing" xmlns:r="http://schemas.openxmlformats.org/officeDocument/2006/relationships" xmlns:w14="http://schemas.microsoft.com/office/word/2010/wordml">
               <w:rPr>
-                <w:rFonts w:ascii="Arial" w:hAnsi="Arial" w:eastAsia="Arial" w:cs="Arial"/>
+                <w:rFonts w:ascii="Roboto" w:hAnsi="Roboto" w:eastAsia="Roboto" w:cs="Roboto"/>
                 <w:sz w:val="18"/>
                 <w:szCs w:val="18"/>
                 <w:color w:val="111111"/>
@@ -8196,7 +8312,7 @@
             </w:pPr>
             <w:r xmlns:w="http://schemas.openxmlformats.org/wordprocessingml/2006/main" xmlns:wp="http://schemas.openxmlformats.org/drawingml/2006/wordprocessingDrawing" xmlns:r="http://schemas.openxmlformats.org/officeDocument/2006/relationships" xmlns:w14="http://schemas.microsoft.com/office/word/2010/wordml">
               <w:rPr>
-                <w:rFonts w:ascii="Arial" w:hAnsi="Arial" w:eastAsia="Arial" w:cs="Arial"/>
+                <w:rFonts w:ascii="Roboto" w:hAnsi="Roboto" w:eastAsia="Roboto" w:cs="Roboto"/>
                 <w:sz w:val="18"/>
                 <w:szCs w:val="18"/>
                 <w:color w:val="111111"/>
@@ -8225,7 +8341,7 @@
             </w:pPr>
             <w:r xmlns:w="http://schemas.openxmlformats.org/wordprocessingml/2006/main" xmlns:wp="http://schemas.openxmlformats.org/drawingml/2006/wordprocessingDrawing" xmlns:r="http://schemas.openxmlformats.org/officeDocument/2006/relationships" xmlns:w14="http://schemas.microsoft.com/office/word/2010/wordml">
               <w:rPr>
-                <w:rFonts w:ascii="Arial" w:hAnsi="Arial" w:eastAsia="Arial" w:cs="Arial"/>
+                <w:rFonts w:ascii="Roboto" w:hAnsi="Roboto" w:eastAsia="Roboto" w:cs="Roboto"/>
                 <w:sz w:val="18"/>
                 <w:szCs w:val="18"/>
                 <w:color w:val="111111"/>
@@ -8254,7 +8370,7 @@
             </w:pPr>
             <w:r xmlns:w="http://schemas.openxmlformats.org/wordprocessingml/2006/main" xmlns:wp="http://schemas.openxmlformats.org/drawingml/2006/wordprocessingDrawing" xmlns:r="http://schemas.openxmlformats.org/officeDocument/2006/relationships" xmlns:w14="http://schemas.microsoft.com/office/word/2010/wordml">
               <w:rPr>
-                <w:rFonts w:ascii="Arial" w:hAnsi="Arial" w:eastAsia="Arial" w:cs="Arial"/>
+                <w:rFonts w:ascii="Roboto" w:hAnsi="Roboto" w:eastAsia="Roboto" w:cs="Roboto"/>
                 <w:sz w:val="18"/>
                 <w:szCs w:val="18"/>
                 <w:color w:val="111111"/>
@@ -8267,7 +8383,7 @@
       <w:tr>
         <w:trPr>
           <w:cantSplit/>
-          <w:trHeight w:val="454" w:hRule="auto"/>
+          <w:trHeight w:val="463" w:hRule="auto"/>
         </w:trPr>
         <w:tc>
           <w:tcPr>
@@ -8289,7 +8405,7 @@
             </w:pPr>
             <w:r xmlns:w="http://schemas.openxmlformats.org/wordprocessingml/2006/main" xmlns:wp="http://schemas.openxmlformats.org/drawingml/2006/wordprocessingDrawing" xmlns:r="http://schemas.openxmlformats.org/officeDocument/2006/relationships" xmlns:w14="http://schemas.microsoft.com/office/word/2010/wordml">
               <w:rPr>
-                <w:rFonts w:ascii="Arial" w:hAnsi="Arial" w:eastAsia="Arial" w:cs="Arial"/>
+                <w:rFonts w:ascii="Roboto" w:hAnsi="Roboto" w:eastAsia="Roboto" w:cs="Roboto"/>
                 <w:sz w:val="18"/>
                 <w:szCs w:val="18"/>
                 <w:color w:val="111111"/>
@@ -8318,7 +8434,7 @@
             </w:pPr>
             <w:r xmlns:w="http://schemas.openxmlformats.org/wordprocessingml/2006/main" xmlns:wp="http://schemas.openxmlformats.org/drawingml/2006/wordprocessingDrawing" xmlns:r="http://schemas.openxmlformats.org/officeDocument/2006/relationships" xmlns:w14="http://schemas.microsoft.com/office/word/2010/wordml">
               <w:rPr>
-                <w:rFonts w:ascii="Arial" w:hAnsi="Arial" w:eastAsia="Arial" w:cs="Arial"/>
+                <w:rFonts w:ascii="Roboto" w:hAnsi="Roboto" w:eastAsia="Roboto" w:cs="Roboto"/>
                 <w:sz w:val="18"/>
                 <w:szCs w:val="18"/>
                 <w:color w:val="111111"/>
@@ -8347,7 +8463,7 @@
             </w:pPr>
             <w:r xmlns:w="http://schemas.openxmlformats.org/wordprocessingml/2006/main" xmlns:wp="http://schemas.openxmlformats.org/drawingml/2006/wordprocessingDrawing" xmlns:r="http://schemas.openxmlformats.org/officeDocument/2006/relationships" xmlns:w14="http://schemas.microsoft.com/office/word/2010/wordml">
               <w:rPr>
-                <w:rFonts w:ascii="Arial" w:hAnsi="Arial" w:eastAsia="Arial" w:cs="Arial"/>
+                <w:rFonts w:ascii="Roboto" w:hAnsi="Roboto" w:eastAsia="Roboto" w:cs="Roboto"/>
                 <w:sz w:val="18"/>
                 <w:szCs w:val="18"/>
                 <w:color w:val="111111"/>
@@ -8376,7 +8492,7 @@
             </w:pPr>
             <w:r xmlns:w="http://schemas.openxmlformats.org/wordprocessingml/2006/main" xmlns:wp="http://schemas.openxmlformats.org/drawingml/2006/wordprocessingDrawing" xmlns:r="http://schemas.openxmlformats.org/officeDocument/2006/relationships" xmlns:w14="http://schemas.microsoft.com/office/word/2010/wordml">
               <w:rPr>
-                <w:rFonts w:ascii="Arial" w:hAnsi="Arial" w:eastAsia="Arial" w:cs="Arial"/>
+                <w:rFonts w:ascii="Roboto" w:hAnsi="Roboto" w:eastAsia="Roboto" w:cs="Roboto"/>
                 <w:sz w:val="18"/>
                 <w:szCs w:val="18"/>
                 <w:color w:val="111111"/>
@@ -8405,7 +8521,7 @@
             </w:pPr>
             <w:r xmlns:w="http://schemas.openxmlformats.org/wordprocessingml/2006/main" xmlns:wp="http://schemas.openxmlformats.org/drawingml/2006/wordprocessingDrawing" xmlns:r="http://schemas.openxmlformats.org/officeDocument/2006/relationships" xmlns:w14="http://schemas.microsoft.com/office/word/2010/wordml">
               <w:rPr>
-                <w:rFonts w:ascii="Arial" w:hAnsi="Arial" w:eastAsia="Arial" w:cs="Arial"/>
+                <w:rFonts w:ascii="Roboto" w:hAnsi="Roboto" w:eastAsia="Roboto" w:cs="Roboto"/>
                 <w:sz w:val="18"/>
                 <w:szCs w:val="18"/>
                 <w:color w:val="111111"/>
@@ -8434,7 +8550,7 @@
             </w:pPr>
             <w:r xmlns:w="http://schemas.openxmlformats.org/wordprocessingml/2006/main" xmlns:wp="http://schemas.openxmlformats.org/drawingml/2006/wordprocessingDrawing" xmlns:r="http://schemas.openxmlformats.org/officeDocument/2006/relationships" xmlns:w14="http://schemas.microsoft.com/office/word/2010/wordml">
               <w:rPr>
-                <w:rFonts w:ascii="Arial" w:hAnsi="Arial" w:eastAsia="Arial" w:cs="Arial"/>
+                <w:rFonts w:ascii="Roboto" w:hAnsi="Roboto" w:eastAsia="Roboto" w:cs="Roboto"/>
                 <w:sz w:val="18"/>
                 <w:szCs w:val="18"/>
                 <w:color w:val="111111"/>
@@ -8447,7 +8563,7 @@
       <w:tr>
         <w:trPr>
           <w:cantSplit/>
-          <w:trHeight w:val="452" w:hRule="auto"/>
+          <w:trHeight w:val="460" w:hRule="auto"/>
         </w:trPr>
         <w:tc>
           <w:tcPr>
@@ -8469,7 +8585,7 @@
             </w:pPr>
             <w:r xmlns:w="http://schemas.openxmlformats.org/wordprocessingml/2006/main" xmlns:wp="http://schemas.openxmlformats.org/drawingml/2006/wordprocessingDrawing" xmlns:r="http://schemas.openxmlformats.org/officeDocument/2006/relationships" xmlns:w14="http://schemas.microsoft.com/office/word/2010/wordml">
               <w:rPr>
-                <w:rFonts w:ascii="Arial" w:hAnsi="Arial" w:eastAsia="Arial" w:cs="Arial"/>
+                <w:rFonts w:ascii="Roboto" w:hAnsi="Roboto" w:eastAsia="Roboto" w:cs="Roboto"/>
                 <w:sz w:val="18"/>
                 <w:szCs w:val="18"/>
                 <w:color w:val="111111"/>
@@ -8498,7 +8614,7 @@
             </w:pPr>
             <w:r xmlns:w="http://schemas.openxmlformats.org/wordprocessingml/2006/main" xmlns:wp="http://schemas.openxmlformats.org/drawingml/2006/wordprocessingDrawing" xmlns:r="http://schemas.openxmlformats.org/officeDocument/2006/relationships" xmlns:w14="http://schemas.microsoft.com/office/word/2010/wordml">
               <w:rPr>
-                <w:rFonts w:ascii="Arial" w:hAnsi="Arial" w:eastAsia="Arial" w:cs="Arial"/>
+                <w:rFonts w:ascii="Roboto" w:hAnsi="Roboto" w:eastAsia="Roboto" w:cs="Roboto"/>
                 <w:sz w:val="18"/>
                 <w:szCs w:val="18"/>
                 <w:color w:val="111111"/>
@@ -8527,7 +8643,7 @@
             </w:pPr>
             <w:r xmlns:w="http://schemas.openxmlformats.org/wordprocessingml/2006/main" xmlns:wp="http://schemas.openxmlformats.org/drawingml/2006/wordprocessingDrawing" xmlns:r="http://schemas.openxmlformats.org/officeDocument/2006/relationships" xmlns:w14="http://schemas.microsoft.com/office/word/2010/wordml">
               <w:rPr>
-                <w:rFonts w:ascii="Arial" w:hAnsi="Arial" w:eastAsia="Arial" w:cs="Arial"/>
+                <w:rFonts w:ascii="Roboto" w:hAnsi="Roboto" w:eastAsia="Roboto" w:cs="Roboto"/>
                 <w:sz w:val="18"/>
                 <w:szCs w:val="18"/>
                 <w:color w:val="111111"/>
@@ -8556,7 +8672,7 @@
             </w:pPr>
             <w:r xmlns:w="http://schemas.openxmlformats.org/wordprocessingml/2006/main" xmlns:wp="http://schemas.openxmlformats.org/drawingml/2006/wordprocessingDrawing" xmlns:r="http://schemas.openxmlformats.org/officeDocument/2006/relationships" xmlns:w14="http://schemas.microsoft.com/office/word/2010/wordml">
               <w:rPr>
-                <w:rFonts w:ascii="Arial" w:hAnsi="Arial" w:eastAsia="Arial" w:cs="Arial"/>
+                <w:rFonts w:ascii="Roboto" w:hAnsi="Roboto" w:eastAsia="Roboto" w:cs="Roboto"/>
                 <w:sz w:val="18"/>
                 <w:szCs w:val="18"/>
                 <w:color w:val="111111"/>
@@ -8585,7 +8701,7 @@
             </w:pPr>
             <w:r xmlns:w="http://schemas.openxmlformats.org/wordprocessingml/2006/main" xmlns:wp="http://schemas.openxmlformats.org/drawingml/2006/wordprocessingDrawing" xmlns:r="http://schemas.openxmlformats.org/officeDocument/2006/relationships" xmlns:w14="http://schemas.microsoft.com/office/word/2010/wordml">
               <w:rPr>
-                <w:rFonts w:ascii="Arial" w:hAnsi="Arial" w:eastAsia="Arial" w:cs="Arial"/>
+                <w:rFonts w:ascii="Roboto" w:hAnsi="Roboto" w:eastAsia="Roboto" w:cs="Roboto"/>
                 <w:sz w:val="18"/>
                 <w:szCs w:val="18"/>
                 <w:color w:val="111111"/>
@@ -8614,7 +8730,7 @@
             </w:pPr>
             <w:r xmlns:w="http://schemas.openxmlformats.org/wordprocessingml/2006/main" xmlns:wp="http://schemas.openxmlformats.org/drawingml/2006/wordprocessingDrawing" xmlns:r="http://schemas.openxmlformats.org/officeDocument/2006/relationships" xmlns:w14="http://schemas.microsoft.com/office/word/2010/wordml">
               <w:rPr>
-                <w:rFonts w:ascii="Arial" w:hAnsi="Arial" w:eastAsia="Arial" w:cs="Arial"/>
+                <w:rFonts w:ascii="Roboto" w:hAnsi="Roboto" w:eastAsia="Roboto" w:cs="Roboto"/>
                 <w:sz w:val="18"/>
                 <w:szCs w:val="18"/>
                 <w:color w:val="111111"/>
@@ -8627,7 +8743,7 @@
       <w:tr>
         <w:trPr>
           <w:cantSplit/>
-          <w:trHeight w:val="412" w:hRule="auto"/>
+          <w:trHeight w:val="418" w:hRule="auto"/>
         </w:trPr>
         <w:tc>
           <w:tcPr>
@@ -8649,7 +8765,7 @@
             </w:pPr>
             <w:r xmlns:w="http://schemas.openxmlformats.org/wordprocessingml/2006/main" xmlns:wp="http://schemas.openxmlformats.org/drawingml/2006/wordprocessingDrawing" xmlns:r="http://schemas.openxmlformats.org/officeDocument/2006/relationships" xmlns:w14="http://schemas.microsoft.com/office/word/2010/wordml">
               <w:rPr>
-                <w:rFonts w:ascii="Arial" w:hAnsi="Arial" w:eastAsia="Arial" w:cs="Arial"/>
+                <w:rFonts w:ascii="Roboto" w:hAnsi="Roboto" w:eastAsia="Roboto" w:cs="Roboto"/>
                 <w:sz w:val="18"/>
                 <w:szCs w:val="18"/>
                 <w:color w:val="111111"/>
@@ -8678,7 +8794,7 @@
             </w:pPr>
             <w:r xmlns:w="http://schemas.openxmlformats.org/wordprocessingml/2006/main" xmlns:wp="http://schemas.openxmlformats.org/drawingml/2006/wordprocessingDrawing" xmlns:r="http://schemas.openxmlformats.org/officeDocument/2006/relationships" xmlns:w14="http://schemas.microsoft.com/office/word/2010/wordml">
               <w:rPr>
-                <w:rFonts w:ascii="Arial" w:hAnsi="Arial" w:eastAsia="Arial" w:cs="Arial"/>
+                <w:rFonts w:ascii="Roboto" w:hAnsi="Roboto" w:eastAsia="Roboto" w:cs="Roboto"/>
                 <w:sz w:val="18"/>
                 <w:szCs w:val="18"/>
                 <w:color w:val="111111"/>
@@ -8707,7 +8823,7 @@
             </w:pPr>
             <w:r xmlns:w="http://schemas.openxmlformats.org/wordprocessingml/2006/main" xmlns:wp="http://schemas.openxmlformats.org/drawingml/2006/wordprocessingDrawing" xmlns:r="http://schemas.openxmlformats.org/officeDocument/2006/relationships" xmlns:w14="http://schemas.microsoft.com/office/word/2010/wordml">
               <w:rPr>
-                <w:rFonts w:ascii="Arial" w:hAnsi="Arial" w:eastAsia="Arial" w:cs="Arial"/>
+                <w:rFonts w:ascii="Roboto" w:hAnsi="Roboto" w:eastAsia="Roboto" w:cs="Roboto"/>
                 <w:sz w:val="18"/>
                 <w:szCs w:val="18"/>
                 <w:color w:val="111111"/>
@@ -8736,7 +8852,7 @@
             </w:pPr>
             <w:r xmlns:w="http://schemas.openxmlformats.org/wordprocessingml/2006/main" xmlns:wp="http://schemas.openxmlformats.org/drawingml/2006/wordprocessingDrawing" xmlns:r="http://schemas.openxmlformats.org/officeDocument/2006/relationships" xmlns:w14="http://schemas.microsoft.com/office/word/2010/wordml">
               <w:rPr>
-                <w:rFonts w:ascii="Arial" w:hAnsi="Arial" w:eastAsia="Arial" w:cs="Arial"/>
+                <w:rFonts w:ascii="Roboto" w:hAnsi="Roboto" w:eastAsia="Roboto" w:cs="Roboto"/>
                 <w:sz w:val="18"/>
                 <w:szCs w:val="18"/>
                 <w:color w:val="111111"/>
@@ -8765,7 +8881,7 @@
             </w:pPr>
             <w:r xmlns:w="http://schemas.openxmlformats.org/wordprocessingml/2006/main" xmlns:wp="http://schemas.openxmlformats.org/drawingml/2006/wordprocessingDrawing" xmlns:r="http://schemas.openxmlformats.org/officeDocument/2006/relationships" xmlns:w14="http://schemas.microsoft.com/office/word/2010/wordml">
               <w:rPr>
-                <w:rFonts w:ascii="Arial" w:hAnsi="Arial" w:eastAsia="Arial" w:cs="Arial"/>
+                <w:rFonts w:ascii="Roboto" w:hAnsi="Roboto" w:eastAsia="Roboto" w:cs="Roboto"/>
                 <w:sz w:val="18"/>
                 <w:szCs w:val="18"/>
                 <w:color w:val="111111"/>
@@ -8794,7 +8910,7 @@
             </w:pPr>
             <w:r xmlns:w="http://schemas.openxmlformats.org/wordprocessingml/2006/main" xmlns:wp="http://schemas.openxmlformats.org/drawingml/2006/wordprocessingDrawing" xmlns:r="http://schemas.openxmlformats.org/officeDocument/2006/relationships" xmlns:w14="http://schemas.microsoft.com/office/word/2010/wordml">
               <w:rPr>
-                <w:rFonts w:ascii="Arial" w:hAnsi="Arial" w:eastAsia="Arial" w:cs="Arial"/>
+                <w:rFonts w:ascii="Roboto" w:hAnsi="Roboto" w:eastAsia="Roboto" w:cs="Roboto"/>
                 <w:sz w:val="18"/>
                 <w:szCs w:val="18"/>
                 <w:color w:val="111111"/>
@@ -8807,7 +8923,7 @@
       <w:tr>
         <w:trPr>
           <w:cantSplit/>
-          <w:trHeight w:val="452" w:hRule="auto"/>
+          <w:trHeight w:val="460" w:hRule="auto"/>
         </w:trPr>
         <w:tc>
           <w:tcPr>
@@ -8829,7 +8945,7 @@
             </w:pPr>
             <w:r xmlns:w="http://schemas.openxmlformats.org/wordprocessingml/2006/main" xmlns:wp="http://schemas.openxmlformats.org/drawingml/2006/wordprocessingDrawing" xmlns:r="http://schemas.openxmlformats.org/officeDocument/2006/relationships" xmlns:w14="http://schemas.microsoft.com/office/word/2010/wordml">
               <w:rPr>
-                <w:rFonts w:ascii="Arial" w:hAnsi="Arial" w:eastAsia="Arial" w:cs="Arial"/>
+                <w:rFonts w:ascii="Roboto" w:hAnsi="Roboto" w:eastAsia="Roboto" w:cs="Roboto"/>
                 <w:sz w:val="18"/>
                 <w:szCs w:val="18"/>
                 <w:color w:val="111111"/>
@@ -8858,7 +8974,7 @@
             </w:pPr>
             <w:r xmlns:w="http://schemas.openxmlformats.org/wordprocessingml/2006/main" xmlns:wp="http://schemas.openxmlformats.org/drawingml/2006/wordprocessingDrawing" xmlns:r="http://schemas.openxmlformats.org/officeDocument/2006/relationships" xmlns:w14="http://schemas.microsoft.com/office/word/2010/wordml">
               <w:rPr>
-                <w:rFonts w:ascii="Arial" w:hAnsi="Arial" w:eastAsia="Arial" w:cs="Arial"/>
+                <w:rFonts w:ascii="Roboto" w:hAnsi="Roboto" w:eastAsia="Roboto" w:cs="Roboto"/>
                 <w:sz w:val="18"/>
                 <w:szCs w:val="18"/>
                 <w:color w:val="111111"/>
@@ -8887,7 +9003,7 @@
             </w:pPr>
             <w:r xmlns:w="http://schemas.openxmlformats.org/wordprocessingml/2006/main" xmlns:wp="http://schemas.openxmlformats.org/drawingml/2006/wordprocessingDrawing" xmlns:r="http://schemas.openxmlformats.org/officeDocument/2006/relationships" xmlns:w14="http://schemas.microsoft.com/office/word/2010/wordml">
               <w:rPr>
-                <w:rFonts w:ascii="Arial" w:hAnsi="Arial" w:eastAsia="Arial" w:cs="Arial"/>
+                <w:rFonts w:ascii="Roboto" w:hAnsi="Roboto" w:eastAsia="Roboto" w:cs="Roboto"/>
                 <w:sz w:val="18"/>
                 <w:szCs w:val="18"/>
                 <w:color w:val="111111"/>
@@ -8916,7 +9032,7 @@
             </w:pPr>
             <w:r xmlns:w="http://schemas.openxmlformats.org/wordprocessingml/2006/main" xmlns:wp="http://schemas.openxmlformats.org/drawingml/2006/wordprocessingDrawing" xmlns:r="http://schemas.openxmlformats.org/officeDocument/2006/relationships" xmlns:w14="http://schemas.microsoft.com/office/word/2010/wordml">
               <w:rPr>
-                <w:rFonts w:ascii="Arial" w:hAnsi="Arial" w:eastAsia="Arial" w:cs="Arial"/>
+                <w:rFonts w:ascii="Roboto" w:hAnsi="Roboto" w:eastAsia="Roboto" w:cs="Roboto"/>
                 <w:sz w:val="18"/>
                 <w:szCs w:val="18"/>
                 <w:color w:val="111111"/>
@@ -8945,7 +9061,7 @@
             </w:pPr>
             <w:r xmlns:w="http://schemas.openxmlformats.org/wordprocessingml/2006/main" xmlns:wp="http://schemas.openxmlformats.org/drawingml/2006/wordprocessingDrawing" xmlns:r="http://schemas.openxmlformats.org/officeDocument/2006/relationships" xmlns:w14="http://schemas.microsoft.com/office/word/2010/wordml">
               <w:rPr>
-                <w:rFonts w:ascii="Arial" w:hAnsi="Arial" w:eastAsia="Arial" w:cs="Arial"/>
+                <w:rFonts w:ascii="Roboto" w:hAnsi="Roboto" w:eastAsia="Roboto" w:cs="Roboto"/>
                 <w:sz w:val="18"/>
                 <w:szCs w:val="18"/>
                 <w:color w:val="111111"/>
@@ -8974,7 +9090,7 @@
             </w:pPr>
             <w:r xmlns:w="http://schemas.openxmlformats.org/wordprocessingml/2006/main" xmlns:wp="http://schemas.openxmlformats.org/drawingml/2006/wordprocessingDrawing" xmlns:r="http://schemas.openxmlformats.org/officeDocument/2006/relationships" xmlns:w14="http://schemas.microsoft.com/office/word/2010/wordml">
               <w:rPr>
-                <w:rFonts w:ascii="Arial" w:hAnsi="Arial" w:eastAsia="Arial" w:cs="Arial"/>
+                <w:rFonts w:ascii="Roboto" w:hAnsi="Roboto" w:eastAsia="Roboto" w:cs="Roboto"/>
                 <w:sz w:val="18"/>
                 <w:szCs w:val="18"/>
                 <w:color w:val="111111"/>
@@ -8987,7 +9103,7 @@
       <w:tr>
         <w:trPr>
           <w:cantSplit/>
-          <w:trHeight w:val="452" w:hRule="auto"/>
+          <w:trHeight w:val="460" w:hRule="auto"/>
         </w:trPr>
         <w:tc>
           <w:tcPr>
@@ -9009,7 +9125,7 @@
             </w:pPr>
             <w:r xmlns:w="http://schemas.openxmlformats.org/wordprocessingml/2006/main" xmlns:wp="http://schemas.openxmlformats.org/drawingml/2006/wordprocessingDrawing" xmlns:r="http://schemas.openxmlformats.org/officeDocument/2006/relationships" xmlns:w14="http://schemas.microsoft.com/office/word/2010/wordml">
               <w:rPr>
-                <w:rFonts w:ascii="Arial" w:hAnsi="Arial" w:eastAsia="Arial" w:cs="Arial"/>
+                <w:rFonts w:ascii="Roboto" w:hAnsi="Roboto" w:eastAsia="Roboto" w:cs="Roboto"/>
                 <w:sz w:val="18"/>
                 <w:szCs w:val="18"/>
                 <w:color w:val="111111"/>
@@ -9038,7 +9154,7 @@
             </w:pPr>
             <w:r xmlns:w="http://schemas.openxmlformats.org/wordprocessingml/2006/main" xmlns:wp="http://schemas.openxmlformats.org/drawingml/2006/wordprocessingDrawing" xmlns:r="http://schemas.openxmlformats.org/officeDocument/2006/relationships" xmlns:w14="http://schemas.microsoft.com/office/word/2010/wordml">
               <w:rPr>
-                <w:rFonts w:ascii="Arial" w:hAnsi="Arial" w:eastAsia="Arial" w:cs="Arial"/>
+                <w:rFonts w:ascii="Roboto" w:hAnsi="Roboto" w:eastAsia="Roboto" w:cs="Roboto"/>
                 <w:sz w:val="18"/>
                 <w:szCs w:val="18"/>
                 <w:color w:val="111111"/>
@@ -9067,7 +9183,7 @@
             </w:pPr>
             <w:r xmlns:w="http://schemas.openxmlformats.org/wordprocessingml/2006/main" xmlns:wp="http://schemas.openxmlformats.org/drawingml/2006/wordprocessingDrawing" xmlns:r="http://schemas.openxmlformats.org/officeDocument/2006/relationships" xmlns:w14="http://schemas.microsoft.com/office/word/2010/wordml">
               <w:rPr>
-                <w:rFonts w:ascii="Arial" w:hAnsi="Arial" w:eastAsia="Arial" w:cs="Arial"/>
+                <w:rFonts w:ascii="Roboto" w:hAnsi="Roboto" w:eastAsia="Roboto" w:cs="Roboto"/>
                 <w:sz w:val="18"/>
                 <w:szCs w:val="18"/>
                 <w:color w:val="111111"/>
@@ -9096,7 +9212,7 @@
             </w:pPr>
             <w:r xmlns:w="http://schemas.openxmlformats.org/wordprocessingml/2006/main" xmlns:wp="http://schemas.openxmlformats.org/drawingml/2006/wordprocessingDrawing" xmlns:r="http://schemas.openxmlformats.org/officeDocument/2006/relationships" xmlns:w14="http://schemas.microsoft.com/office/word/2010/wordml">
               <w:rPr>
-                <w:rFonts w:ascii="Arial" w:hAnsi="Arial" w:eastAsia="Arial" w:cs="Arial"/>
+                <w:rFonts w:ascii="Roboto" w:hAnsi="Roboto" w:eastAsia="Roboto" w:cs="Roboto"/>
                 <w:sz w:val="18"/>
                 <w:szCs w:val="18"/>
                 <w:color w:val="111111"/>
@@ -9125,7 +9241,7 @@
             </w:pPr>
             <w:r xmlns:w="http://schemas.openxmlformats.org/wordprocessingml/2006/main" xmlns:wp="http://schemas.openxmlformats.org/drawingml/2006/wordprocessingDrawing" xmlns:r="http://schemas.openxmlformats.org/officeDocument/2006/relationships" xmlns:w14="http://schemas.microsoft.com/office/word/2010/wordml">
               <w:rPr>
-                <w:rFonts w:ascii="Arial" w:hAnsi="Arial" w:eastAsia="Arial" w:cs="Arial"/>
+                <w:rFonts w:ascii="Roboto" w:hAnsi="Roboto" w:eastAsia="Roboto" w:cs="Roboto"/>
                 <w:sz w:val="18"/>
                 <w:szCs w:val="18"/>
                 <w:color w:val="111111"/>
@@ -9154,7 +9270,7 @@
             </w:pPr>
             <w:r xmlns:w="http://schemas.openxmlformats.org/wordprocessingml/2006/main" xmlns:wp="http://schemas.openxmlformats.org/drawingml/2006/wordprocessingDrawing" xmlns:r="http://schemas.openxmlformats.org/officeDocument/2006/relationships" xmlns:w14="http://schemas.microsoft.com/office/word/2010/wordml">
               <w:rPr>
-                <w:rFonts w:ascii="Arial" w:hAnsi="Arial" w:eastAsia="Arial" w:cs="Arial"/>
+                <w:rFonts w:ascii="Roboto" w:hAnsi="Roboto" w:eastAsia="Roboto" w:cs="Roboto"/>
                 <w:sz w:val="18"/>
                 <w:szCs w:val="18"/>
                 <w:color w:val="111111"/>
@@ -9167,7 +9283,7 @@
       <w:tr>
         <w:trPr>
           <w:cantSplit/>
-          <w:trHeight w:val="452" w:hRule="auto"/>
+          <w:trHeight w:val="460" w:hRule="auto"/>
         </w:trPr>
         <w:tc>
           <w:tcPr>
@@ -9189,7 +9305,7 @@
             </w:pPr>
             <w:r xmlns:w="http://schemas.openxmlformats.org/wordprocessingml/2006/main" xmlns:wp="http://schemas.openxmlformats.org/drawingml/2006/wordprocessingDrawing" xmlns:r="http://schemas.openxmlformats.org/officeDocument/2006/relationships" xmlns:w14="http://schemas.microsoft.com/office/word/2010/wordml">
               <w:rPr>
-                <w:rFonts w:ascii="Arial" w:hAnsi="Arial" w:eastAsia="Arial" w:cs="Arial"/>
+                <w:rFonts w:ascii="Roboto" w:hAnsi="Roboto" w:eastAsia="Roboto" w:cs="Roboto"/>
                 <w:sz w:val="18"/>
                 <w:szCs w:val="18"/>
                 <w:color w:val="111111"/>
@@ -9218,7 +9334,7 @@
             </w:pPr>
             <w:r xmlns:w="http://schemas.openxmlformats.org/wordprocessingml/2006/main" xmlns:wp="http://schemas.openxmlformats.org/drawingml/2006/wordprocessingDrawing" xmlns:r="http://schemas.openxmlformats.org/officeDocument/2006/relationships" xmlns:w14="http://schemas.microsoft.com/office/word/2010/wordml">
               <w:rPr>
-                <w:rFonts w:ascii="Arial" w:hAnsi="Arial" w:eastAsia="Arial" w:cs="Arial"/>
+                <w:rFonts w:ascii="Roboto" w:hAnsi="Roboto" w:eastAsia="Roboto" w:cs="Roboto"/>
                 <w:sz w:val="18"/>
                 <w:szCs w:val="18"/>
                 <w:color w:val="111111"/>
@@ -9247,7 +9363,7 @@
             </w:pPr>
             <w:r xmlns:w="http://schemas.openxmlformats.org/wordprocessingml/2006/main" xmlns:wp="http://schemas.openxmlformats.org/drawingml/2006/wordprocessingDrawing" xmlns:r="http://schemas.openxmlformats.org/officeDocument/2006/relationships" xmlns:w14="http://schemas.microsoft.com/office/word/2010/wordml">
               <w:rPr>
-                <w:rFonts w:ascii="Arial" w:hAnsi="Arial" w:eastAsia="Arial" w:cs="Arial"/>
+                <w:rFonts w:ascii="Roboto" w:hAnsi="Roboto" w:eastAsia="Roboto" w:cs="Roboto"/>
                 <w:sz w:val="18"/>
                 <w:szCs w:val="18"/>
                 <w:color w:val="111111"/>
@@ -9276,7 +9392,7 @@
             </w:pPr>
             <w:r xmlns:w="http://schemas.openxmlformats.org/wordprocessingml/2006/main" xmlns:wp="http://schemas.openxmlformats.org/drawingml/2006/wordprocessingDrawing" xmlns:r="http://schemas.openxmlformats.org/officeDocument/2006/relationships" xmlns:w14="http://schemas.microsoft.com/office/word/2010/wordml">
               <w:rPr>
-                <w:rFonts w:ascii="Arial" w:hAnsi="Arial" w:eastAsia="Arial" w:cs="Arial"/>
+                <w:rFonts w:ascii="Roboto" w:hAnsi="Roboto" w:eastAsia="Roboto" w:cs="Roboto"/>
                 <w:sz w:val="18"/>
                 <w:szCs w:val="18"/>
                 <w:color w:val="111111"/>
@@ -9305,7 +9421,7 @@
             </w:pPr>
             <w:r xmlns:w="http://schemas.openxmlformats.org/wordprocessingml/2006/main" xmlns:wp="http://schemas.openxmlformats.org/drawingml/2006/wordprocessingDrawing" xmlns:r="http://schemas.openxmlformats.org/officeDocument/2006/relationships" xmlns:w14="http://schemas.microsoft.com/office/word/2010/wordml">
               <w:rPr>
-                <w:rFonts w:ascii="Arial" w:hAnsi="Arial" w:eastAsia="Arial" w:cs="Arial"/>
+                <w:rFonts w:ascii="Roboto" w:hAnsi="Roboto" w:eastAsia="Roboto" w:cs="Roboto"/>
                 <w:sz w:val="18"/>
                 <w:szCs w:val="18"/>
                 <w:color w:val="111111"/>
@@ -9334,7 +9450,7 @@
             </w:pPr>
             <w:r xmlns:w="http://schemas.openxmlformats.org/wordprocessingml/2006/main" xmlns:wp="http://schemas.openxmlformats.org/drawingml/2006/wordprocessingDrawing" xmlns:r="http://schemas.openxmlformats.org/officeDocument/2006/relationships" xmlns:w14="http://schemas.microsoft.com/office/word/2010/wordml">
               <w:rPr>
-                <w:rFonts w:ascii="Arial" w:hAnsi="Arial" w:eastAsia="Arial" w:cs="Arial"/>
+                <w:rFonts w:ascii="Roboto" w:hAnsi="Roboto" w:eastAsia="Roboto" w:cs="Roboto"/>
                 <w:sz w:val="18"/>
                 <w:szCs w:val="18"/>
                 <w:color w:val="111111"/>
@@ -9347,7 +9463,7 @@
       <w:tr>
         <w:trPr>
           <w:cantSplit/>
-          <w:trHeight w:val="452" w:hRule="auto"/>
+          <w:trHeight w:val="460" w:hRule="auto"/>
         </w:trPr>
         <w:tc>
           <w:tcPr>
@@ -9371,7 +9487,7 @@
             </w:pPr>
             <w:r xmlns:w="http://schemas.openxmlformats.org/wordprocessingml/2006/main" xmlns:wp="http://schemas.openxmlformats.org/drawingml/2006/wordprocessingDrawing" xmlns:r="http://schemas.openxmlformats.org/officeDocument/2006/relationships" xmlns:w14="http://schemas.microsoft.com/office/word/2010/wordml">
               <w:rPr>
-                <w:rFonts w:ascii="Arial" w:hAnsi="Arial" w:eastAsia="Arial" w:cs="Arial"/>
+                <w:rFonts w:ascii="Roboto" w:hAnsi="Roboto" w:eastAsia="Roboto" w:cs="Roboto"/>
                 <w:sz w:val="18"/>
                 <w:szCs w:val="18"/>
                 <w:color w:val="111111"/>
@@ -9402,7 +9518,7 @@
             </w:pPr>
             <w:r xmlns:w="http://schemas.openxmlformats.org/wordprocessingml/2006/main" xmlns:wp="http://schemas.openxmlformats.org/drawingml/2006/wordprocessingDrawing" xmlns:r="http://schemas.openxmlformats.org/officeDocument/2006/relationships" xmlns:w14="http://schemas.microsoft.com/office/word/2010/wordml">
               <w:rPr>
-                <w:rFonts w:ascii="Arial" w:hAnsi="Arial" w:eastAsia="Arial" w:cs="Arial"/>
+                <w:rFonts w:ascii="Roboto" w:hAnsi="Roboto" w:eastAsia="Roboto" w:cs="Roboto"/>
                 <w:sz w:val="18"/>
                 <w:szCs w:val="18"/>
                 <w:color w:val="111111"/>
@@ -9433,7 +9549,7 @@
             </w:pPr>
             <w:r xmlns:w="http://schemas.openxmlformats.org/wordprocessingml/2006/main" xmlns:wp="http://schemas.openxmlformats.org/drawingml/2006/wordprocessingDrawing" xmlns:r="http://schemas.openxmlformats.org/officeDocument/2006/relationships" xmlns:w14="http://schemas.microsoft.com/office/word/2010/wordml">
               <w:rPr>
-                <w:rFonts w:ascii="Arial" w:hAnsi="Arial" w:eastAsia="Arial" w:cs="Arial"/>
+                <w:rFonts w:ascii="Roboto" w:hAnsi="Roboto" w:eastAsia="Roboto" w:cs="Roboto"/>
                 <w:sz w:val="18"/>
                 <w:szCs w:val="18"/>
                 <w:color w:val="111111"/>
@@ -9464,7 +9580,7 @@
             </w:pPr>
             <w:r xmlns:w="http://schemas.openxmlformats.org/wordprocessingml/2006/main" xmlns:wp="http://schemas.openxmlformats.org/drawingml/2006/wordprocessingDrawing" xmlns:r="http://schemas.openxmlformats.org/officeDocument/2006/relationships" xmlns:w14="http://schemas.microsoft.com/office/word/2010/wordml">
               <w:rPr>
-                <w:rFonts w:ascii="Arial" w:hAnsi="Arial" w:eastAsia="Arial" w:cs="Arial"/>
+                <w:rFonts w:ascii="Roboto" w:hAnsi="Roboto" w:eastAsia="Roboto" w:cs="Roboto"/>
                 <w:sz w:val="18"/>
                 <w:szCs w:val="18"/>
                 <w:color w:val="111111"/>
@@ -9495,7 +9611,7 @@
             </w:pPr>
             <w:r xmlns:w="http://schemas.openxmlformats.org/wordprocessingml/2006/main" xmlns:wp="http://schemas.openxmlformats.org/drawingml/2006/wordprocessingDrawing" xmlns:r="http://schemas.openxmlformats.org/officeDocument/2006/relationships" xmlns:w14="http://schemas.microsoft.com/office/word/2010/wordml">
               <w:rPr>
-                <w:rFonts w:ascii="Arial" w:hAnsi="Arial" w:eastAsia="Arial" w:cs="Arial"/>
+                <w:rFonts w:ascii="Roboto" w:hAnsi="Roboto" w:eastAsia="Roboto" w:cs="Roboto"/>
                 <w:sz w:val="18"/>
                 <w:szCs w:val="18"/>
                 <w:color w:val="111111"/>
@@ -9526,7 +9642,7 @@
             </w:pPr>
             <w:r xmlns:w="http://schemas.openxmlformats.org/wordprocessingml/2006/main" xmlns:wp="http://schemas.openxmlformats.org/drawingml/2006/wordprocessingDrawing" xmlns:r="http://schemas.openxmlformats.org/officeDocument/2006/relationships" xmlns:w14="http://schemas.microsoft.com/office/word/2010/wordml">
               <w:rPr>
-                <w:rFonts w:ascii="Arial" w:hAnsi="Arial" w:eastAsia="Arial" w:cs="Arial"/>
+                <w:rFonts w:ascii="Roboto" w:hAnsi="Roboto" w:eastAsia="Roboto" w:cs="Roboto"/>
                 <w:sz w:val="18"/>
                 <w:szCs w:val="18"/>
                 <w:color w:val="111111"/>
@@ -9537,15 +9653,15 @@
         </w:tc>
       </w:tr>
     </w:tbl>
+    <w:bookmarkEnd w:id="31"/>
+    <w:bookmarkStart w:id="33" w:name="discussion"/>
     <w:p>
       <w:pPr>
         <w:pStyle w:val="Heading2"/>
       </w:pPr>
-      <w:bookmarkStart w:id="27" w:name="discussion"/>
       <w:r>
         <w:t xml:space="preserve">Discussion</w:t>
       </w:r>
-      <w:bookmarkEnd w:id="27"/>
     </w:p>
     <w:p>
       <w:pPr>
@@ -11298,15 +11414,14 @@
         <w:t xml:space="preserve">Therefore if a grower is relying on rhizobia inoculation to help meet the crops nitrogen requirements, untimely and excessive applications of a systemic fungicide for powdery mildew control may actually reduce yields.</w:t>
       </w:r>
     </w:p>
+    <w:bookmarkStart w:id="32" w:name="future-work"/>
     <w:p>
       <w:pPr>
         <w:pStyle w:val="Heading3"/>
       </w:pPr>
-      <w:bookmarkStart w:id="28" w:name="future-work"/>
       <w:r>
         <w:t xml:space="preserve">Future work</w:t>
       </w:r>
-      <w:bookmarkEnd w:id="28"/>
     </w:p>
     <w:p>
       <w:pPr>
@@ -11413,54 +11528,125 @@
         <w:t xml:space="preserve">The recent discovery of a second powdery mildew species which infects mungbean highlights the paucity of knowledge on this disease.</w:t>
       </w:r>
     </w:p>
+    <w:bookmarkEnd w:id="32"/>
+    <w:bookmarkEnd w:id="33"/>
+    <w:bookmarkStart w:id="34" w:name="conclusion"/>
     <w:p>
       <w:pPr>
         <w:pStyle w:val="Heading2"/>
       </w:pPr>
-      <w:bookmarkStart w:id="29" w:name="acknowledgments"/>
-      <w:r>
-        <w:t xml:space="preserve">Acknowledgments</w:t>
-      </w:r>
-      <w:bookmarkEnd w:id="29"/>
+      <w:r>
+        <w:t xml:space="preserve">Conclusion</w:t>
+      </w:r>
+    </w:p>
+    <w:bookmarkEnd w:id="34"/>
+    <w:bookmarkStart w:id="35" w:name="supplemental-material"/>
+    <w:p>
+      <w:pPr>
+        <w:pStyle w:val="Heading2"/>
+      </w:pPr>
+      <w:r>
+        <w:t xml:space="preserve">Supplemental Material</w:t>
+      </w:r>
     </w:p>
     <w:p>
       <w:pPr>
         <w:pStyle w:val="FirstParagraph"/>
       </w:pPr>
       <w:r>
-        <w:t xml:space="preserve">The authors wish to acknowledge the work done by Professor Malcolm Riley and Dr Sue Thompson whom undertook many of the trials incorporated in this analysis from 2004 - 2015.</w:t>
-      </w:r>
-      <w:r>
-        <w:t xml:space="preserve"> </w:t>
-      </w:r>
-      <w:r>
-        <w:t xml:space="preserve">The Queensland Department of Agriculture, Fisheries and Forestry (DAF).</w:t>
-      </w:r>
-      <w:r>
-        <w:t xml:space="preserve"> </w:t>
-      </w:r>
-      <w:r>
-        <w:t xml:space="preserve">The National Growers association and Lawrie Price for contributing data.</w:t>
-      </w:r>
-      <w:r>
-        <w:t xml:space="preserve"> </w:t>
-      </w:r>
-      <w:r>
-        <w:t xml:space="preserve">The Grains Research and Development Corporation who funded this research.</w:t>
+        <w:t xml:space="preserve">Supplementary material can be found in the following research compendium.</w:t>
+      </w:r>
+      <w:r>
+        <w:t xml:space="preserve"> </w:t>
       </w:r>
     </w:p>
+    <w:bookmarkEnd w:id="35"/>
+    <w:bookmarkStart w:id="36" w:name="data-availability"/>
     <w:p>
       <w:pPr>
         <w:pStyle w:val="Heading2"/>
       </w:pPr>
-      <w:bookmarkStart w:id="30" w:name="references"/>
+      <w:r>
+        <w:t xml:space="preserve">Data Availability</w:t>
+      </w:r>
+    </w:p>
+    <w:p>
+      <w:pPr>
+        <w:pStyle w:val="FirstParagraph"/>
+      </w:pPr>
+      <w:r>
+        <w:t xml:space="preserve">All data and code used in the preparation of this manuscript can be found in the associated research compendium.</w:t>
+      </w:r>
+      <w:r>
+        <w:t xml:space="preserve"> </w:t>
+      </w:r>
+    </w:p>
+    <w:bookmarkEnd w:id="36"/>
+    <w:bookmarkStart w:id="37" w:name="conflict-of-interest-statement"/>
+    <w:p>
+      <w:pPr>
+        <w:pStyle w:val="Heading2"/>
+      </w:pPr>
+      <w:r>
+        <w:t xml:space="preserve">Conflict of Interest Statement</w:t>
+      </w:r>
+    </w:p>
+    <w:p>
+      <w:pPr>
+        <w:pStyle w:val="FirstParagraph"/>
+      </w:pPr>
+      <w:r>
+        <w:t xml:space="preserve">The authors of this paper have no conflicting interest in the research presented in this manuscript</w:t>
+      </w:r>
+    </w:p>
+    <w:bookmarkEnd w:id="37"/>
+    <w:bookmarkStart w:id="38" w:name="acknowledgments"/>
+    <w:p>
+      <w:pPr>
+        <w:pStyle w:val="Heading2"/>
+      </w:pPr>
+      <w:r>
+        <w:t xml:space="preserve">Acknowledgments</w:t>
+      </w:r>
+    </w:p>
+    <w:p>
+      <w:pPr>
+        <w:pStyle w:val="FirstParagraph"/>
+      </w:pPr>
+      <w:r>
+        <w:t xml:space="preserve">The authors wish to acknowledge the work done by Professor Malcolm Riley and Dr Sue Thompson whom undertook many of the trials incorporated in this analysis from 2004 - 2015.</w:t>
+      </w:r>
+      <w:r>
+        <w:t xml:space="preserve"> </w:t>
+      </w:r>
+      <w:r>
+        <w:t xml:space="preserve">The Queensland Department of Agriculture, Fisheries and Forestry (DAF).</w:t>
+      </w:r>
+      <w:r>
+        <w:t xml:space="preserve"> </w:t>
+      </w:r>
+      <w:r>
+        <w:t xml:space="preserve">The National Growers association and Lawrie Price for contributing data.</w:t>
+      </w:r>
+      <w:r>
+        <w:t xml:space="preserve"> </w:t>
+      </w:r>
+      <w:r>
+        <w:t xml:space="preserve">The Grains Research and Development Corporation who funded this research.</w:t>
+      </w:r>
+    </w:p>
+    <w:bookmarkEnd w:id="38"/>
+    <w:bookmarkStart w:id="112" w:name="references"/>
+    <w:p>
+      <w:pPr>
+        <w:pStyle w:val="Heading2"/>
+      </w:pPr>
       <w:r>
         <w:t xml:space="preserve">References</w:t>
       </w:r>
-      <w:bookmarkEnd w:id="30"/>
     </w:p>
-    <w:bookmarkStart w:id="103" w:name="refs"/>
-    <w:bookmarkStart w:id="32" w:name="ref-Ahemad2011"/>
+    <w:bookmarkStart w:id="111" w:name="refs"/>
+    <w:bookmarkStart w:id="40" w:name="ref-Ahemad2011"/>
     <w:p>
       <w:pPr>
         <w:pStyle w:val="Bibliography"/>
@@ -11486,7 +11672,7 @@
       <w:r>
         <w:t xml:space="preserve"> </w:t>
       </w:r>
-      <w:hyperlink r:id="rId31">
+      <w:hyperlink r:id="rId39">
         <w:r>
           <w:rPr>
             <w:rStyle w:val="Hyperlink"/>
@@ -11498,8 +11684,8 @@
         <w:t xml:space="preserve">.</w:t>
       </w:r>
     </w:p>
-    <w:bookmarkEnd w:id="32"/>
-    <w:bookmarkStart w:id="34" w:name="ref-goolhi2013"/>
+    <w:bookmarkEnd w:id="40"/>
+    <w:bookmarkStart w:id="42" w:name="ref-goolhi2013"/>
     <w:p>
       <w:pPr>
         <w:pStyle w:val="Bibliography"/>
@@ -11510,7 +11696,7 @@
       <w:r>
         <w:t xml:space="preserve"> </w:t>
       </w:r>
-      <w:hyperlink r:id="rId33">
+      <w:hyperlink r:id="rId41">
         <w:r>
           <w:rPr>
             <w:rStyle w:val="Hyperlink"/>
@@ -11522,8 +11708,8 @@
         <w:t xml:space="preserve">.</w:t>
       </w:r>
     </w:p>
-    <w:bookmarkEnd w:id="34"/>
-    <w:bookmarkStart w:id="36" w:name="ref-Marysmount2013"/>
+    <w:bookmarkEnd w:id="42"/>
+    <w:bookmarkStart w:id="44" w:name="ref-Marysmount2013"/>
     <w:p>
       <w:pPr>
         <w:pStyle w:val="Bibliography"/>
@@ -11534,7 +11720,7 @@
       <w:r>
         <w:t xml:space="preserve"> </w:t>
       </w:r>
-      <w:hyperlink r:id="rId35">
+      <w:hyperlink r:id="rId43">
         <w:r>
           <w:rPr>
             <w:rStyle w:val="Hyperlink"/>
@@ -11546,8 +11732,8 @@
         <w:t xml:space="preserve">.</w:t>
       </w:r>
     </w:p>
-    <w:bookmarkEnd w:id="36"/>
-    <w:bookmarkStart w:id="38" w:name="ref-Millmerran2013"/>
+    <w:bookmarkEnd w:id="44"/>
+    <w:bookmarkStart w:id="46" w:name="ref-Millmerran2013"/>
     <w:p>
       <w:pPr>
         <w:pStyle w:val="Bibliography"/>
@@ -11558,7 +11744,7 @@
       <w:r>
         <w:t xml:space="preserve"> </w:t>
       </w:r>
-      <w:hyperlink r:id="rId37">
+      <w:hyperlink r:id="rId45">
         <w:r>
           <w:rPr>
             <w:rStyle w:val="Hyperlink"/>
@@ -11570,8 +11756,8 @@
         <w:t xml:space="preserve">.</w:t>
       </w:r>
     </w:p>
-    <w:bookmarkEnd w:id="38"/>
-    <w:bookmarkStart w:id="40" w:name="ref-premer2013"/>
+    <w:bookmarkEnd w:id="46"/>
+    <w:bookmarkStart w:id="48" w:name="ref-premer2013"/>
     <w:p>
       <w:pPr>
         <w:pStyle w:val="Bibliography"/>
@@ -11582,7 +11768,7 @@
       <w:r>
         <w:t xml:space="preserve"> </w:t>
       </w:r>
-      <w:hyperlink r:id="rId39">
+      <w:hyperlink r:id="rId47">
         <w:r>
           <w:rPr>
             <w:rStyle w:val="Hyperlink"/>
@@ -11594,8 +11780,8 @@
         <w:t xml:space="preserve">.</w:t>
       </w:r>
     </w:p>
-    <w:bookmarkEnd w:id="40"/>
-    <w:bookmarkStart w:id="42" w:name="ref-Brent2007"/>
+    <w:bookmarkEnd w:id="48"/>
+    <w:bookmarkStart w:id="50" w:name="ref-Brent2007"/>
     <w:p>
       <w:pPr>
         <w:pStyle w:val="Bibliography"/>
@@ -11621,7 +11807,7 @@
       <w:r>
         <w:t xml:space="preserve"> </w:t>
       </w:r>
-      <w:hyperlink r:id="rId41">
+      <w:hyperlink r:id="rId49">
         <w:r>
           <w:rPr>
             <w:rStyle w:val="Hyperlink"/>
@@ -11633,8 +11819,8 @@
         <w:t xml:space="preserve">.</w:t>
       </w:r>
     </w:p>
-    <w:bookmarkEnd w:id="42"/>
-    <w:bookmarkStart w:id="44" w:name="ref-Chankaew2013"/>
+    <w:bookmarkEnd w:id="50"/>
+    <w:bookmarkStart w:id="52" w:name="ref-Chankaew2013"/>
     <w:p>
       <w:pPr>
         <w:pStyle w:val="Bibliography"/>
@@ -11660,7 +11846,7 @@
       <w:r>
         <w:t xml:space="preserve"> </w:t>
       </w:r>
-      <w:hyperlink r:id="rId43">
+      <w:hyperlink r:id="rId51">
         <w:r>
           <w:rPr>
             <w:rStyle w:val="Hyperlink"/>
@@ -11672,8 +11858,8 @@
         <w:t xml:space="preserve">.</w:t>
       </w:r>
     </w:p>
-    <w:bookmarkEnd w:id="44"/>
-    <w:bookmarkStart w:id="46" w:name="ref-Chauhan2018"/>
+    <w:bookmarkEnd w:id="52"/>
+    <w:bookmarkStart w:id="54" w:name="ref-Chauhan2018"/>
     <w:p>
       <w:pPr>
         <w:pStyle w:val="Bibliography"/>
@@ -11699,7 +11885,7 @@
       <w:r>
         <w:t xml:space="preserve"> </w:t>
       </w:r>
-      <w:hyperlink r:id="rId45">
+      <w:hyperlink r:id="rId53">
         <w:r>
           <w:rPr>
             <w:rStyle w:val="Hyperlink"/>
@@ -11711,8 +11897,8 @@
         <w:t xml:space="preserve">.</w:t>
       </w:r>
     </w:p>
-    <w:bookmarkEnd w:id="46"/>
-    <w:bookmarkStart w:id="48" w:name="ref-Chin2001"/>
+    <w:bookmarkEnd w:id="54"/>
+    <w:bookmarkStart w:id="56" w:name="ref-Chin2001"/>
     <w:p>
       <w:pPr>
         <w:pStyle w:val="Bibliography"/>
@@ -11738,7 +11924,7 @@
       <w:r>
         <w:t xml:space="preserve"> </w:t>
       </w:r>
-      <w:hyperlink r:id="rId47">
+      <w:hyperlink r:id="rId55">
         <w:r>
           <w:rPr>
             <w:rStyle w:val="Hyperlink"/>
@@ -11750,8 +11936,8 @@
         <w:t xml:space="preserve">.</w:t>
       </w:r>
     </w:p>
-    <w:bookmarkEnd w:id="48"/>
-    <w:bookmarkStart w:id="50" w:name="ref-Clarry2016"/>
+    <w:bookmarkEnd w:id="56"/>
+    <w:bookmarkStart w:id="58" w:name="ref-Clarry2016"/>
     <w:p>
       <w:pPr>
         <w:pStyle w:val="Bibliography"/>
@@ -11762,7 +11948,7 @@
       <w:r>
         <w:t xml:space="preserve"> </w:t>
       </w:r>
-      <w:hyperlink r:id="rId49">
+      <w:hyperlink r:id="rId57">
         <w:r>
           <w:rPr>
             <w:rStyle w:val="Hyperlink"/>
@@ -11774,8 +11960,8 @@
         <w:t xml:space="preserve">.</w:t>
       </w:r>
     </w:p>
-    <w:bookmarkEnd w:id="50"/>
-    <w:bookmarkStart w:id="52" w:name="ref-agricolae2020"/>
+    <w:bookmarkEnd w:id="58"/>
+    <w:bookmarkStart w:id="60" w:name="ref-agricolae2020"/>
     <w:p>
       <w:pPr>
         <w:pStyle w:val="Bibliography"/>
@@ -11798,7 +11984,7 @@
       <w:r>
         <w:t xml:space="preserve"> </w:t>
       </w:r>
-      <w:hyperlink r:id="rId51">
+      <w:hyperlink r:id="rId59">
         <w:r>
           <w:rPr>
             <w:rStyle w:val="Hyperlink"/>
@@ -11810,8 +11996,8 @@
         <w:t xml:space="preserve">.</w:t>
       </w:r>
     </w:p>
-    <w:bookmarkEnd w:id="52"/>
-    <w:bookmarkStart w:id="54" w:name="ref-Diggle"/>
+    <w:bookmarkEnd w:id="60"/>
+    <w:bookmarkStart w:id="62" w:name="ref-Diggle"/>
     <w:p>
       <w:pPr>
         <w:pStyle w:val="Bibliography"/>
@@ -11822,7 +12008,7 @@
       <w:r>
         <w:t xml:space="preserve"> </w:t>
       </w:r>
-      <w:hyperlink r:id="rId53">
+      <w:hyperlink r:id="rId61">
         <w:r>
           <w:rPr>
             <w:rStyle w:val="Hyperlink"/>
@@ -11834,8 +12020,8 @@
         <w:t xml:space="preserve">.</w:t>
       </w:r>
     </w:p>
-    <w:bookmarkEnd w:id="54"/>
-    <w:bookmarkStart w:id="56" w:name="ref-FAOSTAT"/>
+    <w:bookmarkEnd w:id="62"/>
+    <w:bookmarkStart w:id="64" w:name="ref-FAOSTAT"/>
     <w:p>
       <w:pPr>
         <w:pStyle w:val="Bibliography"/>
@@ -11846,7 +12032,7 @@
       <w:r>
         <w:t xml:space="preserve"> </w:t>
       </w:r>
-      <w:hyperlink r:id="rId55">
+      <w:hyperlink r:id="rId63">
         <w:r>
           <w:rPr>
             <w:rStyle w:val="Hyperlink"/>
@@ -11858,8 +12044,8 @@
         <w:t xml:space="preserve">.</w:t>
       </w:r>
     </w:p>
-    <w:bookmarkEnd w:id="56"/>
-    <w:bookmarkStart w:id="58" w:name="ref-FRACrisk2019"/>
+    <w:bookmarkEnd w:id="64"/>
+    <w:bookmarkStart w:id="66" w:name="ref-FRACrisk2019"/>
     <w:p>
       <w:pPr>
         <w:pStyle w:val="Bibliography"/>
@@ -11870,7 +12056,7 @@
       <w:r>
         <w:t xml:space="preserve"> </w:t>
       </w:r>
-      <w:hyperlink r:id="rId57">
+      <w:hyperlink r:id="rId65">
         <w:r>
           <w:rPr>
             <w:rStyle w:val="Hyperlink"/>
@@ -11882,8 +12068,8 @@
         <w:t xml:space="preserve">.</w:t>
       </w:r>
     </w:p>
-    <w:bookmarkEnd w:id="58"/>
-    <w:bookmarkStart w:id="60" w:name="ref-Jansen2011"/>
+    <w:bookmarkEnd w:id="66"/>
+    <w:bookmarkStart w:id="68" w:name="ref-Jansen2011"/>
     <w:p>
       <w:pPr>
         <w:pStyle w:val="Bibliography"/>
@@ -11894,7 +12080,7 @@
       <w:r>
         <w:t xml:space="preserve"> </w:t>
       </w:r>
-      <w:hyperlink r:id="rId59">
+      <w:hyperlink r:id="rId67">
         <w:r>
           <w:rPr>
             <w:rStyle w:val="Hyperlink"/>
@@ -11906,8 +12092,8 @@
         <w:t xml:space="preserve">.</w:t>
       </w:r>
     </w:p>
-    <w:bookmarkEnd w:id="60"/>
-    <w:bookmarkStart w:id="62" w:name="ref-Kelly2017a"/>
+    <w:bookmarkEnd w:id="68"/>
+    <w:bookmarkStart w:id="70" w:name="ref-Kelly2017a"/>
     <w:p>
       <w:pPr>
         <w:pStyle w:val="Bibliography"/>
@@ -11918,7 +12104,7 @@
       <w:r>
         <w:t xml:space="preserve"> </w:t>
       </w:r>
-      <w:hyperlink r:id="rId61">
+      <w:hyperlink r:id="rId69">
         <w:r>
           <w:rPr>
             <w:rStyle w:val="Hyperlink"/>
@@ -11930,8 +12116,8 @@
         <w:t xml:space="preserve">.</w:t>
       </w:r>
     </w:p>
-    <w:bookmarkEnd w:id="62"/>
-    <w:bookmarkStart w:id="63" w:name="ref-Lambrides2007"/>
+    <w:bookmarkEnd w:id="70"/>
+    <w:bookmarkStart w:id="71" w:name="ref-Lambrides2007"/>
     <w:p>
       <w:pPr>
         <w:pStyle w:val="Bibliography"/>
@@ -11952,8 +12138,8 @@
         <w:t xml:space="preserve">, 69–90. Springer.</w:t>
       </w:r>
     </w:p>
-    <w:bookmarkEnd w:id="63"/>
-    <w:bookmarkStart w:id="64" w:name="ref-Lawn1978"/>
+    <w:bookmarkEnd w:id="71"/>
+    <w:bookmarkStart w:id="72" w:name="ref-Lawn1978"/>
     <w:p>
       <w:pPr>
         <w:pStyle w:val="Bibliography"/>
@@ -11974,8 +12160,8 @@
         <w:t xml:space="preserve">, 28–41.</w:t>
       </w:r>
     </w:p>
-    <w:bookmarkEnd w:id="64"/>
-    <w:bookmarkStart w:id="66" w:name="ref-Madden2011"/>
+    <w:bookmarkEnd w:id="72"/>
+    <w:bookmarkStart w:id="74" w:name="ref-Madden2011"/>
     <w:p>
       <w:pPr>
         <w:pStyle w:val="Bibliography"/>
@@ -11998,7 +12184,7 @@
       <w:r>
         <w:t xml:space="preserve"> </w:t>
       </w:r>
-      <w:hyperlink r:id="rId65">
+      <w:hyperlink r:id="rId73">
         <w:r>
           <w:rPr>
             <w:rStyle w:val="Hyperlink"/>
@@ -12010,8 +12196,8 @@
         <w:t xml:space="preserve">.</w:t>
       </w:r>
     </w:p>
-    <w:bookmarkEnd w:id="66"/>
-    <w:bookmarkStart w:id="68" w:name="ref-MaddenEtAl2016"/>
+    <w:bookmarkEnd w:id="74"/>
+    <w:bookmarkStart w:id="76" w:name="ref-MaddenEtAl2016"/>
     <w:p>
       <w:pPr>
         <w:pStyle w:val="Bibliography"/>
@@ -12022,7 +12208,7 @@
       <w:r>
         <w:t xml:space="preserve"> </w:t>
       </w:r>
-      <w:hyperlink r:id="rId67">
+      <w:hyperlink r:id="rId75">
         <w:r>
           <w:rPr>
             <w:rStyle w:val="Hyperlink"/>
@@ -12034,8 +12220,8 @@
         <w:t xml:space="preserve">.</w:t>
       </w:r>
     </w:p>
-    <w:bookmarkEnd w:id="68"/>
-    <w:bookmarkStart w:id="69" w:name="ref-Mcgrath2001"/>
+    <w:bookmarkEnd w:id="76"/>
+    <w:bookmarkStart w:id="77" w:name="ref-Mcgrath2001"/>
     <w:p>
       <w:pPr>
         <w:pStyle w:val="Bibliography"/>
@@ -12044,8 +12230,8 @@
         <w:t xml:space="preserve">Mcgrath, Margaret Tuttle. 2001. “Fungicide Resistance in Cucurbit Powdery Mildew: Experiences and Challenges.”</w:t>
       </w:r>
     </w:p>
-    <w:bookmarkEnd w:id="69"/>
-    <w:bookmarkStart w:id="71" w:name="ref-Ngugi2011"/>
+    <w:bookmarkEnd w:id="77"/>
+    <w:bookmarkStart w:id="79" w:name="ref-Ngugi2011"/>
     <w:p>
       <w:pPr>
         <w:pStyle w:val="Bibliography"/>
@@ -12071,7 +12257,7 @@
       <w:r>
         <w:t xml:space="preserve"> </w:t>
       </w:r>
-      <w:hyperlink r:id="rId70">
+      <w:hyperlink r:id="rId78">
         <w:r>
           <w:rPr>
             <w:rStyle w:val="Hyperlink"/>
@@ -12083,8 +12269,8 @@
         <w:t xml:space="preserve">.</w:t>
       </w:r>
     </w:p>
-    <w:bookmarkEnd w:id="71"/>
-    <w:bookmarkStart w:id="73" w:name="ref-Pandey2018"/>
+    <w:bookmarkEnd w:id="79"/>
+    <w:bookmarkStart w:id="81" w:name="ref-Pandey2018"/>
     <w:p>
       <w:pPr>
         <w:pStyle w:val="Bibliography"/>
@@ -12110,7 +12296,7 @@
       <w:r>
         <w:t xml:space="preserve"> </w:t>
       </w:r>
-      <w:hyperlink r:id="rId72">
+      <w:hyperlink r:id="rId80">
         <w:r>
           <w:rPr>
             <w:rStyle w:val="Hyperlink"/>
@@ -12122,8 +12308,8 @@
         <w:t xml:space="preserve">.</w:t>
       </w:r>
     </w:p>
-    <w:bookmarkEnd w:id="73"/>
-    <w:bookmarkStart w:id="75" w:name="ref-Paul2007"/>
+    <w:bookmarkEnd w:id="81"/>
+    <w:bookmarkStart w:id="83" w:name="ref-Paul2007"/>
     <w:p>
       <w:pPr>
         <w:pStyle w:val="Bibliography"/>
@@ -12134,7 +12320,7 @@
       <w:r>
         <w:t xml:space="preserve"> </w:t>
       </w:r>
-      <w:hyperlink r:id="rId74">
+      <w:hyperlink r:id="rId82">
         <w:r>
           <w:rPr>
             <w:rStyle w:val="Hyperlink"/>
@@ -12146,8 +12332,8 @@
         <w:t xml:space="preserve">.</w:t>
       </w:r>
     </w:p>
-    <w:bookmarkEnd w:id="75"/>
-    <w:bookmarkStart w:id="77" w:name="ref-APVMAcustodia"/>
+    <w:bookmarkEnd w:id="83"/>
+    <w:bookmarkStart w:id="85" w:name="ref-APVMAcustodia"/>
     <w:p>
       <w:pPr>
         <w:pStyle w:val="Bibliography"/>
@@ -12158,7 +12344,7 @@
       <w:r>
         <w:t xml:space="preserve"> </w:t>
       </w:r>
-      <w:hyperlink r:id="rId76">
+      <w:hyperlink r:id="rId84">
         <w:r>
           <w:rPr>
             <w:rStyle w:val="Hyperlink"/>
@@ -12170,8 +12356,8 @@
         <w:t xml:space="preserve">.</w:t>
       </w:r>
     </w:p>
-    <w:bookmarkEnd w:id="77"/>
-    <w:bookmarkStart w:id="79" w:name="ref-Peterson1973"/>
+    <w:bookmarkEnd w:id="85"/>
+    <w:bookmarkStart w:id="87" w:name="ref-Peterson1973"/>
     <w:p>
       <w:pPr>
         <w:pStyle w:val="Bibliography"/>
@@ -12197,7 +12383,7 @@
       <w:r>
         <w:t xml:space="preserve"> </w:t>
       </w:r>
-      <w:hyperlink r:id="rId78">
+      <w:hyperlink r:id="rId86">
         <w:r>
           <w:rPr>
             <w:rStyle w:val="Hyperlink"/>
@@ -12209,8 +12395,8 @@
         <w:t xml:space="preserve">.</w:t>
       </w:r>
     </w:p>
-    <w:bookmarkEnd w:id="79"/>
-    <w:bookmarkStart w:id="81" w:name="ref-AMAplanting"/>
+    <w:bookmarkEnd w:id="87"/>
+    <w:bookmarkStart w:id="89" w:name="ref-AMAplanting"/>
     <w:p>
       <w:pPr>
         <w:pStyle w:val="Bibliography"/>
@@ -12221,7 +12407,7 @@
       <w:r>
         <w:t xml:space="preserve"> </w:t>
       </w:r>
-      <w:hyperlink r:id="rId80">
+      <w:hyperlink r:id="rId88">
         <w:r>
           <w:rPr>
             <w:rStyle w:val="Hyperlink"/>
@@ -12233,8 +12419,8 @@
         <w:t xml:space="preserve">.</w:t>
       </w:r>
     </w:p>
-    <w:bookmarkEnd w:id="81"/>
-    <w:bookmarkStart w:id="83" w:name="ref-QueenslandGovernment2019"/>
+    <w:bookmarkEnd w:id="89"/>
+    <w:bookmarkStart w:id="91" w:name="ref-QueenslandGovernment2019"/>
     <w:p>
       <w:pPr>
         <w:pStyle w:val="Bibliography"/>
@@ -12245,7 +12431,7 @@
       <w:r>
         <w:t xml:space="preserve"> </w:t>
       </w:r>
-      <w:hyperlink r:id="rId82">
+      <w:hyperlink r:id="rId90">
         <w:r>
           <w:rPr>
             <w:rStyle w:val="Hyperlink"/>
@@ -12257,8 +12443,8 @@
         <w:t xml:space="preserve">.</w:t>
       </w:r>
     </w:p>
-    <w:bookmarkEnd w:id="83"/>
-    <w:bookmarkStart w:id="85" w:name="ref-RCoreTeam2020"/>
+    <w:bookmarkEnd w:id="91"/>
+    <w:bookmarkStart w:id="93" w:name="ref-RCoreTeam2020"/>
     <w:p>
       <w:pPr>
         <w:pStyle w:val="Bibliography"/>
@@ -12281,7 +12467,7 @@
       <w:r>
         <w:t xml:space="preserve"> </w:t>
       </w:r>
-      <w:hyperlink r:id="rId84">
+      <w:hyperlink r:id="rId92">
         <w:r>
           <w:rPr>
             <w:rStyle w:val="Hyperlink"/>
@@ -12293,8 +12479,8 @@
         <w:t xml:space="preserve">.</w:t>
       </w:r>
     </w:p>
-    <w:bookmarkEnd w:id="85"/>
-    <w:bookmarkStart w:id="87" w:name="ref-RobertsonAPSIMlegume2002"/>
+    <w:bookmarkEnd w:id="93"/>
+    <w:bookmarkStart w:id="95" w:name="ref-RobertsonAPSIMlegume2002"/>
     <w:p>
       <w:pPr>
         <w:pStyle w:val="Bibliography"/>
@@ -12320,7 +12506,7 @@
       <w:r>
         <w:t xml:space="preserve"> </w:t>
       </w:r>
-      <w:hyperlink r:id="rId86">
+      <w:hyperlink r:id="rId94">
         <w:r>
           <w:rPr>
             <w:rStyle w:val="Hyperlink"/>
@@ -12332,8 +12518,8 @@
         <w:t xml:space="preserve">.</w:t>
       </w:r>
     </w:p>
-    <w:bookmarkEnd w:id="87"/>
-    <w:bookmarkStart w:id="89" w:name="ref-Rucker2020"/>
+    <w:bookmarkEnd w:id="95"/>
+    <w:bookmarkStart w:id="97" w:name="ref-Rucker2020"/>
     <w:p>
       <w:pPr>
         <w:pStyle w:val="Bibliography"/>
@@ -12356,7 +12542,7 @@
       <w:r>
         <w:t xml:space="preserve"> </w:t>
       </w:r>
-      <w:hyperlink r:id="rId88">
+      <w:hyperlink r:id="rId96">
         <w:r>
           <w:rPr>
             <w:rStyle w:val="Hyperlink"/>
@@ -12368,8 +12554,8 @@
         <w:t xml:space="preserve">.</w:t>
       </w:r>
     </w:p>
-    <w:bookmarkEnd w:id="89"/>
-    <w:bookmarkStart w:id="91" w:name="ref-Shahid2019"/>
+    <w:bookmarkEnd w:id="97"/>
+    <w:bookmarkStart w:id="99" w:name="ref-Shahid2019"/>
     <w:p>
       <w:pPr>
         <w:pStyle w:val="Bibliography"/>
@@ -12395,7 +12581,7 @@
       <w:r>
         <w:t xml:space="preserve"> </w:t>
       </w:r>
-      <w:hyperlink r:id="rId90">
+      <w:hyperlink r:id="rId98">
         <w:r>
           <w:rPr>
             <w:rStyle w:val="Hyperlink"/>
@@ -12407,8 +12593,8 @@
         <w:t xml:space="preserve">.</w:t>
       </w:r>
     </w:p>
-    <w:bookmarkEnd w:id="91"/>
-    <w:bookmarkStart w:id="92" w:name="ref-Simfendorfer2011"/>
+    <w:bookmarkEnd w:id="99"/>
+    <w:bookmarkStart w:id="100" w:name="ref-Simfendorfer2011"/>
     <w:p>
       <w:pPr>
         <w:pStyle w:val="Bibliography"/>
@@ -12417,8 +12603,8 @@
         <w:t xml:space="preserve">Simpfendorfer, Steven, and Zeb Taylor. 2011. “Fungicide Management of Stripe Rust in Wheat: up-front vs in-crop options in 2011.” NSW Department of Primary Industries.</w:t>
       </w:r>
     </w:p>
-    <w:bookmarkEnd w:id="92"/>
-    <w:bookmarkStart w:id="94" w:name="ref-Sparks2017"/>
+    <w:bookmarkEnd w:id="100"/>
+    <w:bookmarkStart w:id="102" w:name="ref-Sparks2017"/>
     <w:p>
       <w:pPr>
         <w:pStyle w:val="Bibliography"/>
@@ -12429,7 +12615,7 @@
       <w:r>
         <w:t xml:space="preserve"> </w:t>
       </w:r>
-      <w:hyperlink r:id="rId93">
+      <w:hyperlink r:id="rId101">
         <w:r>
           <w:rPr>
             <w:rStyle w:val="Hyperlink"/>
@@ -12441,8 +12627,8 @@
         <w:t xml:space="preserve">.</w:t>
       </w:r>
     </w:p>
-    <w:bookmarkEnd w:id="94"/>
-    <w:bookmarkStart w:id="96" w:name="ref-SueThompson2016"/>
+    <w:bookmarkEnd w:id="102"/>
+    <w:bookmarkStart w:id="104" w:name="ref-SueThompson2016"/>
     <w:p>
       <w:pPr>
         <w:pStyle w:val="Bibliography"/>
@@ -12465,7 +12651,7 @@
       <w:r>
         <w:t xml:space="preserve"> </w:t>
       </w:r>
-      <w:hyperlink r:id="rId95">
+      <w:hyperlink r:id="rId103">
         <w:r>
           <w:rPr>
             <w:rStyle w:val="Hyperlink"/>
@@ -12477,8 +12663,8 @@
         <w:t xml:space="preserve">.</w:t>
       </w:r>
     </w:p>
-    <w:bookmarkEnd w:id="96"/>
-    <w:bookmarkStart w:id="98" w:name="ref-ThomasRobert2004"/>
+    <w:bookmarkEnd w:id="104"/>
+    <w:bookmarkStart w:id="106" w:name="ref-ThomasRobert2004"/>
     <w:p>
       <w:pPr>
         <w:pStyle w:val="Bibliography"/>
@@ -12504,7 +12690,7 @@
       <w:r>
         <w:t xml:space="preserve"> </w:t>
       </w:r>
-      <w:hyperlink r:id="rId97">
+      <w:hyperlink r:id="rId105">
         <w:r>
           <w:rPr>
             <w:rStyle w:val="Hyperlink"/>
@@ -12516,8 +12702,8 @@
         <w:t xml:space="preserve">.</w:t>
       </w:r>
     </w:p>
-    <w:bookmarkEnd w:id="98"/>
-    <w:bookmarkStart w:id="100" w:name="ref-Thompson2016"/>
+    <w:bookmarkEnd w:id="106"/>
+    <w:bookmarkStart w:id="108" w:name="ref-Thompson2016"/>
     <w:p>
       <w:pPr>
         <w:pStyle w:val="Bibliography"/>
@@ -12528,7 +12714,7 @@
       <w:r>
         <w:t xml:space="preserve"> </w:t>
       </w:r>
-      <w:hyperlink r:id="rId99">
+      <w:hyperlink r:id="rId107">
         <w:r>
           <w:rPr>
             <w:rStyle w:val="Hyperlink"/>
@@ -12540,8 +12726,8 @@
         <w:t xml:space="preserve">.</w:t>
       </w:r>
     </w:p>
-    <w:bookmarkEnd w:id="100"/>
-    <w:bookmarkStart w:id="102" w:name="ref-Viechtbauer2010"/>
+    <w:bookmarkEnd w:id="108"/>
+    <w:bookmarkStart w:id="110" w:name="ref-Viechtbauer2010"/>
     <w:p>
       <w:pPr>
         <w:pStyle w:val="Bibliography"/>
@@ -12567,7 +12753,7 @@
       <w:r>
         <w:t xml:space="preserve"> </w:t>
       </w:r>
-      <w:hyperlink r:id="rId101">
+      <w:hyperlink r:id="rId109">
         <w:r>
           <w:rPr>
             <w:rStyle w:val="Hyperlink"/>
@@ -12579,8 +12765,9 @@
         <w:t xml:space="preserve">.</w:t>
       </w:r>
     </w:p>
-    <w:bookmarkEnd w:id="102"/>
-    <w:bookmarkEnd w:id="103"/>
+    <w:bookmarkEnd w:id="110"/>
+    <w:bookmarkEnd w:id="111"/>
+    <w:bookmarkEnd w:id="112"/>
     <w:sectPr>
       <w:pgSz w:w="12240" w:h="15840"/>
       <w:pgMar w:top="1440" w:right="1440" w:bottom="1440" w:left="1440" w:header="720" w:footer="720" w:gutter="0"/>

</xml_diff>